<commit_message>
prompt engineered with help from GPT4-o. Results look better
</commit_message>
<xml_diff>
--- a/output/third_attempt/English.docx
+++ b/output/third_attempt/English.docx
@@ -11,24 +11,65 @@
       </w:r>
     </w:p>
     <w:p>
+      <w:pPr>
+        <w:pStyle w:val="Heading1"/>
+      </w:pPr>
       <w:r>
-        <w:br/>
-        <w:t>&lt;header&gt;F. The Operation of the Eastern Commander-in-Chief against Vilnius.</w:t>
-        <w:br/>
-        <w:t>1. The Battles in Lithuania and Courland until the End of August.</w:t>
-        <w:br/>
-        <w:t>a) The Battles of the Neman Army.</w:t>
-        <w:br/>
-        <w:t>(Maps 6 and 7, Sketch 26.)&lt;/header&gt;</w:t>
-        <w:br/>
-        <w:t>The July Campaign against Mitau and Schaulen.</w:t>
-        <w:br/>
-        <w:t>From July onward, the battles of the Neman Army are no longer to be regarded as independent individual actions but as preparations for a future offensive against Vilnius. This was proposed by the Eastern Commander-in-Chief on July 2 in Posen as an effective support for the offensive in Southern Poland and was endorsed later by General von Talfenhayn. The Eastern Commander-in-Chief consistently kept this in view. If this breakthrough operation was to penetrate so deeply into enemy positions that it had full effect, then a significant reconnaissance of Kovno needed to be made on one hand, which would cover the northern flank of the Russian Neman front, while on the other hand, securing the rail lines advancing from the interior of the Reich towards Dünaburg and Riga was necessary. The last task had to be resolved first, where advancing to the lower Düna and blocking this supply line was the most effective way and required the fewest forces in the long run. However, from the beginning of July, the entire strength of the Eastern Commander-in-Chief had to be dedicated to the Narew Operation, so only very modest means were available temporarily. Desires and goals had to adapt to this and have undergone several changes in detail.</w:t>
-        <w:br/>
-        <w:t>The 10th Army received orders on July 2 to halt the already initiated preparations for the attack on Kovno (receiving the order two days later) and to cover the left flank of the Eastern Army in the current extensive position; the Neman Army, with the 41st Infantry Division ready to engage as new force, was to attack the Russian 5th Army, thereby simultaneously relieving the German 10th Army and distracting the enemy's attention from the Narew Operation.</w:t>
-        <w:br/>
-        <w:t>&lt;footer&gt;1) Connection to page 130 ff. — 2) Page 271 ff. — 3) Page 277. — 4) Page 280.&lt;/footer&gt;</w:t>
-        <w:br/>
+        <w:t>The Operation of the Supreme Commander East Against Wilna.</w:t>
+      </w:r>
+    </w:p>
+    <w:p>
+      <w:pPr>
+        <w:pBdr>
+          <w:bottom w:val="single" w:sz="2" w:space="1" w:color="auto"/>
+        </w:pBdr>
+      </w:pPr>
+    </w:p>
+    <w:p/>
+    <w:p>
+      <w:r>
+        <w:t xml:space="preserve">1. The Battles in Lithuania and Courland until the End of August¹.  </w:t>
+      </w:r>
+    </w:p>
+    <w:p>
+      <w:r>
+        <w:t xml:space="preserve">a) The Battles of the Niemen Army.  </w:t>
+      </w:r>
+    </w:p>
+    <w:p>
+      <w:r>
+        <w:t xml:space="preserve">(Maps 6 and 7, Tables 26).  </w:t>
+      </w:r>
+    </w:p>
+    <w:p>
+      <w:r>
+        <w:t xml:space="preserve">The July Campaign Against Mitau and Schaulen.  </w:t>
+      </w:r>
+    </w:p>
+    <w:p>
+      <w:r>
+        <w:t xml:space="preserve">From the month of July onwards, the battles of the Niemen Army are no longer to be regarded as independent actions, but as preparations for a future offensive against Wilna, which the Supreme Commander East proposed as an effective support for the offensive in South Poland on July 2 in Posen, and which also received the approval of General von Falkenhayn for a later date². The Supreme Commander East kept this constantly in view. Should this breakthrough operation penetrate so deeply into the enemy's deployment that it had full effect, then on the one hand, the large fortress of Kowno had to be taken, which secured the northern flank of the Russian Niemen front; on the other hand, securing against the railway lines leading from the interior of the Empire to Dünaburg and Riga was necessary. The latter task had to be resolved first, with the approach to the lower Düna and the blocking of this power line being the most effective means and requiring the least forces over time. However, from the beginning of July, as all the strength of the Supreme Commander East had to be directed towards the Narew operation, only very limited resources were available; intentions and objectives had to adapt to this and therefore change repeatedly in detail.  </w:t>
+      </w:r>
+    </w:p>
+    <w:p>
+      <w:r>
+        <w:t>On July 2, the 10th Army received the instruction to suspend the preparations already begun for the attack on Kowno³, and the corresponding order to cover the left flank of the Third Army in its previously established position; the Niemen Army, with the 41st Infantry Division as a new force ready to intervene, was to attack the Russian 5th Army, thereby relieving the German 10th Army and distracting the enemy's attention from the Narew operation.</w:t>
+      </w:r>
+    </w:p>
+    <w:p/>
+    <w:p>
+      <w:pPr>
+        <w:pBdr>
+          <w:bottom w:val="single" w:sz="2" w:space="1" w:color="auto"/>
+        </w:pBdr>
+      </w:pPr>
+    </w:p>
+    <w:p>
+      <w:pPr>
+        <w:pStyle w:val="FootnoteStyle"/>
+      </w:pPr>
+      <w:r>
+        <w:t>¹ Connection to C. 130 ff. - ² C. 271 ff. - ³ C. 277. - ⁴ C. 280.</w:t>
       </w:r>
     </w:p>
     <w:p>
@@ -40,38 +81,38 @@
       </w:r>
     </w:p>
     <w:p>
+      <w:pPr>
+        <w:pStyle w:val="Heading1"/>
+      </w:pPr>
       <w:r>
-        <w:br/>
-        <w:t>&lt;header&gt;Task and Organization of the Njemen Army.&lt;/header&gt;</w:t>
-        <w:br/>
-        <w:t>The N j e m e n A r m y under General of Infantry O t t o von B e l o w covered the area north of the Njemen from the lower Dubysa to the area south of Libau with about seven infantry divisions and five cavalry divisions at that time in a front width of approximately 250 kilometers. The opposing enemy seemed to have a slight numerical advantage. General von Below wanted to launch the attack, similar to what the Supreme Commander East had ordered in his directive on June 14, using the strong enemy position at Schaulen against the predominantly cavalry-based Russian northern flank, and then swing against the flank and rear of the Schaulen position. Accordingly, he organized his troops while weakening the right wing as follows:</w:t>
-        <w:br/>
-        <w:t>1. S o u t h g r o u p under Lieutenant General Freiherr von Richthofen (Higher Cavalry Commander 1 with Esebeck Department, 36th Reserve Division, Bredtmann Division, 3rd and Bavarian Cavalry Division) from Njemen to Rakisno Lake south of Schaulen,</w:t>
-        <w:br/>
-        <w:t>2. C o r p s M o r g e n (General command of the I. Reserve Corps with Brigade Homeyer and 1st Reserve Division) in the positions before Schaulen,</w:t>
-        <w:br/>
-        <w:t>3. N o r t h g r o u p under General von Lauenstein (General command of the XXXIX. Reserve Corps with 6th and 78th Reserve and 41st Infantry Division) connecting north behind the course of the Windau up to north of Pabrinhe Libau-Dwambergen,</w:t>
-        <w:br/>
-        <w:t>4. C a v a l r y c o r p s under Lieutenant General E g o n G r a f von S c h m e t t o w (6th and 2nd Cavalry Division) connecting north,</w:t>
-        <w:br/>
-        <w:t>5. G r o u p of Lieutenant General von P a p p r i t z (Governor of Libau with 8th Cavalry Division and fortress troops) at Hasenpot and east of it.</w:t>
-        <w:br/>
-        <w:t>The establishment of this formation required considerable marches; the attack could therefore only begin around July 15. Meanwhile, the northern corps, accompanied by the cavalry on the left flank, should initially move in the general direction of Mitau, the left wing of the Pappritz group.</w:t>
-        <w:br/>
-        <w:t>&lt;footer&gt;</w:t>
-        <w:br/>
-        <w:t>1) 1. and ½ XXXIX. R.K., 41. S.D., 6. R.D., Bredtmann Division, Esebeck Department and troops from Libau; 2., 3., 6., and Bav. R. E.</w:t>
-        <w:br/>
-        <w:t>2) Actually about nine infantry and six cavalry divisions, essentially the same forces as shown from p. 469.</w:t>
-        <w:br/>
-        <w:t>3) p. 127.</w:t>
-        <w:br/>
-        <w:t>4) Grenadier Regiment 2 and Replacement Regiment Königsberg along with artillery, etc.</w:t>
-        <w:br/>
-        <w:t>5) Including 29th Ewd. Brigade and two brigades of the 4th K. D.</w:t>
-        <w:br/>
-        <w:t>&lt;/footer&gt;</w:t>
-        <w:br/>
+        <w:t>Task and Organization of the Njemen Army.</w:t>
+      </w:r>
+    </w:p>
+    <w:p>
+      <w:pPr>
+        <w:pBdr>
+          <w:bottom w:val="single" w:sz="2" w:space="1" w:color="auto"/>
+        </w:pBdr>
+      </w:pPr>
+    </w:p>
+    <w:p>
+      <w:r>
+        <w:t>The Njemen Army under General of Infantry Otto von Below was at that time with around seven infantry divisions and five cavalry divisions in the area north of the Njemen from the lower Dubissa to the area east of Libau in a front width of about 250 kilometers. The current enemy seemed to be superior at the fence. General von Below wanted to launch the attack, similar to how the Supreme Commander had ordered at that time in the directive of June 14, avoiding the strong enemy positions at Schauen, which led the present cavalry-formed Russian northern wing, in order to then swing against the flank and rear of the Schauen position. Accordingly, he organized his troops under the weakening of the right wing as follows: Southern group under Lieutenant General Freiherr von Richthofen (Higher Cavalry Commander 1 with Department Esbed, 36th Reserve Division, Division Beckmann, 3rd and Bavarian Cavalry Division) from the Njemen to the Rakiewo Lake south of Schauen, Corps 3 Morning (General Command of the 1st Reserve Corps with Brigade Homeyer* and 1st Reserve Division) in the positions before Schauen, Northern Corps under General von Lauenstein (General Command of the XXXIX Reserve Corps with 6th and 78th Reserve and 41st Infantry Division) northward following behind the course of the Windau up to north of the railway line Libau–Murawjewo, Cavalry Corps of Lieutenant General Egon Graf von Schmetton (6th and 2nd Cavalry Division) northward following, Group of Lieutenant General von Pappritz (Governor of Libau with 8th Cavalry Division and troops of the fortress*) at Hasenpot and east of it. The implementation of this organization required considerable marches; the attack could therefore only begin around July 15. In doing so, the Northern Corps, accompanied by cavalry on the left flank, was initially to proceed in the general direction of Mitau, the left wing of the Pappritz group.</w:t>
+      </w:r>
+    </w:p>
+    <w:p>
+      <w:pPr>
+        <w:pBdr>
+          <w:bottom w:val="single" w:sz="2" w:space="1" w:color="auto"/>
+        </w:pBdr>
+      </w:pPr>
+    </w:p>
+    <w:p>
+      <w:pPr>
+        <w:pStyle w:val="FootnoteStyle"/>
+      </w:pPr>
+      <w:r>
+        <w:t>1) I. and ½ XXXIX. R.R. 41. I.D., 6. R.R.D., Div. Beckmann, Dept. Esbed and troops from Libau; 2., 3., 6. and Bavarian R.D. 2) In fact, about nine infantry and seven cavalry divisions, essentially the same forces as seen from p. 469. 3) p. 127. 4) Gren. Regt. 2 and Erl. Regt. Königsberg with artillery, etc. 5) Including 29th Abw. Regt. and two brigades of the 4th R.D.</w:t>
       </w:r>
     </w:p>
     <w:p>
@@ -83,21 +124,532 @@
       </w:r>
     </w:p>
     <w:p>
+      <w:pPr>
+        <w:pStyle w:val="Heading1"/>
+      </w:pPr>
       <w:r>
-        <w:br/>
-        <w:t>&lt;header&gt;The Operation of the Commander-in-Chief East against Vilna.&lt;/header&gt;</w:t>
-        <w:br/>
-        <w:t>advance against Windau. Since the troops from Libau were involved in this, the navy was asked for protection of the place against the sea, but also for immediate support through naval forces when advancing against Windau. Due to the expected supply difficulties during the advance, the continuation of the forest railway Memel—Vasjohren was requested to be extended across the border to connect to the Libau—Schaulen railway at the head of the field railway service. (However, six months of construction time was anticipated in Memel, which was not very helpful for the next operations). They had to rely on the Libau—Schaulen line, whose eastern half was still in Russian hands, to a field railway under construction over Tauraggen to Schaulen. The opponent remained calm; it seemed that he was weakening his northern wing in favor of the front in Poland. Northwest of Schaulen, only about two Russian infantry divisions were expected overall, against which German divisions were determined for the attack here. There had long been signs that the Russians would vacate western Courland up to the Aa in the event of a further German attack.)</w:t>
-        <w:br/>
-        <w:t>Since the attack of Army Group Gallwitz against the Narew was to begin on July 13, the operation in Courland was finally set for July 14 at the request of the Commander-in-Chief East, to achieve the hoped-for diversionary effect. On that day, the northern corps, with the left wing (41st Infantry Division) north of the Maranajewno—Mitau railway, attacked, with three cavalry divisions to the left. On a front about 30 kilometers wide, the crossing over the Windau was forced, with the center and left wing advancing up to 15 kilometers against Russian cavalry and landwehr. Fever reported continuous fires in the north as well as numerous settlement columns, making it appear certain that the enemy wanted to withdraw. On the other hand, on the northern corps' right wing, the 6th Reserve Division made only slight progress against stronger enemy resistance.</w:t>
-        <w:br/>
-        <w:t>On July 15, the spatial successes on the entire front of the attack, especially on the northern wing, could be expanded. The attempt to cut off parts of the enemy failed just as it had the day before. On July 16, Russian resistance stiffened. In the 6th Reserve Division, only the left wing advanced. The 78th Reserve-</w:t>
-        <w:br/>
-        <w:t>&lt;footer&gt;1) Notes of General Otto von Below. — Construction began in the second half of July. 2) p. 130. — 3) ibid.&lt;/footer&gt;</w:t>
-        <w:br/>
+        <w:t>The Operation of the Supreme Commander East against Wilna.</w:t>
+      </w:r>
+    </w:p>
+    <w:p>
+      <w:pPr>
+        <w:pBdr>
+          <w:bottom w:val="single" w:sz="2" w:space="1" w:color="auto"/>
+        </w:pBdr>
+      </w:pPr>
+    </w:p>
+    <w:p>
+      <w:r>
+        <w:t>As the troops from Libau were involved here, the Navy was provided to protect the place against the sea, but also to provide immediate support through naval forces in the advance against Wilna. Due to the expected supply difficulties at Borridien, the further construction of the full railway Memel-Bahjoren across the border to connect with the Libau-Schallen railway was requested from the Chief of Railway Construction, who, however, estimated a construction time of six months; thus, little was offered for the upcoming operations. They also agreed on the Libau-Schallen railway. The enemy remains quiet; it seems that he is weakening his northern flank in light of the front in Poland. Northwest of Schallen, it was estimated that there were only about two Russian infantry divisions against the four German ones intended for the attack. There had also been signs for a long time that the Russians would clear the western Courland in the event of further German attacks. Since the attack of Army Group Gallwitz against the Narew was to begin on July 13, the advance in Courland was finally set for July 14 at the request of the Supreme Commander East, in order to ensure the desired distracting effect. On this day, the Northern Corps, with the left wing (41st Infantry Division) north of the town of Muranowo-Mitau, launched the attack, alongside the cavalry division. Over a front of about 30 kilometers, the crossing over Windau was forced, and the middle and left wings gained ground against Russian cavalry and landwehr up to 15 kilometers forward. Aircraft reported continued fires in the north as well as numerous refugee columns, thus creating the impression of significance that the enemy wanted to withdraw. On the other hand, on the right wing of the Northern Corps, the 6th Reserve Division made little progress against stronger enemy resistance. On July 15, the spatial successes along the entire attack front, especially on the northern wing, could be expanded. The attempt to cut off parts of the enemy succeeded, but just as little as it had days before. On July 16, the Russian resistance intensified. In the 78th Reserve Division, only the left wing advanced.</w:t>
+      </w:r>
+    </w:p>
+    <w:p>
+      <w:pPr>
+        <w:pStyle w:val="Heading1"/>
+      </w:pPr>
+      <w:r>
+        <w:t>Page 459</w:t>
+      </w:r>
+    </w:p>
+    <w:p>
+      <w:pPr>
+        <w:pStyle w:val="Heading1"/>
+      </w:pPr>
+      <w:r>
+        <w:t>41st Infantry Division encountered strong enemy at Alt Nuz</w:t>
+      </w:r>
+    </w:p>
+    <w:p>
+      <w:pPr>
+        <w:pBdr>
+          <w:bottom w:val="single" w:sz="2" w:space="1" w:color="auto"/>
+        </w:pBdr>
+      </w:pPr>
+    </w:p>
+    <w:p>
+      <w:r>
+        <w:t>against which the decision was postponed to the following day. In the meantime, the Cavalry Corps Schmettoft was able to sight strong Russian cavalry about twenty kilometers northwest of the place in the afternoon and advance deep into the northern flank of the enemy; the foremost parts of the 6th Cavalry Division reached Doblen, thus already standing more than 30 kilometers east-northeast of Alt Nuz. Several thousand prisoners and some artillery pieces were the spoils of these first days of fighting. The attempt to destroy the enemy at Alt Nuz on July 17 failed, as he had drawn forces against the north in decisive strength. A battle ensued, which was necessary to extend so urgently to the east that it again lost 4000 prisoners and some artillery pieces. In the evening, the Mittel Bahn was in German hands up to south of Doblen. Thus, one had approached oneself to 25 kilometers at noon, while in the north the troops of the General Lieutenant von Pappritz had come close to Tukum. The successes on the northern wing faced a setback on the southern wing, where the attack of the corps had begun in the morning on July 17. Its 1st Reserve Division made little progress, while the 6th Reserve Division was forced to retreat under serious losses due to a counterattack by enemy reinforcements south of Otmany back towards the Windau.</w:t>
+      </w:r>
+    </w:p>
+    <w:p>
+      <w:pPr>
+        <w:pBdr>
+          <w:bottom w:val="single" w:sz="2" w:space="1" w:color="auto"/>
+        </w:pBdr>
+      </w:pPr>
+    </w:p>
+    <w:p>
+      <w:pPr>
+        <w:pStyle w:val="FootnoteStyle"/>
+      </w:pPr>
+      <w:r>
+        <w:t>In this situation, General von Below remained committed to the intention of continuing the attack against the enemy in the north, to drive him, if possible, away from Mitau; only then did he want to swing with full force south against the Schawlenker enemy. The German troops reached the Russian positions in the course of July 18, which covered Mitau at a distance of about twelve kilometers to the west. At Tukum, the western edge of the large swamp area of the Aa estuary was reached. The coast had already been occupied, while the Russian ships were being targeted. The joining of the planned attack from Courland was secured, the first section of captured and new artillery pieces had increased. For the upcoming operation against the Russian main forces, General von Below had given the first instructions at noon. The 6th Reserve Division was to maintain its position, that</w:t>
+      </w:r>
+    </w:p>
+    <w:p>
+      <w:pPr>
+        <w:pStyle w:val="Heading1"/>
+      </w:pPr>
+      <w:r>
+        <w:t>Page 460</w:t>
+      </w:r>
+    </w:p>
+    <w:p>
+      <w:pPr>
+        <w:pStyle w:val="Heading1"/>
+      </w:pPr>
+      <w:r>
+        <w:t>The Operation of the Supreme Commander East Against Wilna.</w:t>
+      </w:r>
+    </w:p>
+    <w:p>
+      <w:pPr>
+        <w:pBdr>
+          <w:bottom w:val="single" w:sz="2" w:space="1" w:color="auto"/>
+        </w:pBdr>
+      </w:pPr>
+    </w:p>
+    <w:p/>
+    <w:p>
+      <w:r>
+        <w:t>Corps were prepared for further attacks in the morning, while south of Lake Rakivno the southern group was set up on a front of about 40 kilometers wide, with the western wing prepared for the attack on Gudiwanz. The 78th Reserve Division Shagori and the Cavalry Corps Schmettow were to reach Groß Wilzen. The 41st Infantry Division and the troops previously under General Lieutenant von Pappritz were to cut off Mitau and, if possible, take it by hand; the command was given to the commander of the 8th Cavalry Division, Major General Eberhard Graf von Schmettow.</w:t>
+      </w:r>
+    </w:p>
+    <w:p>
+      <w:r>
+        <w:t>Meanwhile, the O. f. e. t. r. i. k. k. r. ä. (after the events of the defeat on July 2) had been significantly reinforced by the IV. Squadron (seven older minesweepers) and light forces from the North Sea. The Supreme Commander East sent an officer to Kiel on the authorization of Grand Admiral Prince Heinrich, who was to present the prospects of the Niemen Army there on July 19 and point out that during the upcoming battles, naval operations in the Riga estuary were desired to bind Russian land forces beyond the Düna. However, the waterway had to be surveyed beforehand and cleared of mines, which took some time.</w:t>
+      </w:r>
+    </w:p>
+    <w:p>
+      <w:r>
+        <w:t>At the Niemen Army, the assigned encirclement troops crossed the Schwede River on July 19 without a fight and reached their designated objectives Shagori and Groß Wilzen; they were thus deep in the enemy's flank. On the rest of the front, the day passed with preparations for the attack. When this began on July 20 with the southern group under General Lieutenant Freiherr von Richthofen, where the enemy was retreating over the Dubissa to the east, it also began to withdraw north of Schaulen before the 1st and 6th Reserve Divisions. These two divisions were to remain at the edge without pressing, while the encirclement troops were driven by General von Below to the utmost urgency and reached the main road Schaulen – Mitau in the rear of the enemy. The 78th Reserve Division under Major General von Müller was positioned after a 30-kilometer march, while at Mechlisz and thus immediately in the rear of the enemy still holding at Schaulen, the Cavalry Corps Schmettow had reached Janischki.</w:t>
+      </w:r>
+    </w:p>
+    <w:p>
+      <w:r>
+        <w:t>General von Below was hopeful of capturing significant parts of the Russians stationed at Schaulen on the following day, July 21, thereby</w:t>
+      </w:r>
+    </w:p>
+    <w:p/>
+    <w:p>
+      <w:pPr>
+        <w:pBdr>
+          <w:bottom w:val="single" w:sz="2" w:space="1" w:color="auto"/>
+        </w:pBdr>
+      </w:pPr>
+    </w:p>
+    <w:p>
+      <w:pPr>
+        <w:pStyle w:val="FootnoteStyle"/>
+      </w:pPr>
+    </w:p>
+    <w:p>
+      <w:pPr>
+        <w:pStyle w:val="Heading1"/>
+      </w:pPr>
+      <w:r>
+        <w:t>Page 461</w:t>
+      </w:r>
+    </w:p>
+    <w:p>
+      <w:pPr>
+        <w:pStyle w:val="Heading1"/>
+      </w:pPr>
+      <w:r>
+        <w:t>The Victory of the Niemen Army at Schaulen. 461</w:t>
+      </w:r>
+    </w:p>
+    <w:p>
+      <w:pPr>
+        <w:pBdr>
+          <w:bottom w:val="single" w:sz="2" w:space="1" w:color="auto"/>
+        </w:pBdr>
+      </w:pPr>
+    </w:p>
+    <w:p>
+      <w:r>
+        <w:t>when these – as was now to be assumed – were retreating in a more southeast direction, towards Poniewiez. He wanted to close the ring around them not only from the north but also from the south. He ordered the divisions of the Northern Corps (6th and 78th Reserve Division) and the Cavalry Corps Schmettow (Egon) to advance further on Schaulen and Radziwiłłki; the enemy was to be attacked from this direction. The southern group was to hold the Cavalry Corps in the direction of Radziwiłłki, while the corps was to prevent the nighttime withdrawal of its opponent and to attack anew on July 21.</w:t>
+      </w:r>
+    </w:p>
+    <w:p>
+      <w:r>
+        <w:t>In the early hours of this day, however, the Russians were flowing back sharply towards the German 78th Reserve Division, while they delayed the approach of the 6th Reserve Division, which had been deployed against them from the north, until the afternoon hours. The corps advanced in the morning into the Schaulen area, which had been vacated by the enemy during the night, but did not get beyond that. Thus, the 78th Reserve Division faced a rather heavy force and could not prevent strong Russian forces from fleeing eastward, especially past their southern flank. They had to confront the two cavalry divisions of Lieutenant General Count Schmettow (Egon), which were blocking the front from Kolati der Muiska to north of Rozalin. The 36th Reserve Division under Lieutenant General Krug reached the railway between Kiejdan and Schadow while fighting; further north, the Russian resistance was stronger, so that the Bednamm Division and the Bavarian Cavalry Division fell back significantly behind the 36th Reserve Division.</w:t>
+      </w:r>
+    </w:p>
+    <w:p>
+      <w:r>
+        <w:t>The ring around the enemy had not yet been closed; on both sides of Schadow, there was still a gap of 45 kilometers. The way to Poniewiez was open to the enemy. But even in the north, it was hardly to be expected that the combat power of the Cavalry Corps Schmettow (Egon) would be sufficient to hold back a determined Russian breakthrough. Fighting and marches, often with inadequate supplies and in great heat and during heavy thunderstorms, had taken a significant toll on the troops of the advance guard, which had been in continuous motion for several weeks. Nevertheless, the last strength had to be deployed to still achieve the great success that was aimed for.</w:t>
+      </w:r>
+    </w:p>
+    <w:p>
+      <w:r>
+        <w:t>The army order for July 22 set the I. Reserve Corps from Schaulen to the southeast, with the right wing along the railway to Schadow, to attack. Both wing groups were to close the ring against the enemy troops and thus effectively close the ring at Schadow.</w:t>
+      </w:r>
+    </w:p>
+    <w:p>
+      <w:pPr>
+        <w:pStyle w:val="Heading1"/>
+      </w:pPr>
+      <w:r>
+        <w:t>Page 462</w:t>
+      </w:r>
+    </w:p>
+    <w:p>
+      <w:pPr>
+        <w:pStyle w:val="Heading1"/>
+      </w:pPr>
+      <w:r>
+        <w:t>The Operation of the Supreme Commander East against Wilna.</w:t>
+      </w:r>
+    </w:p>
+    <w:p>
+      <w:pPr>
+        <w:pBdr>
+          <w:bottom w:val="single" w:sz="2" w:space="1" w:color="auto"/>
+        </w:pBdr>
+      </w:pPr>
+    </w:p>
+    <w:p>
+      <w:pPr>
+        <w:pStyle w:val="Heading1"/>
+      </w:pPr>
+      <w:r>
+        <w:t>Page 463</w:t>
+      </w:r>
+    </w:p>
+    <w:p>
+      <w:pPr>
+        <w:pStyle w:val="Heading1"/>
+      </w:pPr>
+      <w:r>
+        <w:t>New Orders for the 10th and Niemen Army.</w:t>
+      </w:r>
+    </w:p>
+    <w:p>
+      <w:pPr>
+        <w:pBdr>
+          <w:bottom w:val="single" w:sz="2" w:space="1" w:color="auto"/>
+        </w:pBdr>
+      </w:pPr>
+    </w:p>
+    <w:p>
+      <w:r>
+        <w:t>In the battles and marches, the troops have achieved remarkable results." Accordingly, the Supreme Commander East reported on this day to the Supreme War Command. He himself assessed the situation as follows: "For the further execution of the operation towards Wilna, which is solely decisive for the forces here, the Niemen Army is too weak; a withdrawal of forces is not possible at this time). However, this operation can be prepared, as it is intended according to this side's view of the Narva operation. This includes: the connection from Mitau, as the call over Riga can bring forces across, and preparations for the capture of Kowno. The possession of this fortress is necessary both for an offensive towards Wilna or publicly for the opening of the main road and securing the supply on the railway, as well as for any other operation at another location. Only if we have this fortress and Mitau in our possession and the intermediate line between both locations is secured by a strongly developed line, can stronger forces be withdrawn from here," it was said: from Courland for deployment against Wilna. In the afternoon, it was ordered for the continuation of operations: "The 10th Army is to close this fortress on the western front as much as possible with its left wing at the Niemen below Kowno. - The Niemen Army similarly takes the outflow over the Niemen below Niedriau and forms a bridge at Wilk. Furthermore, the Niemen Army is preparing with its main forces at Keibam for the Bornasch at Janow and sends the bulk of its cavalry against the Kowno-Wilna railway and towards Wilna." With this order, the Supreme Commander East was in full agreement with the Supreme Army Command, which the next day, while rejecting reinforcements for the 10th Army, stated: "The Niemen Army should be the most important for the secret operations, if the connection with the stronger cavalry against the presumably remaining forces under the command of the Supreme Commander East, that the left flank of the Niemen Army should be secured by troops at Poniewiez. For this, it was said in extension of the plan of General von Below, the previous dispatch of an additional infantry division from the main forces of the Niemen Army should not be avoided.</w:t>
+      </w:r>
+    </w:p>
+    <w:p>
+      <w:pPr>
+        <w:pBdr>
+          <w:bottom w:val="single" w:sz="2" w:space="1" w:color="auto"/>
+        </w:pBdr>
+      </w:pPr>
+    </w:p>
+    <w:p>
+      <w:pPr>
+        <w:pStyle w:val="FootnoteStyle"/>
+      </w:pPr>
+      <w:r>
+        <w:t>1) G. 319. - 2) Award in the War Diary. - 3) G. 316 ff. - 4) 27 kilometers below (northwest) of Kowno. - 5) G. 320.</w:t>
+      </w:r>
+    </w:p>
+    <w:p>
+      <w:pPr>
+        <w:pStyle w:val="Heading1"/>
+      </w:pPr>
+      <w:r>
+        <w:t>Page 464</w:t>
+      </w:r>
+    </w:p>
+    <w:p>
+      <w:pPr>
+        <w:pStyle w:val="Heading1"/>
+      </w:pPr>
+      <w:r>
+        <w:t>The Operation of the Supreme Commander East against Wilna.</w:t>
+      </w:r>
+    </w:p>
+    <w:p>
+      <w:pPr>
+        <w:pBdr>
+          <w:bottom w:val="single" w:sz="2" w:space="1" w:color="auto"/>
+        </w:pBdr>
+      </w:pPr>
+    </w:p>
+    <w:p>
+      <w:r>
+        <w:t>These instructions did not allow for the intended rest of the troops of the Njemen Army. They sharply consolidated the mass to the south against the northern front of Kowno, while other units were sharply directed to the north against Mitau, especially the cavalry to the east, primarily towards Wilna. The movements were only feasible if the defeated enemy above was not allowed to rest. The frontal pursuit had to continue despite the fatigue of the troops. It led to almost uninterrupted fighting against the Russian rear guard and, considering several thousand men, until July 25 on the right wing to the line of Niewiaz, with the center about 15 kilometers beyond Poniewiez, which was taken by the now reunited I. Reserve Corps, from the left wing to Postwol on the Muscha. Thus, the essential limit was reached, up to which the supply for stronger forces could initially be provided. It also seemed that the enemy was now so weakened that the further pursuit of smaller units was transferred. General von Below, who moved his headquarters to Schawlen on July 28, had to reorganize his army for the tasks assigned by the Supreme Commander East. While the Eberde unit secured the northwest front of Kowno, the I. Reserve Corps with the assigned Brigade Homeyer and the Lauenstein Corps (78th Reserve Division and Division Beckmann) was to be prepared at Poniewiez to advance against the northern front of the fortress. The cavalry corps Richtofen and Schmettow (Egon) had quickly and suddenly advanced from Poniewiez to push southeast towards Wilna and east towards Dünaburg. Against Mitau, in addition to the group Schmettow (Eberhardt) already deployed there, the 41st Infantry Division, the Libau Detachment, the 8th Cavalry Division, and the 6th Reserve Division were also designated. On July 29, the operation against Mitau began with the movement of the 6th Reserve Division towards Bausf, to gain the right bank here. However, the Russian resistance was so strong that the division commander, since June Major General Hans von Below, decided to attempt the crossing below there. The Army Commander East requested the Brigade Homeyer as reinforcement. In the night of July 31, the operation succeeded ten kilometers west of Bausf at Mespol. The newly deployed Russian 53rd Infantry Division withdrew to the north.</w:t>
+      </w:r>
+    </w:p>
+    <w:p>
+      <w:pPr>
+        <w:pBdr>
+          <w:bottom w:val="single" w:sz="2" w:space="1" w:color="auto"/>
+        </w:pBdr>
+      </w:pPr>
+    </w:p>
+    <w:p>
+      <w:pPr>
+        <w:pStyle w:val="FootnoteStyle"/>
+      </w:pPr>
+    </w:p>
+    <w:p>
+      <w:pPr>
+        <w:pStyle w:val="Heading1"/>
+      </w:pPr>
+      <w:r>
+        <w:t>Page 465</w:t>
+      </w:r>
+    </w:p>
+    <w:p>
+      <w:pPr>
+        <w:pStyle w:val="Heading1"/>
+      </w:pPr>
+      <w:r>
+        <w:t>Back to Riga.</w:t>
+      </w:r>
+    </w:p>
+    <w:p>
+      <w:pPr>
+        <w:pBdr>
+          <w:bottom w:val="single" w:sz="2" w:space="1" w:color="auto"/>
+        </w:pBdr>
+      </w:pPr>
+    </w:p>
+    <w:p>
+      <w:r>
+        <w:t xml:space="preserve">For August 1, the 6th Reserve Division and the 8th Cavalry Division were deployed on both sides of the Aa at Mitau. The enemy did not wait for the Hermann, but had already begun to evacuate the city during the night, into which the 41st Infantry Division fought in the afternoon; the factories were set on fire, the Aa bridge destroyed. In the pursuit, General Count Schmettow allowed his troops to follow up to Riga on August 2; about 2000 prisoners were visibly the total capture. Then the personally arriving A. r. e. t. s. c. h. e. r ordered to transition to defense at the Aa. The 6th Reserve Division, Brigade Homeyer, and the Libau Detachment were designated for this, while the 41st Infantry Division and the 8th Cavalry Division were to prepare for the march south. </w:t>
+      </w:r>
+    </w:p>
+    <w:p>
+      <w:r>
+        <w:t xml:space="preserve">With the capture of Mitau, a strong stronghold near the coast was gained for the left wing of the army. Furthermore, the almost impassable swamp and forest area at the mouth of the Aa provided secure support. The extended coast, which had fallen into German hands with the capture of the western part of Courland, lay, however, on the side of the Riga bus under the guns of Russian warships. Soon, the German troops were fired upon from the sea. Landings were also possible but could not take on any significant extent as long as the Russian land forces were tied down by the attack of the Central Powers. </w:t>
+      </w:r>
+    </w:p>
+    <w:p>
+      <w:r>
+        <w:t xml:space="preserve">The situation of the two main forces of the Niemen Army had changed in the meantime, as one had expected after the conclusion of the fighting on July 25. The enemy showed surprising activity and pushed into the gap between the two cavalry corps Richthofen and Schmettow (Egon) on July 30 at Rupišči, which on the following day began their movements against Wilna, while they refrained from attacking Dünaburg. The proposal of General Moroz to support the cavalry by having his I. Reserve Corps advance in the gap initially found the approval of General Belov, as the corps was intended to move south towards Kowno and the enemy seemed to be moving east. However, when the enemy pressure increased in this direction on August 1, the army commander decided to initially focus on the east to do a whole lot of work. The I. Reserve Corps, as well as the Ziemens Corps, counted on the two cavalry corps to attack. About 30 kilometers east of Poniemo, fighting occurred on August 2 over a wide front. Despite this strong deployment of forces, the enemy only relinquished their positions on </w:t>
+      </w:r>
+    </w:p>
+    <w:p/>
+    <w:p>
+      <w:pPr>
+        <w:pBdr>
+          <w:bottom w:val="single" w:sz="2" w:space="1" w:color="auto"/>
+        </w:pBdr>
+      </w:pPr>
+    </w:p>
+    <w:p>
+      <w:pPr>
+        <w:pStyle w:val="FootnoteStyle"/>
+      </w:pPr>
+    </w:p>
+    <w:p>
+      <w:pPr>
+        <w:pStyle w:val="Heading1"/>
+      </w:pPr>
+      <w:r>
+        <w:t>Page 466</w:t>
+      </w:r>
+    </w:p>
+    <w:p>
+      <w:pPr>
+        <w:pStyle w:val="Heading1"/>
+      </w:pPr>
+      <w:r>
+        <w:t>The Operation of the Supreme Commander East against Wilna.</w:t>
+      </w:r>
+    </w:p>
+    <w:p>
+      <w:pPr>
+        <w:pBdr>
+          <w:bottom w:val="single" w:sz="2" w:space="1" w:color="auto"/>
+        </w:pBdr>
+      </w:pPr>
+    </w:p>
+    <w:p>
+      <w:r>
+        <w:t>On August 3rd, further resistance was encountered during the course of this day's pursuit. The Supreme Commander East had designated the line Dnitschty–Kwiatki on the Niemen as the boundary for the pursuit. Furthermore, he had already assigned the 4th Cavalry Division from the 10th Army to the army on July 31st, which, below Kowno, was crossing the Niemen, now advancing together with the Esleben unit against the northern front of Kowno. On the left flank, the 41st Infantry and 8th Cavalry Divisions were now advancing from Mitau; however, the division composed of troops from the 10th Army, Betmann*, was to be withdrawn to this army shortly.</w:t>
+      </w:r>
+    </w:p>
+    <w:p>
+      <w:r>
+        <w:t>In combat, it was possible to push the Russians back into position on August 4th and 5th and to reach the line Dnitschty–Kwiatki. In doing so, growing difficulties in supply became apparent; the troops also complained that the success of the attacks was being hindered by the inferiority of the transferred ammunition. Meanwhile, the enemy seemed to be bringing new forces to the entire front. Reports available on August 5th reported strong Russian troop concentrations over Grodno towards Wilna and even simultaneously created the impression that the enemy was now preparing to encircle both flanks of the Niemen Army; in the south of Wilkomierz as well as in the north of Friedrichstadt, a new enemy was reported to be advancing from Riga. Numerically, the Russians seemed to be clearly superior. Thus, there was indeed consideration for the execution of further operations assigned to the two cavalry corps against the deployment at Kowno, as well as for the involvement of the army in the encirclement of Kowno. The cavalry corps Richthofen encountered far superior Russian forces at Wilkomierz and had to be withdrawn to Kowno to the north on August 7th. General von Below prepared a new counterattack.</w:t>
+      </w:r>
+    </w:p>
+    <w:p>
+      <w:r>
+        <w:t>It became increasingly clear what value the enemy placed on maintaining his position on the left bank of the lower Dvina. As his front in Poland was pushed back, he was otherwise free to reinforce the troops north of the Niemen. Flights reported a large transport movement from the south to Wilna, and extensive confirmations emerged. At the Supreme Commander East, Captain von Waldow noted on August 7th:</w:t>
+      </w:r>
+    </w:p>
+    <w:p>
+      <w:r>
+        <w:t>1) Parts had already been present with the Niemen Army (G. 457).</w:t>
+      </w:r>
+    </w:p>
+    <w:p>
+      <w:r>
+        <w:t>2) Gen. 121.</w:t>
+      </w:r>
+    </w:p>
+    <w:p>
+      <w:r>
+        <w:t>3) Communication from Colonel von Waldow from summer 1931 to the Reichsarchiv.</w:t>
+      </w:r>
+    </w:p>
+    <w:p>
+      <w:pPr>
+        <w:pBdr>
+          <w:bottom w:val="single" w:sz="2" w:space="1" w:color="auto"/>
+        </w:pBdr>
+      </w:pPr>
+    </w:p>
+    <w:p>
+      <w:pPr>
+        <w:pStyle w:val="FootnoteStyle"/>
+      </w:pPr>
+    </w:p>
+    <w:p>
+      <w:pPr>
+        <w:pStyle w:val="Heading1"/>
+      </w:pPr>
+      <w:r>
+        <w:t>Page 467</w:t>
+      </w:r>
+    </w:p>
+    <w:p>
+      <w:pPr>
+        <w:pStyle w:val="Heading1"/>
+      </w:pPr>
+      <w:r>
+        <w:t>Defense Task for the Niemen Army.</w:t>
+      </w:r>
+    </w:p>
+    <w:p>
+      <w:pPr>
+        <w:pBdr>
+          <w:bottom w:val="single" w:sz="2" w:space="1" w:color="auto"/>
+        </w:pBdr>
+      </w:pPr>
+    </w:p>
+    <w:p>
+      <w:r>
+        <w:t xml:space="preserve">“North of the Niemen, the Russians have naturally long recognized the danger, and they are advancing as much as they can towards Wilna, Dünaburg, and Riga. Hopefully, we will soon succeed, when Gallwitz moves forward, in extracting forces from there.” In light of these circumstances, the Supreme Commander decided to reorganize the tasks of the 10th and 10th Niemen Army. The allocation from Kowno was to fall exclusively to the 10th Army for five days. Instead of Division Beckmann, only the Schébed detachment from the Niemen Army transferred to it, which had to take over from the 4th Cavalry Division down to it. This, as stated in the order, “is to defend the left flank of the army against any potential enemy advance from the lower Dvina. The retention of Mitau and the occupied enemy territory is of significance.” </w:t>
+      </w:r>
+    </w:p>
+    <w:p>
+      <w:r>
+        <w:t xml:space="preserve">Accordingly, General von Below took the I. Reserve Corps along with the 78th Reserve Division back to the area south and north of Rupiškis, where a position for sustainable defense was to be established. The extension to the south was soon assigned to the Cavalry Corps Richtofen, the Beckmann Division, and the 4th Cavalry, which connected to the left flank of the 10th Army (1st Cavalry Division) north of the Wilna bend from Janow. In the north, the 43rd Infantry Division moved between the I. Reserve Corps and the Cavalry Corps Schmettoff (Egon), while the 8th Cavalry Division advanced on its left flank. All these movements, which were to conclude by about August 13, took place under constantly changing conditions and often amidst fighting against the enemy pressing forward everywhere. </w:t>
+      </w:r>
+    </w:p>
+    <w:p>
+      <w:r>
+        <w:t>To relieve the Russian pressure at least temporarily, General von Below ordered another attack on the right flank of the I. Reserve Corps on August 14. The 78th and 1st Reserve Divisions advanced northward into the enemy positions and achieved full success. On August 15, the commander surveyed the center of his command, continuing eastward, but presumably not significantly beyond the Swienta-Niemen line reached on August 5. Nevertheless, a total of four German divisions had pushed the enemy back another 15 kilometers along a front of about 60 kilometers; they had also taken over 3000 prisoners.</w:t>
+      </w:r>
+    </w:p>
+    <w:p>
+      <w:pPr>
+        <w:pStyle w:val="Heading1"/>
+      </w:pPr>
+      <w:r>
+        <w:t>Page 468</w:t>
+      </w:r>
+    </w:p>
+    <w:p>
+      <w:pPr>
+        <w:pStyle w:val="Heading1"/>
+      </w:pPr>
+      <w:r>
+        <w:t>The Operation of the Supreme Commander East Against Wilna.</w:t>
+      </w:r>
+    </w:p>
+    <w:p>
+      <w:pPr>
+        <w:pBdr>
+          <w:bottom w:val="single" w:sz="2" w:space="1" w:color="auto"/>
+        </w:pBdr>
+      </w:pPr>
+    </w:p>
+    <w:p>
+      <w:r>
+        <w:t>Supreme Commander East the further expansion of defensive positions. Thus, since mid-August, a series of appropriate installations has emerged on the left side of the Rupiškis, following earlier positions of the I. Reserve Corps, extending northward over the Birštonas Lake and the lower Niemen to Wa.</w:t>
+      </w:r>
+    </w:p>
+    <w:p>
+      <w:r>
+        <w:t>To protect the left flank, it would have been desirable to drive away the Russian ships located in the Riga Bay, including the 30.5 cm gun-armed battleship "Slawa"; however, this was not absolutely necessary. Therefore, in light of the difficulties, the command on land also made such a request to the naval command. Cooperation with their own naval forces was only considered in their view if the attack on Riga-Dünamünde was to be continued. This had occasionally been stated as possible by the Supreme Army Command, but was still far off for the time being. The Supreme Commander of the Baltic Sea Forces, Grand Admiral Heinrich Prince of Prussia, had been aware since July 19 that, according to the view of the Supreme Commander East, the capture of Riga and Dünamünde was a matter of opportunity; if necessary, flame protection for the troops designated along the coast was desired. On the other hand, General von Falkenhayn had pointed out at that time that an operation of the fleet in or around the Riga Sea bays was also very welcome, so the Grand Admiral had arranged for preventive reinforcement by parts of the High Seas Fleet from the North Sea in all cases. As the hope for a prompt advance of the army from Riga faded, while about half of the German fleet was in the Baltic Sea, he decided to take advantage of this opportunity for at least a thrust into the Riga Bays. Although there was no equipment to hold there without a port and without simultaneous action of the army, he hoped to damage and disturb the enemy. However, the operation encountered such difficulties on August 8 already at the mine barriers in the Irbe Strait that the commanding Byzantine Schmidt initially abandoned it. On August 9, it was resumed; light forces advanced on August 20 through the bay to Pernau, others against the northern access to the bay, the Moonsund. Two Russian gunboats fell victim to the German attack. However, it was not possible to inflict decisive damage on the Russians in the Moonsund.</w:t>
+      </w:r>
+    </w:p>
+    <w:p>
+      <w:pPr>
+        <w:pStyle w:val="Heading1"/>
+      </w:pPr>
+      <w:r>
+        <w:t>Page 469</w:t>
+      </w:r>
+    </w:p>
+    <w:p>
+      <w:pPr>
+        <w:pStyle w:val="Heading1"/>
+      </w:pPr>
+      <w:r>
+        <w:t>Measures of the Russians).</w:t>
+      </w:r>
+    </w:p>
+    <w:p>
+      <w:pPr>
+        <w:pBdr>
+          <w:bottom w:val="single" w:sz="2" w:space="1" w:color="auto"/>
+        </w:pBdr>
+      </w:pPr>
+    </w:p>
+    <w:p>
+      <w:r>
+        <w:t>Soon after the attacks of General von Below had subsided in mid-June, the Russians began to clear the area west of Riga and this important city itself. They took away a large part of the resident Jewish population and removed everything that was important for the conduct of the war, especially the machines of the Riga factories. At the same time, they were forced by the abundance of needs of the main battle routes to weaken their military forces north of the Niemen. All three infantry divisions were relocated by the end of June from there to the Niemen fortifications of Kowno, Olita, and Grodno, with 2½ more being assigned in the first half of the jubilee to other fronts. Thus, General Plehwe had at his disposal, as of July 14, when the new German attack broke through the Windau in the direction of Mitau, a total of about 7½ infantry divisions and seven cavalry divisions. Of these, only about three infantry divisions (XIX and ½ II Corps) were in the area of Omtjany–Rakitten Lake facing the German 6th Reserve Division and the 1½ divisions strong corps in the morning, about 2½ infantry divisions (½ III and XXXVII Corps) visible up to the area of Bethgola. On the flanks, four in the north and the cavalry divisions of the VII Siberian Corps, which were available as reserves in Mitau and Riga, had previously suffered so much on the southwestern front that they were mutually deemed unfit for use. General Plehwe initially intended to strike the German advance on Mitau from the south into the flank, but he soon abandoned this plan as it proved impossible to gather the necessary forces from the widely extended front in time. When, on July 16, the resistance of the hastily gathered, numerically small, combat-effective parts of the VII Siberian Corps from Mitau and Riga collapsed surprisingly quickly due to German encirclement, he could</w:t>
+      </w:r>
+    </w:p>
+    <w:p>
+      <w:pPr>
+        <w:pBdr>
+          <w:bottom w:val="single" w:sz="2" w:space="1" w:color="auto"/>
+        </w:pBdr>
+      </w:pPr>
+    </w:p>
+    <w:p>
+      <w:pPr>
+        <w:pStyle w:val="FootnoteStyle"/>
+      </w:pPr>
+    </w:p>
+    <w:p>
+      <w:pPr>
+        <w:pStyle w:val="Heading1"/>
+      </w:pPr>
+      <w:r>
+        <w:t>Page 470</w:t>
+      </w:r>
+    </w:p>
+    <w:p>
+      <w:pPr>
+        <w:pStyle w:val="Heading1"/>
+      </w:pPr>
+      <w:r>
+        <w:t>The Operation of the Supreme Commander East Against Wilna.</w:t>
+      </w:r>
+    </w:p>
+    <w:p>
+      <w:pPr>
+        <w:pBdr>
+          <w:bottom w:val="single" w:sz="2" w:space="1" w:color="auto"/>
+        </w:pBdr>
+      </w:pPr>
+    </w:p>
+    <w:p>
+      <w:r>
+        <w:t>The XIX Corps was to be withdrawn further, which still held northwest of Schaulen; he preferred instead to launch a counterattack for this wing. The 1st running rifle brigade, the only reserve available in the meantime, executed it on July 17 and pushed back the northern wing of the German 6th Reserve Division. After this success, General Plehwe left the Schaulen front, despite the further rapid advances of the Germans in the direction of Mitau, standing for the next two days. When he finally saw on July 19 that the right wing, the XIX Corps, could be withdrawn further, he decided to carry out the movement only for the night of July 21. But already on July 20, the German 78th Reserve Division struck deep into the rear of the Russian XIX Corps at Meschtchisk, while the German southern group advanced over the Dubissa. Nevertheless, General Plehwe, who was well supplied with information, did not want to believe in the impending danger even on that day. However, he moved his headquarters from Riga to Poniewiez behind. Only on the way there did he decide at noon on July 21 to order the evacuation of Schaulen and the general retreat, in order to continue to resist in a position west of Poniewiez, while reinforcements rolling in from Mitau were to flow into the flank of the Germans from there. But this plan soon proved to be unfeasible. West of Poniewiez, the left wing was hit hard by the German attack on July 25, so that the XXXVII Corps retreated in great disorder. All in all, the July operations in Courland and Lithuania are among the most interesting of the year 1915. In an area that still offered room for operational movements, strong and aggressive leadership on both the German and Russian sides sought to impose law on the opponent. The German general had generally accurate judgments about the situation and prospects; at the same time, as is occasionally stated in a Russian account, "on the German side, there was greater maneuverability and greater ammunition supply." On the Russian side, one was continuously informed about the strength and distribution of the German forces, it seems, mainly through agents who had relatively easy work in the vast areas, which were only thinly occupied by troops. This may have contributed to General Plehwe maintaining his belief even in the most difficult situation...</w:t>
       </w:r>
     </w:p>
     <w:sectPr>
+      <w:headerReference w:type="default" r:id="rId9"/>
+      <w:footerReference w:type="default" r:id="rId10"/>
       <w:pgSz w:w="12240" w:h="15840"/>
       <w:pgMar w:top="1440" w:right="1800" w:bottom="1440" w:left="1800" w:header="720" w:footer="720" w:gutter="0"/>
       <w:cols w:space="720"/>
@@ -105,6 +657,35 @@
     </w:sectPr>
   </w:body>
 </w:document>
+</file>
+
+<file path=word/footer1.xml><?xml version="1.0" encoding="utf-8"?>
+<w:ftr xmlns:m="http://schemas.openxmlformats.org/officeDocument/2006/math" xmlns:mc="http://schemas.openxmlformats.org/markup-compatibility/2006" xmlns:mo="http://schemas.microsoft.com/office/mac/office/2008/main" xmlns:mv="urn:schemas-microsoft-com:mac:vml" xmlns:o="urn:schemas-microsoft-com:office:office" xmlns:r="http://schemas.openxmlformats.org/officeDocument/2006/relationships" xmlns:v="urn:schemas-microsoft-com:vml" xmlns:w10="urn:schemas-microsoft-com:office:word" xmlns:w14="http://schemas.microsoft.com/office/word/2010/wordml" xmlns:w="http://schemas.openxmlformats.org/wordprocessingml/2006/main" xmlns:wne="http://schemas.microsoft.com/office/word/2006/wordml" xmlns:wp14="http://schemas.microsoft.com/office/word/2010/wordprocessingDrawing" xmlns:wp="http://schemas.openxmlformats.org/drawingml/2006/wordprocessingDrawing" xmlns:wpc="http://schemas.microsoft.com/office/word/2010/wordprocessingCanvas" xmlns:wpg="http://schemas.microsoft.com/office/word/2010/wordprocessingGroup" xmlns:wpi="http://schemas.microsoft.com/office/word/2010/wordprocessingInk" xmlns:wps="http://schemas.microsoft.com/office/word/2010/wordprocessingShape" mc:Ignorable="w14 wp14">
+  <w:p>
+    <w:pPr>
+      <w:pStyle w:val="Footer"/>
+      <w:jc w:val="center"/>
+    </w:pPr>
+    <w:r>
+      <w:rPr>
+        <w:sz w:val="20"/>
+      </w:rPr>
+      <w:fldChar w:fldCharType="begin"/>
+      <w:instrText xml:space="preserve">PAGE</w:instrText>
+      <w:fldChar w:fldCharType="end"/>
+    </w:r>
+  </w:p>
+</w:ftr>
+</file>
+
+<file path=word/header1.xml><?xml version="1.0" encoding="utf-8"?>
+<w:hdr xmlns:m="http://schemas.openxmlformats.org/officeDocument/2006/math" xmlns:mc="http://schemas.openxmlformats.org/markup-compatibility/2006" xmlns:mo="http://schemas.microsoft.com/office/mac/office/2008/main" xmlns:mv="urn:schemas-microsoft-com:mac:vml" xmlns:o="urn:schemas-microsoft-com:office:office" xmlns:r="http://schemas.openxmlformats.org/officeDocument/2006/relationships" xmlns:v="urn:schemas-microsoft-com:vml" xmlns:w10="urn:schemas-microsoft-com:office:word" xmlns:w14="http://schemas.microsoft.com/office/word/2010/wordml" xmlns:w="http://schemas.openxmlformats.org/wordprocessingml/2006/main" xmlns:wne="http://schemas.microsoft.com/office/word/2006/wordml" xmlns:wp14="http://schemas.microsoft.com/office/word/2010/wordprocessingDrawing" xmlns:wp="http://schemas.openxmlformats.org/drawingml/2006/wordprocessingDrawing" xmlns:wpc="http://schemas.microsoft.com/office/word/2010/wordprocessingCanvas" xmlns:wpg="http://schemas.microsoft.com/office/word/2010/wordprocessingGroup" xmlns:wpi="http://schemas.microsoft.com/office/word/2010/wordprocessingInk" xmlns:wps="http://schemas.microsoft.com/office/word/2010/wordprocessingShape" mc:Ignorable="w14 wp14">
+  <w:p>
+    <w:pPr>
+      <w:pStyle w:val="Header"/>
+    </w:pPr>
+  </w:p>
+</w:hdr>
 </file>
 
 <file path=word/numbering.xml><?xml version="1.0" encoding="utf-8"?>
@@ -12152,6 +12733,12 @@
         <w:shd w:val="clear" w:color="auto" w:fill="FBCAA2" w:themeFill="accent6" w:themeFillTint="7F"/>
       </w:tcPr>
     </w:tblStylePr>
+  </w:style>
+  <w:style w:type="paragraph" w:customStyle="1" w:styleId="FootnoteStyle">
+    <w:name w:val="FootnoteStyle"/>
+    <w:rPr>
+      <w:sz w:val="20"/>
+    </w:rPr>
   </w:style>
 </w:styles>
 </file>

</xml_diff>

<commit_message>
Improve docx file formatting: adjust header/footer styles and font size
</commit_message>
<xml_diff>
--- a/output/third_attempt/English.docx
+++ b/output/third_attempt/English.docx
@@ -4,17 +4,15 @@
   <w:body>
     <w:p>
       <w:pPr>
-        <w:pStyle w:val="Heading1"/>
+        <w:pStyle w:val="CustomHeaderStyle"/>
       </w:pPr>
       <w:r>
+        <w:rPr>
+          <w:color w:val="000000"/>
+          <w:sz w:val="28"/>
+        </w:rPr>
         <w:t>Page 456</w:t>
-      </w:r>
-    </w:p>
-    <w:p>
-      <w:pPr>
-        <w:pStyle w:val="Heading1"/>
-      </w:pPr>
-      <w:r>
+        <w:br/>
         <w:t>The Operation of the Supreme Commander East Against Wilna.</w:t>
       </w:r>
     </w:p>
@@ -48,12 +46,12 @@
     </w:p>
     <w:p>
       <w:r>
-        <w:t xml:space="preserve">From the month of July onwards, the battles of the Niemen Army are no longer to be regarded as independent actions, but as preparations for a future offensive against Wilna, which the Supreme Commander East proposed as an effective support for the offensive in South Poland on July 2 in Posen, and which also received the approval of General von Falkenhayn for a later date². The Supreme Commander East kept this constantly in view. Should this breakthrough operation penetrate so deeply into the enemy's deployment that it had full effect, then on the one hand, the large fortress of Kowno had to be taken, which secured the northern flank of the Russian Niemen front; on the other hand, securing against the railway lines leading from the interior of the Empire to Dünaburg and Riga was necessary. The latter task had to be resolved first, with the approach to the lower Düna and the blocking of this power line being the most effective means and requiring the least forces over time. However, from the beginning of July, as all the strength of the Supreme Commander East had to be directed towards the Narew operation, only very limited resources were available; intentions and objectives had to adapt to this and therefore change repeatedly in detail.  </w:t>
+        <w:t xml:space="preserve">From the month of July onwards, the battles of the Niemen Army are no longer to be regarded as independent actions, but as preparations for a future offensive against Wilna, which the Supreme Commander East proposed as an effective support for the offensive in South Poland on July 2 in Posen, and which also received the approval of General von Falkenhayn for a later date². The Supreme Commander East kept this constantly in view. Should this breakthrough operation penetrate so deeply into the enemy's deployment that it had full effect, then on the one hand, the large fortress of Kowno had to be taken, which secured the northern flank of the Russian Niemen front; on the other hand, securing against the railway lines leading from the interior of the empire to Dünaburg and Riga was necessary. The latter task had to be solved first, with the approach to the lower Düna and the blocking of this power line being the most effective means and requiring the least forces over time. However, from the beginning of July, as all the strength of the Supreme Commander East had to be directed towards the Narew operation, only very limited resources were available; intentions and objectives had to adapt to this and therefore change repeatedly in detail.  </w:t>
       </w:r>
     </w:p>
     <w:p>
       <w:r>
-        <w:t>On July 2, the 10th Army received the instruction to suspend the preparations already begun for the attack on Kowno³, and the corresponding order to cover the left flank of the Third Army in its previously established position; the Niemen Army, with the 41st Infantry Division as a new force ready to intervene, was to attack the Russian 5th Army, thereby relieving the German 10th Army and distracting the enemy's attention from the Narew operation.</w:t>
+        <w:t>The 10th Army received orders on July 2 to suspend the preparations already begun for the attack on Kowno³, and based on that order, to cover the left flank of the Ditierees in the previously established position; the Niemen Army, with the 41st Infantry Division as a new force ready to intervene, was to attack the Russian 5th Army, thereby relieving the German 10th Army and distracting the enemy's attention from the Narew operation.</w:t>
       </w:r>
     </w:p>
     <w:p/>
@@ -69,22 +67,25 @@
         <w:pStyle w:val="FootnoteStyle"/>
       </w:pPr>
       <w:r>
-        <w:t>¹ Connection to C. 130 ff. - ² C. 271 ff. - ³ C. 277. - ⁴ C. 280.</w:t>
+        <w:t>¹ Connection to G. 130 ff. - ² G. 271 ff. - ³ G. 277. - ⁴ G. 280.</w:t>
+      </w:r>
+    </w:p>
+    <w:p>
+      <w:r>
+        <w:br w:type="page"/>
       </w:r>
     </w:p>
     <w:p>
       <w:pPr>
-        <w:pStyle w:val="Heading1"/>
+        <w:pStyle w:val="CustomHeaderStyle"/>
       </w:pPr>
       <w:r>
+        <w:rPr>
+          <w:color w:val="000000"/>
+          <w:sz w:val="28"/>
+        </w:rPr>
         <w:t>Page 457</w:t>
-      </w:r>
-    </w:p>
-    <w:p>
-      <w:pPr>
-        <w:pStyle w:val="Heading1"/>
-      </w:pPr>
-      <w:r>
+        <w:br/>
         <w:t>Task and Organization of the Njemen Army.</w:t>
       </w:r>
     </w:p>
@@ -97,7 +98,7 @@
     </w:p>
     <w:p>
       <w:r>
-        <w:t>The Njemen Army under General of Infantry Otto von Below was at that time with around seven infantry divisions and five cavalry divisions in the area north of the Njemen from the lower Dubissa to the area east of Libau in a front width of about 250 kilometers. The current enemy seemed to be superior at the fence. General von Below wanted to launch the attack, similar to how the Supreme Commander had ordered at that time in the directive of June 14, avoiding the strong enemy positions at Schauen, which led the present cavalry-formed Russian northern wing, in order to then swing against the flank and rear of the Schauen position. Accordingly, he organized his troops under the weakening of the right wing as follows: Southern group under Lieutenant General Freiherr von Richthofen (Higher Cavalry Commander 1 with Department Esbed, 36th Reserve Division, Division Beckmann, 3rd and Bavarian Cavalry Division) from the Njemen to the Rakiewo Lake south of Schauen, Corps 3 Morning (General Command of the 1st Reserve Corps with Brigade Homeyer* and 1st Reserve Division) in the positions before Schauen, Northern Corps under General von Lauenstein (General Command of the XXXIX Reserve Corps with 6th and 78th Reserve and 41st Infantry Division) northward following behind the course of the Windau up to north of the railway line Libau–Murawjewo, Cavalry Corps of Lieutenant General Egon Graf von Schmetton (6th and 2nd Cavalry Division) northward following, Group of Lieutenant General von Pappritz (Governor of Libau with 8th Cavalry Division and troops of the fortress*) at Hasenpot and east of it. The implementation of this organization required considerable marches; the attack could therefore only begin around July 15. In doing so, the Northern Corps, accompanied by cavalry on the left flank, was initially to proceed in the general direction of Mitau, the left wing of the Pappritz group.</w:t>
+        <w:t>The Njemen Army under General of Infantry Otto von Below was at that time with around seven infantry divisions and five cavalry divisions in the area north of the Njemen from the lower Dubissa to the area east of Libau in a front width of about 250 kilometers. The opposing enemy seemed to be superior (somewhat). General von Below wanted to launch the attack, similar to how the Supreme Commander had often ordered at that time in the directive of June 14, to avoid the strong enemy positions at Schauern, which led the present Russian northern wing consisting of cavalry, in order to then swing against the flank and rear of the Schauern position. Accordingly, he organized his troops under the weakening of the right wing as follows: Southern group under Lieutenant General Freiherr von Richthofen (Higher Cavalry Commander 1 with Department Esbed, 36th Reserve Division, Division Beckmann, 3rd and Bavarian Cavalry Division) from the Njemen to the Rakiewo Lake south of Schaueln, Corps 3 Morning (General Command of the 1st Reserve Corps with Brigade Homeyer and 1st Reserve Division) in the positions before Schaueln, Northern Corps under General von Lauenstein (General Command of the XXXIX Reserve Corps with 6th and 78th Reserve and 41st Infantry Division) northward following behind the course of the Windau up to north of the railway line Libau–Murawjewo, Cavalry Corps of Lieutenant General Egon Graf von Schmetton (6th and 2nd Cavalry Division) northward following, Group of Lieutenant General von Pappritz (Governor of Libau with 8th Cavalry Division and troops of the fortress) at Hasenpot and east of it. The implementation of this organization required considerable marches; the attack could therefore only begin around July 15. In this context, the Northern Corps, accompanied by cavalry on the left flank, was to initially move in the general direction of Mitau, the left wing of the Pappritz group.</w:t>
       </w:r>
     </w:p>
     <w:p>
@@ -112,22 +113,25 @@
         <w:pStyle w:val="FootnoteStyle"/>
       </w:pPr>
       <w:r>
-        <w:t>1) I. and ½ XXXIX. R.R. 41. I.D., 6. R.R.D., Div. Beckmann, Dept. Esbed and troops from Libau; 2., 3., 6. and Bavarian R.D. 2) In fact, about nine infantry and seven cavalry divisions, essentially the same forces as seen from p. 469. 3) p. 127. 4) Gren. Regt. 2 and Erl. Regt. Königsberg with artillery, etc. 5) Including 29th Abw. Regt. and two brigades of the 4th R.D.</w:t>
+        <w:t>1) I. and ½ XXXIX. R.R. 41. I.D., 6. R.R.D., Div. Beckmann, Dept. Esbed and troops from Libau; 2), 3., 6. and Bavarian R.D. 2) In fact, about nine infantry and seven cavalry divisions, essentially the same forces as seen from p. 469. 3) p. 127. 4) Gren. Regt. 2 and Erl. Regt. Königsberg including artillery, etc. 5) Including 29. Abw. and two brigades of the 4th R.D.</w:t>
+      </w:r>
+    </w:p>
+    <w:p>
+      <w:r>
+        <w:br w:type="page"/>
       </w:r>
     </w:p>
     <w:p>
       <w:pPr>
-        <w:pStyle w:val="Heading1"/>
+        <w:pStyle w:val="CustomHeaderStyle"/>
       </w:pPr>
       <w:r>
+        <w:rPr>
+          <w:color w:val="000000"/>
+          <w:sz w:val="28"/>
+        </w:rPr>
         <w:t>Page 458</w:t>
-      </w:r>
-    </w:p>
-    <w:p>
-      <w:pPr>
-        <w:pStyle w:val="Heading1"/>
-      </w:pPr>
-      <w:r>
+        <w:br/>
         <w:t>The Operation of the Supreme Commander East against Wilna.</w:t>
       </w:r>
     </w:p>
@@ -140,511 +144,7 @@
     </w:p>
     <w:p>
       <w:r>
-        <w:t>As the troops from Libau were involved here, the Navy was provided to protect the place against the sea, but also to provide immediate support through naval forces in the advance against Wilna. Due to the expected supply difficulties at Borridien, the further construction of the full railway Memel-Bahjoren across the border to connect with the Libau-Schallen railway was requested from the Chief of Railway Construction, who, however, estimated a construction time of six months; thus, little was offered for the upcoming operations. They also agreed on the Libau-Schallen railway. The enemy remains quiet; it seems that he is weakening his northern flank in light of the front in Poland. Northwest of Schallen, it was estimated that there were only about two Russian infantry divisions against the four German ones intended for the attack. There had also been signs for a long time that the Russians would clear the western Courland in the event of further German attacks. Since the attack of Army Group Gallwitz against the Narew was to begin on July 13, the advance in Courland was finally set for July 14 at the request of the Supreme Commander East, in order to ensure the desired distracting effect. On this day, the Northern Corps, with the left wing (41st Infantry Division) north of the town of Muranowo-Mitau, launched the attack, alongside the cavalry division. Over a front of about 30 kilometers, the crossing over Windau was forced, and the middle and left wings gained ground against Russian cavalry and landwehr up to 15 kilometers forward. Aircraft reported continued fires in the north as well as numerous refugee columns, thus creating the impression of significance that the enemy wanted to withdraw. On the other hand, on the right wing of the Northern Corps, the 6th Reserve Division made little progress against stronger enemy resistance. On July 15, the spatial successes along the entire attack front, especially on the northern wing, could be expanded. The attempt to cut off parts of the enemy succeeded, but just as little as it had days before. On July 16, the Russian resistance intensified. In the 78th Reserve Division, only the left wing advanced.</w:t>
-      </w:r>
-    </w:p>
-    <w:p>
-      <w:pPr>
-        <w:pStyle w:val="Heading1"/>
-      </w:pPr>
-      <w:r>
-        <w:t>Page 459</w:t>
-      </w:r>
-    </w:p>
-    <w:p>
-      <w:pPr>
-        <w:pStyle w:val="Heading1"/>
-      </w:pPr>
-      <w:r>
-        <w:t>41st Infantry Division encountered strong enemy at Alt Nuz</w:t>
-      </w:r>
-    </w:p>
-    <w:p>
-      <w:pPr>
-        <w:pBdr>
-          <w:bottom w:val="single" w:sz="2" w:space="1" w:color="auto"/>
-        </w:pBdr>
-      </w:pPr>
-    </w:p>
-    <w:p>
-      <w:r>
-        <w:t>against which the decision was postponed to the following day. In the meantime, the Cavalry Corps Schmettoft was able to sight strong Russian cavalry about twenty kilometers northwest of the place in the afternoon and advance deep into the northern flank of the enemy; the foremost parts of the 6th Cavalry Division reached Doblen, thus already standing more than 30 kilometers east-northeast of Alt Nuz. Several thousand prisoners and some artillery pieces were the spoils of these first days of fighting. The attempt to destroy the enemy at Alt Nuz on July 17 failed, as he had drawn forces against the north in decisive strength. A battle ensued, which was necessary to extend so urgently to the east that it again lost 4000 prisoners and some artillery pieces. In the evening, the Mittel Bahn was in German hands up to south of Doblen. Thus, one had approached oneself to 25 kilometers at noon, while in the north the troops of the General Lieutenant von Pappritz had come close to Tukum. The successes on the northern wing faced a setback on the southern wing, where the attack of the corps had begun in the morning on July 17. Its 1st Reserve Division made little progress, while the 6th Reserve Division was forced to retreat under serious losses due to a counterattack by enemy reinforcements south of Otmany back towards the Windau.</w:t>
-      </w:r>
-    </w:p>
-    <w:p>
-      <w:pPr>
-        <w:pBdr>
-          <w:bottom w:val="single" w:sz="2" w:space="1" w:color="auto"/>
-        </w:pBdr>
-      </w:pPr>
-    </w:p>
-    <w:p>
-      <w:pPr>
-        <w:pStyle w:val="FootnoteStyle"/>
-      </w:pPr>
-      <w:r>
-        <w:t>In this situation, General von Below remained committed to the intention of continuing the attack against the enemy in the north, to drive him, if possible, away from Mitau; only then did he want to swing with full force south against the Schawlenker enemy. The German troops reached the Russian positions in the course of July 18, which covered Mitau at a distance of about twelve kilometers to the west. At Tukum, the western edge of the large swamp area of the Aa estuary was reached. The coast had already been occupied, while the Russian ships were being targeted. The joining of the planned attack from Courland was secured, the first section of captured and new artillery pieces had increased. For the upcoming operation against the Russian main forces, General von Below had given the first instructions at noon. The 6th Reserve Division was to maintain its position, that</w:t>
-      </w:r>
-    </w:p>
-    <w:p>
-      <w:pPr>
-        <w:pStyle w:val="Heading1"/>
-      </w:pPr>
-      <w:r>
-        <w:t>Page 460</w:t>
-      </w:r>
-    </w:p>
-    <w:p>
-      <w:pPr>
-        <w:pStyle w:val="Heading1"/>
-      </w:pPr>
-      <w:r>
-        <w:t>The Operation of the Supreme Commander East Against Wilna.</w:t>
-      </w:r>
-    </w:p>
-    <w:p>
-      <w:pPr>
-        <w:pBdr>
-          <w:bottom w:val="single" w:sz="2" w:space="1" w:color="auto"/>
-        </w:pBdr>
-      </w:pPr>
-    </w:p>
-    <w:p/>
-    <w:p>
-      <w:r>
-        <w:t>Corps were prepared for further attacks in the morning, while south of Lake Rakivno the southern group was set up on a front of about 40 kilometers wide, with the western wing prepared for the attack on Gudiwanz. The 78th Reserve Division Shagori and the Cavalry Corps Schmettow were to reach Groß Wilzen. The 41st Infantry Division and the troops previously under General Lieutenant von Pappritz were to cut off Mitau and, if possible, take it by hand; the command was given to the commander of the 8th Cavalry Division, Major General Eberhard Graf von Schmettow.</w:t>
-      </w:r>
-    </w:p>
-    <w:p>
-      <w:r>
-        <w:t>Meanwhile, the O. f. e. t. r. i. k. k. r. ä. (after the events of the defeat on July 2) had been significantly reinforced by the IV. Squadron (seven older minesweepers) and light forces from the North Sea. The Supreme Commander East sent an officer to Kiel on the authorization of Grand Admiral Prince Heinrich, who was to present the prospects of the Niemen Army there on July 19 and point out that during the upcoming battles, naval operations in the Riga estuary were desired to bind Russian land forces beyond the Düna. However, the waterway had to be surveyed beforehand and cleared of mines, which took some time.</w:t>
-      </w:r>
-    </w:p>
-    <w:p>
-      <w:r>
-        <w:t>At the Niemen Army, the assigned encirclement troops crossed the Schwede River on July 19 without a fight and reached their designated objectives Shagori and Groß Wilzen; they were thus deep in the enemy's flank. On the rest of the front, the day passed with preparations for the attack. When this began on July 20 with the southern group under General Lieutenant Freiherr von Richthofen, where the enemy was retreating over the Dubissa to the east, it also began to withdraw north of Schaulen before the 1st and 6th Reserve Divisions. These two divisions were to remain at the edge without pressing, while the encirclement troops were driven by General von Below to the utmost urgency and reached the main road Schaulen – Mitau in the rear of the enemy. The 78th Reserve Division under Major General von Müller was positioned after a 30-kilometer march, while at Mechlisz and thus immediately in the rear of the enemy still holding at Schaulen, the Cavalry Corps Schmettow had reached Janischki.</w:t>
-      </w:r>
-    </w:p>
-    <w:p>
-      <w:r>
-        <w:t>General von Below was hopeful of capturing significant parts of the Russians stationed at Schaulen on the following day, July 21, thereby</w:t>
-      </w:r>
-    </w:p>
-    <w:p/>
-    <w:p>
-      <w:pPr>
-        <w:pBdr>
-          <w:bottom w:val="single" w:sz="2" w:space="1" w:color="auto"/>
-        </w:pBdr>
-      </w:pPr>
-    </w:p>
-    <w:p>
-      <w:pPr>
-        <w:pStyle w:val="FootnoteStyle"/>
-      </w:pPr>
-    </w:p>
-    <w:p>
-      <w:pPr>
-        <w:pStyle w:val="Heading1"/>
-      </w:pPr>
-      <w:r>
-        <w:t>Page 461</w:t>
-      </w:r>
-    </w:p>
-    <w:p>
-      <w:pPr>
-        <w:pStyle w:val="Heading1"/>
-      </w:pPr>
-      <w:r>
-        <w:t>The Victory of the Niemen Army at Schaulen. 461</w:t>
-      </w:r>
-    </w:p>
-    <w:p>
-      <w:pPr>
-        <w:pBdr>
-          <w:bottom w:val="single" w:sz="2" w:space="1" w:color="auto"/>
-        </w:pBdr>
-      </w:pPr>
-    </w:p>
-    <w:p>
-      <w:r>
-        <w:t>when these – as was now to be assumed – were retreating in a more southeast direction, towards Poniewiez. He wanted to close the ring around them not only from the north but also from the south. He ordered the divisions of the Northern Corps (6th and 78th Reserve Division) and the Cavalry Corps Schmettow (Egon) to advance further on Schaulen and Radziwiłłki; the enemy was to be attacked from this direction. The southern group was to hold the Cavalry Corps in the direction of Radziwiłłki, while the corps was to prevent the nighttime withdrawal of its opponent and to attack anew on July 21.</w:t>
-      </w:r>
-    </w:p>
-    <w:p>
-      <w:r>
-        <w:t>In the early hours of this day, however, the Russians were flowing back sharply towards the German 78th Reserve Division, while they delayed the approach of the 6th Reserve Division, which had been deployed against them from the north, until the afternoon hours. The corps advanced in the morning into the Schaulen area, which had been vacated by the enemy during the night, but did not get beyond that. Thus, the 78th Reserve Division faced a rather heavy force and could not prevent strong Russian forces from fleeing eastward, especially past their southern flank. They had to confront the two cavalry divisions of Lieutenant General Count Schmettow (Egon), which were blocking the front from Kolati der Muiska to north of Rozalin. The 36th Reserve Division under Lieutenant General Krug reached the railway between Kiejdan and Schadow while fighting; further north, the Russian resistance was stronger, so that the Bednamm Division and the Bavarian Cavalry Division fell back significantly behind the 36th Reserve Division.</w:t>
-      </w:r>
-    </w:p>
-    <w:p>
-      <w:r>
-        <w:t>The ring around the enemy had not yet been closed; on both sides of Schadow, there was still a gap of 45 kilometers. The way to Poniewiez was open to the enemy. But even in the north, it was hardly to be expected that the combat power of the Cavalry Corps Schmettow (Egon) would be sufficient to hold back a determined Russian breakthrough. Fighting and marches, often with inadequate supplies and in great heat and during heavy thunderstorms, had taken a significant toll on the troops of the advance guard, which had been in continuous motion for several weeks. Nevertheless, the last strength had to be deployed to still achieve the great success that was aimed for.</w:t>
-      </w:r>
-    </w:p>
-    <w:p>
-      <w:r>
-        <w:t>The army order for July 22 set the I. Reserve Corps from Schaulen to the southeast, with the right wing along the railway to Schadow, to attack. Both wing groups were to close the ring against the enemy troops and thus effectively close the ring at Schadow.</w:t>
-      </w:r>
-    </w:p>
-    <w:p>
-      <w:pPr>
-        <w:pStyle w:val="Heading1"/>
-      </w:pPr>
-      <w:r>
-        <w:t>Page 462</w:t>
-      </w:r>
-    </w:p>
-    <w:p>
-      <w:pPr>
-        <w:pStyle w:val="Heading1"/>
-      </w:pPr>
-      <w:r>
-        <w:t>The Operation of the Supreme Commander East against Wilna.</w:t>
-      </w:r>
-    </w:p>
-    <w:p>
-      <w:pPr>
-        <w:pBdr>
-          <w:bottom w:val="single" w:sz="2" w:space="1" w:color="auto"/>
-        </w:pBdr>
-      </w:pPr>
-    </w:p>
-    <w:p>
-      <w:pPr>
-        <w:pStyle w:val="Heading1"/>
-      </w:pPr>
-      <w:r>
-        <w:t>Page 463</w:t>
-      </w:r>
-    </w:p>
-    <w:p>
-      <w:pPr>
-        <w:pStyle w:val="Heading1"/>
-      </w:pPr>
-      <w:r>
-        <w:t>New Orders for the 10th and Niemen Army.</w:t>
-      </w:r>
-    </w:p>
-    <w:p>
-      <w:pPr>
-        <w:pBdr>
-          <w:bottom w:val="single" w:sz="2" w:space="1" w:color="auto"/>
-        </w:pBdr>
-      </w:pPr>
-    </w:p>
-    <w:p>
-      <w:r>
-        <w:t>In the battles and marches, the troops have achieved remarkable results." Accordingly, the Supreme Commander East reported on this day to the Supreme War Command. He himself assessed the situation as follows: "For the further execution of the operation towards Wilna, which is solely decisive for the forces here, the Niemen Army is too weak; a withdrawal of forces is not possible at this time). However, this operation can be prepared, as it is intended according to this side's view of the Narva operation. This includes: the connection from Mitau, as the call over Riga can bring forces across, and preparations for the capture of Kowno. The possession of this fortress is necessary both for an offensive towards Wilna or publicly for the opening of the main road and securing the supply on the railway, as well as for any other operation at another location. Only if we have this fortress and Mitau in our possession and the intermediate line between both locations is secured by a strongly developed line, can stronger forces be withdrawn from here," it was said: from Courland for deployment against Wilna. In the afternoon, it was ordered for the continuation of operations: "The 10th Army is to close this fortress on the western front as much as possible with its left wing at the Niemen below Kowno. - The Niemen Army similarly takes the outflow over the Niemen below Niedriau and forms a bridge at Wilk. Furthermore, the Niemen Army is preparing with its main forces at Keibam for the Bornasch at Janow and sends the bulk of its cavalry against the Kowno-Wilna railway and towards Wilna." With this order, the Supreme Commander East was in full agreement with the Supreme Army Command, which the next day, while rejecting reinforcements for the 10th Army, stated: "The Niemen Army should be the most important for the secret operations, if the connection with the stronger cavalry against the presumably remaining forces under the command of the Supreme Commander East, that the left flank of the Niemen Army should be secured by troops at Poniewiez. For this, it was said in extension of the plan of General von Below, the previous dispatch of an additional infantry division from the main forces of the Niemen Army should not be avoided.</w:t>
-      </w:r>
-    </w:p>
-    <w:p>
-      <w:pPr>
-        <w:pBdr>
-          <w:bottom w:val="single" w:sz="2" w:space="1" w:color="auto"/>
-        </w:pBdr>
-      </w:pPr>
-    </w:p>
-    <w:p>
-      <w:pPr>
-        <w:pStyle w:val="FootnoteStyle"/>
-      </w:pPr>
-      <w:r>
-        <w:t>1) G. 319. - 2) Award in the War Diary. - 3) G. 316 ff. - 4) 27 kilometers below (northwest) of Kowno. - 5) G. 320.</w:t>
-      </w:r>
-    </w:p>
-    <w:p>
-      <w:pPr>
-        <w:pStyle w:val="Heading1"/>
-      </w:pPr>
-      <w:r>
-        <w:t>Page 464</w:t>
-      </w:r>
-    </w:p>
-    <w:p>
-      <w:pPr>
-        <w:pStyle w:val="Heading1"/>
-      </w:pPr>
-      <w:r>
-        <w:t>The Operation of the Supreme Commander East against Wilna.</w:t>
-      </w:r>
-    </w:p>
-    <w:p>
-      <w:pPr>
-        <w:pBdr>
-          <w:bottom w:val="single" w:sz="2" w:space="1" w:color="auto"/>
-        </w:pBdr>
-      </w:pPr>
-    </w:p>
-    <w:p>
-      <w:r>
-        <w:t>These instructions did not allow for the intended rest of the troops of the Njemen Army. They sharply consolidated the mass to the south against the northern front of Kowno, while other units were sharply directed to the north against Mitau, especially the cavalry to the east, primarily towards Wilna. The movements were only feasible if the defeated enemy above was not allowed to rest. The frontal pursuit had to continue despite the fatigue of the troops. It led to almost uninterrupted fighting against the Russian rear guard and, considering several thousand men, until July 25 on the right wing to the line of Niewiaz, with the center about 15 kilometers beyond Poniewiez, which was taken by the now reunited I. Reserve Corps, from the left wing to Postwol on the Muscha. Thus, the essential limit was reached, up to which the supply for stronger forces could initially be provided. It also seemed that the enemy was now so weakened that the further pursuit of smaller units was transferred. General von Below, who moved his headquarters to Schawlen on July 28, had to reorganize his army for the tasks assigned by the Supreme Commander East. While the Eberde unit secured the northwest front of Kowno, the I. Reserve Corps with the assigned Brigade Homeyer and the Lauenstein Corps (78th Reserve Division and Division Beckmann) was to be prepared at Poniewiez to advance against the northern front of the fortress. The cavalry corps Richtofen and Schmettow (Egon) had quickly and suddenly advanced from Poniewiez to push southeast towards Wilna and east towards Dünaburg. Against Mitau, in addition to the group Schmettow (Eberhardt) already deployed there, the 41st Infantry Division, the Libau Detachment, the 8th Cavalry Division, and the 6th Reserve Division were also designated. On July 29, the operation against Mitau began with the movement of the 6th Reserve Division towards Bausf, to gain the right bank here. However, the Russian resistance was so strong that the division commander, since June Major General Hans von Below, decided to attempt the crossing below there. The Army Commander East requested the Brigade Homeyer as reinforcement. In the night of July 31, the operation succeeded ten kilometers west of Bausf at Mespol. The newly deployed Russian 53rd Infantry Division withdrew to the north.</w:t>
-      </w:r>
-    </w:p>
-    <w:p>
-      <w:pPr>
-        <w:pBdr>
-          <w:bottom w:val="single" w:sz="2" w:space="1" w:color="auto"/>
-        </w:pBdr>
-      </w:pPr>
-    </w:p>
-    <w:p>
-      <w:pPr>
-        <w:pStyle w:val="FootnoteStyle"/>
-      </w:pPr>
-    </w:p>
-    <w:p>
-      <w:pPr>
-        <w:pStyle w:val="Heading1"/>
-      </w:pPr>
-      <w:r>
-        <w:t>Page 465</w:t>
-      </w:r>
-    </w:p>
-    <w:p>
-      <w:pPr>
-        <w:pStyle w:val="Heading1"/>
-      </w:pPr>
-      <w:r>
-        <w:t>Back to Riga.</w:t>
-      </w:r>
-    </w:p>
-    <w:p>
-      <w:pPr>
-        <w:pBdr>
-          <w:bottom w:val="single" w:sz="2" w:space="1" w:color="auto"/>
-        </w:pBdr>
-      </w:pPr>
-    </w:p>
-    <w:p>
-      <w:r>
-        <w:t xml:space="preserve">For August 1, the 6th Reserve Division and the 8th Cavalry Division were deployed on both sides of the Aa at Mitau. The enemy did not wait for the Hermann, but had already begun to evacuate the city during the night, into which the 41st Infantry Division fought in the afternoon; the factories were set on fire, the Aa bridge destroyed. In the pursuit, General Count Schmettow allowed his troops to follow up to Riga on August 2; about 2000 prisoners were visibly the total capture. Then the personally arriving A. r. e. t. s. c. h. e. r ordered to transition to defense at the Aa. The 6th Reserve Division, Brigade Homeyer, and the Libau Detachment were designated for this, while the 41st Infantry Division and the 8th Cavalry Division were to prepare for the march south. </w:t>
-      </w:r>
-    </w:p>
-    <w:p>
-      <w:r>
-        <w:t xml:space="preserve">With the capture of Mitau, a strong stronghold near the coast was gained for the left wing of the army. Furthermore, the almost impassable swamp and forest area at the mouth of the Aa provided secure support. The extended coast, which had fallen into German hands with the capture of the western part of Courland, lay, however, on the side of the Riga bus under the guns of Russian warships. Soon, the German troops were fired upon from the sea. Landings were also possible but could not take on any significant extent as long as the Russian land forces were tied down by the attack of the Central Powers. </w:t>
-      </w:r>
-    </w:p>
-    <w:p>
-      <w:r>
-        <w:t xml:space="preserve">The situation of the two main forces of the Niemen Army had changed in the meantime, as one had expected after the conclusion of the fighting on July 25. The enemy showed surprising activity and pushed into the gap between the two cavalry corps Richthofen and Schmettow (Egon) on July 30 at Rupišči, which on the following day began their movements against Wilna, while they refrained from attacking Dünaburg. The proposal of General Moroz to support the cavalry by having his I. Reserve Corps advance in the gap initially found the approval of General Belov, as the corps was intended to move south towards Kowno and the enemy seemed to be moving east. However, when the enemy pressure increased in this direction on August 1, the army commander decided to initially focus on the east to do a whole lot of work. The I. Reserve Corps, as well as the Ziemens Corps, counted on the two cavalry corps to attack. About 30 kilometers east of Poniemo, fighting occurred on August 2 over a wide front. Despite this strong deployment of forces, the enemy only relinquished their positions on </w:t>
-      </w:r>
-    </w:p>
-    <w:p/>
-    <w:p>
-      <w:pPr>
-        <w:pBdr>
-          <w:bottom w:val="single" w:sz="2" w:space="1" w:color="auto"/>
-        </w:pBdr>
-      </w:pPr>
-    </w:p>
-    <w:p>
-      <w:pPr>
-        <w:pStyle w:val="FootnoteStyle"/>
-      </w:pPr>
-    </w:p>
-    <w:p>
-      <w:pPr>
-        <w:pStyle w:val="Heading1"/>
-      </w:pPr>
-      <w:r>
-        <w:t>Page 466</w:t>
-      </w:r>
-    </w:p>
-    <w:p>
-      <w:pPr>
-        <w:pStyle w:val="Heading1"/>
-      </w:pPr>
-      <w:r>
-        <w:t>The Operation of the Supreme Commander East against Wilna.</w:t>
-      </w:r>
-    </w:p>
-    <w:p>
-      <w:pPr>
-        <w:pBdr>
-          <w:bottom w:val="single" w:sz="2" w:space="1" w:color="auto"/>
-        </w:pBdr>
-      </w:pPr>
-    </w:p>
-    <w:p>
-      <w:r>
-        <w:t>On August 3rd, further resistance was encountered during the course of this day's pursuit. The Supreme Commander East had designated the line Dnitschty–Kwiatki on the Niemen as the boundary for the pursuit. Furthermore, he had already assigned the 4th Cavalry Division from the 10th Army to the army on July 31st, which, below Kowno, was crossing the Niemen, now advancing together with the Esleben unit against the northern front of Kowno. On the left flank, the 41st Infantry and 8th Cavalry Divisions were now advancing from Mitau; however, the division composed of troops from the 10th Army, Betmann*, was to be withdrawn to this army shortly.</w:t>
-      </w:r>
-    </w:p>
-    <w:p>
-      <w:r>
-        <w:t>In combat, it was possible to push the Russians back into position on August 4th and 5th and to reach the line Dnitschty–Kwiatki. In doing so, growing difficulties in supply became apparent; the troops also complained that the success of the attacks was being hindered by the inferiority of the transferred ammunition. Meanwhile, the enemy seemed to be bringing new forces to the entire front. Reports available on August 5th reported strong Russian troop concentrations over Grodno towards Wilna and even simultaneously created the impression that the enemy was now preparing to encircle both flanks of the Niemen Army; in the south of Wilkomierz as well as in the north of Friedrichstadt, a new enemy was reported to be advancing from Riga. Numerically, the Russians seemed to be clearly superior. Thus, there was indeed consideration for the execution of further operations assigned to the two cavalry corps against the deployment at Kowno, as well as for the involvement of the army in the encirclement of Kowno. The cavalry corps Richthofen encountered far superior Russian forces at Wilkomierz and had to be withdrawn to Kowno to the north on August 7th. General von Below prepared a new counterattack.</w:t>
-      </w:r>
-    </w:p>
-    <w:p>
-      <w:r>
-        <w:t>It became increasingly clear what value the enemy placed on maintaining his position on the left bank of the lower Dvina. As his front in Poland was pushed back, he was otherwise free to reinforce the troops north of the Niemen. Flights reported a large transport movement from the south to Wilna, and extensive confirmations emerged. At the Supreme Commander East, Captain von Waldow noted on August 7th:</w:t>
-      </w:r>
-    </w:p>
-    <w:p>
-      <w:r>
-        <w:t>1) Parts had already been present with the Niemen Army (G. 457).</w:t>
-      </w:r>
-    </w:p>
-    <w:p>
-      <w:r>
-        <w:t>2) Gen. 121.</w:t>
-      </w:r>
-    </w:p>
-    <w:p>
-      <w:r>
-        <w:t>3) Communication from Colonel von Waldow from summer 1931 to the Reichsarchiv.</w:t>
-      </w:r>
-    </w:p>
-    <w:p>
-      <w:pPr>
-        <w:pBdr>
-          <w:bottom w:val="single" w:sz="2" w:space="1" w:color="auto"/>
-        </w:pBdr>
-      </w:pPr>
-    </w:p>
-    <w:p>
-      <w:pPr>
-        <w:pStyle w:val="FootnoteStyle"/>
-      </w:pPr>
-    </w:p>
-    <w:p>
-      <w:pPr>
-        <w:pStyle w:val="Heading1"/>
-      </w:pPr>
-      <w:r>
-        <w:t>Page 467</w:t>
-      </w:r>
-    </w:p>
-    <w:p>
-      <w:pPr>
-        <w:pStyle w:val="Heading1"/>
-      </w:pPr>
-      <w:r>
-        <w:t>Defense Task for the Niemen Army.</w:t>
-      </w:r>
-    </w:p>
-    <w:p>
-      <w:pPr>
-        <w:pBdr>
-          <w:bottom w:val="single" w:sz="2" w:space="1" w:color="auto"/>
-        </w:pBdr>
-      </w:pPr>
-    </w:p>
-    <w:p>
-      <w:r>
-        <w:t xml:space="preserve">“North of the Niemen, the Russians have naturally long recognized the danger, and they are advancing as much as they can towards Wilna, Dünaburg, and Riga. Hopefully, we will soon succeed, when Gallwitz moves forward, in extracting forces from there.” In light of these circumstances, the Supreme Commander decided to reorganize the tasks of the 10th and 10th Niemen Army. The allocation from Kowno was to fall exclusively to the 10th Army for five days. Instead of Division Beckmann, only the Schébed detachment from the Niemen Army transferred to it, which had to take over from the 4th Cavalry Division down to it. This, as stated in the order, “is to defend the left flank of the army against any potential enemy advance from the lower Dvina. The retention of Mitau and the occupied enemy territory is of significance.” </w:t>
-      </w:r>
-    </w:p>
-    <w:p>
-      <w:r>
-        <w:t xml:space="preserve">Accordingly, General von Below took the I. Reserve Corps along with the 78th Reserve Division back to the area south and north of Rupiškis, where a position for sustainable defense was to be established. The extension to the south was soon assigned to the Cavalry Corps Richtofen, the Beckmann Division, and the 4th Cavalry, which connected to the left flank of the 10th Army (1st Cavalry Division) north of the Wilna bend from Janow. In the north, the 43rd Infantry Division moved between the I. Reserve Corps and the Cavalry Corps Schmettoff (Egon), while the 8th Cavalry Division advanced on its left flank. All these movements, which were to conclude by about August 13, took place under constantly changing conditions and often amidst fighting against the enemy pressing forward everywhere. </w:t>
-      </w:r>
-    </w:p>
-    <w:p>
-      <w:r>
-        <w:t>To relieve the Russian pressure at least temporarily, General von Below ordered another attack on the right flank of the I. Reserve Corps on August 14. The 78th and 1st Reserve Divisions advanced northward into the enemy positions and achieved full success. On August 15, the commander surveyed the center of his command, continuing eastward, but presumably not significantly beyond the Swienta-Niemen line reached on August 5. Nevertheless, a total of four German divisions had pushed the enemy back another 15 kilometers along a front of about 60 kilometers; they had also taken over 3000 prisoners.</w:t>
-      </w:r>
-    </w:p>
-    <w:p>
-      <w:pPr>
-        <w:pStyle w:val="Heading1"/>
-      </w:pPr>
-      <w:r>
-        <w:t>Page 468</w:t>
-      </w:r>
-    </w:p>
-    <w:p>
-      <w:pPr>
-        <w:pStyle w:val="Heading1"/>
-      </w:pPr>
-      <w:r>
-        <w:t>The Operation of the Supreme Commander East Against Wilna.</w:t>
-      </w:r>
-    </w:p>
-    <w:p>
-      <w:pPr>
-        <w:pBdr>
-          <w:bottom w:val="single" w:sz="2" w:space="1" w:color="auto"/>
-        </w:pBdr>
-      </w:pPr>
-    </w:p>
-    <w:p>
-      <w:r>
-        <w:t>Supreme Commander East the further expansion of defensive positions. Thus, since mid-August, a series of appropriate installations has emerged on the left side of the Rupiškis, following earlier positions of the I. Reserve Corps, extending northward over the Birštonas Lake and the lower Niemen to Wa.</w:t>
-      </w:r>
-    </w:p>
-    <w:p>
-      <w:r>
-        <w:t>To protect the left flank, it would have been desirable to drive away the Russian ships located in the Riga Bay, including the 30.5 cm gun-armed battleship "Slawa"; however, this was not absolutely necessary. Therefore, in light of the difficulties, the command on land also made such a request to the naval command. Cooperation with their own naval forces was only considered in their view if the attack on Riga-Dünamünde was to be continued. This had occasionally been stated as possible by the Supreme Army Command, but was still far off for the time being. The Supreme Commander of the Baltic Sea Forces, Grand Admiral Heinrich Prince of Prussia, had been aware since July 19 that, according to the view of the Supreme Commander East, the capture of Riga and Dünamünde was a matter of opportunity; if necessary, flame protection for the troops designated along the coast was desired. On the other hand, General von Falkenhayn had pointed out at that time that an operation of the fleet in or around the Riga Sea bays was also very welcome, so the Grand Admiral had arranged for preventive reinforcement by parts of the High Seas Fleet from the North Sea in all cases. As the hope for a prompt advance of the army from Riga faded, while about half of the German fleet was in the Baltic Sea, he decided to take advantage of this opportunity for at least a thrust into the Riga Bays. Although there was no equipment to hold there without a port and without simultaneous action of the army, he hoped to damage and disturb the enemy. However, the operation encountered such difficulties on August 8 already at the mine barriers in the Irbe Strait that the commanding Byzantine Schmidt initially abandoned it. On August 9, it was resumed; light forces advanced on August 20 through the bay to Pernau, others against the northern access to the bay, the Moonsund. Two Russian gunboats fell victim to the German attack. However, it was not possible to inflict decisive damage on the Russians in the Moonsund.</w:t>
-      </w:r>
-    </w:p>
-    <w:p>
-      <w:pPr>
-        <w:pStyle w:val="Heading1"/>
-      </w:pPr>
-      <w:r>
-        <w:t>Page 469</w:t>
-      </w:r>
-    </w:p>
-    <w:p>
-      <w:pPr>
-        <w:pStyle w:val="Heading1"/>
-      </w:pPr>
-      <w:r>
-        <w:t>Measures of the Russians).</w:t>
-      </w:r>
-    </w:p>
-    <w:p>
-      <w:pPr>
-        <w:pBdr>
-          <w:bottom w:val="single" w:sz="2" w:space="1" w:color="auto"/>
-        </w:pBdr>
-      </w:pPr>
-    </w:p>
-    <w:p>
-      <w:r>
-        <w:t>Soon after the attacks of General von Below had subsided in mid-June, the Russians began to clear the area west of Riga and this important city itself. They took away a large part of the resident Jewish population and removed everything that was important for the conduct of the war, especially the machines of the Riga factories. At the same time, they were forced by the abundance of needs of the main battle routes to weaken their military forces north of the Niemen. All three infantry divisions were relocated by the end of June from there to the Niemen fortifications of Kowno, Olita, and Grodno, with 2½ more being assigned in the first half of the jubilee to other fronts. Thus, General Plehwe had at his disposal, as of July 14, when the new German attack broke through the Windau in the direction of Mitau, a total of about 7½ infantry divisions and seven cavalry divisions. Of these, only about three infantry divisions (XIX and ½ II Corps) were in the area of Omtjany–Rakitten Lake facing the German 6th Reserve Division and the 1½ divisions strong corps in the morning, about 2½ infantry divisions (½ III and XXXVII Corps) visible up to the area of Bethgola. On the flanks, four in the north and the cavalry divisions of the VII Siberian Corps, which were available as reserves in Mitau and Riga, had previously suffered so much on the southwestern front that they were mutually deemed unfit for use. General Plehwe initially intended to strike the German advance on Mitau from the south into the flank, but he soon abandoned this plan as it proved impossible to gather the necessary forces from the widely extended front in time. When, on July 16, the resistance of the hastily gathered, numerically small, combat-effective parts of the VII Siberian Corps from Mitau and Riga collapsed surprisingly quickly due to German encirclement, he could</w:t>
-      </w:r>
-    </w:p>
-    <w:p>
-      <w:pPr>
-        <w:pBdr>
-          <w:bottom w:val="single" w:sz="2" w:space="1" w:color="auto"/>
-        </w:pBdr>
-      </w:pPr>
-    </w:p>
-    <w:p>
-      <w:pPr>
-        <w:pStyle w:val="FootnoteStyle"/>
-      </w:pPr>
-    </w:p>
-    <w:p>
-      <w:pPr>
-        <w:pStyle w:val="Heading1"/>
-      </w:pPr>
-      <w:r>
-        <w:t>Page 470</w:t>
-      </w:r>
-    </w:p>
-    <w:p>
-      <w:pPr>
-        <w:pStyle w:val="Heading1"/>
-      </w:pPr>
-      <w:r>
-        <w:t>The Operation of the Supreme Commander East Against Wilna.</w:t>
-      </w:r>
-    </w:p>
-    <w:p>
-      <w:pPr>
-        <w:pBdr>
-          <w:bottom w:val="single" w:sz="2" w:space="1" w:color="auto"/>
-        </w:pBdr>
-      </w:pPr>
-    </w:p>
-    <w:p>
-      <w:r>
-        <w:t>The XIX Corps was to be withdrawn further, which still held northwest of Schaulen; he preferred instead to launch a counterattack for this wing. The 1st running rifle brigade, the only reserve available in the meantime, executed it on July 17 and pushed back the northern wing of the German 6th Reserve Division. After this success, General Plehwe left the Schaulen front, despite the further rapid advances of the Germans in the direction of Mitau, standing for the next two days. When he finally saw on July 19 that the right wing, the XIX Corps, could be withdrawn further, he decided to carry out the movement only for the night of July 21. But already on July 20, the German 78th Reserve Division struck deep into the rear of the Russian XIX Corps at Meschtchisk, while the German southern group advanced over the Dubissa. Nevertheless, General Plehwe, who was well supplied with information, did not want to believe in the impending danger even on that day. However, he moved his headquarters from Riga to Poniewiez behind. Only on the way there did he decide at noon on July 21 to order the evacuation of Schaulen and the general retreat, in order to continue to resist in a position west of Poniewiez, while reinforcements rolling in from Mitau were to flow into the flank of the Germans from there. But this plan soon proved to be unfeasible. West of Poniewiez, the left wing was hit hard by the German attack on July 25, so that the XXXVII Corps retreated in great disorder. All in all, the July operations in Courland and Lithuania are among the most interesting of the year 1915. In an area that still offered room for operational movements, strong and aggressive leadership on both the German and Russian sides sought to impose law on the opponent. The German general had generally accurate judgments about the situation and prospects; at the same time, as is occasionally stated in a Russian account, "on the German side, there was greater maneuverability and greater ammunition supply." On the Russian side, one was continuously informed about the strength and distribution of the German forces, it seems, mainly through agents who had relatively easy work in the vast areas, which were only thinly occupied by troops. This may have contributed to General Plehwe maintaining his belief even in the most difficult situation...</w:t>
+        <w:t>As the troops from Libau were involved here, the navy was provided for the protection of the place against the sea, but also for immediate support through naval forces in the advance against Wilna. Due to the expected supply difficulties at Borridien, the further construction of the Bolbahn Memel-Bajohren across the border to connect with the Libau-Schallen railway was requested from the chief of railway construction, who, however, estimated a construction time of six months; thus, little was offered for the upcoming operations. They also agreed on the Libau-Schallen railway. The enemy deems it necessary, it seems, that he is attacking his northern flank of the front in Poland. Northwest of Schallen, it was estimated that there were only about two Russian infantry divisions against the four Germans designated for the attack. There had also been signs for a long time that the Russians would clear the western Courland in the event of further German attacks. Since the attack of Army Group Gallwitz against the Narew was to begin on July 13, the advance in Courland was finally set for July 14 at the request of the Supreme Commander East, in order to achieve the desired distracting effect. On this day, the Northern Corps, with the left wing (41st Infantry Division) north of the town of Muranowo-Mitik, launched the attack, alongside the cavalry divisions. Over a front of about 30 kilometers, the crossing over Windau was forced, and the middle and left wings gained ground against Russian cavalry and landwehr up to 15 kilometers forward. Aircraft reported continued fires in the north as well as numerous refugee columns, thus creating the impression of significance that the enemy wanted to withdraw. On the other hand, on the right wing of the Northern Corps, the 6th Reserve Division made little progress against stronger enemy resistance. On July 15, the spatial successes across the entire attack front, especially on the northern wing, could be expanded. The attempt to cut off parts of the enemy succeeded, but just as little as days before. On July 16, the Russian resistance intensified. In the 78th Reserve Division, only the left wing advanced.</w:t>
       </w:r>
     </w:p>
     <w:sectPr>
@@ -666,14 +166,6 @@
       <w:pStyle w:val="Footer"/>
       <w:jc w:val="center"/>
     </w:pPr>
-    <w:r>
-      <w:rPr>
-        <w:sz w:val="20"/>
-      </w:rPr>
-      <w:fldChar w:fldCharType="begin"/>
-      <w:instrText xml:space="preserve">PAGE</w:instrText>
-      <w:fldChar w:fldCharType="end"/>
-    </w:r>
   </w:p>
 </w:ftr>
 </file>
@@ -683,6 +175,7 @@
   <w:p>
     <w:pPr>
       <w:pStyle w:val="Header"/>
+      <w:jc w:val="center"/>
     </w:pPr>
   </w:p>
 </w:hdr>
@@ -12734,10 +12227,20 @@
       </w:tcPr>
     </w:tblStylePr>
   </w:style>
+  <w:style w:type="paragraph" w:customStyle="1" w:styleId="CustomHeaderStyle">
+    <w:name w:val="CustomHeaderStyle"/>
+    <w:rPr>
+      <w:rFonts w:ascii="Arial" w:hAnsi="Arial"/>
+      <w:b w:val="0"/>
+      <w:i w:val="0"/>
+      <w:color w:val="000000"/>
+      <w:sz w:val="20"/>
+    </w:rPr>
+  </w:style>
   <w:style w:type="paragraph" w:customStyle="1" w:styleId="FootnoteStyle">
     <w:name w:val="FootnoteStyle"/>
     <w:rPr>
-      <w:sz w:val="20"/>
+      <w:sz w:val="18"/>
     </w:rPr>
   </w:style>
 </w:styles>

</xml_diff>

<commit_message>
Fix error: Improved prompt engineering to prevent paragraphs from being broken into separate lines with \n at the end.
</commit_message>
<xml_diff>
--- a/output/third_attempt/English.docx
+++ b/output/third_attempt/English.docx
@@ -128,259 +128,57 @@
       <w:pPr>
         <w:jc w:val="both"/>
       </w:pPr>
-    </w:p>
-    <w:p>
-      <w:pPr>
-        <w:jc w:val="both"/>
-      </w:pPr>
-      <w:r>
-        <w:t>The N j e m e n A r m y under General of Infantry O t t o</w:t>
-      </w:r>
-    </w:p>
-    <w:p>
-      <w:pPr>
-        <w:jc w:val="both"/>
-      </w:pPr>
-      <w:r>
-        <w:t>v o n B e l o w covered at this time with about seven infantry divisions</w:t>
-      </w:r>
-    </w:p>
-    <w:p>
-      <w:pPr>
-        <w:jc w:val="both"/>
-      </w:pPr>
-      <w:r>
-        <w:t>(and five cavalry divisions1) the area north of the Njemen from the</w:t>
-      </w:r>
-    </w:p>
-    <w:p>
-      <w:pPr>
-        <w:jc w:val="both"/>
-      </w:pPr>
-      <w:r>
-        <w:t>lower Dubissa to the area east of Libau in a front width</w:t>
-      </w:r>
-    </w:p>
-    <w:p>
-      <w:pPr>
-        <w:jc w:val="both"/>
-      </w:pPr>
-      <w:r>
-        <w:t>of about 250 kilometers. The opposing enemy seemed numerically</w:t>
-      </w:r>
-    </w:p>
-    <w:p>
-      <w:pPr>
-        <w:jc w:val="both"/>
-      </w:pPr>
-      <w:r>
-        <w:t>somewhat superior2). General von Below wanted to lead the attack, similar to</w:t>
-      </w:r>
-    </w:p>
-    <w:p>
-      <w:pPr>
-        <w:jc w:val="both"/>
-      </w:pPr>
-      <w:r>
-        <w:t>the order given by the Commander-in-Chief East in the directive of June 14th3),</w:t>
-      </w:r>
-    </w:p>
-    <w:p>
-      <w:pPr>
-        <w:jc w:val="both"/>
-      </w:pPr>
-      <w:r>
-        <w:t>avoiding the strong enemy positions at Schaulen against the predominantly</w:t>
-      </w:r>
-    </w:p>
-    <w:p>
-      <w:pPr>
-        <w:jc w:val="both"/>
-      </w:pPr>
-      <w:r>
-        <w:t>cavalry-based Russian northern flank, to then swing against the flank and rear</w:t>
-      </w:r>
-    </w:p>
-    <w:p>
-      <w:pPr>
-        <w:jc w:val="both"/>
-      </w:pPr>
-      <w:r>
-        <w:t>of the Schaulen position. Accordingly, he organized his troops, weakening</w:t>
-      </w:r>
-    </w:p>
-    <w:p>
-      <w:pPr>
-        <w:jc w:val="both"/>
-      </w:pPr>
-      <w:r>
-        <w:t>the right wing as follows:</w:t>
-      </w:r>
-    </w:p>
-    <w:p>
-      <w:pPr>
-        <w:jc w:val="both"/>
-      </w:pPr>
-      <w:r>
-        <w:t>S o u t h e r n G r o u p under Lieutenant General Baron von Richthofen</w:t>
-      </w:r>
-    </w:p>
-    <w:p>
-      <w:pPr>
-        <w:jc w:val="both"/>
-      </w:pPr>
-      <w:r>
-        <w:t>(Higher Cavalry Commander 1 with Detachment Eßebd, 36th Reserve</w:t>
-      </w:r>
-    </w:p>
-    <w:p>
-      <w:pPr>
-        <w:jc w:val="both"/>
-      </w:pPr>
-      <w:r>
-        <w:t>Division, Division Beckmann, 3rd and Bavarian Cavalry Division)</w:t>
-      </w:r>
-    </w:p>
-    <w:p>
-      <w:pPr>
-        <w:jc w:val="both"/>
-      </w:pPr>
-      <w:r>
-        <w:t>from the Njemen to Lake Rakisewo south of Schaulen,</w:t>
-      </w:r>
-    </w:p>
-    <w:p>
-      <w:pPr>
-        <w:jc w:val="both"/>
-      </w:pPr>
-      <w:r>
-        <w:t>C o r p s M o r g e n (General Command of the I Reserve Corps with</w:t>
-      </w:r>
-    </w:p>
-    <w:p>
-      <w:pPr>
-        <w:jc w:val="both"/>
-      </w:pPr>
-      <w:r>
-        <w:t>Brigade Horne4) and 1st Reserve Division) in positions before</w:t>
-      </w:r>
-    </w:p>
-    <w:p>
-      <w:pPr>
-        <w:jc w:val="both"/>
-      </w:pPr>
-      <w:r>
-        <w:t>Schaulen,</w:t>
-      </w:r>
-    </w:p>
-    <w:p>
-      <w:pPr>
-        <w:jc w:val="both"/>
-      </w:pPr>
-      <w:r>
-        <w:t>N o r t h e r n C o r p s under General von Lauenstein (General Command</w:t>
-      </w:r>
-    </w:p>
-    <w:p>
-      <w:pPr>
-        <w:jc w:val="both"/>
-      </w:pPr>
-      <w:r>
-        <w:t>of the XXXIX Reserve Corps with 6th and 78th Reserve and 41st Infantry</w:t>
-      </w:r>
-    </w:p>
-    <w:p>
-      <w:pPr>
-        <w:jc w:val="both"/>
-      </w:pPr>
-      <w:r>
-        <w:t>Division) northward behind the course of the Windau to north</w:t>
-      </w:r>
-    </w:p>
-    <w:p>
-      <w:pPr>
-        <w:jc w:val="both"/>
-      </w:pPr>
-      <w:r>
-        <w:t>of the railway line Libau—Murawjewo,</w:t>
-      </w:r>
-    </w:p>
-    <w:p>
-      <w:pPr>
-        <w:jc w:val="both"/>
-      </w:pPr>
-      <w:r>
-        <w:t>C a v a l r y C o r p s of Lieutenant General E g o n C o u n t</w:t>
-      </w:r>
-    </w:p>
-    <w:p>
-      <w:pPr>
-        <w:jc w:val="both"/>
-      </w:pPr>
-      <w:r>
-        <w:t>v o n S c h m e t t o w (6th and 2nd Cavalry Division) northward adjoining,</w:t>
-      </w:r>
-    </w:p>
-    <w:p>
-      <w:pPr>
-        <w:jc w:val="both"/>
-      </w:pPr>
-      <w:r>
-        <w:t>G r o u p of Lieutenant General v o n P a p p r i t z (Governor</w:t>
-      </w:r>
-    </w:p>
-    <w:p>
-      <w:pPr>
-        <w:jc w:val="both"/>
-      </w:pPr>
-      <w:r>
-        <w:t>of Libau with 8th Cavalry Division and Fortress Troops5) at</w:t>
-      </w:r>
-    </w:p>
-    <w:p>
-      <w:pPr>
-        <w:jc w:val="both"/>
-      </w:pPr>
-      <w:r>
-        <w:t>Hasenpot and east of it.</w:t>
-      </w:r>
-    </w:p>
-    <w:p>
-      <w:pPr>
-        <w:jc w:val="both"/>
-      </w:pPr>
-      <w:r>
-        <w:t>The adoption of this organization required considerable marches; the</w:t>
-      </w:r>
-    </w:p>
-    <w:p>
-      <w:pPr>
-        <w:jc w:val="both"/>
-      </w:pPr>
-      <w:r>
-        <w:t>attack could therefore only begin around July 15th. The Northern Corps,</w:t>
-      </w:r>
-    </w:p>
-    <w:p>
-      <w:pPr>
-        <w:jc w:val="both"/>
-      </w:pPr>
-      <w:r>
-        <w:t>accompanied by cavalry on the left flank, was initially to move in</w:t>
-      </w:r>
-    </w:p>
-    <w:p>
-      <w:pPr>
-        <w:jc w:val="both"/>
-      </w:pPr>
-      <w:r>
-        <w:t>the general direction of Mitau, the left wing of the Pappritz Group</w:t>
-      </w:r>
-    </w:p>
-    <w:p>
-      <w:pPr>
-        <w:jc w:val="both"/>
-      </w:pPr>
+      <w:r>
+        <w:t>The Njemen Army under General of Infantry Otto von Below covered at this time with around seven infantry divisions and five cavalry divisions the area north of the Njemen from the lower Dubissa to the area east of Libau in a front width of about 250 kilometers. The opposing enemy seemed somewhat superior in number. General von Below wanted to launch the attack, similar to what the Commander-in-Chief East had ordered at the time in the directive of June 14, avoiding the strong enemy positions at Schaulen, to lead the predominantly cavalry-based Russian northern flank, and then to swing against the flank and rear of the Schaulen position. Accordingly, he organized his troops, weakening the right wing as follows:</w:t>
+      </w:r>
+    </w:p>
+    <w:p>
+      <w:pPr>
+        <w:jc w:val="both"/>
+      </w:pPr>
+      <w:r>
+        <w:t>Southern Group under Lieutenant General Baron von Richthofen (Higher Cavalry Commander 1 with Department Eßebd, 36th Reserve Division, Division Beckmann, 3rd and Bavarian Cavalry Division) from the Njemen to the Rakieten Lake south of Schaulen,</w:t>
+      </w:r>
+    </w:p>
+    <w:p>
+      <w:pPr>
+        <w:jc w:val="both"/>
+      </w:pPr>
+      <w:r>
+        <w:t>Corps Morgen (General Command of the I Reserve Corps with Brigade Hohenzollern and 1st Reserve Division) in the positions before Schaulen,</w:t>
+      </w:r>
+    </w:p>
+    <w:p>
+      <w:pPr>
+        <w:jc w:val="both"/>
+      </w:pPr>
+      <w:r>
+        <w:t>Northern Corps under General von Lauenstein (General Command of the XXXIX Reserve Corps with 6th and 78th Reserve and 41st Infantry Division) northward following behind the course of the Windau to north of the railway line Libau—Murawjewo,</w:t>
+      </w:r>
+    </w:p>
+    <w:p>
+      <w:pPr>
+        <w:jc w:val="both"/>
+      </w:pPr>
+      <w:r>
+        <w:t>Cavalry Corps of Lieutenant General Egon Count von Schmettow (6th and 2nd Cavalry Division) northward following,</w:t>
+      </w:r>
+    </w:p>
+    <w:p>
+      <w:pPr>
+        <w:jc w:val="both"/>
+      </w:pPr>
+      <w:r>
+        <w:t>Group of Lieutenant General von Pappritz (Governor of Libau with 8th Cavalry Division and fortress troops) at Hafenspot and east of it.</w:t>
+      </w:r>
+    </w:p>
+    <w:p>
+      <w:pPr>
+        <w:jc w:val="both"/>
+      </w:pPr>
+      <w:r>
+        <w:t>The adoption of this organization required considerable marches; the attack could therefore only begin around July 15. The Northern Corps, accompanied by the cavalry on the left flank, was initially to move in the general direction of Mitau, the left wing of the Pappritz group</w:t>
+      </w:r>
     </w:p>
     <w:p>
       <w:pPr>
@@ -394,21 +192,7 @@
         <w:pStyle w:val="FootnoteStyle"/>
       </w:pPr>
       <w:r>
-        <w:br/>
-        <w:t>1) I and ½ XXXIX R. C., 41st I. D., 6th R. D., Div. Beckmann, Det. Eßebd</w:t>
-        <w:br/>
-        <w:t>and troops from Libau; 2nd, 3rd, 6th, 8th and Bavarian R. D.</w:t>
-        <w:br/>
-        <w:t>2) Actually about nine infantry and seven cavalry divisions, essentially</w:t>
-        <w:br/>
-        <w:t>the same forces as evident from p. 469.</w:t>
-        <w:br/>
-        <w:t>3) p. 127.</w:t>
-        <w:br/>
-        <w:t>4) Gren. Regt. 2 and Ers. Regt. Königsberg along with artillery etc.</w:t>
-        <w:br/>
-        <w:t>5) Including 29th Abw. Br. and two brigades of the 4th R. D.</w:t>
-        <w:br/>
+        <w:t>1) I and ½ XXXIX. R.R., 41. I.D., 6. R.R.D., Div. Beckmann, Dept. Eßebd and troops from Libau; 2nd, 3rd, 6th, 8th and Bavarian R.D. 2) Actually about nine infantry and seven cavalry divisions, essentially the same forces as can be seen from p. 469. 3) p. 127. 4) Gren. Regt. 2 and Ers. Regt. Königsberg along with artillery etc. 5) Including 29th Abw. Br. and two brigades of the 4th R.D.</w:t>
       </w:r>
     </w:p>
     <w:p>
@@ -527,59 +311,32 @@
       <w:pPr>
         <w:jc w:val="both"/>
       </w:pPr>
-    </w:p>
-    <w:p>
-      <w:pPr>
-        <w:jc w:val="both"/>
-      </w:pPr>
-      <w:r>
-        <w:t>and the 41st Infantry Division encountered strong enemy forces at Alt Ux, with the decision postponed to the following day. Meanwhile, the Schmettow Cavalry Corps was able to disperse strong Russian cavalry about twelve kilometers northwest of the location in the afternoon and penetrate deep into the northern flank of the enemy; the foremost parts of the 6th Cavalry Division reached Doblen, thus already standing more than 30 kilometers northeast of Alt Ux. Several thousand prisoners and some artillery pieces were the spoils of these first three days of battle. The attempt to annihilate the enemy at Alt Ux on July 17 through a comprehensive attack did not succeed, as he had meanwhile withdrawn strong forces to the north. This led to serious fighting, forcing him to retreat eastward so hastily that he again lost about 4000 prisoners and some artillery pieces. By evening, the Mitau railway was in German hands up to south of Doblen. This brought them within 25 kilometers of Mitau itself, while in the north, the troops of Lieutenant General von Pappritz had come close to Tuckum.</w:t>
-      </w:r>
-    </w:p>
-    <w:p>
-      <w:pPr>
-        <w:jc w:val="both"/>
-      </w:pPr>
-      <w:r>
-        <w:t>The successes on the northern flank were offset by a setback on the southern flank, where the attack by the Morgen Corps had begun on July 17. Its 1st Reserve Division made little progress, but to its left, the 6th Reserve Division was forced by a counterattack of enemy reinforcements to retreat south of Ofmjany with serious losses back towards the Windau*).</w:t>
-      </w:r>
-    </w:p>
-    <w:p>
-      <w:pPr>
-        <w:jc w:val="both"/>
-      </w:pPr>
-      <w:r>
-        <w:t>In this situation, General von Below maintained the intention to first continue the attack against the enemy in the north, to push him away from Mitau if possible; only then did he plan to turn with full force southward against the more stubborn enemy. Thus, the German troops reached Russian positions by July 18, which covered Mitau at a distance of about twelve kilometers to the west. At Tuckum, the western edge of the large swamp area of the Aa estuary was reached. Windau was occupied on the coast, which was blocked by sunken Russian ships. The possession of the western part of Courland was secured, the first phase of the planned attack was completed, and the military spoils increased to more than 6000 prisoners and nine artillery pieces.</w:t>
-      </w:r>
-    </w:p>
-    <w:p>
-      <w:pPr>
-        <w:jc w:val="both"/>
-      </w:pPr>
-      <w:r>
-        <w:t>For the upcoming operation against the Russian main forces, General von Below issued the first orders at noon. The 6th Reserve Division was to hold its position, the</w:t>
-      </w:r>
-    </w:p>
-    <w:p>
-      <w:pPr>
-        <w:jc w:val="both"/>
-      </w:pPr>
-    </w:p>
-    <w:p>
-      <w:pPr>
-        <w:pBdr>
-          <w:bottom w:val="single" w:sz="2" w:space="1" w:color="auto"/>
-        </w:pBdr>
-      </w:pPr>
-    </w:p>
-    <w:p>
-      <w:pPr>
-        <w:pStyle w:val="FootnoteStyle"/>
-      </w:pPr>
-      <w:r>
-        <w:br/>
-        <w:t>*) The Russians reported 500 prisoners and seven machine guns as spoils.</w:t>
-        <w:br/>
+      <w:r>
+        <w:t>and the 41st Infantry Division encountered strong enemy forces at Alt Uz, with the decision postponed to the following day. Meanwhile, the Schmettow Cavalry Corps managed to disperse strong Russian cavalry about twelve kilometers northwest of the location in the afternoon and penetrate deep into the northern flank of the enemy; the foremost parts of the 6th Cavalry Division reached Doblen, thus already standing more than 30 kilometers northeast of Alt Uz. Several thousand prisoners and some artillery pieces were the spoils of these first three days of fighting. The attempt to annihilate the enemy at Alt Uz on July 17 through a comprehensive attack did not succeed, as the enemy had meanwhile withdrawn strong forces to the north. This led to serious fighting, forcing the enemy to retreat hastily to the east, losing another 4000 prisoners and some artillery pieces. By evening, the Mitau railway was in German hands up to south of Doblen. This brought them within 25 kilometers of Mitau itself, while in the north, the troops of Lieutenant General von Pappritz had come close to Tuckum.</w:t>
+      </w:r>
+    </w:p>
+    <w:p>
+      <w:pPr>
+        <w:jc w:val="both"/>
+      </w:pPr>
+      <w:r>
+        <w:t>The successes on the northern flank were offset by a setback on the southern flank, where the attack by the Morgen Corps had begun on July 17. Its 1st Reserve Division made little progress, but to its left, the 6th Reserve Division was forced by a counterattack of enemy reinforcements to retreat south of Ofmjany with serious losses back towards the Windau.</w:t>
+      </w:r>
+    </w:p>
+    <w:p>
+      <w:pPr>
+        <w:jc w:val="both"/>
+      </w:pPr>
+      <w:r>
+        <w:t>In this situation, General von Below remained determined to continue the attack against the enemy in the north, to push them away from Mitau if possible; only then did he intend to turn with full force south against the stubborn enemy. Thus, by July 18, the German troops reached Russian positions that covered Mitau at a distance of about twelve kilometers to the west. At Tuckum, the western edge of the large swamp area of the Aa estuary was reached. Windau was occupied on the coast, blocked in the harbor by sunken Russian ships. The possession of the western part of Courland was secured, the first phase of the planned attack completed, with military spoils rising to more than 6000 prisoners and nine artillery pieces.</w:t>
+      </w:r>
+    </w:p>
+    <w:p>
+      <w:pPr>
+        <w:jc w:val="both"/>
+      </w:pPr>
+      <w:r>
+        <w:t>For the upcoming operation against the main Russian forces, General von Below issued the first orders at noon. The 6th Reserve Division was to hold its position, the</w:t>
       </w:r>
     </w:p>
     <w:p>
@@ -872,7 +629,7 @@
         </w:rPr>
         <w:t>Page 464</w:t>
         <w:br/>
-        <w:t>The Operation of the Eastern Commander-in-Chief against Wilna.</w:t>
+        <w:t>The Operation of the Eastern Commander-in-Chief against Vilna.</w:t>
       </w:r>
     </w:p>
     <w:p>
@@ -886,43 +643,25 @@
       <w:pPr>
         <w:jc w:val="both"/>
       </w:pPr>
-    </w:p>
-    <w:p>
-      <w:pPr>
-        <w:jc w:val="both"/>
-      </w:pPr>
-      <w:r>
-        <w:t>These instructions did not allow the intended rest for the troops of the Njemen</w:t>
-      </w:r>
-    </w:p>
-    <w:p>
-      <w:pPr>
-        <w:jc w:val="both"/>
-      </w:pPr>
-      <w:r>
-        <w:t>Army. They moved the mass sharply south against the northern front of Kowno, other parts sharply north against Mitau, with the cavalry aiming far east, especially towards Wilna. The movements were only feasible if the recently defeated enemy was not allowed to rest. The frontal pursuit had to be continued despite the fatigue of the troops. It led to almost uninterrupted fighting against Russian rearguards and the capture of several thousand men until July 25, reaching the lower Niewiaza on the right flank, about 15 kilometers beyond Poniewiez in the center, which was taken by the now reunited I Reserve Corps, and the left flank up to Poswol on the Muscha. This essentially reached the limit to which supplies for stronger forces could initially be provided. The enemy also seemed so weakened that further pursuit was assigned to smaller units.</w:t>
-      </w:r>
-    </w:p>
-    <w:p>
-      <w:pPr>
-        <w:jc w:val="both"/>
-      </w:pPr>
-      <w:r>
-        <w:t>General von Below, who moved his headquarters to Schawlen on July 28, had to reorganize his army for the tasks set by the Eastern Commander-in-Chief. While the Esebeck detachment secured against the northwest front of Kowno, the I Reserve Corps with the assigned Hohmeyer Brigade and the Lauenstein Corps (78th Reserve Division and Beckmann Division) were to be positioned at Poniewiez to advance against the northern front of the fortress. The cavalry corps Richthofen and Schmettow (Egon) were to gather south and east of Poniewiez to advance southeast against Wilna and east against Dünaburg. Against Mitau, besides the group Schmettow (Eberhard) already deployed there, the 41st Infantry Division, Libau Detachment, 8th Cavalry Division, and the 6th Reserve Division were designated.</w:t>
-      </w:r>
-    </w:p>
-    <w:p>
-      <w:pPr>
-        <w:jc w:val="both"/>
-      </w:pPr>
-      <w:r>
-        <w:t>On July 29, the operation against Mitau began with the advance of the 6th Reserve Division against Bausk to gain the right bank of the Aa. However, the Russian resistance was so strong that the division commander, since June Major General Hans von Below, decided not to attempt the crossing below. The army command demanded the reinforcement of the Hohmeyer Brigade. On the night of July 31, the operation succeeded ten kilometers west of Bausk near Mespoten. The newly deployed Russian 53rd Infantry Division retreated north, reaching Kielmy.</w:t>
-      </w:r>
-    </w:p>
-    <w:p>
-      <w:pPr>
-        <w:jc w:val="both"/>
-      </w:pPr>
+      <w:r>
+        <w:t>These instructions did not allow the intended rest for the troops of the Njemen Army. They moved the main force sharply south against the northern front of Kowno, other parts sharply north against Mitau, with the cavalry aiming far east, especially towards Vilna. The movements could only be executed if the recently defeated enemy was not allowed to rest. The frontal pursuit had to be continued despite the fatigue of the troops. It led to almost uninterrupted fighting against Russian rearguards and the capture of several thousand men until July 25, reaching the lower Niewiaza on the right flank, about 15 kilometers beyond Poniewiez in the center, which was taken by the now reunited I Reserve Corps, and the left flank up to Poswol on the Muscha. This essentially reached the limit to which supplies for stronger forces could initially be provided. The enemy also seemed so weakened that further pursuit was assigned to smaller units.</w:t>
+      </w:r>
+    </w:p>
+    <w:p>
+      <w:pPr>
+        <w:jc w:val="both"/>
+      </w:pPr>
+      <w:r>
+        <w:t>General von Below, who moved his headquarters to Schawllen on July 28, had to reorganize his army for the tasks set by the Eastern Commander-in-Chief. While the Esebeck detachment secured against the northwest front of Kowno, the I Reserve Corps with the assigned Horneyer Brigade and the Lauenstein Corps (78th Reserve Division and Beckmann Division) were to be positioned at Poniewiez to advance against the northern front of the fortress. The cavalry corps Richthofen and Schmettow (Egon) were to gather south and east of Poniewiez to advance southeast against Vilna and east against Dünaburg. Against Mitau, besides the previously deployed Schmettow group (Eberhard), 41st Infantry Division, Libau Detachment, 8th Cavalry Division, the 6th Reserve Division was also designated.</w:t>
+      </w:r>
+    </w:p>
+    <w:p>
+      <w:pPr>
+        <w:jc w:val="both"/>
+      </w:pPr>
+      <w:r>
+        <w:t>On July 29, the operation against Mitau began with the advance of the 6th Reserve Division against Bausk to gain the right bank of the Aa. However, the Russian resistance was so strong that the division commander, since June Major General Hans von Below, decided not to attempt the crossing below. The army command demanded the reinforcement of the Horneyer Brigade. On the night of July 31, the operation succeeded ten kilometers west of Bausk near Mesopotam. The newly deployed Russian 53rd Infantry Division retreated north.</w:t>
+      </w:r>
     </w:p>
     <w:p>
       <w:pPr>
@@ -936,9 +675,7 @@
         <w:pStyle w:val="FootnoteStyle"/>
       </w:pPr>
       <w:r>
-        <w:br/>
         <w:t>1) 458. The railway from Libau was only usable individually up to east of Prekuln and was very inefficient. The field railway over Tauroggen reached Kielmy on July 19.</w:t>
-        <w:br/>
       </w:r>
     </w:p>
     <w:p>
@@ -971,275 +708,25 @@
       <w:pPr>
         <w:jc w:val="both"/>
       </w:pPr>
-    </w:p>
-    <w:p>
-      <w:pPr>
-        <w:jc w:val="both"/>
-      </w:pPr>
-      <w:r>
-        <w:t>back to Riga. For August 1, the 6th Reserve Division and</w:t>
-      </w:r>
-    </w:p>
-    <w:p>
-      <w:pPr>
-        <w:jc w:val="both"/>
-      </w:pPr>
-      <w:r>
-        <w:t>8th Cavalry Division were deployed on both sides of the Aa towards Mitau. The enemy</w:t>
-      </w:r>
-    </w:p>
-    <w:p>
-      <w:pPr>
-        <w:jc w:val="both"/>
-      </w:pPr>
-      <w:r>
-        <w:t>did not wait for their advance, but had already begun to evacuate the city during the night,</w:t>
-      </w:r>
-    </w:p>
-    <w:p>
-      <w:pPr>
-        <w:jc w:val="both"/>
-      </w:pPr>
-      <w:r>
-        <w:t>into which the 41st Infantry Division entered fighting in the afternoon; the factories were set on fire, the</w:t>
-      </w:r>
-    </w:p>
-    <w:p>
-      <w:pPr>
-        <w:jc w:val="both"/>
-      </w:pPr>
-      <w:r>
-        <w:t>Aa bridge destroyed. In pursuit, General Count Schmettow had his</w:t>
-      </w:r>
-    </w:p>
-    <w:p>
-      <w:pPr>
-        <w:jc w:val="both"/>
-      </w:pPr>
-      <w:r>
-        <w:t>troops advance halfway to Riga on August 2; the total capture counted about 2000</w:t>
-      </w:r>
-    </w:p>
-    <w:p>
-      <w:pPr>
-        <w:jc w:val="both"/>
-      </w:pPr>
-      <w:r>
-        <w:t>prisoners. Then the army commander, who personally arrived in Mitau,</w:t>
-      </w:r>
-    </w:p>
-    <w:p>
-      <w:pPr>
-        <w:jc w:val="both"/>
-      </w:pPr>
-      <w:r>
-        <w:t>ordered a transition to defense at the Aa. For this purpose,</w:t>
-      </w:r>
-    </w:p>
-    <w:p>
-      <w:pPr>
-        <w:jc w:val="both"/>
-      </w:pPr>
-      <w:r>
-        <w:t>the 6th Reserve Division, Brigade Homeyer, and Detachment Libau were</w:t>
-      </w:r>
-    </w:p>
-    <w:p>
-      <w:pPr>
-        <w:jc w:val="both"/>
-      </w:pPr>
-      <w:r>
-        <w:t>designated, while the 41st Infantry Division and 8th Cavalry Division</w:t>
-      </w:r>
-    </w:p>
-    <w:p>
-      <w:pPr>
-        <w:jc w:val="both"/>
-      </w:pPr>
-      <w:r>
-        <w:t>were to be prepared for a march south.</w:t>
-      </w:r>
-    </w:p>
-    <w:p>
-      <w:pPr>
-        <w:jc w:val="both"/>
-      </w:pPr>
-      <w:r>
-        <w:t>With the capture of Mitau, a</w:t>
-      </w:r>
-    </w:p>
-    <w:p>
-      <w:pPr>
-        <w:jc w:val="both"/>
-      </w:pPr>
-      <w:r>
-        <w:t>strong base near the coast was gained for the left wing of the army. Furthermore, the almost pathless</w:t>
-      </w:r>
-    </w:p>
-    <w:p>
-      <w:pPr>
-        <w:jc w:val="both"/>
-      </w:pPr>
-      <w:r>
-        <w:t>swamp and forest area of the Aa estuary offered secure support. The</w:t>
-      </w:r>
-    </w:p>
-    <w:p>
-      <w:pPr>
-        <w:jc w:val="both"/>
-      </w:pPr>
-      <w:r>
-        <w:t>extensive coast, which had fallen into German hands with the conquest of the western part of Courland,</w:t>
-      </w:r>
-    </w:p>
-    <w:p>
-      <w:pPr>
-        <w:jc w:val="both"/>
-      </w:pPr>
-      <w:r>
-        <w:t>lay, however, on the side of the Gulf of Riga under the guns of Russian warships. Landings</w:t>
-      </w:r>
-    </w:p>
-    <w:p>
-      <w:pPr>
-        <w:jc w:val="both"/>
-      </w:pPr>
-      <w:r>
-        <w:t>were possible, but could not take on a threatening scale</w:t>
-      </w:r>
-    </w:p>
-    <w:p>
-      <w:pPr>
-        <w:jc w:val="both"/>
-      </w:pPr>
-      <w:r>
-        <w:t>as long as the Russian land forces were tied down by the Central Powers' attack.</w:t>
-      </w:r>
-    </w:p>
-    <w:p>
-      <w:pPr>
-        <w:jc w:val="both"/>
-      </w:pPr>
-      <w:r>
-        <w:t>Among the main forces of the Njemen Army, the</w:t>
-      </w:r>
-    </w:p>
-    <w:p>
-      <w:pPr>
-        <w:jc w:val="both"/>
-      </w:pPr>
-      <w:r>
-        <w:t>situation had changed in the meantime, as expected after the conclusion of the battles on</w:t>
-      </w:r>
-    </w:p>
-    <w:p>
-      <w:pPr>
-        <w:jc w:val="both"/>
-      </w:pPr>
-      <w:r>
-        <w:t>July 25. The enemy showed surprising activity and</w:t>
-      </w:r>
-    </w:p>
-    <w:p>
-      <w:pPr>
-        <w:jc w:val="both"/>
-      </w:pPr>
-      <w:r>
-        <w:t>advanced on July 30 at Kupischki into the gap between the two cavalry</w:t>
-      </w:r>
-    </w:p>
-    <w:p>
-      <w:pPr>
-        <w:jc w:val="both"/>
-      </w:pPr>
-      <w:r>
-        <w:t>corps Richthofen and Schmettow (Egon), which were to begin their</w:t>
-      </w:r>
-    </w:p>
-    <w:p>
-      <w:pPr>
-        <w:jc w:val="both"/>
-      </w:pPr>
-      <w:r>
-        <w:t>movements against Wilna on one side, against Dünaburg on the other, the following day.</w:t>
-      </w:r>
-    </w:p>
-    <w:p>
-      <w:pPr>
-        <w:jc w:val="both"/>
-      </w:pPr>
-      <w:r>
-        <w:t>The proposal of General von Morgen to support the cavalry by</w:t>
-      </w:r>
-    </w:p>
-    <w:p>
-      <w:pPr>
-        <w:jc w:val="both"/>
-      </w:pPr>
-      <w:r>
-        <w:t>deploying his I. Reserve Corps in the gap initially did not find the approval of General von Below, as the corps was</w:t>
-      </w:r>
-    </w:p>
-    <w:p>
-      <w:pPr>
-        <w:jc w:val="both"/>
-      </w:pPr>
-      <w:r>
-        <w:t>intended to swing south against Kowno and the enemy in</w:t>
-      </w:r>
-    </w:p>
-    <w:p>
-      <w:pPr>
-        <w:jc w:val="both"/>
-      </w:pPr>
-      <w:r>
-        <w:t>the east seemed too weak. However, when the enemy pressure in this direction increased on August 1,</w:t>
-      </w:r>
-    </w:p>
-    <w:p>
-      <w:pPr>
-        <w:jc w:val="both"/>
-      </w:pPr>
-      <w:r>
-        <w:t>the army commander decided to do the whole work to the east first. He deployed not only the</w:t>
-      </w:r>
-    </w:p>
-    <w:p>
-      <w:pPr>
-        <w:jc w:val="both"/>
-      </w:pPr>
-      <w:r>
-        <w:t>I. Reserve Corps but also the Zastrow Corps, between the two</w:t>
-      </w:r>
-    </w:p>
-    <w:p>
-      <w:pPr>
-        <w:jc w:val="both"/>
-      </w:pPr>
-      <w:r>
-        <w:t>cavalry corps, for the attack. About 30 kilometers east of Ponie-</w:t>
-      </w:r>
-    </w:p>
-    <w:p>
-      <w:pPr>
-        <w:jc w:val="both"/>
-      </w:pPr>
-      <w:r>
-        <w:t>wies, fighting occurred on a broad front on August 2. Despite the strong</w:t>
-      </w:r>
-    </w:p>
-    <w:p>
-      <w:pPr>
-        <w:jc w:val="both"/>
-      </w:pPr>
-      <w:r>
-        <w:t>German deployment of forces, the enemy only gave up their positions in the</w:t>
-      </w:r>
-    </w:p>
-    <w:p>
-      <w:pPr>
-        <w:jc w:val="both"/>
-      </w:pPr>
+      <w:r>
+        <w:t>back to Riga. For August 1, the 6th Reserve Division and 8th Cavalry Division were deployed on both sides of the Aa towards Mitau. However, the enemy did not wait for their advance, but had already begun to evacuate the city during the night, into which the 41st Infantry Division entered fighting in the afternoon; the factories were set on fire, the Aa bridge destroyed. In pursuit, General Count Schmettow had his troops advance halfway to Riga on August 2; the total haul counted 2000 prisoners. Then the army chief, who personally arrived in Mitau, ordered a transition to defense at the Aa. Meanwhile, the 41st Infantry Division and 8th Cavalry Division were to be prepared for a march south.</w:t>
+      </w:r>
+    </w:p>
+    <w:p>
+      <w:pPr>
+        <w:jc w:val="both"/>
+      </w:pPr>
+      <w:r>
+        <w:t>With the capture of Mitau, a strong base near the coast was gained for the left wing of the army. Furthermore, the almost pathless swamp and forest area of the Aa estuary offered secure support. The extensive coast, which had fallen into German hands with the conquest of the western part of Courland, lay towards the side of the Gulf of Riga under the guns of Russian warships. Unloading of loot and German troops were fired upon from the sea. Landings were also possible but could not take on a threatening scale as long as the Russian land forces were tied down by the Central Powers' attack.</w:t>
+      </w:r>
+    </w:p>
+    <w:p>
+      <w:pPr>
+        <w:jc w:val="both"/>
+      </w:pPr>
+      <w:r>
+        <w:t>Among the main forces of the Njemen Army, the situation had changed differently than expected after the conclusion of the battles on July 25. The enemy showed surprising activity and on July 30 advanced at Kupischki into the gap between the two cavalry corps Richthofen and Schmettow (Egon), which were to begin their movements against Wilna on one side and Dünaburg on the other the following day. The proposal of General von Morgen to support the cavalry by advancing his I Reserve Corps into the gap initially did not find the approval of General von Below, as the corps was intended to swing south against Kowno and the enemy in the east seemed weak. However, when the enemy pressure in this direction increased on August 1, the army leader decided to focus all efforts to the east. He deployed not only the I Reserve Corps but also the Zementin Corps, between the two cavalry corps, for the attack. About 30 kilometers east of Poniemuñde, fighting broke out on a broad front on August 2. Despite the strong German effort, the enemy only gave up their positions in the</w:t>
+      </w:r>
     </w:p>
     <w:p>
       <w:r>
@@ -1398,7 +885,7 @@
         </w:rPr>
         <w:t>Page 468</w:t>
         <w:br/>
-        <w:t>The Operation of the Commander-in-Chief East against Vilna.</w:t>
+        <w:t>The Operation of the Eastern Commander-in-Chief against Vilna.</w:t>
       </w:r>
     </w:p>
     <w:p>
@@ -1412,43 +899,17 @@
       <w:pPr>
         <w:jc w:val="both"/>
       </w:pPr>
-    </w:p>
-    <w:p>
-      <w:pPr>
-        <w:jc w:val="both"/>
-      </w:pPr>
-      <w:r>
-        <w:t>The commander-in-chief East further expanded the defensive positions. Thus,</w:t>
-      </w:r>
-    </w:p>
-    <w:p>
-      <w:pPr>
-        <w:jc w:val="both"/>
-      </w:pPr>
-      <w:r>
-        <w:t>since mid-August, following earlier positions of the I Reserve Corps on both sides of Kupischki, a series of rear installations</w:t>
-      </w:r>
-    </w:p>
-    <w:p>
-      <w:pPr>
-        <w:jc w:val="both"/>
-      </w:pPr>
-      <w:r>
-        <w:t>were created, extending northwards over Lake Birshi and the lower Niemen to the Aa.</w:t>
-      </w:r>
-    </w:p>
-    <w:p>
-      <w:pPr>
-        <w:jc w:val="both"/>
-      </w:pPr>
-      <w:r>
-        <w:t>For the protection of the left flank, it would have been desirable to drive away the Russian ships lying in the Gulf of Riga, including the battleship "Slawa" armed with 30.5 cm guns; however, this was not absolutely necessary1). Therefore, and in view of the difficulty of the task, the leadership on land did not make such a demand on the fleet command. Cooperation with their own naval forces was only considered if the attack on Riga-Dünamünde was to be continued. Although this had occasionally been suggested as possible by the Supreme Army Command2), it was still far off. The Commander-in-Chief of the Baltic Sea forces, Grand Admiral Heinrich Prince of Prussia, had known since July 19 that, according to the view of the Commander-in-Chief East, the capture of Riga and Dünamünde was a matter of opportunity; if necessary, flank protection for the troops advancing along the coast was desirable. Since General von Falkenhayn had pointed out at that time that an operation of the fleet in front of or in the Gulf of Riga would also be very welcome3), the Grand Admiral had preventive reinforcements from parts of the High Seas Fleet from the North Sea. When the hope for a quick advance of the army against Riga faded, while about half of the German fleet was in the Baltic Sea, he decided to use this opportunity at least for a foray into the Gulf of Riga. Even if there was no prospect of holding there without a port and without simultaneous advance of the army, he hoped to damage and unsettle the enemy. However, the operation encountered such difficulties on August 8 when crossing the mine barriers in the Irben Strait that the commanding Vice Admiral Schmidt initially gave up. On August 10, it was resumed. After several days of clearing work, the breakthrough was achieved; light forces advanced across the gulf to Pernau on August 20, others against the northern access of the gulf, the Moonsund. Two Russian gunboats fell victim to the German attack. However, laying mines in the Moonsund or inflicting otherwise decisive damage on the Russians did not succeed.</w:t>
-      </w:r>
-    </w:p>
-    <w:p>
-      <w:pPr>
-        <w:jc w:val="both"/>
-      </w:pPr>
+      <w:r>
+        <w:t>The Eastern Commander-in-Chief further expanded defensive positions. Thus, since mid-August, following earlier positions of the I Reserve Corps on both sides of Kupischki, a series of rearward installations emerged, extending northwards over Lake Birshi and the lower Niemen to the Aa.</w:t>
+      </w:r>
+    </w:p>
+    <w:p>
+      <w:pPr>
+        <w:jc w:val="both"/>
+      </w:pPr>
+      <w:r>
+        <w:t>For the protection of the left flank, it would have been desirable to drive away the Russian ships lying in the Gulf of Riga, including the battleship "Slawa" armed with 30.5 cm guns; however, this was not absolutely necessary. Therefore, and in view of the difficulty of the task, the leadership on land did not make such a demand on the fleet command. Cooperation with their own naval forces was only considered if the attack on Riga-Dünamünde was to be continued. Although this had occasionally been suggested as possible by the Supreme Army Command, it was still far off. The Commander-in-Chief of the Baltic Sea Forces, Grand Admiral Heinrich Prince of Prussia, had known since July 19 that, according to the Eastern Commander-in-Chief, the capture of Riga and Dünamünde was a matter of opportunity; if necessary, flank protection for the troops advancing along the coast was desirable. On the other hand, since General von Falkenhayn had pointed out at that time that an operation by the fleet in front of or in the Gulf of Riga would also be very welcome, the Grand Admiral had obtained preventive reinforcement by parts of the High Seas Fleet from the North Sea for all cases. When the hope for an early advance of the army against Riga faded, while about half of the German fleet was in the Baltic Sea, he decided to use this opportunity at least for an advance into the Gulf of Riga. Even if there was no prospect of holding there without a port and without simultaneous action by the army, he hoped to damage and unsettle the enemy. However, the operation encountered such difficulties on August 8 when crossing the mine barriers in the Irben Strait that the commanding Vice Admiral Schmidt initially gave up. On August 19, it was resumed; after several days of clearing work, the breakthrough was achieved; light forces advanced across the gulf to Pernau on August 20, others against the northern access of the gulf, the Moonsund. Two Russian gunboats fell victim to the German attack. However, laying mines in the Moonsund or inflicting otherwise decisive damage on the Russians did not succeed.</w:t>
+      </w:r>
     </w:p>
     <w:p>
       <w:pPr>
@@ -1462,11 +923,7 @@
         <w:pStyle w:val="FootnoteStyle"/>
       </w:pPr>
       <w:r>
-        <w:br/>
-        <w:t>1) G. 465. — 2) G. 130 and Geertrieg, Baltic Sea, Volume II, p. 199. — 3) Gbenad,</w:t>
-        <w:br/>
-        <w:t>p. 236.</w:t>
-        <w:br/>
+        <w:t>1) G. 465. — 2) G. 130 and Geertrieg, Baltic Sea, Volume II, p. 199. — 3) Ibid, p. 236.</w:t>
       </w:r>
     </w:p>
     <w:p>
@@ -1647,35 +1104,25 @@
       <w:pPr>
         <w:jc w:val="both"/>
       </w:pPr>
-    </w:p>
-    <w:p>
-      <w:pPr>
-        <w:jc w:val="both"/>
-      </w:pPr>
-      <w:r>
-        <w:t>did not want to give up on victory yet. It was precisely this superior operational skill and the higher combat power of the Germans in these battles that allowed them to achieve relatively greater successes than everywhere else, where the Russians acted with more caution and avoided threatening danger in time. The German spoils of the ten-day battles up to July 24 amounted to 27,000 prisoners, 40 machine guns, and 25 cannons. This was opposed by about 5,000 of their own losses.</w:t>
-      </w:r>
-    </w:p>
-    <w:p>
-      <w:pPr>
-        <w:jc w:val="both"/>
-      </w:pPr>
-      <w:r>
-        <w:t>According to Russian judgment, the continuation of the German attack in the days after July 25 would have led to the dissolution of the remaining Russian forces; its cessation allowed the Russians, who had lost at least 35,000 men since July 14 according to their own estimates, to recover quickly through the supply of reinforcements and then to attack again, although by August 20 they again lost more than 6,000 men as prisoners.</w:t>
-      </w:r>
-    </w:p>
-    <w:p>
-      <w:pPr>
-        <w:jc w:val="both"/>
-      </w:pPr>
-      <w:r>
-        <w:t>Due to the continued failures north of the Njemen, there was "fear" in Petersburg; the Duma "urgently requested" protection; the Russian supreme military command became restless. The commander-in-chief of the Northwestern Front, General Alexeyev, had not previously assessed the danger as high, as the German forces were small in number. However, it seemed to him that a breakthrough between the 5th and 10th Armies had become a possibility. For the dual task of protecting the route to Petersburg on one hand and the right flank of the army on the other, he recommended to the 5th Army — should further retreat be necessary — a position in the foreland of the small fortress of Dvinsk. To replenish the severely weakened units, over 120 individual companies were supplied, and the forces in the area north of the Njemen were increased by shifting parts of the 10th Army by early August to 10½ infantry and 9½ cavalry divisions, so that they more than balanced the 7 infantry and 6½ cavalry divisions of General von Eichhorn. Shortly after mid-month, it was even necessary to order the formation of a new 12th Army at the threatened front section and near Riga. The German naval operation in the Gulf of Riga had the concerns</w:t>
-      </w:r>
-    </w:p>
-    <w:p>
-      <w:pPr>
-        <w:jc w:val="both"/>
-      </w:pPr>
+      <w:r>
+        <w:t>but did not want to give up on victory yet. It was precisely this superior operational skill and the higher combat power of the Germans in these battles that allowed them to achieve relatively greater successes than everywhere else, where the Russians acted with more caution and avoided threatening danger in time. The German spoils of the ten-day battles up to July 24 alone amounted to 27,000 prisoners, 40 machine guns, and 25 cannons. This was opposed by about 5,000 of their own losses.</w:t>
+      </w:r>
+    </w:p>
+    <w:p>
+      <w:pPr>
+        <w:jc w:val="both"/>
+      </w:pPr>
+      <w:r>
+        <w:t>According to Russian judgment, the continuation of the German attack in the days after July 25 would have led to the dissolution of the remaining Russian forces; its cessation allowed the Russians, who according to their own estimates had lost at least 35,000 men since July 14, to recover quickly through the supply of replacements and then to attack again, losing more than 6,000 men as prisoners by August 20.</w:t>
+      </w:r>
+    </w:p>
+    <w:p>
+      <w:pPr>
+        <w:jc w:val="both"/>
+      </w:pPr>
+      <w:r>
+        <w:t>Due to the continued failures north of the Njemen, there was "fear" in Petersburg; the Duma "urgently requested" protection; the Russian supreme military command became restless. The commander-in-chief of the Northwestern Front, General Alexeyev, had not previously assessed the danger as high, as the German forces were small in number. However, it seemed to him that a breakthrough between the 5th and 10th Armies had become a possibility. For the dual task of protecting the route to Petersburg on one hand, and the right flank of the army on the other, he recommended to the 5th Army — should further retreat be necessary — a position in the foreland of the small fortress of Daugavpils. To replenish the severely weakened units, 120 individual companies were assigned to it, and the forces in the area north of the Njemen were increased by shifting parts of the 10th Army by early August to 10½ infantry and 9½ cavalry divisions, so that they matched the 7 infantry and 6½ cavalry divisions of Generals von Eichhorn and Böck. Soon after mid-month, it was even necessary to order the formation of a new 12th Army near Riga at the threatened front section. The German naval operation in the Gulf of Riga had caused concerns</w:t>
+      </w:r>
     </w:p>
     <w:p>
       <w:pPr>
@@ -1689,15 +1136,13 @@
         <w:pStyle w:val="FootnoteStyle"/>
       </w:pPr>
       <w:r>
-        <w:br/>
         <w:t>1) Krowlown, Schaulen, p. 69 f.</w:t>
         <w:br/>
         <w:t>2) p. 449.</w:t>
         <w:br/>
-        <w:t>3) 5th Army essentially as stated on p. 469 note 6, the 53rd J. D. and 1st R. D. Furthermore, the right wing of the 10th Army extended to the northern Njemen bank: XXXIV Corps (2nd Finnish Rifle Division and 104th Infantry Division), 1st and 2nd Rudan-Rol, D.</w:t>
+        <w:t>3) 5th Army essentially as stated on p. 469 note 6, the 53rd J. D. and 1st R. D. Furthermore, the right wing of the 10th Army extended to the northern Njemen bank: XXXIV Corps (2nd Finnish Rifle Division and 104th Infantry Division), 1 and</w:t>
         <w:br/>
         <w:t>4) p. 451.</w:t>
-        <w:br/>
       </w:r>
     </w:p>
     <w:p>
@@ -1948,7 +1393,7 @@
         </w:rPr>
         <w:t>Page 475</w:t>
         <w:br/>
-        <w:t>10th Army. Preparation for the Attack on Kowno.</w:t>
+        <w:t>10th Army. Preparation of the Attack on Kowno.</w:t>
       </w:r>
     </w:p>
     <w:p>
@@ -1962,43 +1407,16 @@
       <w:pPr>
         <w:jc w:val="both"/>
       </w:pPr>
-    </w:p>
-    <w:p>
-      <w:pPr>
-        <w:jc w:val="both"/>
-      </w:pPr>
-      <w:r>
-        <w:t>had been rebuilt and reinforced. Another four to five kilometers of advanced outer fortifications were then under construction. Based on these extensive permanent works, the fortress had been further expanded over nearly twelve months of war and reinforced with advanced positions, making it appear particularly resistant. The attack plan developed by the Great General Staff in peacetime recommended attacking the southern front, which is divided into two halves by the deeply incised Jesia. For artillery deployment and ammunition supply, only the Königsberg railway was available. Forces alone against the previously narrow perimeter of the place were estimated to require about two corps, around 400 guns, of which about 250 were heavy (including two heaviest batteries). What the 10th Army had to deploy against the significantly expanded fortress was far from meeting these demands. Above all, the attack had to be conducted solely against the western half of the southern front. The forces were insufficient to initially gain a foothold on the eastern Jesia bank, as the numerically superior, combat-ready Russian 10th Army stood opposite on almost 150 kilometers of front width. Hardly any German forces could be freed up there for the attack on the fortress.</w:t>
-      </w:r>
-    </w:p>
-    <w:p>
-      <w:pPr>
-        <w:jc w:val="both"/>
-      </w:pPr>
-      <w:r>
-        <w:t>When Generaloberst von Eichhorn, on July 31, in view of the progress of the Njemen Army, also had to give up the 4th Cavalry Division1), which was to shield the fortress on the northern Njemen bank in the future, he sent his Chief of Staff, Colonel Hell, to Lößen on August 2 to urgently request reinforcements again. "In view of the inferior garrison of the Kowno fortress," Colonel Hell explained, "and its apparently very inadequate artillery equipment, the High Command 10 is convinced that the goal of quickly capturing the fortress could be achieved with the provision of even just one more infantry division." The Commander-in-Chief East fully shared this view but, "since the Njemen Army is currently engaged in battle and he may not withdraw forces from the Narew front on the explicit order of the Supreme Army Command," could initially only promise to supply the army with at least one more Landwehr Brigade as soon as possible. Colonel Hell wanted to use the 76th Reserve Division, now actually standing in the front from Suwalki, for the attack on the fortress. Consequently, the army received the 6th Landwehr Brigade2) from the 8th and a Landsturm Regiment in the following days.</w:t>
-      </w:r>
-    </w:p>
-    <w:p>
-      <w:pPr>
-        <w:jc w:val="both"/>
-      </w:pPr>
-    </w:p>
-    <w:p>
-      <w:pPr>
-        <w:pBdr>
-          <w:bottom w:val="single" w:sz="2" w:space="1" w:color="auto"/>
-        </w:pBdr>
-      </w:pPr>
-    </w:p>
-    <w:p>
-      <w:pPr>
-        <w:pStyle w:val="FootnoteStyle"/>
-      </w:pPr>
-      <w:r>
-        <w:br/>
-        <w:t>1) G. 466. — 2) C. 351 f.</w:t>
-        <w:br/>
+      <w:r>
+        <w:t>had been rebuilt and reinforced. Another four to five kilometers of advanced outer fortifications were then under construction. In line with these extensive permanent works, the fortress had been further expanded over nearly twelve months of war and reinforced with advanced positions, making it appear particularly resistant. The attack plan developed by the Great General Staff in peacetime recommended attacking the southern front, which is divided into two halves by the deeply incised Jesia. For artillery forces and ammunition supply, only the Königsberg railway was available. Forces alone against the previously narrow perimeter of the place were estimated to require about two corps, around 400 guns, of which about 250 were heavy (including three heaviest batteries). What the 10th Army had to deploy against the significantly expanded fortress did not even come close to these demands. Above all, the attack had to be conducted solely against the western half of the southern front. The forces were insufficient to initially gain a foothold on the eastern Jesia bank, as the numerically superior, combat-ready Russian 10th Army stood opposite on almost 150 kilometers of front width. There, hardly any German forces could be freed for the attack on the fortress.</w:t>
+      </w:r>
+    </w:p>
+    <w:p>
+      <w:pPr>
+        <w:jc w:val="both"/>
+      </w:pPr>
+      <w:r>
+        <w:t>When Generaloberst von Eichhorn had to give up the 4th Cavalry Division on July 31 due to the progress of the Njemen Army, which was to block the fortress on the northern Njemen bank in the future, he sent his Chief of Staff, Colonel Hell, to Lößen on August 2 to urgently request reinforcements again. "In view of the inferior garrison of the Kowno fortress," Colonel Hell explained, "and its apparently very inadequate artillery equipment, the 10th High Command is convinced that the goal of quickly capturing the fortress can be achieved with the provision of even just one more infantry division." The Commander-in-Chief East fully shared this view but could only promise, "since the Njemen Army is currently engaged in battle and he may not withdraw forces from the Narew front on the explicit order of the Supreme Army Command," to provide the army with a Landwehr Brigade as soon as possible. Colonel Hell wanted to use this to free the 76th Reserve Division, now actually standing in the front from Suwalki, for the attack on the fortress. Consequently, the army received the 6th Landwehr Brigade2) from the 8th and a Landsturm Regiment in the following days.</w:t>
       </w:r>
     </w:p>
     <w:p>
@@ -2017,7 +1435,7 @@
         </w:rPr>
         <w:t>Page 476</w:t>
         <w:br/>
-        <w:t>The Operation of the Commander-in-Chief East against Wilna.</w:t>
+        <w:t>The Operation of the Eastern Commander-in-Chief against Vilna.</w:t>
       </w:r>
     </w:p>
     <w:p>
@@ -2031,251 +1449,25 @@
       <w:pPr>
         <w:jc w:val="both"/>
       </w:pPr>
-    </w:p>
-    <w:p>
-      <w:pPr>
-        <w:jc w:val="both"/>
-      </w:pPr>
-      <w:r>
-        <w:t>from the 9th Army as well as additional heaviest and heavy artillery; furthermore,</w:t>
-      </w:r>
-    </w:p>
-    <w:p>
-      <w:pPr>
-        <w:jc w:val="both"/>
-      </w:pPr>
-      <w:r>
-        <w:t>the Bœdman Division from the Njemen Army was to be returned shortly1). The Commander-in-Chief East</w:t>
-      </w:r>
-    </w:p>
-    <w:p>
-      <w:pPr>
-        <w:jc w:val="both"/>
-      </w:pPr>
-      <w:r>
-        <w:t>planned to provide further reinforcements soon from the 9th Army. He also emphasized to the Supreme</w:t>
-      </w:r>
-    </w:p>
-    <w:p>
-      <w:pPr>
-        <w:jc w:val="both"/>
-      </w:pPr>
-      <w:r>
-        <w:t>Army Command on August 3 the importance of capturing Kowno; the fortress was under only weak fire, a quick</w:t>
-      </w:r>
-    </w:p>
-    <w:p>
-      <w:pPr>
-        <w:jc w:val="both"/>
-      </w:pPr>
-      <w:r>
-        <w:t>success was still possible here; however, he would attack Kowno even without further</w:t>
-      </w:r>
-    </w:p>
-    <w:p>
-      <w:pPr>
-        <w:jc w:val="both"/>
-      </w:pPr>
-      <w:r>
-        <w:t>reinforcement. He requested the allocation of the necessary ammunition for</w:t>
-      </w:r>
-    </w:p>
-    <w:p>
-      <w:pPr>
-        <w:jc w:val="both"/>
-      </w:pPr>
-      <w:r>
-        <w:t>the heaviest guns and heavy field howitzers, for which there was a particularly great</w:t>
-      </w:r>
-    </w:p>
-    <w:p>
-      <w:pPr>
-        <w:jc w:val="both"/>
-      </w:pPr>
-      <w:r>
-        <w:t>need2).</w:t>
-      </w:r>
-    </w:p>
-    <w:p>
-      <w:pPr>
-        <w:jc w:val="both"/>
-      </w:pPr>
-      <w:r>
-        <w:t>The order in the attack section between Jesia and the lower</w:t>
-      </w:r>
-    </w:p>
-    <w:p>
-      <w:pPr>
-        <w:jc w:val="both"/>
-      </w:pPr>
-      <w:r>
-        <w:t>course of the Njemen was assigned to the General Command of the XXXX Reserve Corps.</w:t>
-      </w:r>
-    </w:p>
-    <w:p>
-      <w:pPr>
-        <w:jc w:val="both"/>
-      </w:pPr>
-      <w:r>
-        <w:t>The enemy had here, as aerial reconnaissance showed, advanced two new defensive lines</w:t>
-      </w:r>
-    </w:p>
-    <w:p>
-      <w:pPr>
-        <w:jc w:val="both"/>
-      </w:pPr>
-      <w:r>
-        <w:t>in front of the permanent works of the older fort belt (Fort III, II, and I with the</w:t>
-      </w:r>
-    </w:p>
-    <w:p>
-      <w:pPr>
-        <w:jc w:val="both"/>
-      </w:pPr>
-      <w:r>
-        <w:t>batteries 3 and 2 in between), the foremost of which was about twelve kilometers from the city center.</w:t>
-      </w:r>
-    </w:p>
-    <w:p>
-      <w:pPr>
-        <w:jc w:val="both"/>
-      </w:pPr>
-      <w:r>
-        <w:t>The installations immediately on the heights of Godlewo seemed particularly strong. Lieutenant General</w:t>
-      </w:r>
-    </w:p>
-    <w:p>
-      <w:pPr>
-        <w:jc w:val="both"/>
-      </w:pPr>
-      <w:r>
-        <w:t>Litzmann wanted to first take possession of these and then proceed against battery 3 and</w:t>
-      </w:r>
-    </w:p>
-    <w:p>
-      <w:pPr>
-        <w:jc w:val="both"/>
-      </w:pPr>
-      <w:r>
-        <w:t>Fort II. Troops available to him included the</w:t>
-      </w:r>
-    </w:p>
-    <w:p>
-      <w:pPr>
-        <w:jc w:val="both"/>
-      </w:pPr>
-      <w:r>
-        <w:t>Zenter Brigade and the 9th Landwehr Brigade on the right, the 79th Reserve</w:t>
-      </w:r>
-    </w:p>
-    <w:p>
-      <w:pPr>
-        <w:jc w:val="both"/>
-      </w:pPr>
-      <w:r>
-        <w:t>Division on the left of the railway. Reinforcements of heavy</w:t>
-      </w:r>
-    </w:p>
-    <w:p>
-      <w:pPr>
-        <w:jc w:val="both"/>
-      </w:pPr>
-      <w:r>
-        <w:t>artillery began to arrive; their final number was not yet</w:t>
-      </w:r>
-    </w:p>
-    <w:p>
-      <w:pPr>
-        <w:jc w:val="both"/>
-      </w:pPr>
-      <w:r>
-        <w:t>determined. On July 29, it was possible to take advanced positions of the enemy</w:t>
-      </w:r>
-    </w:p>
-    <w:p>
-      <w:pPr>
-        <w:jc w:val="both"/>
-      </w:pPr>
-      <w:r>
-        <w:t>on both sides of the railway; about 1200 prisoners were</w:t>
-      </w:r>
-    </w:p>
-    <w:p>
-      <w:pPr>
-        <w:jc w:val="both"/>
-      </w:pPr>
-      <w:r>
-        <w:t>captured. On August 6, the</w:t>
-      </w:r>
-    </w:p>
-    <w:p>
-      <w:pPr>
-        <w:jc w:val="both"/>
-      </w:pPr>
-      <w:r>
-        <w:t>79th Reserve Division advanced its troops to the line Dluga—Sapiezyski</w:t>
-      </w:r>
-    </w:p>
-    <w:p>
-      <w:pPr>
-        <w:jc w:val="both"/>
-      </w:pPr>
-      <w:r>
-        <w:t>and thus gained the observation posts necessary for artillery fire opening.</w:t>
-      </w:r>
-    </w:p>
-    <w:p>
-      <w:pPr>
-        <w:jc w:val="both"/>
-      </w:pPr>
-      <w:r>
-        <w:t>On August 7, Colonel General von Sich moved with the operations staff to Kozlova Ruda, directly behind</w:t>
-      </w:r>
-    </w:p>
-    <w:p>
-      <w:pPr>
-        <w:jc w:val="both"/>
-      </w:pPr>
-      <w:r>
-        <w:t>the attack section. The following day, the artillery was to open fire.</w:t>
-      </w:r>
-    </w:p>
-    <w:p>
-      <w:pPr>
-        <w:jc w:val="both"/>
-      </w:pPr>
-      <w:r>
-        <w:t>Meanwhile, the Njemen Army was further tied up to the north3),</w:t>
-      </w:r>
-    </w:p>
-    <w:p>
-      <w:pPr>
-        <w:jc w:val="both"/>
-      </w:pPr>
-      <w:r>
-        <w:t>so that the 10th Army was now also assigned the task of enclosing the fortress north</w:t>
-      </w:r>
-    </w:p>
-    <w:p>
-      <w:pPr>
-        <w:jc w:val="both"/>
-      </w:pPr>
-      <w:r>
-        <w:t>of the Njemen and securing against the Wilia section up to</w:t>
-      </w:r>
-    </w:p>
-    <w:p>
-      <w:pPr>
-        <w:jc w:val="both"/>
-      </w:pPr>
-      <w:r>
-        <w:t>Janow. However, from the Njemen Army, it could only receive the approximately one brigade strong detachment Eßbeck, but not the divi-</w:t>
-      </w:r>
-    </w:p>
-    <w:p>
-      <w:pPr>
-        <w:jc w:val="both"/>
-      </w:pPr>
+      <w:r>
+        <w:t>from the 9th Army as well as additional heaviest and heavy artillery; furthermore, the Bœdmann Division from the Njemen Army was to be returned shortly. The Eastern Commander-in-Chief planned to provide further reinforcements from the 9th Army soon. He also reiterated to the Supreme Army Command on August 3 the importance of capturing Kowno; the fortress was under weak fire, a quick success was still possible here; however, he would attack Kowno even without further reinforcements. He requested the allocation of the necessary ammunition for the heaviest guns and heavy field howitzers, for which there was particularly great demand.</w:t>
+      </w:r>
+    </w:p>
+    <w:p>
+      <w:pPr>
+        <w:jc w:val="both"/>
+      </w:pPr>
+      <w:r>
+        <w:t>The order in the attack section between Jesia and the lower course of the Njemen was assigned to the XXXX Reserve Corps General Command. The enemy had, as aerial reconnaissance showed, advanced two new lines of defense in front of the permanent works of the older fort belt (Fort III, II, and I with the batteries 3 and 2 in between), the foremost of which lay about twelve kilometers from the city center. The installations immediately on the Jesia on the high ground of Godlewo seemed particularly strong. Lieutenant General Litzmann intended to first take possession of these and then proceed against Battery 3 and Fort II. Troops available to him included the Zenter Brigade and the 9th Landwehr Brigade on the right, the 79th Reserve Division on the left of the railway. Reinforcements of heavy artillery began to arrive; their final number was not yet determined. On July 29, it was possible to capture advanced positions of the enemy on both sides of the railway; about 1200 prisoners were taken. On August 6, the 9th Landwehr Brigade and 79th Reserve Division advanced their troops to the Dluga-Sapiezyński line, thereby gaining the observation posts necessary for artillery fire opening. On August 7, Colonel General von Sich moved with the operations staff to Kozlova Ruda, immediately behind the attack section. The following day, the artillery was to open fire.</w:t>
+      </w:r>
+    </w:p>
+    <w:p>
+      <w:pPr>
+        <w:jc w:val="both"/>
+      </w:pPr>
+      <w:r>
+        <w:t>Meanwhile, the Njemen Army was further tied up to the north, so that the 10th Army was now also assigned the task of enclosing the fortress north of the Njemen and securing against the Wilia section up to Janow. However, from the Njemen Army, only the approximately brigade-strength detachment Efsedeck, but not the Divisi</w:t>
+      </w:r>
     </w:p>
     <w:p>
       <w:r>
@@ -2307,243 +1499,25 @@
       <w:pPr>
         <w:jc w:val="both"/>
       </w:pPr>
-    </w:p>
-    <w:p>
-      <w:pPr>
-        <w:jc w:val="both"/>
-      </w:pPr>
-      <w:r>
-        <w:t>Command and the newly assigned 4th Cavalry Division were subordinated.</w:t>
-      </w:r>
-    </w:p>
-    <w:p>
-      <w:pPr>
-        <w:jc w:val="both"/>
-      </w:pPr>
-      <w:r>
-        <w:t>The 10th Army itself had to move the 1st Cavalry Division to northern Insterburg</w:t>
-      </w:r>
-    </w:p>
-    <w:p>
-      <w:pPr>
-        <w:jc w:val="both"/>
-      </w:pPr>
-      <w:r>
-        <w:t>to solve the new task, simultaneously as preparation for further operations, for which</w:t>
-      </w:r>
-    </w:p>
-    <w:p>
-      <w:pPr>
-        <w:jc w:val="both"/>
-      </w:pPr>
-      <w:r>
-        <w:t>a significant cavalry force was to be prepared to advance on Wilna. Also, due to the</w:t>
-      </w:r>
-    </w:p>
-    <w:p>
-      <w:pPr>
-        <w:jc w:val="both"/>
-      </w:pPr>
-      <w:r>
-        <w:t>Supreme Army Command's objection, instead of the intended transfer of troops from</w:t>
-      </w:r>
-    </w:p>
-    <w:p>
-      <w:pPr>
-        <w:jc w:val="both"/>
-      </w:pPr>
-      <w:r>
-        <w:t>the 9th Army by the Commander-in-Chief East, a division from the west had to be awaited,</w:t>
-      </w:r>
-    </w:p>
-    <w:p>
-      <w:pPr>
-        <w:jc w:val="both"/>
-      </w:pPr>
-      <w:r>
-        <w:t>which could only arrive from August 12. Of the requested heavy field</w:t>
-      </w:r>
-    </w:p>
-    <w:p>
-      <w:pPr>
-        <w:jc w:val="both"/>
-      </w:pPr>
-      <w:r>
-        <w:t>railway ammunition, the Supreme Army Command approved only 24,000 instead of 36,000</w:t>
-      </w:r>
-    </w:p>
-    <w:p>
-      <w:pPr>
-        <w:jc w:val="both"/>
-      </w:pPr>
-      <w:r>
-        <w:t>rounds, that is, only the requirement for about four days of shooting2).</w:t>
-      </w:r>
-    </w:p>
-    <w:p>
-      <w:pPr>
-        <w:jc w:val="both"/>
-      </w:pPr>
-      <w:r>
-        <w:t>On August 8, the difficult deployment of the heaviest and heavy artillery</w:t>
-      </w:r>
-    </w:p>
-    <w:p>
-      <w:pPr>
-        <w:jc w:val="both"/>
-      </w:pPr>
-      <w:r>
-        <w:t>in the pathless terrain was mostly completed. After an hour and a half of calibration,</w:t>
-      </w:r>
-    </w:p>
-    <w:p>
-      <w:pPr>
-        <w:jc w:val="both"/>
-      </w:pPr>
-      <w:r>
-        <w:t>the effective firing began around noon from about 120 barrels. The Russians responded</w:t>
-      </w:r>
-    </w:p>
-    <w:p>
-      <w:pPr>
-        <w:jc w:val="both"/>
-      </w:pPr>
-      <w:r>
-        <w:t>more strongly than expected. Under the cover of the destruction fire directed against the enemy</w:t>
-      </w:r>
-    </w:p>
-    <w:p>
-      <w:pPr>
-        <w:jc w:val="both"/>
-      </w:pPr>
-      <w:r>
-        <w:t>artillery positions and works, the 79th Reserve Division of Major General Boësz</w:t>
-      </w:r>
-    </w:p>
-    <w:p>
-      <w:pPr>
-        <w:jc w:val="both"/>
-      </w:pPr>
-      <w:r>
-        <w:t>gradually advanced between the railway and Niemen, stormed the positions of Godlewo</w:t>
-      </w:r>
-    </w:p>
-    <w:p>
-      <w:pPr>
-        <w:jc w:val="both"/>
-      </w:pPr>
-      <w:r>
-        <w:t>and the northern adjacent strongpoints on the evening of the 9th and in the night to August 10,</w:t>
-      </w:r>
-    </w:p>
-    <w:p>
-      <w:pPr>
-        <w:jc w:val="both"/>
-      </w:pPr>
-      <w:r>
-        <w:t>and held them against soon commencing heavy Russian counterattacks. South of the railway,</w:t>
-      </w:r>
-    </w:p>
-    <w:p>
-      <w:pPr>
-        <w:jc w:val="both"/>
-      </w:pPr>
-      <w:r>
-        <w:t>the 9th Landwehr Brigade covered against the Jesia section. The battles of the three days</w:t>
-      </w:r>
-    </w:p>
-    <w:p>
-      <w:pPr>
-        <w:jc w:val="both"/>
-      </w:pPr>
-      <w:r>
-        <w:t>brought in over 2000 prisoners, 16 machine guns, and four guns in total.</w:t>
-      </w:r>
-    </w:p>
-    <w:p>
-      <w:pPr>
-        <w:jc w:val="both"/>
-      </w:pPr>
-      <w:r>
-        <w:t>Colonel General von Eichhorn had already anticipated that the</w:t>
-      </w:r>
-    </w:p>
-    <w:p>
-      <w:pPr>
-        <w:jc w:val="both"/>
-      </w:pPr>
-      <w:r>
-        <w:t>opening of fire against Kowno would also move the enemy south of the fortress3).</w:t>
-      </w:r>
-    </w:p>
-    <w:p>
-      <w:pPr>
-        <w:jc w:val="both"/>
-      </w:pPr>
-      <w:r>
-        <w:t>This then broke out on August 11, about 40 kilometers southwest of the attack front,</w:t>
-      </w:r>
-    </w:p>
-    <w:p>
-      <w:pPr>
-        <w:jc w:val="both"/>
-      </w:pPr>
-      <w:r>
-        <w:t>after thorough artillery preparation east of Marjampol over the Dawina, and repeated</w:t>
-      </w:r>
-    </w:p>
-    <w:p>
-      <w:pPr>
-        <w:jc w:val="both"/>
-      </w:pPr>
-      <w:r>
-        <w:t>his attack, apparently conducted to relieve Kowno, in the following two nights.</w:t>
-      </w:r>
-    </w:p>
-    <w:p>
-      <w:pPr>
-        <w:jc w:val="both"/>
-      </w:pPr>
-      <w:r>
-        <w:t>Each time he was repelled with heavy losses by the now extended northern wing</w:t>
-      </w:r>
-    </w:p>
-    <w:p>
-      <w:pPr>
-        <w:jc w:val="both"/>
-      </w:pPr>
-      <w:r>
-        <w:t>of the XXI Army Corps, 31st Infantry Division under Lieutenant General von Berxer.</w:t>
-      </w:r>
-    </w:p>
-    <w:p>
-      <w:pPr>
-        <w:jc w:val="both"/>
-      </w:pPr>
-      <w:r>
-        <w:t>At the same time, however, Russian reinforcements seemed to be rolling towards Kowno,</w:t>
-      </w:r>
-    </w:p>
-    <w:p>
-      <w:pPr>
-        <w:jc w:val="both"/>
-      </w:pPr>
-      <w:r>
-        <w:t>whose garrison consisted of Landwehr replacement and border guard troops, a total of</w:t>
-      </w:r>
-    </w:p>
-    <w:p>
-      <w:pPr>
-        <w:jc w:val="both"/>
-      </w:pPr>
-      <w:r>
-        <w:t>15 to 20 battalions; four new infantry regiments</w:t>
-      </w:r>
-    </w:p>
-    <w:p>
-      <w:pPr>
-        <w:jc w:val="both"/>
-      </w:pPr>
+      <w:r>
+        <w:t>Befehlsmann and the newly assigned 4th Cavalry Division were to be subordinated. The 10th Army itself had to move the 1st Cavalry Division to the northern Instruft to solve the new task, simultaneously as preparation for further operations, for which a significant cavalry force was to be prepared to advance on Wilna. Also, at the insistence of the Supreme Army Command, instead of the intended transfer of troops from the 9th Army by the Commander-in-Chief East, a division from the west had to be awaited, which could only arrive from August 12. Of the requested heavy field railway equipment, the Supreme Army Command approved 24,000 instead of 36,000 rounds, that is, only the requirement for about four days of shooting.</w:t>
+      </w:r>
+    </w:p>
+    <w:p>
+      <w:pPr>
+        <w:jc w:val="both"/>
+      </w:pPr>
+      <w:r>
+        <w:t>On August 8, the difficult deployment of the heaviest and heavy artillery in the pathless terrain was mostly completed. After an hour and a half of calibration, the effective firing began around noon from about 120 barrels. The Russians responded more vigorously than expected. Under the cover of the destructive fire directed against the enemy artillery positions and works, the 79th Reserve Division of Major General Boësz gradually advanced between the railway and Niemen, stormed the positions of Godlewo and the northern adjacent strongpoints on the evening of the 9th and in the night to August 10, and held them against soon commencing heavy Russian counterattacks. South of the railway, the 9th Landwehr Brigade covered against the Jesia section. The battles of the three days brought in over 2000 prisoners, 16 machine guns, and four guns in total.</w:t>
+      </w:r>
+    </w:p>
+    <w:p>
+      <w:pPr>
+        <w:jc w:val="both"/>
+      </w:pPr>
+      <w:r>
+        <w:t>Colonel General von Eichhorn had already anticipated that the opening of fire against Kowno would also move the enemy south of the fortress. This then broke out on August 11, about 40 kilometers southwest of the attack front, after thorough artillery preparation east of Marjampol over the Dawina, and repeated his attack, apparently aimed at relieving Kowno, in the following two nights. Each time, he was repulsed with heavy losses by the now sufficiently reinforced northern wing of the XXI Army Corps, 31st Infantry Division under Lieutenant General von Berxer. At the same time, however, Russian reinforcements seemed to be rolling towards Kowno, whose garrison consisted of Landwehr replacement and border guard troops, totaling probably 15 to 20 battalions; four new infantry regiments</w:t>
+      </w:r>
     </w:p>
     <w:p>
       <w:pPr>
@@ -2557,11 +1531,7 @@
         <w:pStyle w:val="FootnoteStyle"/>
       </w:pPr>
       <w:r>
-        <w:br/>
-        <w:t>1) G. 346 f. — 2) G. 347. — 3) Notes of Colonel General von Eichhorn</w:t>
-        <w:br/>
-        <w:t>from August 7, 1915.</w:t>
-        <w:br/>
+        <w:t>1) p. 346 f. — 2) G. 347. — 3) Notes of Colonel General von Eichhorn from August 7, 1915.</w:t>
       </w:r>
     </w:p>
     <w:p>
@@ -2594,299 +1564,41 @@
       <w:pPr>
         <w:jc w:val="both"/>
       </w:pPr>
-    </w:p>
-    <w:p>
-      <w:pPr>
-        <w:jc w:val="both"/>
-      </w:pPr>
-      <w:r>
-        <w:t>should have arrived by now. The enemy also seemed to have very ample</w:t>
-      </w:r>
-    </w:p>
-    <w:p>
-      <w:pPr>
-        <w:jc w:val="both"/>
-      </w:pPr>
-      <w:r>
-        <w:t>ammunition, while the attacker had to be quite frugal with his.</w:t>
-      </w:r>
-    </w:p>
-    <w:p>
-      <w:pPr>
-        <w:jc w:val="both"/>
-      </w:pPr>
-      <w:r>
-        <w:t>Colonel General von Eichhorn urged haste on August 12:</w:t>
-      </w:r>
-    </w:p>
-    <w:p>
-      <w:pPr>
-        <w:jc w:val="both"/>
-      </w:pPr>
-      <w:r>
-        <w:t>"Any delay seems undesirable because the enemy can continuously bring in</w:t>
-      </w:r>
-    </w:p>
-    <w:p>
-      <w:pPr>
-        <w:jc w:val="both"/>
-      </w:pPr>
-      <w:r>
-        <w:t>personnel and material for reinforcement." The fire</w:t>
-      </w:r>
-    </w:p>
-    <w:p>
-      <w:pPr>
-        <w:jc w:val="both"/>
-      </w:pPr>
-      <w:r>
-        <w:t>of the entire artillery, which was constantly receiving new reinforcements, had to</w:t>
-      </w:r>
-    </w:p>
-    <w:p>
-      <w:pPr>
-        <w:jc w:val="both"/>
-      </w:pPr>
-      <w:r>
-        <w:t>be opened as quickly as possible. The 76th Reserve Division, meanwhile relieved in the south,</w:t>
-      </w:r>
-    </w:p>
-    <w:p>
-      <w:pPr>
-        <w:jc w:val="both"/>
-      </w:pPr>
-      <w:r>
-        <w:t>was deployed to the left of the 79th; coming from France,</w:t>
-      </w:r>
-    </w:p>
-    <w:p>
-      <w:pPr>
-        <w:jc w:val="both"/>
-      </w:pPr>
-      <w:r>
-        <w:t>the 115th Infantry Division began to arrive behind the assault troops.</w:t>
-      </w:r>
-    </w:p>
-    <w:p>
-      <w:pPr>
-        <w:jc w:val="both"/>
-      </w:pPr>
-      <w:r>
-        <w:t>General Litzmann, who had meanwhile also taken command of</w:t>
-      </w:r>
-    </w:p>
-    <w:p>
-      <w:pPr>
-        <w:jc w:val="both"/>
-      </w:pPr>
-      <w:r>
-        <w:t>the Esebeck detachment standing north of the Njemen, considered it</w:t>
-      </w:r>
-    </w:p>
-    <w:p>
-      <w:pPr>
-        <w:jc w:val="both"/>
-      </w:pPr>
-      <w:r>
-        <w:t>important to flank the Russian lines from there. However, the deployment</w:t>
-      </w:r>
-    </w:p>
-    <w:p>
-      <w:pPr>
-        <w:jc w:val="both"/>
-      </w:pPr>
-      <w:r>
-        <w:t>of the flat-fire batteries intended for this purpose depended on the relocation</w:t>
-      </w:r>
-    </w:p>
-    <w:p>
-      <w:pPr>
-        <w:jc w:val="both"/>
-      </w:pPr>
-      <w:r>
-        <w:t>of the bridge previously built at the Dubissa estuary, which could only be</w:t>
-      </w:r>
-    </w:p>
-    <w:p>
-      <w:pPr>
-        <w:jc w:val="both"/>
-      </w:pPr>
-      <w:r>
-        <w:t>used again on August 13 at Altoniki between the Niewiaza and Dubissa estuaries.</w:t>
-      </w:r>
-    </w:p>
-    <w:p>
-      <w:pPr>
-        <w:jc w:val="both"/>
-      </w:pPr>
-      <w:r>
-        <w:t>Meanwhile, a total of 162 guns (more than a</w:t>
-      </w:r>
-    </w:p>
-    <w:p>
-      <w:pPr>
-        <w:jc w:val="both"/>
-      </w:pPr>
-      <w:r>
-        <w:t>third of which were heaviest and heavy indirect fire) were available against the front to be attacked.</w:t>
-      </w:r>
-    </w:p>
-    <w:p>
-      <w:pPr>
-        <w:jc w:val="both"/>
-      </w:pPr>
-      <w:r>
-        <w:t>The enemy had 27 batteries,</w:t>
-      </w:r>
-    </w:p>
-    <w:p>
-      <w:pPr>
-        <w:jc w:val="both"/>
-      </w:pPr>
-      <w:r>
-        <w:t>including some of 30.5 cm caliber. According to aerial reports,</w:t>
-      </w:r>
-    </w:p>
-    <w:p>
-      <w:pPr>
-        <w:jc w:val="both"/>
-      </w:pPr>
-      <w:r>
-        <w:t>Forts III and II seemed to be ready for assault due to the German artillery fire;</w:t>
-      </w:r>
-    </w:p>
-    <w:p>
-      <w:pPr>
-        <w:jc w:val="both"/>
-      </w:pPr>
-      <w:r>
-        <w:t>some of the batteries in the intermediate terrain were defeated,</w:t>
-      </w:r>
-    </w:p>
-    <w:p>
-      <w:pPr>
-        <w:jc w:val="both"/>
-      </w:pPr>
-      <w:r>
-        <w:t>others, however, were still fully active. On August 14, the</w:t>
-      </w:r>
-    </w:p>
-    <w:p>
-      <w:pPr>
-        <w:jc w:val="both"/>
-      </w:pPr>
-      <w:r>
-        <w:t>troops themselves were convinced they could take Forts III and II with reinforcement from</w:t>
-      </w:r>
-    </w:p>
-    <w:p>
-      <w:pPr>
-        <w:jc w:val="both"/>
-      </w:pPr>
-      <w:r>
-        <w:t>two fresh infantry regiments; they were provided from the</w:t>
-      </w:r>
-    </w:p>
-    <w:p>
-      <w:pPr>
-        <w:jc w:val="both"/>
-      </w:pPr>
-      <w:r>
-        <w:t>115th Infantry Division.</w:t>
-      </w:r>
-    </w:p>
-    <w:p>
-      <w:pPr>
-        <w:jc w:val="both"/>
-      </w:pPr>
-      <w:r>
-        <w:t>On August 15, progress was good on the border between the 79th and 76th</w:t>
-      </w:r>
-    </w:p>
-    <w:p>
-      <w:pPr>
-        <w:jc w:val="both"/>
-      </w:pPr>
-      <w:r>
-        <w:t>Reserve Divisions; about 1800 prisoners were taken.</w:t>
-      </w:r>
-    </w:p>
-    <w:p>
-      <w:pPr>
-        <w:jc w:val="both"/>
-      </w:pPr>
-      <w:r>
-        <w:t>However, new difficulties arose on the right wing of the attack front due to the</w:t>
-      </w:r>
-    </w:p>
-    <w:p>
-      <w:pPr>
-        <w:jc w:val="both"/>
-      </w:pPr>
-      <w:r>
-        <w:t>unexpected stubbornness of the Russian resistance.</w:t>
-      </w:r>
-    </w:p>
-    <w:p>
-      <w:pPr>
-        <w:jc w:val="both"/>
-      </w:pPr>
-      <w:r>
-        <w:t>Similarly, the advance on the left wing stalled because the Esebeck detachment</w:t>
-      </w:r>
-    </w:p>
-    <w:p>
-      <w:pPr>
-        <w:jc w:val="both"/>
-      </w:pPr>
-      <w:r>
-        <w:t>was too weak in artillery to suppress the now flanked</w:t>
-      </w:r>
-    </w:p>
-    <w:p>
-      <w:pPr>
-        <w:jc w:val="both"/>
-      </w:pPr>
-      <w:r>
-        <w:t>Russian defensive line from the Njemen. Colonel General</w:t>
-      </w:r>
-    </w:p>
-    <w:p>
-      <w:pPr>
-        <w:jc w:val="both"/>
-      </w:pPr>
-      <w:r>
-        <w:t>von Eichhorn deployed the newly supplied 3rd Reserve Division</w:t>
-      </w:r>
-    </w:p>
-    <w:p>
-      <w:pPr>
-        <w:jc w:val="both"/>
-      </w:pPr>
-      <w:r>
-        <w:t>by the Commander-in-Chief East over the Njemen at Altoniki against</w:t>
-      </w:r>
-    </w:p>
-    <w:p>
-      <w:pPr>
-        <w:jc w:val="both"/>
-      </w:pPr>
-      <w:r>
-        <w:t>the Wilia north of Kowno.</w:t>
-      </w:r>
-    </w:p>
-    <w:p>
-      <w:pPr>
-        <w:jc w:val="both"/>
-      </w:pPr>
-      <w:r>
-        <w:t>On August 16, in a telephone conversation between the army</w:t>
-      </w:r>
-    </w:p>
-    <w:p>
-      <w:pPr>
-        <w:jc w:val="both"/>
-      </w:pPr>
+      <w:r>
+        <w:t>should have arrived by now. The enemy also seemed to have very ample ammunition, while the attacker had to be quite frugal with his.</w:t>
+      </w:r>
+    </w:p>
+    <w:p>
+      <w:pPr>
+        <w:jc w:val="both"/>
+      </w:pPr>
+      <w:r>
+        <w:t>Colonel General von Eichhorn urged haste on August 12: "Any delay seems undesirable because the enemy can continuously bring in personnel and material to reinforce." The fire of the entire artillery, which was constantly receiving new reinforcements, had to be opened as quickly as possible. The 76th Reserve Division, meanwhile relieved in the south, was deployed to the left of the 79th; coming from France, the 115th Infantry Division began to arrive behind the assault troops. General Litzmann, who had meanwhile also taken command of the Esebeck detachment standing north of the Njemen, considered it important to flank the Russian lines from there. However, the deployment of the flat-fire batteries intended for this purpose depended on the relocation of the bridge previously built at the Dubissa estuary, which could only be used again on August 13 at Altoniki between the Niewiaza and Dubissa estuaries.</w:t>
+      </w:r>
+    </w:p>
+    <w:p>
+      <w:pPr>
+        <w:jc w:val="both"/>
+      </w:pPr>
+      <w:r>
+        <w:t>Meanwhile, a total of 162 guns (more than a third of which were the heaviest and heavy indirect fire) were available against the front to be attacked. The enemy had 27 batteries, including some of 30.5 cm caliber. According to aerial reports, Forts III and II seemed ready for assault due to the German artillery fire; some of the batteries in the intermediate terrain were subdued, others, however, were still fully active. On August 14, the troops themselves were convinced they could take Forts III and II with reinforcement from two fresh infantry regiments; they were made available from the 115th Infantry Division.</w:t>
+      </w:r>
+    </w:p>
+    <w:p>
+      <w:pPr>
+        <w:jc w:val="both"/>
+      </w:pPr>
+      <w:r>
+        <w:t>On August 15, progress was good on the border between the 79th and 76th Reserve Divisions; about 1800 prisoners were taken. However, new difficulties arose on the right wing of the attack front due to the unexpected stubbornness of the Russian resistance. The advance on the left wing also stalled because the Esebeck detachment was too weak in artillery to overrun the now north-flanked and Njemen-crossfire-bombarded intermediate work. Colonel General von Eichhorn deployed the newly supplied 3rd Reserve Division from the Commander-in-Chief East over the Njemen at Altoniki against the Wilia north of Kowno.</w:t>
+      </w:r>
+    </w:p>
+    <w:p>
+      <w:pPr>
+        <w:jc w:val="both"/>
+      </w:pPr>
+      <w:r>
+        <w:t>On August 16, in a telephone conversation between the army-</w:t>
+      </w:r>
     </w:p>
     <w:p>
       <w:r>
@@ -2919,31 +1631,31 @@
         <w:jc w:val="both"/>
       </w:pPr>
       <w:r>
-        <w:t>The High Command and General Command Litzmann decided that a two-hour bombardment should be conducted against Forts III and II, under the direction of the newly appointed General of Foot Artillery, Major General Schabel. General Litzmann intended to order the assault between 11:00 and 12:00 noon, unless the divisions had already begun on their own. Overwhelming fire in the first quarter-hour from 208 guns, including about 80 heavy and 10 heaviest artillery, well-directed by aircraft and balloon observation, completely shook the Russian works and positions. General Litzmann ordered the assault. At 2:00 in the afternoon, troops of the 79th Reserve and 115th Infantry Divisions broke through the Russian positions between Fort III and II and subsequently captured both forts, while the infantry of the 76th Reserve Division stormed Fort I at 6:45 in the evening. By the evening of August 16, the entire line of permanent works between Jefja and Njemen was in German hands; more than 4,000 prisoners and 52 guns, 30 of which were captured in action, were reported as spoils.</w:t>
-      </w:r>
-    </w:p>
-    <w:p>
-      <w:pPr>
-        <w:jc w:val="both"/>
-      </w:pPr>
-      <w:r>
-        <w:t>The attack was to be continued on August 17 against the city fortifications and across the Njemen, with the heaviest and heavy artillery also directed against the rear and flanks of the works on the right bank of the Jefja and Njemen, Forts IV to IX; the railway station was kept under disruptive fire. For several days, bridge trains had been brought close. Above all, the 3rd Reserve Division, along with the subordinate Siebecke detachment, was advancing against the Wilia in the north of the fortress. On the other hand, signs of Russian attack intentions on the Jefja front prompted the mass of the 115th Infantry Division to be regrouped as a reserve behind the right wing of the attack.</w:t>
-      </w:r>
-    </w:p>
-    <w:p>
-      <w:pPr>
-        <w:jc w:val="both"/>
-      </w:pPr>
-      <w:r>
-        <w:t>At 10:20 in the evening, a radio message from the commander of Kowno, General Grigoriew, indicated the extent of the success so far; it read: "We have retreated behind the Njemen. Losses enormous. Telegraphic connection to Wilna lost. Front is open. Awaiting directives." General Litzmann now only gave the brief order: "Advance to the Njemen!"</w:t>
-      </w:r>
-    </w:p>
-    <w:p>
-      <w:pPr>
-        <w:jc w:val="both"/>
-      </w:pPr>
-      <w:r>
-        <w:t>On the night of August 17, numerous explosions indicated that the Russians were destroying ammunition, supplies, and transport structures. Despite the strain of the last few days, the German infantry advanced at dawn towards the Njemen, reaching its banks by 10:30 in the morning. The enemy had destroyed the bridges but offered no</w:t>
+        <w:t>The High Command and General Command Litzmann determined that a two-hour bombardment should be conducted against Forts III and II, the direction of which was assigned to the General of Foot Artillery, Major General Schabel, who had meanwhile arrived at the army. General Litzmann then intended to order the assault between 11&lt;sup&gt;00&lt;/sup&gt; and 12&lt;sup&gt;00&lt;/sup&gt; noon, unless the divisions had already begun it on their own. Overwhelming fire from artillery, which had grown to 208 guns, including about 80 heavy and 10 heaviest howitzers, well-directed by aircraft and balloon observation, completely shook the garrison of the Russian works and positions. General Litzmann ordered the assault. At 2&lt;sup&gt;00&lt;/sup&gt; in the afternoon, troops of the 79th Reserve and 115th Infantry Division broke through the Russian positions between Fort III and II and subsequently captured both forts, while the infantry of the 76th Reserve Division stormed Fort I at 6&lt;sup&gt;45&lt;/sup&gt; in the evening. By the evening of August 16, the entire line of permanent works between Jefja and Njemen was in German hands; more than 4000 prisoners and 52 guns, 30 of which were captured in action, were reported as spoils.</w:t>
+      </w:r>
+    </w:p>
+    <w:p>
+      <w:pPr>
+        <w:jc w:val="both"/>
+      </w:pPr>
+      <w:r>
+        <w:t>The attack was to be continued on August 17 against the city fortifications and across the Njemen, with the fire of the heaviest and heavy guns also directed against the rear and flanks of the works on the right bank of the Jefja and Njemen, Forts IV to IX; the railway station was kept under harassing fire. For several days, the bridge trains had been brought close. Above all, however, the 3rd Reserve Division, along with the subordinate Siebedeß detachment, was now advancing against the Wilia in the north of the fortress. On the other hand, signs of Russian attack intentions on the Jefja front prompted the mass of the 115th Infantry Division to be regrouped as a reserve behind the right wing of the attack.</w:t>
+      </w:r>
+    </w:p>
+    <w:p>
+      <w:pPr>
+        <w:jc w:val="both"/>
+      </w:pPr>
+      <w:r>
+        <w:t>At 10&lt;sup&gt;20&lt;/sup&gt; in the evening, a radio message from the commander of Kowno, General Grigoriew, showed the extent of the success so far; it read: "We have retreated behind the Njemen. Losses enormous. Telegraphic connection to Wilna lost. Front is open. Awaiting directives." General Litzmann now only gave the brief instruction: "Get across the Njemen!"</w:t>
+      </w:r>
+    </w:p>
+    <w:p>
+      <w:pPr>
+        <w:jc w:val="both"/>
+      </w:pPr>
+      <w:r>
+        <w:t>On the night of August 17, numerous explosions indicated that the Russians were destroying ammunition, supplies, and transport structures. Yet despite the strain of the last few days, the German infantry advanced at daybreak towards the Njemen, reaching its banks by 10&lt;sup&gt;30&lt;/sup&gt; in the morning. The enemy had destroyed the bridges but offered no...</w:t>
       </w:r>
     </w:p>
     <w:p>
@@ -2967,7 +1679,6 @@
         </w:rPr>
         <w:t>Page 480</w:t>
         <w:br/>
-        <w:t>The Operation of the Commander-in-Chief East against Vilna.</w:t>
       </w:r>
     </w:p>
     <w:p>
@@ -2981,43 +1692,33 @@
       <w:pPr>
         <w:jc w:val="both"/>
       </w:pPr>
-    </w:p>
-    <w:p>
-      <w:pPr>
-        <w:jc w:val="both"/>
-      </w:pPr>
-      <w:r>
-        <w:t>There was no serious resistance anymore. Under the protection of the artillery, which was soon moved forward, the infantry of the 79th and 76th Reserve Divisions managed to gain the right bank of the Njemen and advance through the city itself. By evening, the Petersberg and Fort VII of the northeastern front were reached. South of the Njemen, parts of the 115th Infantry Division had crossed the Jefza and occupied Fort IV.</w:t>
-      </w:r>
-    </w:p>
-    <w:p>
-      <w:pPr>
-        <w:jc w:val="both"/>
-      </w:pPr>
-      <w:r>
-        <w:t>On the night of August 18 and on that day, the conquest of the line of forts was completed; the last to fall was the southernmost Fort V, adjacent to the Njemen, in the evening, while the enemy still held the Jefza section near Godlewo. General Litzmann's troops were positioned in the Fort V—Smierza section, while from the northwest, the foremost parts of the 3rd Reserve Division had crossed the Wilia and reached Normialow. The 1st Cavalry Division was positioned in front of Janow. The enemy had retreated to the east.</w:t>
-      </w:r>
-    </w:p>
-    <w:p>
-      <w:pPr>
-        <w:jc w:val="both"/>
-      </w:pPr>
-      <w:r>
-        <w:t>With Kowno, the strongest stronghold of the Russian Northwestern Front had fallen. The German heavy artillery had fired 53,000 shots against it, 1,000 of which were from the heaviest steep-angle guns. More than 20,000 prisoners and over 1,300 guns, including about 350 heavy ones, were counted as spoils, along with 100 machine guns, 20,000 rifles, 810,000 rounds of artillery ammunition, large quantities of military equipment, and supplies. The restoration of bridges and railways was immediately begun.</w:t>
-      </w:r>
-    </w:p>
-    <w:p>
-      <w:pPr>
-        <w:jc w:val="both"/>
-      </w:pPr>
-      <w:r>
-        <w:t>The Russians had attached special importance to the large and heavily fortified fortress of Kowno. While the 5th Army, positioned further north, had the independent task of covering the routes to Riga and Petersburg, the fortress formed the northern cornerstone of the Russian army. Therefore, after initially being under the 10th Army, it was directly subordinated to the Commander-in-Chief of the Northwestern Front as an independent part on June 5. In a directive from August 17, which could no longer influence the events, the Supreme Army Command explicitly stated again that everything must be done to hold Kowno; under no circumstances should it come to the fortress being encircled; in the extreme case, the garrison should be withdrawn in time. Its strength had changed several times; in the last days of the capture, it was at its greatest with about 6 divisions, mainly consisting of Landwehr. The</w:t>
-      </w:r>
-    </w:p>
-    <w:p>
-      <w:pPr>
-        <w:jc w:val="both"/>
-      </w:pPr>
+      <w:r>
+        <w:t>No serious resistance anymore. Under the protection of the artillery, which was soon advanced further, the infantry of the 79th and 76th Reserve Divisions managed to gain the right bank of the Njemen and advance through the city itself. By evening, the Petersberg and Fort VII of the northeastern front were reached. South of the Njemen, parts of the 115th Infantry Division had crossed the Jefza and occupied Fort IV.</w:t>
+      </w:r>
+    </w:p>
+    <w:p>
+      <w:pPr>
+        <w:jc w:val="both"/>
+      </w:pPr>
+      <w:r>
+        <w:t>On the night of August 18 and on that day, the capture of the line of forts was completed; the last to fall was the southeasternmost, Fort V, adjacent to the Njemen, while the enemy still held the Jefza section near Godlewo. The troops of General Litzmann were positioned in the line Fort V—Smierza section, while from the northwest, the foremost parts of the 3rd Reserve Division had crossed the Wilija and reached Normalow. The 1st Cavalry Division was positioned in front of Janow. The enemy had retreated to the east.</w:t>
+      </w:r>
+    </w:p>
+    <w:p>
+      <w:pPr>
+        <w:jc w:val="both"/>
+      </w:pPr>
+      <w:r>
+        <w:t>With Kowno, the strongest stronghold of the Russian Northwestern Front had fallen. The German heavy artillery had fired 53,000 shots against it, 1,000 of which were from the heaviest steep-angle guns. More than 20,000 prisoners and over 1,300 guns, including about 350 heavy ones, were counted as booty, along with 100 machine guns, 20,000 rifles, 810,000 rounds of artillery ammunition, large quantities of military equipment, and supplies. The restoration of bridges and railways was immediately begun.</w:t>
+      </w:r>
+    </w:p>
+    <w:p>
+      <w:pPr>
+        <w:jc w:val="both"/>
+      </w:pPr>
+      <w:r>
+        <w:t>The Russians had attached special importance to the large and heavily fortified fortress of Kowno. While the 5th Army, positioned further north, had the independent task of covering the routes to Riga and Petersburg, the fortress formed the northern cornerstone of the Russian army. Therefore, after initially being subordinate to the 10th Army, it was directly subordinated as an independent part of the Northwestern Front's command on June 5. In a directive from August 17, which could no longer influence the events, the Supreme Army Command explicitly stated again that everything must be done to hold Kowno; under no circumstances should it come to the fortress being encircled; in the worst case, the garrison should be withdrawn in time. Its strength had changed several times; in the last days of the capture, it was largest with about 6 divisions, mainly consisting of Landwehr. The</w:t>
+      </w:r>
     </w:p>
     <w:p>
       <w:pPr>
@@ -3031,11 +1732,9 @@
         <w:pStyle w:val="FootnoteStyle"/>
       </w:pPr>
       <w:r>
-        <w:br/>
         <w:t>1) Rjesanow, p. 100; Danilow, p. 542.</w:t>
         <w:br/>
-        <w:t>2) 104th and 124th J. D. (Pnd.), "Border Guard" Division and some other parts.</w:t>
-        <w:br/>
+        <w:t>2) 104th and 124th J. D. (Pnd.), "Grenzach" Division and some other parts.</w:t>
       </w:r>
     </w:p>
     <w:p>
@@ -3074,47 +1773,23 @@
         <w:jc w:val="both"/>
       </w:pPr>
       <w:r>
-        <w:t>The mass of these troops, along with their artillery, managed to retreat in time while fighting. Due to the significant delays the German attack suffered from the gradual arrival of necessary forces, the Russians did not ultimately expect such a swift end. When the German attack began with full force on August 16, it was already too late to save the unlimbered guns. The advancing German troops had the impression of a completely surprised retreat. The railway tunnel was only slightly damaged, and the particularly tall radio tower was intact.</w:t>
-      </w:r>
-    </w:p>
-    <w:p>
-      <w:pPr>
-        <w:jc w:val="both"/>
-      </w:pPr>
-      <w:r>
-        <w:t>For the Russian High Command, the rapid fall of the fortress came as a complete surprise. According to the Chief of Staff of the Russian Field Army, General Januschkewitsch, Kowno should have been held since it was not actually besieged; the early surrender was solely blamed on the cowardice of the commander, General Grigoriew. He had already left the fortress on August 17 and was sentenced to severe punishment by a military court for his abandonment. Moreover, according to General Danilow, the fall of the fortress was "one of the most severe blows of the last war period, both in moral terms and regarding its influence on the overall situation of our armies."</w:t>
-      </w:r>
-    </w:p>
-    <w:p>
-      <w:pPr>
-        <w:jc w:val="both"/>
-      </w:pPr>
-      <w:r>
-        <w:t>General Ludendorff judged the great success: "No fortress has been attacked with fewer means. But the troops that were supposed to do it were inspired by the fresh spirit of their leaders." — They brilliantly solved the difficult task assigned to them.</w:t>
-      </w:r>
-    </w:p>
-    <w:p>
-      <w:pPr>
-        <w:jc w:val="both"/>
-      </w:pPr>
-      <w:r>
-        <w:t>c) The Advance of the 10th Army until August 31.</w:t>
-      </w:r>
-    </w:p>
-    <w:p>
-      <w:pPr>
-        <w:jc w:val="both"/>
-      </w:pPr>
-      <w:r>
-        <w:t>Maps 6 and 7, Sketch 28.</w:t>
-      </w:r>
-    </w:p>
-    <w:p>
-      <w:pPr>
-        <w:jc w:val="both"/>
-      </w:pPr>
-      <w:r>
-        <w:t>With the Commander-in-Chief East, the idea of continuing operations in the Njemen area took on a more definite shape around mid-August. The goal was to break through the northern wing of the Russian front to strike the flank of the masses retreating from Poland in the direction of Wilna and Minsk. To this end, as General Ludendorff later wrote,</w:t>
+        <w:t>The mass of these troops, along with their artillery, managed to withdraw in time while fighting. Due to the significant delays the German attack suffered from the gradual arrival of necessary forces, the Russians did not ultimately expect such a swift end. When the German attack began with full force on August 16, it was already too late to save the unlimbered guns. The advancing German troops had the impression of a completely surprised retreat. The railway tunnel was only slightly damaged, and the particularly tall radio tower was intact.</w:t>
+      </w:r>
+    </w:p>
+    <w:p>
+      <w:pPr>
+        <w:jc w:val="both"/>
+      </w:pPr>
+      <w:r>
+        <w:t>For the Russian High Command, the rapid fall of the fortress came as a complete surprise. According to the Chief of Staff of the Russian Field Army, General Januschkewitsch, Kowno should have held out since it was not actually besieged; the early surrender was solely blamed on the cowardice of the commander, General Grigoriew. He had already left the fortress on August 17 and was sentenced to severe punishment by a court-martial for his abandonment. Moreover, according to General Danilow, the fall of the fortress was "one of the heaviest blows of the last war period, both in moral terms and regarding its influence on the further situation of our armies."</w:t>
+      </w:r>
+    </w:p>
+    <w:p>
+      <w:pPr>
+        <w:jc w:val="both"/>
+      </w:pPr>
+      <w:r>
+        <w:t>General Ludendorff judged the great success: "No fortress has ever been attacked with fewer means. But the troops that were to do it were inspired by the fresh spirit of their leaders." — They brilliantly accomplished the difficult task assigned to them.</w:t>
       </w:r>
     </w:p>
     <w:p>
@@ -3135,7 +1810,7 @@
       </w:pPr>
       <w:r>
         <w:br/>
-        <w:t>1) Kudajew letter from August 26, 1915.</w:t>
+        <w:t>1) Kudatschew letter from August 26, 1915.</w:t>
         <w:br/>
         <w:t>2) Danilow, p. 554 f. and Knor, p. 325 ff.</w:t>
         <w:br/>
@@ -3144,8 +1819,6 @@
         <w:t>4) Ludendorff, Memories, p. 124.</w:t>
         <w:br/>
         <w:t>5) Memories, p. 129, and communication from December 23, 1931, to the Reichsarchiv, in accordance with a communication from the current Chief of Staff von Bockelberg from the summer of 1931 to the Reichsarchiv. — The files contain nothing about these intentions and thoughts.</w:t>
-        <w:br/>
-        <w:t>World War. VIII. Volume. 31</w:t>
         <w:br/>
       </w:r>
     </w:p>

</xml_diff>

<commit_message>
A bug detected: The new prompt formats the paragraphs correctly but page='525' with model=gpt4-o fails. It extracts a one fixed phrase over and over again until it exhausts the max_token limit.
</commit_message>
<xml_diff>
--- a/output/third_attempt/English.docx
+++ b/output/third_attempt/English.docx
@@ -1852,283 +1852,16 @@
       <w:pPr>
         <w:jc w:val="both"/>
       </w:pPr>
-    </w:p>
-    <w:p>
-      <w:pPr>
-        <w:jc w:val="both"/>
-      </w:pPr>
-      <w:r>
-        <w:t>The enemy, who stood before the 10th and Njemen Army in a continuous but</w:t>
-      </w:r>
-    </w:p>
-    <w:p>
-      <w:pPr>
-        <w:jc w:val="both"/>
-      </w:pPr>
-      <w:r>
-        <w:t>northeast of Kowno only thinly occupied front, was broken through, that is,</w:t>
-      </w:r>
-    </w:p>
-    <w:p>
-      <w:pPr>
-        <w:jc w:val="both"/>
-      </w:pPr>
-      <w:r>
-        <w:t>on the one hand over Vilna to the southwest and south, on the other hand against</w:t>
-      </w:r>
-    </w:p>
-    <w:p>
-      <w:pPr>
-        <w:jc w:val="both"/>
-      </w:pPr>
-      <w:r>
-        <w:t>the Dvina to the northwest and north, to clear the way for the</w:t>
-      </w:r>
-    </w:p>
-    <w:p>
-      <w:pPr>
-        <w:jc w:val="both"/>
-      </w:pPr>
-      <w:r>
-        <w:t>cavalry divisions to Minsk—Polotsk. "But the question remained," wrote General Ludendorff further, "whether the operation could still be profitable given the very far</w:t>
-      </w:r>
-    </w:p>
-    <w:p>
-      <w:pPr>
-        <w:jc w:val="both"/>
-      </w:pPr>
-      <w:r>
-        <w:t>eastward retreat of the Russians. There was no doubt that every day it was postponed made it less promising. I considered</w:t>
-      </w:r>
-    </w:p>
-    <w:p>
-      <w:pPr>
-        <w:jc w:val="both"/>
-      </w:pPr>
-      <w:r>
-        <w:t>not to be content with a thrust over Olita—Orany to Lida.</w:t>
-      </w:r>
-    </w:p>
-    <w:p>
-      <w:pPr>
-        <w:jc w:val="both"/>
-      </w:pPr>
-      <w:r>
-        <w:t>I rejected this because all similar attempts to achieve a flanking</w:t>
-      </w:r>
-    </w:p>
-    <w:p>
-      <w:pPr>
-        <w:jc w:val="both"/>
-      </w:pPr>
-      <w:r>
-        <w:t>maneuver in the past summer campaign had led to no success. Thus, I remained true to my idea of the great operation,</w:t>
-      </w:r>
-    </w:p>
-    <w:p>
-      <w:pPr>
-        <w:jc w:val="both"/>
-      </w:pPr>
-      <w:r>
-        <w:t>because it could still have a greater success. We were also</w:t>
-      </w:r>
-    </w:p>
-    <w:p>
-      <w:pPr>
-        <w:jc w:val="both"/>
-      </w:pPr>
-      <w:r>
-        <w:t>forced here to act in uncertainty." The breakthrough itself</w:t>
-      </w:r>
-    </w:p>
-    <w:p>
-      <w:pPr>
-        <w:jc w:val="both"/>
-      </w:pPr>
-      <w:r>
-        <w:t>had to fall to the 10th Army. For this, it was necessary that its right</w:t>
-      </w:r>
-    </w:p>
-    <w:p>
-      <w:pPr>
-        <w:jc w:val="both"/>
-      </w:pPr>
-      <w:r>
-        <w:t>flank be secured by further advances of the 8th and 12th Army against the enemy</w:t>
-      </w:r>
-    </w:p>
-    <w:p>
-      <w:pPr>
-        <w:jc w:val="both"/>
-      </w:pPr>
-      <w:r>
-        <w:t>north of the Rokitno Swamps, the left against the Russians on the Dvina</w:t>
-      </w:r>
-    </w:p>
-    <w:p>
-      <w:pPr>
-        <w:jc w:val="both"/>
-      </w:pPr>
-      <w:r>
-        <w:t>by additional forces, for whose transport the railway</w:t>
-      </w:r>
-    </w:p>
-    <w:p>
-      <w:pPr>
-        <w:jc w:val="both"/>
-      </w:pPr>
-      <w:r>
-        <w:t>conditions there were quite favorable. This securing had to be the task of the</w:t>
-      </w:r>
-    </w:p>
-    <w:p>
-      <w:pPr>
-        <w:jc w:val="both"/>
-      </w:pPr>
-      <w:r>
-        <w:t>Njemen Army, which had to be advanced against the lower Dvina, while</w:t>
-      </w:r>
-    </w:p>
-    <w:p>
-      <w:pPr>
-        <w:jc w:val="both"/>
-      </w:pPr>
-      <w:r>
-        <w:t>the far-reaching cavalry masses had to paralyze the use of the railways as early as possible.</w:t>
-      </w:r>
-    </w:p>
-    <w:p>
-      <w:pPr>
-        <w:jc w:val="both"/>
-      </w:pPr>
-      <w:r>
-        <w:t>They had already been concentrated on the southern</w:t>
-      </w:r>
-    </w:p>
-    <w:p>
-      <w:pPr>
-        <w:jc w:val="both"/>
-      </w:pPr>
-      <w:r>
-        <w:t>flank of the Njemen Army since the beginning of August1).</w:t>
-      </w:r>
-    </w:p>
-    <w:p>
-      <w:pPr>
-        <w:jc w:val="both"/>
-      </w:pPr>
-      <w:r>
-        <w:t>Troops were to be primarily supplied to the 10th Army. The</w:t>
-      </w:r>
-    </w:p>
-    <w:p>
-      <w:pPr>
-        <w:jc w:val="both"/>
-      </w:pPr>
-      <w:r>
-        <w:t>Eastern Commander-in-Chief thought of withdrawing parts from</w:t>
-      </w:r>
-    </w:p>
-    <w:p>
-      <w:pPr>
-        <w:jc w:val="both"/>
-      </w:pPr>
-      <w:r>
-        <w:t>the pursuit front in Poland. In view of the differing opinion</w:t>
-      </w:r>
-    </w:p>
-    <w:p>
-      <w:pPr>
-        <w:jc w:val="both"/>
-      </w:pPr>
-      <w:r>
-        <w:t>of the Supreme Army Command, he could not, however, make any great hopes in this regard for the time being.</w:t>
-      </w:r>
-    </w:p>
-    <w:p>
-      <w:pPr>
-        <w:jc w:val="both"/>
-      </w:pPr>
-      <w:r>
-        <w:t>To successfully carry out the operation, the expected additional demands of the supply</w:t>
-      </w:r>
-    </w:p>
-    <w:p>
-      <w:pPr>
-        <w:jc w:val="both"/>
-      </w:pPr>
-      <w:r>
-        <w:t>had to be taken into account, as the Narew campaign had just clearly shown.</w:t>
-      </w:r>
-    </w:p>
-    <w:p>
-      <w:pPr>
-        <w:jc w:val="both"/>
-      </w:pPr>
-      <w:r>
-        <w:t>These preparations had to go hand in hand with a considerable reinforcement of troops,</w:t>
-      </w:r>
-    </w:p>
-    <w:p>
-      <w:pPr>
-        <w:jc w:val="both"/>
-      </w:pPr>
-      <w:r>
-        <w:t>because the more the forces to be deployed swelled</w:t>
-      </w:r>
-    </w:p>
-    <w:p>
-      <w:pPr>
-        <w:jc w:val="both"/>
-      </w:pPr>
-      <w:r>
-        <w:t>and the deeper and faster the thrust was to be carried out, the more</w:t>
-      </w:r>
-    </w:p>
-    <w:p>
-      <w:pPr>
-        <w:jc w:val="both"/>
-      </w:pPr>
-      <w:r>
-        <w:t>effective and, if possible, the more the need for railway lines</w:t>
-      </w:r>
-    </w:p>
-    <w:p>
-      <w:pPr>
-        <w:jc w:val="both"/>
-      </w:pPr>
-      <w:r>
-        <w:t>and transport means for the supply had to increase. However, the rear connections</w:t>
-      </w:r>
-    </w:p>
-    <w:p>
-      <w:pPr>
-        <w:jc w:val="both"/>
-      </w:pPr>
-      <w:r>
-        <w:t>did not yet meet this need in any way2).</w:t>
-      </w:r>
-    </w:p>
-    <w:p>
-      <w:pPr>
-        <w:jc w:val="both"/>
-      </w:pPr>
-    </w:p>
-    <w:p>
-      <w:pPr>
-        <w:pBdr>
-          <w:bottom w:val="single" w:sz="2" w:space="1" w:color="auto"/>
-        </w:pBdr>
-      </w:pPr>
-    </w:p>
-    <w:p>
-      <w:pPr>
-        <w:pStyle w:val="FootnoteStyle"/>
-      </w:pPr>
-      <w:r>
-        <w:br/>
-        <w:t>1) p. 463 and 477. — 2) p. 472.</w:t>
-        <w:br/>
+      <w:r>
+        <w:t>The enemy, who stood before the 10th and Njemen Army in a continuous but thinly occupied front northeast of Rovno, was to be broken through, that is, on the one hand, pushed back over Vilna to the southwest and south, and on the other hand, against the Dvina to the northwest and north, to clear the way for the cavalry divisions towards Minsk—Polotsk. "But the question remained," General Ludendorff continued, "whether the operation could still be profitable given the Russians' very advanced retreat to the east. There was no doubt that every day it was postponed made it less promising. I considered not being content with a thrust over Olita—Orany to Lida. I rejected this because all similar attempts to achieve a flanking maneuver in the past summer campaign had led to no success. Thus, I remained true to my idea of the major operation, as it could still achieve a greater success. We were also forced here to act in uncertainty." The breakthrough itself had to fall to the 10th Army. For this, it was necessary that its right flank be secured by further advances of the 8th and 12th Army against the enemy north of the Rokitno Swamps, and the left against the Russians on the Dvina by additional forces, for whose transport the railway conditions there were quite favorable. This securing had to be the task of the Njemen Army, which had to advance against the lower Dvina, while the far-reaching cavalry masses had to paralyze the use of the railways as early as possible. They had already been concentrated on the southern bank of the Njemen Army since the beginning of August.</w:t>
+      </w:r>
+    </w:p>
+    <w:p>
+      <w:pPr>
+        <w:jc w:val="both"/>
+      </w:pPr>
+      <w:r>
+        <w:t>Troops were to be brought primarily to the 10th Army. The Eastern Commander-in-Chief was considering withdrawing parts from the pursuit front in Poland. In view of the differing views of the Supreme Army Command, he could not have any great hopes in this regard for the time being. To successfully carry out the operation, the expected additional demands of the supply had to be taken into account, as the Narew campaign had just clearly shown. These preparations had to go hand in hand with a significant reinforcement of troops, because the more the forces to be deployed swelled and the deeper and faster the thrust had to be carried out, the more effective and, if possible, the more the need for railway lines and transport means for the supply had to increase. However, the rear connections did not yet meet this need in any way.</w:t>
       </w:r>
     </w:p>
     <w:p>
@@ -2355,7 +2088,6 @@
         </w:rPr>
         <w:t>Page 486</w:t>
         <w:br/>
-        <w:t>The Operation of the Eastern Commander-in-Chief against Vilna.</w:t>
       </w:r>
     </w:p>
     <w:p>
@@ -2369,275 +2101,33 @@
       <w:pPr>
         <w:jc w:val="both"/>
       </w:pPr>
-    </w:p>
-    <w:p>
-      <w:pPr>
-        <w:jc w:val="both"/>
-      </w:pPr>
-      <w:r>
-        <w:t>To bring about an effect, Generaloberst von Eichhorn now marched north on the</w:t>
-      </w:r>
-    </w:p>
-    <w:p>
-      <w:pPr>
-        <w:jc w:val="both"/>
-      </w:pPr>
-      <w:r>
-        <w:t>western Njemen bank, so that it would gain the Stufer north of</w:t>
-      </w:r>
-    </w:p>
-    <w:p>
-      <w:pPr>
-        <w:jc w:val="both"/>
-      </w:pPr>
-      <w:r>
-        <w:t>Preny.</w:t>
-      </w:r>
-    </w:p>
-    <w:p>
-      <w:pPr>
-        <w:jc w:val="both"/>
-      </w:pPr>
-      <w:r>
-        <w:t>Meanwhile, the enemy continued to retreat on this bank before the Litzmann group.</w:t>
-      </w:r>
-    </w:p>
-    <w:p>
-      <w:pPr>
-        <w:jc w:val="both"/>
-      </w:pPr>
-      <w:r>
-        <w:t>On the extreme northern flank, the 4th and</w:t>
-      </w:r>
-    </w:p>
-    <w:p>
-      <w:pPr>
-        <w:jc w:val="both"/>
-      </w:pPr>
-      <w:r>
-        <w:t>1st Cavalry Division, along with the Esebeck detachment, now under the unified command</w:t>
-      </w:r>
-    </w:p>
-    <w:p>
-      <w:pPr>
-        <w:jc w:val="both"/>
-      </w:pPr>
-      <w:r>
-        <w:t>of the newly established Higher Cavalry Commander 6,</w:t>
-      </w:r>
-    </w:p>
-    <w:p>
-      <w:pPr>
-        <w:jc w:val="both"/>
-      </w:pPr>
-      <w:r>
-        <w:t>Lieutenant General von Garnier, crossed the Wilia on August 24 and connected</w:t>
-      </w:r>
-    </w:p>
-    <w:p>
-      <w:pPr>
-        <w:jc w:val="both"/>
-      </w:pPr>
-      <w:r>
-        <w:t>northwards to the southern flank of the Njemen Army standing west of Wilkomierz.</w:t>
-      </w:r>
-    </w:p>
-    <w:p>
-      <w:pPr>
-        <w:jc w:val="both"/>
-      </w:pPr>
-      <w:r>
-        <w:t>On August 25, the Garnier Cavalry Corps was set to advance on</w:t>
-      </w:r>
-    </w:p>
-    <w:p>
-      <w:pPr>
-        <w:jc w:val="both"/>
-      </w:pPr>
-      <w:r>
-        <w:t>the right Wilia bank against Vilna, where the Russian resistance</w:t>
-      </w:r>
-    </w:p>
-    <w:p>
-      <w:pPr>
-        <w:jc w:val="both"/>
-      </w:pPr>
-      <w:r>
-        <w:t>seemed to be weak. General Litzmann therefore considered it promising</w:t>
-      </w:r>
-    </w:p>
-    <w:p>
-      <w:pPr>
-        <w:jc w:val="both"/>
-      </w:pPr>
-      <w:r>
-        <w:t>to also lead his three northern divisions across the Wilia, to advance</w:t>
-      </w:r>
-    </w:p>
-    <w:p>
-      <w:pPr>
-        <w:jc w:val="both"/>
-      </w:pPr>
-      <w:r>
-        <w:t>comprehensively from the north against Vilna with them. Generaloberst von Eichhorn,</w:t>
-      </w:r>
-    </w:p>
-    <w:p>
-      <w:pPr>
-        <w:jc w:val="both"/>
-      </w:pPr>
-      <w:r>
-        <w:t>whose headquarters had been moved forward to Kowno since August 23, rejected</w:t>
-      </w:r>
-    </w:p>
-    <w:p>
-      <w:pPr>
-        <w:jc w:val="both"/>
-      </w:pPr>
-      <w:r>
-        <w:t>this plan, as it would have "resulted in a fragmentation of the army with too</w:t>
-      </w:r>
-    </w:p>
-    <w:p>
-      <w:pPr>
-        <w:jc w:val="both"/>
-      </w:pPr>
-      <w:r>
-        <w:t>much weakening of the forces fighting south of the Wilia," without guaranteeing</w:t>
-      </w:r>
-    </w:p>
-    <w:p>
-      <w:pPr>
-        <w:jc w:val="both"/>
-      </w:pPr>
-      <w:r>
-        <w:t>rapid progress north of the Wilia. "Advancing south past Vilna with concentrated force</w:t>
-      </w:r>
-    </w:p>
-    <w:p>
-      <w:pPr>
-        <w:jc w:val="both"/>
-      </w:pPr>
-      <w:r>
-        <w:t>under cover of the northern flank north of the Wilia" by the cavalry</w:t>
-      </w:r>
-    </w:p>
-    <w:p>
-      <w:pPr>
-        <w:jc w:val="both"/>
-      </w:pPr>
-      <w:r>
-        <w:t>corps was expected by the army high command to lead to faster and</w:t>
-      </w:r>
-    </w:p>
-    <w:p>
-      <w:pPr>
-        <w:jc w:val="both"/>
-      </w:pPr>
-      <w:r>
-        <w:t>secured progress. "It was not overlooked that with</w:t>
-      </w:r>
-    </w:p>
-    <w:p>
-      <w:pPr>
-        <w:jc w:val="both"/>
-      </w:pPr>
-      <w:r>
-        <w:t>the availability of additional forces, an advance north of Vilna would have given increased hope</w:t>
-      </w:r>
-    </w:p>
-    <w:p>
-      <w:pPr>
-        <w:jc w:val="both"/>
-      </w:pPr>
-      <w:r>
-        <w:t>of timely positioning before the retreating main enemy forces." It was ordered: "The encircling wing remains</w:t>
-      </w:r>
-    </w:p>
-    <w:p>
-      <w:pPr>
-        <w:jc w:val="both"/>
-      </w:pPr>
-      <w:r>
-        <w:t>south of the Wilia."</w:t>
-      </w:r>
-    </w:p>
-    <w:p>
-      <w:pPr>
-        <w:jc w:val="both"/>
-      </w:pPr>
-      <w:r>
-        <w:t>On August 26, the Litzmann group, in pursuit,</w:t>
-      </w:r>
-    </w:p>
-    <w:p>
-      <w:pPr>
-        <w:jc w:val="both"/>
-      </w:pPr>
-      <w:r>
-        <w:t>was already approaching the marshland of Troki-Nowe, where it encountered strong resistance</w:t>
-      </w:r>
-    </w:p>
-    <w:p>
-      <w:pPr>
-        <w:jc w:val="both"/>
-      </w:pPr>
-      <w:r>
-        <w:t>about 30 kilometers west of Vilna. To the left, north of</w:t>
-      </w:r>
-    </w:p>
-    <w:p>
-      <w:pPr>
-        <w:jc w:val="both"/>
-      </w:pPr>
-      <w:r>
-        <w:t>the Wilia, the Garnier Cavalry Corps had advanced to the same level,</w:t>
-      </w:r>
-    </w:p>
-    <w:p>
-      <w:pPr>
-        <w:jc w:val="both"/>
-      </w:pPr>
-      <w:r>
-        <w:t>but had to hold back its 4th Cavalry Division significantly,</w:t>
-      </w:r>
-    </w:p>
-    <w:p>
-      <w:pPr>
-        <w:jc w:val="both"/>
-      </w:pPr>
-      <w:r>
-        <w:t>to secure the open flank extended far to the north, where the</w:t>
-      </w:r>
-    </w:p>
-    <w:p>
-      <w:pPr>
-        <w:jc w:val="both"/>
-      </w:pPr>
-      <w:r>
-        <w:t>already 3rd Cavalry Division of the Njemen Army took Wilkomierz on this day.</w:t>
-      </w:r>
-    </w:p>
-    <w:p>
-      <w:pPr>
-        <w:jc w:val="both"/>
-      </w:pPr>
-      <w:r>
-        <w:t>To the right of the Litzmann group, the</w:t>
-      </w:r>
-    </w:p>
-    <w:p>
-      <w:pPr>
-        <w:jc w:val="both"/>
-      </w:pPr>
-      <w:r>
-        <w:t>XXI Army Corps under Lieutenant General von Hutier, with the main forces</w:t>
-      </w:r>
-    </w:p>
-    <w:p>
-      <w:pPr>
-        <w:jc w:val="both"/>
-      </w:pPr>
+      <w:r>
+        <w:t>To bring about an effect, Generaloberst von Eichhorn now marched north on the western Njemen bank, so that it would gain the bank north of Preny.</w:t>
+      </w:r>
+    </w:p>
+    <w:p>
+      <w:pPr>
+        <w:jc w:val="both"/>
+      </w:pPr>
+      <w:r>
+        <w:t>Meanwhile, the enemy continued to retreat on this bank before the Litzmann group. On the extreme northern flank, the 4th and 1st Cavalry Divisions, along with the Esebeck detachment, now under the unified command of the newly established Higher Cavalry Commander 6, Lieutenant General von Garnier, crossed the Wilia on August 24 and made a northern connection to the southern flank of the Njemen Army standing west of Wilkomierz.</w:t>
+      </w:r>
+    </w:p>
+    <w:p>
+      <w:pPr>
+        <w:jc w:val="both"/>
+      </w:pPr>
+      <w:r>
+        <w:t>On August 25, the Garnier Cavalry Corps was set to advance on the right Wilia bank against Wilna, where the Russian resistance seemed temporarily weak. General Litzmann therefore considered it promising to also lead his three northern divisions across the Wilia, in order to advance comprehensively from the north against Wilna with them. Generaloberst von Eichhorn, whose headquarters had been moved forward to Kowno since August 23, rejected this plan, as it would have "resulted in a fragmentation of the army with too much weakening of the forces fighting south of the Wilia," without guaranteeing rapid progress north of the Wilia. "Advancing south past Wilna with assembled force under cover of the northern flank north of the Wilia" by the Cavalry Corps was considered by the Army High Command to lead to faster and more secure progress. "It was not overlooked that, with the availability of additional forces, an advance north of Wilna would have given increased hope of timely positioning before the retreating enemy main forces." It was ordered: "The encircling wing remains south of the Wilia."</w:t>
+      </w:r>
+    </w:p>
+    <w:p>
+      <w:pPr>
+        <w:jc w:val="both"/>
+      </w:pPr>
+      <w:r>
+        <w:t>On August 26, the Litzmann group, in pursuit, was already approaching the Troki-Nowe area, where it encountered strong resistance about 30 kilometers west of Wilna. To the left, north of the Wilia, the Garnier Cavalry Corps had advanced to the same level, but had to hold back its 4th Cavalry Division significantly to secure the open flank extended far to the northeast, where the already 3rd Cavalry Division of the Njemen Army only took Wilkomierz on this day. To the right of the Litzmann group, the XXI Army Corps under Lieutenant General von Hutier, with the main forces</w:t>
+      </w:r>
     </w:p>
     <w:p>
       <w:pPr>
@@ -2651,11 +2141,9 @@
         <w:pStyle w:val="FootnoteStyle"/>
       </w:pPr>
       <w:r>
-        <w:br/>
         <w:t>1) p. 535.</w:t>
         <w:br/>
         <w:t>2) Entry in the war diary of the High Command 10 from August 25, 1915.</w:t>
-        <w:br/>
       </w:r>
     </w:p>
     <w:p>
@@ -2674,7 +2162,7 @@
         </w:rPr>
         <w:t>Page 487</w:t>
         <w:br/>
-        <w:t>Advance of the 10th Army on Vilna.</w:t>
+        <w:t>Advance of the 10th Army on Vilnius.</w:t>
       </w:r>
     </w:p>
     <w:p>
@@ -2688,283 +2176,25 @@
       <w:pPr>
         <w:jc w:val="both"/>
       </w:pPr>
-    </w:p>
-    <w:p>
-      <w:pPr>
-        <w:jc w:val="both"/>
-      </w:pPr>
-      <w:r>
-        <w:t>now already on the eastern bank of the Njemen, reaching the area north of D i t a,</w:t>
-      </w:r>
-    </w:p>
-    <w:p>
-      <w:pPr>
-        <w:jc w:val="both"/>
-      </w:pPr>
-      <w:r>
-        <w:t>whose works located west of the river, four older forts,</w:t>
-      </w:r>
-    </w:p>
-    <w:p>
-      <w:pPr>
-        <w:jc w:val="both"/>
-      </w:pPr>
-      <w:r>
-        <w:t>had been abandoned by the Russians and were already in German hands. Separated</w:t>
-      </w:r>
-    </w:p>
-    <w:p>
-      <w:pPr>
-        <w:jc w:val="both"/>
-      </w:pPr>
-      <w:r>
-        <w:t>from these main forces of the army by a 25-kilometer gap, the</w:t>
-      </w:r>
-    </w:p>
-    <w:p>
-      <w:pPr>
-        <w:jc w:val="both"/>
-      </w:pPr>
-      <w:r>
-        <w:t>southern wing, reinforced by three divisions, was able to gain further ground</w:t>
-      </w:r>
-    </w:p>
-    <w:p>
-      <w:pPr>
-        <w:jc w:val="both"/>
-      </w:pPr>
-      <w:r>
-        <w:t>in the direction of the river bend of Merecz and in the Augustów Forest.</w:t>
-      </w:r>
-    </w:p>
-    <w:p>
-      <w:pPr>
-        <w:jc w:val="both"/>
-      </w:pPr>
-      <w:r>
-        <w:t>Overall, this advance took place along the entire army front</w:t>
-      </w:r>
-    </w:p>
-    <w:p>
-      <w:pPr>
-        <w:jc w:val="both"/>
-      </w:pPr>
-      <w:r>
-        <w:t>amid continuous fighting, with the enemy showing a relatively large amount</w:t>
-      </w:r>
-    </w:p>
-    <w:p>
-      <w:pPr>
-        <w:jc w:val="both"/>
-      </w:pPr>
-      <w:r>
-        <w:t>of artillery, including heavy artillery.</w:t>
-      </w:r>
-    </w:p>
-    <w:p>
-      <w:pPr>
-        <w:jc w:val="both"/>
-      </w:pPr>
-      <w:r>
-        <w:t>The Commander-in-Chief East had already¹) anticipated</w:t>
-      </w:r>
-    </w:p>
-    <w:p>
-      <w:pPr>
-        <w:jc w:val="both"/>
-      </w:pPr>
-      <w:r>
-        <w:t>that the Russians would continue to slowly retreat behind the Njemen and</w:t>
-      </w:r>
-    </w:p>
-    <w:p>
-      <w:pPr>
-        <w:jc w:val="both"/>
-      </w:pPr>
-      <w:r>
-        <w:t>shift as many forces as possible to the north. All the more</w:t>
-      </w:r>
-    </w:p>
-    <w:p>
-      <w:pPr>
-        <w:jc w:val="both"/>
-      </w:pPr>
-      <w:r>
-        <w:t>he needed to be stronger against Vilna; the forces freed at Nowo-</w:t>
-      </w:r>
-    </w:p>
-    <w:p>
-      <w:pPr>
-        <w:jc w:val="both"/>
-      </w:pPr>
-      <w:r>
-        <w:t>georgiewsk were only to be expected in these days.</w:t>
-      </w:r>
-    </w:p>
-    <w:p>
-      <w:pPr>
-        <w:jc w:val="both"/>
-      </w:pPr>
-      <w:r>
-        <w:t>Meanwhile, on August 26, he was able to order further reinforcement of the</w:t>
-      </w:r>
-    </w:p>
-    <w:p>
-      <w:pPr>
-        <w:jc w:val="both"/>
-      </w:pPr>
-      <w:r>
-        <w:t>10th Army by three divisions of the 12th and 8th Armies, "to increase the pressure of the left wing</w:t>
-      </w:r>
-    </w:p>
-    <w:p>
-      <w:pPr>
-        <w:jc w:val="both"/>
-      </w:pPr>
-      <w:r>
-        <w:t>of the 10th Army," after the prospect of achieving anything greater with these armies</w:t>
-      </w:r>
-    </w:p>
-    <w:p>
-      <w:pPr>
-        <w:jc w:val="both"/>
-      </w:pPr>
-      <w:r>
-        <w:t>had diminished to the extent that even the Supreme Army Command</w:t>
-      </w:r>
-    </w:p>
-    <w:p>
-      <w:pPr>
-        <w:jc w:val="both"/>
-      </w:pPr>
-      <w:r>
-        <w:t>raised no objection to the transfer. He</w:t>
-      </w:r>
-    </w:p>
-    <w:p>
-      <w:pPr>
-        <w:jc w:val="both"/>
-      </w:pPr>
-      <w:r>
-        <w:t>redefined the further tasks of the left army wing in an army</w:t>
-      </w:r>
-    </w:p>
-    <w:p>
-      <w:pPr>
-        <w:jc w:val="both"/>
-      </w:pPr>
-      <w:r>
-        <w:t>group order²): "10th Army advances with its security</w:t>
-      </w:r>
-    </w:p>
-    <w:p>
-      <w:pPr>
-        <w:jc w:val="both"/>
-      </w:pPr>
-      <w:r>
-        <w:t>forces against Grodno towards the railway line Bialystok Druskieniki Vilna.</w:t>
-      </w:r>
-    </w:p>
-    <w:p>
-      <w:pPr>
-        <w:jc w:val="both"/>
-      </w:pPr>
-      <w:r>
-        <w:t>The Njemen Army continues to cover the flank of the army. It pushes</w:t>
-      </w:r>
-    </w:p>
-    <w:p>
-      <w:pPr>
-        <w:jc w:val="both"/>
-      </w:pPr>
-      <w:r>
-        <w:t>its outermost right wing over the Swjenta and its left as far as possible</w:t>
-      </w:r>
-    </w:p>
-    <w:p>
-      <w:pPr>
-        <w:jc w:val="both"/>
-      </w:pPr>
-      <w:r>
-        <w:t>to the Dvina³)."</w:t>
-      </w:r>
-    </w:p>
-    <w:p>
-      <w:pPr>
-        <w:jc w:val="both"/>
-      </w:pPr>
-      <w:r>
-        <w:t>Meanwhile, the 10th Army was to be reinforced from Nowogeorgiewsk by the</w:t>
-      </w:r>
-    </w:p>
-    <w:p>
-      <w:pPr>
-        <w:jc w:val="both"/>
-      </w:pPr>
-      <w:r>
-        <w:t>General Command of the III Reserve Corps, the 87th and 89th Infantry and</w:t>
-      </w:r>
-    </w:p>
-    <w:p>
-      <w:pPr>
-        <w:jc w:val="both"/>
-      </w:pPr>
-      <w:r>
-        <w:t>14th Landwehr Division, as well as some smaller reinforcements.</w:t>
-      </w:r>
-    </w:p>
-    <w:p>
-      <w:pPr>
-        <w:jc w:val="both"/>
-      </w:pPr>
-      <w:r>
-        <w:t>Colonel General von Eichhorn transferred to the General Command of the III Reserve Corps⁴)</w:t>
-      </w:r>
-    </w:p>
-    <w:p>
-      <w:pPr>
-        <w:jc w:val="both"/>
-      </w:pPr>
-      <w:r>
-        <w:t>with 2½ divisions of the southern wing (16th Landwehr, 89th Infantry Division,</w:t>
-      </w:r>
-    </w:p>
-    <w:p>
-      <w:pPr>
-        <w:jc w:val="both"/>
-      </w:pPr>
-      <w:r>
-        <w:t>6th Landwehr Brigade) the encirclement of the enemy in</w:t>
-      </w:r>
-    </w:p>
-    <w:p>
-      <w:pPr>
-        <w:jc w:val="both"/>
-      </w:pPr>
-      <w:r>
-        <w:t>G r o d n o (against which the left wing of the 8th Army was also advancing</w:t>
-      </w:r>
-    </w:p>
-    <w:p>
-      <w:pPr>
-        <w:jc w:val="both"/>
-      </w:pPr>
-      <w:r>
-        <w:t>south of the Bobr towards Dombrowo). The 77th Reserve Division previously assigned to Merecz</w:t>
-      </w:r>
-    </w:p>
-    <w:p>
-      <w:pPr>
-        <w:jc w:val="both"/>
-      </w:pPr>
-      <w:r>
-        <w:t>and the newly arrived 87th Infantry-</w:t>
-      </w:r>
-    </w:p>
-    <w:p>
-      <w:pPr>
-        <w:jc w:val="both"/>
-      </w:pPr>
+      <w:r>
+        <w:t>Now already on the eastern Njemen bank, having reached the area north of Ditta, the works located west of the river, four older forts, were abandoned by the Russians and were already in German hands. Separated from these main forces of the army by a 25-kilometer gap, the southern wing, reinforced by three divisions, was able to gain further ground in the direction of the Merecz river bend and in the Augustów forest. All in all, this advance took place across the entire army front under continuous fighting, with the enemy showing a relatively large amount of artillery, including heavy ones.</w:t>
+      </w:r>
+    </w:p>
+    <w:p>
+      <w:pPr>
+        <w:jc w:val="both"/>
+      </w:pPr>
+      <w:r>
+        <w:t>The Commander-in-Chief East had already anticipated that the Russians would continue to slowly retreat behind the Njemen and possibly shift numerous forces northward. He regretted all the more not being stronger against Vilnius; the forces freed up at Nowogeorgiewsk were only to be counted on in these days. Meanwhile, on August 26, he was able to order further reinforcement of the 10th Army's left wing by three divisions of the 12th and 8th Armies, after the prospect of achieving something greater with these armies had diminished to the point that even the Supreme Army Command no longer raised any objections to the transfer. He reiterated the further tasks of the left army wing in an army group order: "10th Army pushes with its security forces against Grodno towards the railway line Bahnlysch Drang Vilnius. Njemen Army continues to cover the flank of the army. It pushes its outermost right wing over the Swjenta and its left as far as possible to the Dvina."</w:t>
+      </w:r>
+    </w:p>
+    <w:p>
+      <w:pPr>
+        <w:jc w:val="both"/>
+      </w:pPr>
+      <w:r>
+        <w:t>Meanwhile, the command of the III Reserve Corps, the 87th and 89th Infantry and 14th Landwehr Divisions, as well as some smaller reinforcements, were rolling towards the 10th Army from Nowogeorgiewsk. Generaloberst von Eichhorn entrusted the command of the III Reserve Corps with 2½ divisions of the southern wing (16th Landwehr, 89th Infantry Division, 6th Landwehr Brigade) with the encirclement of the fortress Grodno (against which the left wing of the 8th Army was also advancing south of the Bobr towards Dombrowo). The 77th Reserve Division, previously assigned to Merecz, and the newly arrived 87th Infantry-</w:t>
+      </w:r>
     </w:p>
     <w:p>
       <w:pPr>
@@ -2978,19 +2208,11 @@
         <w:pStyle w:val="FootnoteStyle"/>
       </w:pPr>
       <w:r>
+        <w:t>1) According to the records of Captain von Waldow from August 22, 1915. p. 367... p. 534.</w:t>
         <w:br/>
-        <w:t>¹) According to the records of Captain von Waldow from August 22, 1915.</w:t>
+        <w:t>4) For General von Beseler, who had meanwhile become the Governor-General of the General Government of Warsaw (p. 351), General von Carlowitz was appointed Chief of the General Staff on this day.</w:t>
         <w:br/>
-        <w:t>²) P. 367... P. 534.</w:t>
-        <w:br/>
-        <w:t>³) P. 364 ff. and 495.</w:t>
-        <w:br/>
-        <w:t>⁴) For General von Beseler, who had meanwhile become Governor-General of the General</w:t>
-        <w:br/>
-        <w:t>Government of Warsaw (P. 351), General von Carlowitz was appointed as the commanding general of the III Reserve Corps on this day.</w:t>
-        <w:br/>
-        <w:t>⁵) Until then, he had been the Chief of Staff, Major General von Sauberzweig.</w:t>
-        <w:br/>
+        <w:t>5) p. 364 ff. and 495.</w:t>
       </w:r>
     </w:p>
     <w:p>
@@ -3270,283 +2492,25 @@
       <w:pPr>
         <w:jc w:val="both"/>
       </w:pPr>
-    </w:p>
-    <w:p>
-      <w:pPr>
-        <w:jc w:val="both"/>
-      </w:pPr>
-      <w:r>
-        <w:t>Heavy artillery arriving in Augustow is subordinated to it. Connection</w:t>
-      </w:r>
-    </w:p>
-    <w:p>
-      <w:pPr>
-        <w:jc w:val="both"/>
-      </w:pPr>
-      <w:r>
-        <w:t>to the right to the 12th Army; to the left, it extends to the Augustow</w:t>
-      </w:r>
-    </w:p>
-    <w:p>
-      <w:pPr>
-        <w:jc w:val="both"/>
-      </w:pPr>
-      <w:r>
-        <w:t>Canal north of Sopockinie. The 10th Army continues to advance towards</w:t>
-      </w:r>
-    </w:p>
-    <w:p>
-      <w:pPr>
-        <w:jc w:val="both"/>
-      </w:pPr>
-      <w:r>
-        <w:t>Drany—Wilna, focusing as much as possible on and north of Wilna.</w:t>
-      </w:r>
-    </w:p>
-    <w:p>
-      <w:pPr>
-        <w:jc w:val="both"/>
-      </w:pPr>
-      <w:r>
-        <w:t>The Njemen Army advances in front of Friedrichstadt and continues to cover</w:t>
-      </w:r>
-    </w:p>
-    <w:p>
-      <w:pPr>
-        <w:jc w:val="both"/>
-      </w:pPr>
-      <w:r>
-        <w:t>against the upper Düna." Thus, the 10th Army was relieved of the attack on Grodno,</w:t>
-      </w:r>
-    </w:p>
-    <w:p>
-      <w:pPr>
-        <w:jc w:val="both"/>
-      </w:pPr>
-      <w:r>
-        <w:t>allowing it to concentrate all its strength against Wilna. The</w:t>
-      </w:r>
-    </w:p>
-    <w:p>
-      <w:pPr>
-        <w:jc w:val="both"/>
-      </w:pPr>
-      <w:r>
-        <w:t>order was supplemented on August 30, stating that the 12th and 8th Armies were to</w:t>
-      </w:r>
-    </w:p>
-    <w:p>
-      <w:pPr>
-        <w:jc w:val="both"/>
-      </w:pPr>
-      <w:r>
-        <w:t>transfer the command of the I Army Corps along with the 2nd, 58th, 88th Infantry,</w:t>
-      </w:r>
-    </w:p>
-    <w:p>
-      <w:pPr>
-        <w:jc w:val="both"/>
-      </w:pPr>
-      <w:r>
-        <w:t>10th Landwehr, and 9th Cavalry Divisions to the 10th Army, thus slightly more than</w:t>
-      </w:r>
-    </w:p>
-    <w:p>
-      <w:pPr>
-        <w:jc w:val="both"/>
-      </w:pPr>
-      <w:r>
-        <w:t>intended on August 26), "to achieve a more unified approach south of the Sejntara (near</w:t>
-      </w:r>
-    </w:p>
-    <w:p>
-      <w:pPr>
-        <w:jc w:val="both"/>
-      </w:pPr>
-      <w:r>
-        <w:t>Wilkomierz). Enveloping the enemy's flank north of Wilna is of</w:t>
-      </w:r>
-    </w:p>
-    <w:p>
-      <w:pPr>
-        <w:jc w:val="both"/>
-      </w:pPr>
-      <w:r>
-        <w:t>utmost importance. Otherwise, the 10th Army remains on the offensive, as ordered</w:t>
-      </w:r>
-    </w:p>
-    <w:p>
-      <w:pPr>
-        <w:jc w:val="both"/>
-      </w:pPr>
-      <w:r>
-        <w:t>on August 29, securing upwards along the Njemen to Druskieniki</w:t>
-      </w:r>
-    </w:p>
-    <w:p>
-      <w:pPr>
-        <w:jc w:val="both"/>
-      </w:pPr>
-      <w:r>
-        <w:t>inclusive." The 16th Landwehr Division, previously the right flank of the</w:t>
-      </w:r>
-    </w:p>
-    <w:p>
-      <w:pPr>
-        <w:jc w:val="both"/>
-      </w:pPr>
-      <w:r>
-        <w:t>10th Army, was temporarily subordinated to the 8th Army, which was to prepare</w:t>
-      </w:r>
-    </w:p>
-    <w:p>
-      <w:pPr>
-        <w:jc w:val="both"/>
-      </w:pPr>
-      <w:r>
-        <w:t>to soon build bridges over the Njemen on both sides of Grodno.</w:t>
-      </w:r>
-    </w:p>
-    <w:p>
-      <w:pPr>
-        <w:jc w:val="both"/>
-      </w:pPr>
-      <w:r>
-        <w:t>Meanwhile, the Supreme Army Command became aware of the</w:t>
-      </w:r>
-    </w:p>
-    <w:p>
-      <w:pPr>
-        <w:jc w:val="both"/>
-      </w:pPr>
-      <w:r>
-        <w:t>intentions of Prince Leopold's army group regarding the different views</w:t>
-      </w:r>
-    </w:p>
-    <w:p>
-      <w:pPr>
-        <w:jc w:val="both"/>
-      </w:pPr>
-      <w:r>
-        <w:t>on the permanent position and inquired with the</w:t>
-      </w:r>
-    </w:p>
-    <w:p>
-      <w:pPr>
-        <w:jc w:val="both"/>
-      </w:pPr>
-      <w:r>
-        <w:t>Commander-in-Chief East about the general course of the permanent position.</w:t>
-      </w:r>
-    </w:p>
-    <w:p>
-      <w:pPr>
-        <w:jc w:val="both"/>
-      </w:pPr>
-      <w:r>
-        <w:t>He replied: "If the Supreme Army Command orders holding</w:t>
-      </w:r>
-    </w:p>
-    <w:p>
-      <w:pPr>
-        <w:jc w:val="both"/>
-      </w:pPr>
-      <w:r>
-        <w:t>at the Narewta estuary, I have no choice. As a position,</w:t>
-      </w:r>
-    </w:p>
-    <w:p>
-      <w:pPr>
-        <w:jc w:val="both"/>
-      </w:pPr>
-      <w:r>
-        <w:t>only the line Narewta estuary—Wilna—Niemen—Mitau comes into consideration after the fall of Grodno and Wilna.</w:t>
-      </w:r>
-    </w:p>
-    <w:p>
-      <w:pPr>
-        <w:jc w:val="both"/>
-      </w:pPr>
-      <w:r>
-        <w:t>However, I cannot recommend this position, as it would involve a permanent</w:t>
-      </w:r>
-    </w:p>
-    <w:p>
-      <w:pPr>
-        <w:jc w:val="both"/>
-      </w:pPr>
-      <w:r>
-        <w:t>withdrawal of the army at certain points if the operation, as</w:t>
-      </w:r>
-    </w:p>
-    <w:p>
-      <w:pPr>
-        <w:jc w:val="both"/>
-      </w:pPr>
-      <w:r>
-        <w:t>envisaged by the Supreme Army Command and as urgently</w:t>
-      </w:r>
-    </w:p>
-    <w:p>
-      <w:pPr>
-        <w:jc w:val="both"/>
-      </w:pPr>
-      <w:r>
-        <w:t>necessary, is continued to finally defeat the Russians."</w:t>
-      </w:r>
-    </w:p>
-    <w:p>
-      <w:pPr>
-        <w:jc w:val="both"/>
-      </w:pPr>
-      <w:r>
-        <w:t>Which line would then be considered cannot yet be foreseen. For</w:t>
-      </w:r>
-    </w:p>
-    <w:p>
-      <w:pPr>
-        <w:jc w:val="both"/>
-      </w:pPr>
-      <w:r>
-        <w:t>the right flank, however, the Narewta—Szczara section will not</w:t>
-      </w:r>
-    </w:p>
-    <w:p>
-      <w:pPr>
-        <w:jc w:val="both"/>
-      </w:pPr>
-      <w:r>
-        <w:t>require more troops than the previously planned position.</w:t>
-      </w:r>
-    </w:p>
-    <w:p>
-      <w:pPr>
-        <w:jc w:val="both"/>
-      </w:pPr>
-      <w:r>
-        <w:t>"To finally defeat the Russians" was not envisaged by General von Falken-</w:t>
-      </w:r>
-    </w:p>
-    <w:p>
-      <w:pPr>
-        <w:jc w:val="both"/>
-      </w:pPr>
-      <w:r>
-        <w:t>hayn. Otherwise, he adhered to the</w:t>
-      </w:r>
-    </w:p>
-    <w:p>
-      <w:pPr>
-        <w:jc w:val="both"/>
-      </w:pPr>
-      <w:r>
-        <w:t>decision once made, but also wanted the Commander-in-Chief</w:t>
-      </w:r>
-    </w:p>
-    <w:p>
-      <w:pPr>
-        <w:jc w:val="both"/>
-      </w:pPr>
+      <w:r>
+        <w:t>Heavy artillery arriving in Augustow is subordinated to it. Connection to the right with the 12th Army; to the left, it extends to the Augustow Canal north of Sopockinie. The 10th Army continues to advance towards Druskniki—Wilna, with the main focus as much as possible on and north of Wilna. The Niemen Army attacks in front of Friedrichstadt and continues to cover against the upper Dvina." Thus, the 10th Army was relieved of the attack on Grodno, allowing it to concentrate all its strength against Wilna. The order was supplemented on August 30, stating that the 12th and 8th Armies had to transfer the General Command of the I Army Corps along with the 2nd, 58th, 88th Infantry, 10th Landwehr, and 9th Cavalry Divisions to the 10th Army, slightly more than intended on August 26, "to achieve a unified approach south of the Sejntara (near Wilkomierz). Enveloping the enemy's flank north of Wilna is of utmost importance. Otherwise, the 10th Army remains on the offensive, as ordered on August 29, securing upwards along the Niemen to Druskieniki inclusive." The 16th Landwehr Division, previously the right wing of the 10th Army, was temporarily subordinated to the 8th Army, which had to prepare to soon build bridges over the Niemen on both sides of Grodno.</w:t>
+      </w:r>
+    </w:p>
+    <w:p>
+      <w:pPr>
+        <w:jc w:val="both"/>
+      </w:pPr>
+      <w:r>
+        <w:t>Meanwhile, the Supreme Army Command became aware of the different views on the permanent position through the intentions of Army Group Prince Leopold and inquired with the Eastern Commander-in-Chief about the general course of the permanent position. He replied: "If the Supreme Army Command orders holding at the Narewta estuary, I have no choice. As a position, only the line Narewta estuary—Wilna—Niemen—Mitau comes into consideration after the fall of Grodno and Wilna. However, I cannot recommend this position, as it would involve a permanent withdrawal of the army at certain points if the operation, as envisaged by the Supreme Army Command and as urgently necessary, is continued to finally defeat the Russians." Which line would then be considered cannot yet be foreseen. For the right wing, however, the Narewta—Szczara section will not require more troops than the previously planned position.</w:t>
+      </w:r>
+    </w:p>
+    <w:p>
+      <w:pPr>
+        <w:jc w:val="both"/>
+      </w:pPr>
+      <w:r>
+        <w:t>"To finally defeat the Russians" was not envisaged by General von Falkenhayn. Otherwise, he adhered to the decision once made, but also wanted the Commander-in-Chief</w:t>
+      </w:r>
     </w:p>
     <w:p>
       <w:r>
@@ -3807,7 +2771,6 @@
         </w:rPr>
         <w:t>Page 495</w:t>
         <w:br/>
-        <w:t>12th, 8th, and 10th Army.</w:t>
       </w:r>
     </w:p>
     <w:p>
@@ -3827,39 +2790,31 @@
         <w:jc w:val="both"/>
       </w:pPr>
       <w:r>
-        <w:t>Once the operations were carried out and reinforcements had arrived, about a week</w:t>
-      </w:r>
-    </w:p>
-    <w:p>
-      <w:pPr>
-        <w:jc w:val="both"/>
-      </w:pPr>
-      <w:r>
-        <w:t>had to pass.</w:t>
-      </w:r>
-    </w:p>
-    <w:p>
-      <w:pPr>
-        <w:jc w:val="both"/>
-      </w:pPr>
-      <w:r>
-        <w:t>Meanwhile, the enemy, who had to increasingly recognize the looming danger and had freed up forces by retreating from Poland, launched heavy but for him extremely costly counterattacks on September 1st and 2nd in the area of Troki Nowe and north of the Wilia. All these attempts failed against the defense of the Litzmann and Garnier groups. On September 3rd, the Russian attacks subsided.</w:t>
-      </w:r>
-    </w:p>
-    <w:p>
-      <w:pPr>
-        <w:jc w:val="both"/>
-      </w:pPr>
-      <w:r>
-        <w:t>In the north, the Njemen Army wanted to gradually extend its pressure, which had previously been successfully directed against the lower Dvina towards Friedrichstadt, further southwards. As the outermost right wing of this army, the 3rd Cavalry Division maintained contact with the northern wing of the 10th Army northwest of Schirwinth since September 3rd.</w:t>
-      </w:r>
-    </w:p>
-    <w:p>
-      <w:pPr>
-        <w:jc w:val="both"/>
-      </w:pPr>
-      <w:r>
-        <w:t>In front of the right wing of the 10th Army and further south, the Russian counteraction had subsided in the last days of August. For the pursuit movements of the 12th and 8th Army, the order of the Supreme Commander East from August 29th1) formed the basis. While the Chief of Staff of the 12th Army, Colonel Marquard, initially considered a multi-day halt necessary due to supply difficulties for this army, Lieutenant General Ludendorff insisted on the immediate continuation of the advance, at least with parts. The pressure was to be on the right wing, the next target was the Swislocz section between the place of the same name and Indura, while the 8th Army was directed towards the Njemen fortress Grodno, which it was to attack. Overall, on August 30th, the 12th Army had 10½ divisions, of which only four were in the front line3), the 8th Army had 5½ divisions, of which 4½ were in the front line4); for the attack on Grodno, 21 heavy and siege batteries were brought up. Without encountering much resistance, the pursuit continued for both armies.</w:t>
+        <w:t>Once the operations were carried out and reinforcements had arrived, about a week had to pass.</w:t>
+      </w:r>
+    </w:p>
+    <w:p>
+      <w:pPr>
+        <w:jc w:val="both"/>
+      </w:pPr>
+      <w:r>
+        <w:t>Meanwhile, the enemy, who increasingly recognized the looming danger and had freed up forces by retreating from Poland, launched fierce but extremely costly counterattacks for themselves on September 1 and 2, in the area of Troki Nowe and north of the Wilia. All these attempts failed against the defense of the Litzmann and Garnier groups. On September 3, the Russian attacks subsided.</w:t>
+      </w:r>
+    </w:p>
+    <w:p>
+      <w:pPr>
+        <w:jc w:val="both"/>
+      </w:pPr>
+      <w:r>
+        <w:t>In the north, the Njemen Army wanted to extend its pressure, which had previously been successfully directed against the lower Dvina towards Friedrichstadt, gradually more southwards. As the outermost right wing of this army, the 3rd Cavalry Division maintained contact with the northern wing of the 10th Army northwest of Schirwintn since September 3.</w:t>
+      </w:r>
+    </w:p>
+    <w:p>
+      <w:pPr>
+        <w:jc w:val="both"/>
+      </w:pPr>
+      <w:r>
+        <w:t>In front of the right wing of the 10th Army and further south, the Russian counteraction had subsided in the last days of August. The order of the Supreme Commander East from August 29 formed the basis for the pursuit movements of the 12th and 8th Armies. While the Chief of Staff of the 12th Army, Colonel Marquard, initially considered a multi-day halt necessary due to supply difficulties for this army, Lieutenant General Ludendorff insisted on the immediate continuation of the advance, at least with parts. The pressure was to be on the right wing, the next target was the Swislocz section between the place of the same name and Indura, while the 8th Army was directed towards the Njemen fortress Grodno, which it was to attack. Overall, the 12th Army had 10½ divisions on August 30, of which only four were in the front line, the 8th Army had 5½ divisions, of which 4½ were in the front line; for the attack on Grodno, 21 heavy and 75. R. d. 1. Ldw. D., 169. R. d. 50. R. D., 11. Ldw. D. were brought up.</w:t>
       </w:r>
     </w:p>
     <w:p>
@@ -3882,9 +2837,9 @@
         <w:br/>
         <w:t>1) G. 535. — 2) G. 367 and 490.</w:t>
         <w:br/>
-        <w:t>3) Formation starting from the right: deployed XVII. A. K. (3rd, followed by 35th and 36th I. D.), Corps Battery (Gen. Kdo. XIII. A. K. with 26th I. D., followed by 1st G. R. and 4th G. S. D.), XVII. R. R. (½ 85th Rnd. D., followed by 86th I. D.), Corps Pfülfow (Gen. Kdo. XI. R. R. with 54th and 38th S. D., followed by 50th R. D.).</w:t>
+        <w:t>3) Formation starting from the right: deployed XVII. A. K. (3rd, behind 35th and 36th J. D.), Corps Battery (Gen. Kdo. XIII. A. K. with 26th I. G. D., behind 1st G. R. D. and 4th G. S. D.), XVII. R. R. (½ 85th Dn. D., behind 86th I. G. D.), Corps Pfülf (Gen. Kdo. XI. R. R. with 54th and 38th S. D., Ldst. Abt., behind 50th R. D.)</w:t>
         <w:br/>
-        <w:t>4) Formation starting from the right: Sow. Sollon (37th, followed by 83rd G. S. D., 75th R. D., 1st L. Pnd. D.), 169th Rnd. D., 11th Pnd. D.</w:t>
+        <w:t>4) Formation starting from the right: 5. Sollen (37th, behind 83rd S. D.), 75. R. d. 1. Ldw. D., 169. R. d. 50. R. D., 11. Ldw. D.</w:t>
         <w:br/>
       </w:r>
     </w:p>
@@ -3975,243 +2930,17 @@
       <w:pPr>
         <w:jc w:val="both"/>
       </w:pPr>
-    </w:p>
-    <w:p>
-      <w:pPr>
-        <w:jc w:val="both"/>
-      </w:pPr>
-      <w:r>
-        <w:t>The southernly adjacent German 12th Army had gained further ground,</w:t>
-      </w:r>
-    </w:p>
-    <w:p>
-      <w:pPr>
-        <w:jc w:val="both"/>
-      </w:pPr>
-      <w:r>
-        <w:t>accompanied on the right by the army group Prince Leopold. On</w:t>
-      </w:r>
-    </w:p>
-    <w:p>
-      <w:pPr>
-        <w:jc w:val="both"/>
-      </w:pPr>
-      <w:r>
-        <w:t>September 3rd and 4th, it advanced ten kilometers west of Wolkowysk</w:t>
-      </w:r>
-    </w:p>
-    <w:p>
-      <w:pPr>
-        <w:jc w:val="both"/>
-      </w:pPr>
-      <w:r>
-        <w:t>without encountering new resistance east of Indura, against which it gained</w:t>
-      </w:r>
-    </w:p>
-    <w:p>
-      <w:pPr>
-        <w:jc w:val="both"/>
-      </w:pPr>
-      <w:r>
-        <w:t>ground only very slowly in a frontal attack in often difficult terrain,</w:t>
-      </w:r>
-    </w:p>
-    <w:p>
-      <w:pPr>
-        <w:jc w:val="both"/>
-      </w:pPr>
-      <w:r>
-        <w:t>while the 8th Army was still held up by the Njemen crossing.</w:t>
-      </w:r>
-    </w:p>
-    <w:p>
-      <w:pPr>
-        <w:jc w:val="both"/>
-      </w:pPr>
-      <w:r>
-        <w:t>However, intercepted Russian radio messages on the afternoon of September 4th</w:t>
-      </w:r>
-    </w:p>
-    <w:p>
-      <w:pPr>
-        <w:jc w:val="both"/>
-      </w:pPr>
-      <w:r>
-        <w:t>indicated that the enemy would continue the retreat along the entire front</w:t>
-      </w:r>
-    </w:p>
-    <w:p>
-      <w:pPr>
-        <w:jc w:val="both"/>
-      </w:pPr>
-      <w:r>
-        <w:t>between the Rokitno Swamps and Grodno, starting from the southern flank,</w:t>
-      </w:r>
-    </w:p>
-    <w:p>
-      <w:pPr>
-        <w:jc w:val="both"/>
-      </w:pPr>
-      <w:r>
-        <w:t>the following night. Accordingly, on September 5th, the right wing of the 12th Army</w:t>
-      </w:r>
-    </w:p>
-    <w:p>
-      <w:pPr>
-        <w:jc w:val="both"/>
-      </w:pPr>
-      <w:r>
-        <w:t>advanced, and on the 6th, its left wing also moved forward again. However, in front of the 8th Army,</w:t>
-      </w:r>
-    </w:p>
-    <w:p>
-      <w:pPr>
-        <w:jc w:val="both"/>
-      </w:pPr>
-      <w:r>
-        <w:t>the enemy had repositioned itself 20 kilometers east of Grodno in the Njemen bend from south of Stibiel</w:t>
-      </w:r>
-    </w:p>
-    <w:p>
-      <w:pPr>
-        <w:jc w:val="both"/>
-      </w:pPr>
-      <w:r>
-        <w:t>over the lakes of Jeziory to Druskieniki in a strong position.</w:t>
-      </w:r>
-    </w:p>
-    <w:p>
-      <w:pPr>
-        <w:jc w:val="both"/>
-      </w:pPr>
-      <w:r>
-        <w:t>Meanwhile, the overall plan for the continuation of the offensive against the northern flank of the Russian army</w:t>
-      </w:r>
-    </w:p>
-    <w:p>
-      <w:pPr>
-        <w:jc w:val="both"/>
-      </w:pPr>
-      <w:r>
-        <w:t>front had been further developed by the Commander-in-Chief East. In view of the impending deployments of ten</w:t>
-      </w:r>
-    </w:p>
-    <w:p>
-      <w:pPr>
-        <w:jc w:val="both"/>
-      </w:pPr>
-      <w:r>
-        <w:t>to twelve divisions, which were to begin with two divisions as early as September 15th,</w:t>
-      </w:r>
-    </w:p>
-    <w:p>
-      <w:pPr>
-        <w:jc w:val="both"/>
-      </w:pPr>
-      <w:r>
-        <w:t>if not even earlier, and also due to the approaching unfavorable season, haste was increasingly</w:t>
-      </w:r>
-    </w:p>
-    <w:p>
-      <w:pPr>
-        <w:jc w:val="both"/>
-      </w:pPr>
-      <w:r>
-        <w:t>necessary if decisive results were still to be achieved. The agreement of the Supreme Army Command</w:t>
-      </w:r>
-    </w:p>
-    <w:p>
-      <w:pPr>
-        <w:jc w:val="both"/>
-      </w:pPr>
-      <w:r>
-        <w:t>for the cooperation of the army groups Mackensen and Prince Leopold made it possible for the 12th and</w:t>
-      </w:r>
-    </w:p>
-    <w:p>
-      <w:pPr>
-        <w:jc w:val="both"/>
-      </w:pPr>
-      <w:r>
-        <w:t>8th Armies to continue in the general direction towards Lida and northwards, thus</w:t>
-      </w:r>
-    </w:p>
-    <w:p>
-      <w:pPr>
-        <w:jc w:val="both"/>
-      </w:pPr>
-      <w:r>
-        <w:t>to the northeast, to be deployed for the attack and, if possible, to break through in this direction,</w:t>
-      </w:r>
-    </w:p>
-    <w:p>
-      <w:pPr>
-        <w:jc w:val="both"/>
-      </w:pPr>
-      <w:r>
-        <w:t>to capture Wilna also from the south. The Njemen, flowing from the northeast</w:t>
-      </w:r>
-    </w:p>
-    <w:p>
-      <w:pPr>
-        <w:jc w:val="both"/>
-      </w:pPr>
-      <w:r>
-        <w:t>about 120 kilometers south of Wilna over a longer stretch, offered a suitable boundary for the</w:t>
-      </w:r>
-    </w:p>
-    <w:p>
-      <w:pPr>
-        <w:jc w:val="both"/>
-      </w:pPr>
-      <w:r>
-        <w:t>attack objective to the right. The 12th Army was to soon lead its main forces</w:t>
-      </w:r>
-    </w:p>
-    <w:p>
-      <w:pPr>
-        <w:jc w:val="both"/>
-      </w:pPr>
-      <w:r>
-        <w:t>to the northwestern, right bank of the river, while on</w:t>
-      </w:r>
-    </w:p>
-    <w:p>
-      <w:pPr>
-        <w:jc w:val="both"/>
-      </w:pPr>
-      <w:r>
-        <w:t>the southeastern bank, weaker parts were to cover the flank in connection with the army group Prince</w:t>
-      </w:r>
-    </w:p>
-    <w:p>
-      <w:pPr>
-        <w:jc w:val="both"/>
-      </w:pPr>
-      <w:r>
-        <w:t>Leopold. In the north, the security against the Russian 5th Army and against the railways leading from Smolensk, Petersburg, and Riga to</w:t>
-      </w:r>
-    </w:p>
-    <w:p>
-      <w:pPr>
-        <w:jc w:val="both"/>
-      </w:pPr>
-      <w:r>
-        <w:t>Dünaburg could be most effectively organized by the attack of the Njemen Army in this</w:t>
-      </w:r>
-    </w:p>
-    <w:p>
-      <w:pPr>
-        <w:jc w:val="both"/>
-      </w:pPr>
-      <w:r>
-        <w:t>direction. How far the 10th Army then</w:t>
-      </w:r>
-    </w:p>
-    <w:p>
-      <w:pPr>
-        <w:jc w:val="both"/>
-      </w:pPr>
+      <w:r>
+        <w:t>The southernly adjacent German 12th Army had gained further ground, accompanied on the right by the army group Prince Leopold. On September 3rd and 4th, it encountered new resistance ten kilometers west of Wolkowysk and east of Sniadow, against which it gained ground only very slowly in frontal attacks in often difficult terrain, while the 8th Army was still held up by the Njemen crossing. However, on the afternoon of September 4th, intercepted Russian radio messages indicated that the enemy would continue the retreat across the entire front between the Rokitno Swamps and Grodno, starting from the southern flank, the following night. Accordingly, on September 5th, the right wing of the 12th Army, and on the 6th, its left wing, advanced again. However, in front of the 8th Army, the enemy had re-established a strong position 20 kilometers east of Grodno in the Njemen bend from south of Eidtel over the lakes of Jeziory to Druskieniki.</w:t>
+      </w:r>
+    </w:p>
+    <w:p>
+      <w:pPr>
+        <w:jc w:val="both"/>
+      </w:pPr>
+      <w:r>
+        <w:t>Meanwhile, the overall plan for continuing the offensive against the northern flank of the Russian army front had further matured at the headquarters of the Eastern Command. In view of the upcoming tasks of ten to twelve divisions, which were to begin with two divisions as early as September 15th, if not even earlier, and also due to the approaching unfavorable season, haste was increasingly necessary if anything decisive was to be achieved. The agreement of the Supreme Army Command to the cooperation of the army groups Mackensen and Prince Leopold made it possible to continue deploying the 12th and 8th Armies in the general direction of Lida and northwards, thus to the northeast, to attack and, if possible, to break through in this direction to also capture Wilna from the south. The Njemen, flowing about 120 kilometers south of Wilna from a northeasterly direction over a longer stretch, offered a suitable boundary for the attack center to the right. The 12th Army was to soon lead its main forces to the northwestern, right bank of the river, while weaker parts on the southeastern bank covered the flank in connection with the army group Prince Leopold. In the north, the security against the Russian 5th Army and against the railways leading from Smolensk, Petersburg, and Riga to Dünaburg could be most effectively shaped by the attack of the Njemen Army in this direction. How far the 10th Army then</w:t>
+      </w:r>
     </w:p>
     <w:p>
       <w:pPr>
@@ -4225,11 +2954,7 @@
         <w:pStyle w:val="FootnoteStyle"/>
       </w:pPr>
       <w:r>
-        <w:br/>
-        <w:t>1) G. 555. — 2) C. 492 f. — 3) C. Ibid.</w:t>
-        <w:br/>
-        <w:t>8th World War. VIII. Volume. 32</w:t>
-        <w:br/>
+        <w:t>1) G. 555. — 2) C. 492 f. — 3) S. Ibid. * World War. VIII. Volume. 32</w:t>
       </w:r>
     </w:p>
     <w:p>
@@ -4380,7 +3105,7 @@
         </w:rPr>
         <w:t>Page 500</w:t>
         <w:br/>
-        <w:t>The Operation of the Supreme Commander East against Wilna.</w:t>
+        <w:t>The Operation of the Eastern Commander-in-Chief against Wilna.</w:t>
       </w:r>
     </w:p>
     <w:p>
@@ -4400,7 +3125,7 @@
         <w:jc w:val="both"/>
       </w:pPr>
       <w:r>
-        <w:t>b) The Attack until September 14.</w:t>
+        <w:t>b) The Attack up to September 14.</w:t>
       </w:r>
     </w:p>
     <w:p>
@@ -4416,23 +3141,23 @@
         <w:jc w:val="both"/>
       </w:pPr>
       <w:r>
-        <w:t>On September 9, the attack movements began on the northern wing of the 10th Army. They led to battles in terrain that, in a wide area around Wilna, especially near the often winding Wilia course, features heights and valleys in rich variety, often forested and therefore very confusing.</w:t>
-      </w:r>
-    </w:p>
-    <w:p>
-      <w:pPr>
-        <w:jc w:val="both"/>
-      </w:pPr>
-      <w:r>
-        <w:t>The assault divisions of the extreme left army wing and the cavalry corps launched an attack, pushing back Russian cavalry north of Schirwinta and gaining up to 20 kilometers of ground forward. The northern wing of the German cavalry could approach Użjany within 15 kilometers, while the Huiter group was still held back for the time being. On September 10, the forward movement of the encircling wing continued systematically without major battles. The Eben group reached the area between the lake of Malaty in the north and the swamp area of the Schirwinta lake in the south. It had thus maintained its essentially eastern advance direction and was to continue to proceed directly on the railway crossing Lidujna west of Swenziany. South of it, however, the left wing of the Huiter group (77th Reserve and 42nd Infantry Division) had already turned southeast against the Russian Guard Corps, whose southern wing was thrown out of its position in the evening by the 115th Infantry Division under Major General von Kleist, then followed up to the Wilia, still in the old line, 1½ divisions (Esebeck detachment and 14th Landwehr Division) of the Kitzmann group, so that between Schirwinta lake and Wilia, on a front about 25 kilometers wide, 4½ divisions were in battle. South of the Wilia, three divisions (Zenter Division and 31st Infantry Division of the Huiter group and 76th Reserve Division of the Kitzmann group) were still available for deployment, with the 75th Reserve Division on the march to Wilkomierz.</w:t>
-      </w:r>
-    </w:p>
-    <w:p>
-      <w:pPr>
-        <w:jc w:val="both"/>
-      </w:pPr>
-      <w:r>
-        <w:t>On September 11, two more divisions were deployed for the attack between Wilia and Schirwinta lake, but no major progress was made in difficult terrain. Here, 6½ German divisions were now fighting over a width of 27 kilometers, as was assumed, against at least as many Russian divisions.</w:t>
+        <w:t>On September 9, the offensive movements began on the northern wing of the 10th Army. They led to battles in terrain that, in a wide area around Wilna, especially near the winding course of the Wilia, features heights and valleys in rich variety, often forested and therefore very confusing.</w:t>
+      </w:r>
+    </w:p>
+    <w:p>
+      <w:pPr>
+        <w:jc w:val="both"/>
+      </w:pPr>
+      <w:r>
+        <w:t>The assault divisions of the extreme left wing of the army and the cavalry corps launched an attack, pushing back Russian cavalry north of Schirwinta and gaining up to 20 kilometers of ground forward. The northern wing of the German cavalry could approach Użjany within 15 kilometers, while the Hutier group was still held back. On September 10, the forward movement of the encircling wing continued as planned without major battles. The Eben group reached the area between the lake of Malaty in the north and the swamp area of the Schirwinta lake in the south. It had thus maintained its essentially eastern direction of advance and was to continue to proceed directly towards the railway crossing Lidjuina west of Swenziany. South of it, however, the left wing of the Hutier group (77th Reserve and 42nd Infantry Division) was already bent southeastward against the Russian Guard Corps on that day, whose southern wing was thrown from its position in the evening by the 115th Infantry Division under Major General von Kleist, then followed up to the Wilia, still in the old line, 1½ divisions (Esebeck detachment and 14th Landwehr Division) of the Litzmann group, so that between Schirwinta Lake and Wilia, on a front about 25 kilometers wide, 4½ divisions were in battle. South of the Wilia, three divisions (Zenter Division and 31st Infantry Division of the Hutier group and 76th Reserve Division of the Litzmann group) were still available for deployment, with the 75th Reserve Division on the march to Wilkomierz.</w:t>
+      </w:r>
+    </w:p>
+    <w:p>
+      <w:pPr>
+        <w:jc w:val="both"/>
+      </w:pPr>
+      <w:r>
+        <w:t>On September 11, two more divisions were deployed for the attack between Wilia and Schirwinta Lake, but no major progress was made in difficult terrain. Here, on a width of 27 kilometers, 6½ German divisions were now fighting, as was assumed, against at least as many Russian ones.</w:t>
       </w:r>
     </w:p>
     <w:p>
@@ -4453,7 +3178,7 @@
       </w:pPr>
       <w:r>
         <w:br/>
-        <w:t>1) In fact, only three Russian divisions were in the front line (starting from the Wilia: ½ Border Guard Div., 6th Rifle Brigade, 1st, 1st and 2nd G.S.D.) with one division in reserve.</w:t>
+        <w:t>1) In fact, only three Russian divisions were in the front line (starting from the Wilia): ½ Border Guard Div., 6th Rifle Br., 1st, 1st and 2nd G.S.D.) opposite, with one division in reserve behind.</w:t>
         <w:br/>
       </w:r>
     </w:p>
@@ -4765,291 +3490,25 @@
       <w:pPr>
         <w:jc w:val="both"/>
       </w:pPr>
-    </w:p>
-    <w:p>
-      <w:pPr>
-        <w:jc w:val="both"/>
-      </w:pPr>
-      <w:r>
-        <w:t>on the Wilna arc from Niemenczyn. On the outer wing of the</w:t>
-      </w:r>
-    </w:p>
-    <w:p>
-      <w:pPr>
-        <w:jc w:val="both"/>
-      </w:pPr>
-      <w:r>
-        <w:t>envelopment, the last infantry division of Group Eben,</w:t>
-      </w:r>
-    </w:p>
-    <w:p>
-      <w:pPr>
-        <w:jc w:val="both"/>
-      </w:pPr>
-      <w:r>
-        <w:t>the 2nd Infantry Division, whose commander, Lieutenant General von Falk,</w:t>
-      </w:r>
-    </w:p>
-    <w:p>
-      <w:pPr>
-        <w:jc w:val="both"/>
-      </w:pPr>
-      <w:r>
-        <w:t>had wanted to continue the march on the right bank of the Wilia towards</w:t>
-      </w:r>
-    </w:p>
-    <w:p>
-      <w:pPr>
-        <w:jc w:val="both"/>
-      </w:pPr>
-      <w:r>
-        <w:t>Smorgon, had already turned towards the river,</w:t>
-      </w:r>
-    </w:p>
-    <w:p>
-      <w:pPr>
-        <w:jc w:val="both"/>
-      </w:pPr>
-      <w:r>
-        <w:t>which it reached at Michaliszki. From here to the area south</w:t>
-      </w:r>
-    </w:p>
-    <w:p>
-      <w:pPr>
-        <w:jc w:val="both"/>
-      </w:pPr>
-      <w:r>
-        <w:t>of Lake Schirwinta, almost 70 kilometers of front</w:t>
-      </w:r>
-    </w:p>
-    <w:p>
-      <w:pPr>
-        <w:jc w:val="both"/>
-      </w:pPr>
-      <w:r>
-        <w:t>including the advancing 75th Reserve Division, but only six</w:t>
-      </w:r>
-    </w:p>
-    <w:p>
-      <w:pPr>
-        <w:jc w:val="both"/>
-      </w:pPr>
-      <w:r>
-        <w:t>German infantry divisions were in the enemy's flank and rear, from there</w:t>
-      </w:r>
-    </w:p>
-    <w:p>
-      <w:pPr>
-        <w:jc w:val="both"/>
-      </w:pPr>
-      <w:r>
-        <w:t>northwest of Wilna only 30 kilometers wide</w:t>
-      </w:r>
-    </w:p>
-    <w:p>
-      <w:pPr>
-        <w:jc w:val="both"/>
-      </w:pPr>
-      <w:r>
-        <w:t>still as many divisions, one of which had already been withdrawn</w:t>
-      </w:r>
-    </w:p>
-    <w:p>
-      <w:pPr>
-        <w:jc w:val="both"/>
-      </w:pPr>
-      <w:r>
-        <w:t>to the east for reinforcement. The three cavalry divisions</w:t>
-      </w:r>
-    </w:p>
-    <w:p>
-      <w:pPr>
-        <w:jc w:val="both"/>
-      </w:pPr>
-      <w:r>
-        <w:t>of General von Garnier were able to approach the city of Smorgon</w:t>
-      </w:r>
-    </w:p>
-    <w:p>
-      <w:pPr>
-        <w:jc w:val="both"/>
-      </w:pPr>
-      <w:r>
-        <w:t>to within 15 kilometers without encountering resistance, parts of them</w:t>
-      </w:r>
-    </w:p>
-    <w:p>
-      <w:pPr>
-        <w:jc w:val="both"/>
-      </w:pPr>
-      <w:r>
-        <w:t>were already southeast of Lake Narocz. 60 kilometers from their</w:t>
-      </w:r>
-    </w:p>
-    <w:p>
-      <w:pPr>
-        <w:jc w:val="both"/>
-      </w:pPr>
-      <w:r>
-        <w:t>position, the 9th Cavalry Division was now at Swenziany, while</w:t>
-      </w:r>
-    </w:p>
-    <w:p>
-      <w:pPr>
-        <w:jc w:val="both"/>
-      </w:pPr>
-      <w:r>
-        <w:t>90 kilometers further north the Niemen Army had reached</w:t>
-      </w:r>
-    </w:p>
-    <w:p>
-      <w:pPr>
-        <w:jc w:val="both"/>
-      </w:pPr>
-      <w:r>
-        <w:t>the positions near Dünaburg.</w:t>
-      </w:r>
-    </w:p>
-    <w:p>
-      <w:pPr>
-        <w:jc w:val="both"/>
-      </w:pPr>
-      <w:r>
-        <w:t>Pilots reported larger bivouacs near Smorgon and west</w:t>
-      </w:r>
-    </w:p>
-    <w:p>
-      <w:pPr>
-        <w:jc w:val="both"/>
-      </w:pPr>
-      <w:r>
-        <w:t>as well as troop transports from Wilna to Molodeczno. Generaloberst</w:t>
-      </w:r>
-    </w:p>
-    <w:p>
-      <w:pPr>
-        <w:jc w:val="both"/>
-      </w:pPr>
-      <w:r>
-        <w:t>von Eichhorn "had to, that in the Wilna sector four Russian general</w:t>
-      </w:r>
-    </w:p>
-    <w:p>
-      <w:pPr>
-        <w:jc w:val="both"/>
-      </w:pPr>
-      <w:r>
-        <w:t>commands were present, including their corps. The headquarters of the</w:t>
-      </w:r>
-    </w:p>
-    <w:p>
-      <w:pPr>
-        <w:jc w:val="both"/>
-      </w:pPr>
-      <w:r>
-        <w:t>corps were moving closer together in the smallest space according to</w:t>
-      </w:r>
-    </w:p>
-    <w:p>
-      <w:pPr>
-        <w:jc w:val="both"/>
-      </w:pPr>
-      <w:r>
-        <w:t>intercepted radio messages. The entire 10th Army hoped for full</w:t>
-      </w:r>
-    </w:p>
-    <w:p>
-      <w:pPr>
-        <w:jc w:val="both"/>
-      </w:pPr>
-      <w:r>
-        <w:t>success." They wanted to continue to block the Russian masses, probably</w:t>
-      </w:r>
-    </w:p>
-    <w:p>
-      <w:pPr>
-        <w:jc w:val="both"/>
-      </w:pPr>
-      <w:r>
-        <w:t>about 15 divisions, by constant holding and shifting to the left</w:t>
-      </w:r>
-    </w:p>
-    <w:p>
-      <w:pPr>
-        <w:jc w:val="both"/>
-      </w:pPr>
-      <w:r>
-        <w:t>to delay the retreat, while the cavalry was to go around them.</w:t>
-      </w:r>
-    </w:p>
-    <w:p>
-      <w:pPr>
-        <w:jc w:val="both"/>
-      </w:pPr>
-      <w:r>
-        <w:t>At 4:15 in the afternoon, Generaloberst von Eichhorn gave the cavalry</w:t>
-      </w:r>
-    </w:p>
-    <w:p>
-      <w:pPr>
-        <w:jc w:val="both"/>
-      </w:pPr>
-      <w:r>
-        <w:t>corps Garnier the order by radio: "Enemy, in, north and</w:t>
-      </w:r>
-    </w:p>
-    <w:p>
-      <w:pPr>
-        <w:jc w:val="both"/>
-      </w:pPr>
-      <w:r>
-        <w:t>south of Wilna, is encircled. Blocking the escape route between Lake Swir</w:t>
-      </w:r>
-    </w:p>
-    <w:p>
-      <w:pPr>
-        <w:jc w:val="both"/>
-      </w:pPr>
-      <w:r>
-        <w:t>and Berezyna swamps south of Wiszniew is crucial. Destruction</w:t>
-      </w:r>
-    </w:p>
-    <w:p>
-      <w:pPr>
-        <w:jc w:val="both"/>
-      </w:pPr>
-      <w:r>
-        <w:t>of the Wilna-Molodeczno-Polock and Wilna-Molodeczno railway is important.</w:t>
-      </w:r>
-    </w:p>
-    <w:p>
-      <w:pPr>
-        <w:jc w:val="both"/>
-      </w:pPr>
-      <w:r>
-        <w:t>Army closes across to the left. 2nd Infantry Division tomorrow from Micha-</w:t>
-      </w:r>
-    </w:p>
-    <w:p>
-      <w:pPr>
-        <w:jc w:val="both"/>
-      </w:pPr>
-      <w:r>
-        <w:t>liszki to Soly." Corresponding instructions were sent to the other parts</w:t>
-      </w:r>
-    </w:p>
-    <w:p>
-      <w:pPr>
-        <w:jc w:val="both"/>
-      </w:pPr>
-      <w:r>
-        <w:t>of the army.</w:t>
-      </w:r>
-    </w:p>
-    <w:p>
-      <w:pPr>
-        <w:jc w:val="both"/>
-      </w:pPr>
+      <w:r>
+        <w:t>on the Wilna arc from Niemenczyn. On the outer wing of the envelopment, the last infantry division of Group Eben, the 2nd Infantry Division, whose commander, Lieutenant General von Falk, had wanted to continue the advance on the right bank of the Wilia towards Smorgon, had already turned towards the river, reaching it at Michaliszki. From here to the area south of Lake Schirwinta, almost 70 kilometers wide, including the advancing 75th Reserve Division, only six German infantry divisions were in the enemy's flank and rear, from there northwest of Wilna only 30 kilometers wide, still as many divisions, although one had already been moved eastward. The three cavalry divisions of General von Garnier were able to approach the city of Smorgon to within 15 kilometers without encountering resistance, parts of them were already southeast of Lake Narocz. 60 kilometers from their position, the 9th Cavalry Division was now at Swenzjany, while 90 kilometers further north the Niemen Army had reached close to the positions of Dünaburg.</w:t>
+      </w:r>
+    </w:p>
+    <w:p>
+      <w:pPr>
+        <w:jc w:val="both"/>
+      </w:pPr>
+      <w:r>
+        <w:t>Pilots reported larger bivouacs near Smorgon and westward as well as troop transports from Wilna to Molodeczno. Generaloberst von Eichhorn "had to, that in the Wilna sector four Russian general commands were located, including their corps. The headquarters of the corps moved closer together in the smallest space according to increased radio messages. The entire 10th Army hoped for full success"). They wanted to continue to relocate the Russian masses, probably about 15 divisions, by constant holding and left-shifting, while the cavalry was to go behind them. At 4:15 p.m., Generaloberst von Eichhorn gave the cavalry corps Garnier the order by radio: "Enemy, in, north and south of Wilna, is encircled. Blocking of the escape route between Smirz Lake and Berzyna swamps south of Wiszniewa is decisive. Destruction of the Wilna-Molodeczno-Polock and Wilna-Molodeczno railway is important. Army closes across to the left. 2nd Infantry Division tomorrow from Michaliszki to Soly." Corresponding instructions were sent to the other parts of the army.</w:t>
+      </w:r>
+    </w:p>
+    <w:p>
+      <w:pPr>
+        <w:jc w:val="both"/>
+      </w:pPr>
+      <w:r>
+        <w:t>In this situation, the Commander-in-Chief East intervened. He was not at all satisfied with the previous course of the attack.</w:t>
+      </w:r>
     </w:p>
     <w:p>
       <w:pPr>
@@ -5063,15 +3522,9 @@
         <w:pStyle w:val="FootnoteStyle"/>
       </w:pPr>
       <w:r>
-        <w:br/>
-        <w:t>In this situation, the Commander-in-Chief East intervened. He was</w:t>
-        <w:br/>
-        <w:t>not at all satisfied with the progress of the attack so far.</w:t>
-        <w:br/>
         <w:t>1) Communication from Colonel a. D. Keller from summer 1931 to the Reichsarchiv.</w:t>
         <w:br/>
-        <w:t>2) Hoffmann I, p. 87. — Letter from September 13.</w:t>
-        <w:br/>
+        <w:t>2) Hoffmann I, p. 87. – Letter from September 13.</w:t>
       </w:r>
     </w:p>
     <w:p>
@@ -5141,7 +3594,7 @@
         </w:rPr>
         <w:t>Page 507</w:t>
         <w:br/>
-        <w:t>Battle of Vilna. Intervention of the Commander-in-Chief East.</w:t>
+        <w:t>Battle of Wilna. Intervention of the Commander-in-Chief East.</w:t>
       </w:r>
     </w:p>
     <w:p>
@@ -5155,299 +3608,44 @@
       <w:pPr>
         <w:jc w:val="both"/>
       </w:pPr>
-    </w:p>
-    <w:p>
-      <w:pPr>
-        <w:jc w:val="both"/>
-      </w:pPr>
-      <w:r>
-        <w:t>There is currently no threat from the east. Furthermore, it is highly</w:t>
-      </w:r>
-    </w:p>
-    <w:p>
-      <w:pPr>
-        <w:jc w:val="both"/>
-      </w:pPr>
-      <w:r>
-        <w:t>likely that the railway lines Molodeczno—Polozk and Molodeczno—Vilna</w:t>
-      </w:r>
-    </w:p>
-    <w:p>
-      <w:pPr>
-        <w:jc w:val="both"/>
-      </w:pPr>
-      <w:r>
-        <w:t>will be sustainably destroyed by the cavalry dispatched for this purpose</w:t>
-      </w:r>
-    </w:p>
-    <w:p>
-      <w:pPr>
-        <w:jc w:val="both"/>
-      </w:pPr>
-      <w:r>
-        <w:t>on September 15. Moreover, the strong army cavalry provides extensive</w:t>
-      </w:r>
-    </w:p>
-    <w:p>
-      <w:pPr>
-        <w:jc w:val="both"/>
-      </w:pPr>
-      <w:r>
-        <w:t>security for the army flank in the terrain favorable for the sectional</w:t>
-      </w:r>
-    </w:p>
-    <w:p>
-      <w:pPr>
-        <w:jc w:val="both"/>
-      </w:pPr>
-      <w:r>
-        <w:t>holding of advancing forces. "These counterarguments," it says further</w:t>
-      </w:r>
-    </w:p>
-    <w:p>
-      <w:pPr>
-        <w:jc w:val="both"/>
-      </w:pPr>
-      <w:r>
-        <w:t>in the notebook, "were not recognized. Colonel Hell was informed that</w:t>
-      </w:r>
-    </w:p>
-    <w:p>
-      <w:pPr>
-        <w:jc w:val="both"/>
-      </w:pPr>
-      <w:r>
-        <w:t>the Commander-in-Chief East demanded the withdrawal of divisions for</w:t>
-      </w:r>
-    </w:p>
-    <w:p>
-      <w:pPr>
-        <w:jc w:val="both"/>
-      </w:pPr>
-      <w:r>
-        <w:t>concentric attacks by September 16 at the latest, and added that the</w:t>
-      </w:r>
-    </w:p>
-    <w:p>
-      <w:pPr>
-        <w:jc w:val="both"/>
-      </w:pPr>
-      <w:r>
-        <w:t>telephone order for this would be issued immediately."</w:t>
-      </w:r>
-    </w:p>
-    <w:p>
-      <w:pPr>
-        <w:jc w:val="both"/>
-      </w:pPr>
-      <w:r>
-        <w:t>This decisive order from the Commander-in-Chief East stated:</w:t>
-      </w:r>
-    </w:p>
-    <w:p>
-      <w:pPr>
-        <w:jc w:val="both"/>
-      </w:pPr>
-      <w:r>
-        <w:t>"I expect the army to attack on its entire front by September 16 at the</w:t>
-      </w:r>
-    </w:p>
-    <w:p>
-      <w:pPr>
-        <w:jc w:val="both"/>
-      </w:pPr>
-      <w:r>
-        <w:t>latest, as any later time can only change the situation to our disadvantage."</w:t>
-      </w:r>
-    </w:p>
-    <w:p>
-      <w:pPr>
-        <w:jc w:val="both"/>
-      </w:pPr>
-      <w:r>
-        <w:t>The 12th and 8th Armies were to participate. They had, in connection</w:t>
-      </w:r>
-    </w:p>
-    <w:p>
-      <w:pPr>
-        <w:jc w:val="both"/>
-      </w:pPr>
-      <w:r>
-        <w:t>with the army group Prince Leopold on September 14, reached the west</w:t>
-      </w:r>
-    </w:p>
-    <w:p>
-      <w:pPr>
-        <w:jc w:val="both"/>
-      </w:pPr>
-      <w:r>
-        <w:t>bank of the Njemen, particularly in its southern part, a broad and marshy</w:t>
-      </w:r>
-    </w:p>
-    <w:p>
-      <w:pPr>
-        <w:jc w:val="both"/>
-      </w:pPr>
-      <w:r>
-        <w:t>Szara section, as well as north of the Njemen a line running generally</w:t>
-      </w:r>
-    </w:p>
-    <w:p>
-      <w:pPr>
-        <w:jc w:val="both"/>
-      </w:pPr>
-      <w:r>
-        <w:t>north-northeast from the Szara mouth, which connected west of Radun</w:t>
-      </w:r>
-    </w:p>
-    <w:p>
-      <w:pPr>
-        <w:jc w:val="both"/>
-      </w:pPr>
-      <w:r>
-        <w:t>to the southern flank of the 10th Army. The Russians seemed to have</w:t>
-      </w:r>
-    </w:p>
-    <w:p>
-      <w:pPr>
-        <w:jc w:val="both"/>
-      </w:pPr>
-      <w:r>
-        <w:t>set themselves for new resistance. Behind their front, troop movements</w:t>
-      </w:r>
-    </w:p>
-    <w:p>
-      <w:pPr>
-        <w:jc w:val="both"/>
-      </w:pPr>
-      <w:r>
-        <w:t>were observed on the railways to Minsk and Molodeczno; it was suspected</w:t>
-      </w:r>
-    </w:p>
-    <w:p>
-      <w:pPr>
-        <w:jc w:val="both"/>
-      </w:pPr>
-      <w:r>
-        <w:t>that they would be disturbed by bombing attacks from aircraft. The</w:t>
-      </w:r>
-    </w:p>
-    <w:p>
-      <w:pPr>
-        <w:jc w:val="both"/>
-      </w:pPr>
-      <w:r>
-        <w:t>Commander-in-Chief East pointed out to the 12th Army to exert strong</w:t>
-      </w:r>
-    </w:p>
-    <w:p>
-      <w:pPr>
-        <w:jc w:val="both"/>
-      </w:pPr>
-      <w:r>
-        <w:t>pressure on the northern Njemen bank in a northeasterly direction to</w:t>
-      </w:r>
-    </w:p>
-    <w:p>
-      <w:pPr>
-        <w:jc w:val="both"/>
-      </w:pPr>
-      <w:r>
-        <w:t>also "influence the encirclement of the 10th Army." The 8th Army was</w:t>
-      </w:r>
-    </w:p>
-    <w:p>
-      <w:pPr>
-        <w:jc w:val="both"/>
-      </w:pPr>
-      <w:r>
-        <w:t>reminded: "I expect that tomorrow, September 15, Group Plüskow will</w:t>
-      </w:r>
-    </w:p>
-    <w:p>
-      <w:pPr>
-        <w:jc w:val="both"/>
-      </w:pPr>
-      <w:r>
-        <w:t>energetically gain ground towards Lida." This should also encircle the</w:t>
-      </w:r>
-    </w:p>
-    <w:p>
-      <w:pPr>
-        <w:jc w:val="both"/>
-      </w:pPr>
-      <w:r>
-        <w:t>enemy at Vilna from the southwest.</w:t>
-      </w:r>
-    </w:p>
-    <w:p>
-      <w:pPr>
-        <w:jc w:val="both"/>
-      </w:pPr>
-      <w:r>
-        <w:t>c) The concentric attack and the pursuit</w:t>
-      </w:r>
-    </w:p>
-    <w:p>
-      <w:pPr>
-        <w:jc w:val="both"/>
-      </w:pPr>
-      <w:r>
-        <w:t>from September 15 to 19.</w:t>
-      </w:r>
-    </w:p>
-    <w:p>
-      <w:pPr>
-        <w:jc w:val="both"/>
-      </w:pPr>
-      <w:r>
+      <w:r>
+        <w:t>The threat from the east is currently not present. Furthermore, it is highly likely that the railway lines Molodeczno–Polozk and Molodeczno–Wilna will be sustainably destroyed by the cavalry dispatched for this purpose on September 15. Moreover, the strong army cavalry provides extensive security for the army flank in the terrain favorable for the sectional halting of advancing forces. "These counterarguments," it says further in the recording book, "were not recognized. Colonel Hell was informed that the Commander-in-Chief East demanded the withdrawal of divisions for concentric attacks by September 16 at the latest, and added that the telephone order for this would be issued shortly."</w:t>
+      </w:r>
+    </w:p>
+    <w:p>
+      <w:pPr>
+        <w:jc w:val="both"/>
+      </w:pPr>
+      <w:r>
+        <w:t>This decisive order from the Commander-in-Chief East stated: "I expect the army to attack on its entire front by September 16 at the latest, as any later time can only change the situation to our disadvantage."</w:t>
+      </w:r>
+    </w:p>
+    <w:p>
+      <w:pPr>
+        <w:jc w:val="both"/>
+      </w:pPr>
+      <w:r>
+        <w:t>The 12th and 8th Armies were to participate. Following the Army Group Prince Leopold on September 14, they had reached the west bank of the Njemen, especially in its southern part of the broad and swampy Szczara section, as well as north of the Njemen a line running generally north-northeast from the Szczara mouth, which connected to the southern flank of the 10th Army west of Radun. The Russians seemed to have set themselves for new resistance. Behind their front, troop movements were observed on the railways to Minsk and Molodeczno; it was suspected that they would be disrupted by bombing attacks from aircraft. The Commander-in-Chief East pointed out to the 12th Army to exert strong pressure on the northern Njemen bank in a northeasterly direction also "to influence the encirclement of the 10th Army." The 8th Army was admonished: "I expect that tomorrow, September 15, Group Plüskow will energetically gain ground towards Lida." This was intended to encircle the enemy at Wilna also from the southwest.</w:t>
+      </w:r>
+    </w:p>
+    <w:p>
+      <w:pPr>
+        <w:pBdr>
+          <w:bottom w:val="single" w:sz="2" w:space="1" w:color="auto"/>
+        </w:pBdr>
+      </w:pPr>
+    </w:p>
+    <w:p>
+      <w:pPr>
+        <w:pStyle w:val="FootnoteStyle"/>
+      </w:pPr>
+      <w:r>
+        <w:t>c) The concentric attack and pursuit from September 15 to 19.</w:t>
+        <w:br/>
         <w:t>Maps 6 and 7, sketches 28 and 29.</w:t>
-      </w:r>
-    </w:p>
-    <w:p>
-      <w:pPr>
-        <w:jc w:val="both"/>
-      </w:pPr>
-      <w:r>
-        <w:t>For the 10th Army, September 15 served as preparation for the</w:t>
-      </w:r>
-    </w:p>
-    <w:p>
-      <w:pPr>
-        <w:jc w:val="both"/>
-      </w:pPr>
-      <w:r>
-        <w:t>general attack now set for the 16th. According to the specific</w:t>
-      </w:r>
-    </w:p>
-    <w:p>
-      <w:pPr>
-        <w:jc w:val="both"/>
-      </w:pPr>
-      <w:r>
-        <w:t>instructions of the Commander-in-Chief East, Colonel General von</w:t>
-      </w:r>
-    </w:p>
-    <w:p>
-      <w:pPr>
-        <w:jc w:val="both"/>
-      </w:pPr>
-      <w:r>
-        <w:t>Eichhorn was forced to rescind the previously issued orders and</w:t>
-      </w:r>
-    </w:p>
-    <w:p>
-      <w:pPr>
-        <w:jc w:val="both"/>
-      </w:pPr>
-      <w:r>
-        <w:t>redirect his troops sharply towards Vilna.</w:t>
-      </w:r>
-    </w:p>
-    <w:p>
-      <w:pPr>
-        <w:jc w:val="both"/>
-      </w:pPr>
+        <w:br/>
+        <w:t>For the 10th Army, September 15 served to prepare for the general attack now set for the 16th. According to the specific instructions of the Commander-in-Chief East, Generaloberst von Eichhorn was compelled to rescind the previously issued orders and to sharply direct his troops against Wilna.</w:t>
+      </w:r>
     </w:p>
     <w:p>
       <w:r>
@@ -5545,287 +3743,15 @@
         <w:jc w:val="both"/>
       </w:pPr>
       <w:r>
-        <w:t>to resolve. They were stuck before Russian resistance. To what extent,</w:t>
-      </w:r>
-    </w:p>
-    <w:p>
-      <w:pPr>
-        <w:jc w:val="both"/>
-      </w:pPr>
-      <w:r>
-        <w:t>apart from the troop contributions made, the strength had declined in two</w:t>
-      </w:r>
-    </w:p>
-    <w:p>
-      <w:pPr>
-        <w:jc w:val="both"/>
-      </w:pPr>
-      <w:r>
-        <w:t>months of attack is shown by the following information about the conditions</w:t>
-      </w:r>
-    </w:p>
-    <w:p>
-      <w:pPr>
-        <w:jc w:val="both"/>
-      </w:pPr>
-      <w:r>
-        <w:t>of the 12th Army1): Since July 13, it had lost around 1800 officers and</w:t>
-      </w:r>
-    </w:p>
-    <w:p>
-      <w:pPr>
-        <w:jc w:val="both"/>
-      </w:pPr>
-      <w:r>
-        <w:t>80,000 men. 47,000 men of replacement already set and</w:t>
-      </w:r>
-    </w:p>
-    <w:p>
-      <w:pPr>
-        <w:jc w:val="both"/>
-      </w:pPr>
-      <w:r>
-        <w:t>another 13,000 who were on the march had numerically covered such a loss</w:t>
-      </w:r>
-    </w:p>
-    <w:p>
-      <w:pPr>
-        <w:jc w:val="both"/>
-      </w:pPr>
-      <w:r>
-        <w:t>by three-quarters, so that the battalions were nowhere below</w:t>
-      </w:r>
-    </w:p>
-    <w:p>
-      <w:pPr>
-        <w:jc w:val="both"/>
-      </w:pPr>
-      <w:r>
-        <w:t>600 men, but could by no means replace to the same extent</w:t>
-      </w:r>
-    </w:p>
-    <w:p>
-      <w:pPr>
-        <w:jc w:val="both"/>
-      </w:pPr>
-      <w:r>
-        <w:t>what had been taken from the troops, especially the best battle-tested leaders and</w:t>
-      </w:r>
-    </w:p>
-    <w:p>
-      <w:pPr>
-        <w:jc w:val="both"/>
-      </w:pPr>
-      <w:r>
-        <w:t>soldiers.</w:t>
-      </w:r>
-    </w:p>
-    <w:p>
-      <w:pPr>
-        <w:jc w:val="both"/>
-      </w:pPr>
-      <w:r>
-        <w:t>For the 10th Army, the order for the general attack</w:t>
-      </w:r>
-    </w:p>
-    <w:p>
-      <w:pPr>
-        <w:jc w:val="both"/>
-      </w:pPr>
-      <w:r>
-        <w:t>on September 16 initially stated that the right-adjoining</w:t>
-      </w:r>
-    </w:p>
-    <w:p>
-      <w:pPr>
-        <w:jc w:val="both"/>
-      </w:pPr>
-      <w:r>
-        <w:t>8th Army would advance with the left wing from Radum to the east, the</w:t>
-      </w:r>
-    </w:p>
-    <w:p>
-      <w:pPr>
-        <w:jc w:val="both"/>
-      </w:pPr>
-      <w:r>
-        <w:t>Njemen Army would cover the rear of the attack north of the road</w:t>
-      </w:r>
-    </w:p>
-    <w:p>
-      <w:pPr>
-        <w:jc w:val="both"/>
-      </w:pPr>
-      <w:r>
-        <w:t>leading from Smolenzin via Postawy to the east. The attack of the</w:t>
-      </w:r>
-    </w:p>
-    <w:p>
-      <w:pPr>
-        <w:jc w:val="both"/>
-      </w:pPr>
-      <w:r>
-        <w:t>10th Army was set with ten divisions of the army center, seven of them</w:t>
-      </w:r>
-    </w:p>
-    <w:p>
-      <w:pPr>
-        <w:jc w:val="both"/>
-      </w:pPr>
-      <w:r>
-        <w:t>from the northern Wilia bank, concentrically against an area that</w:t>
-      </w:r>
-    </w:p>
-    <w:p>
-      <w:pPr>
-        <w:jc w:val="both"/>
-      </w:pPr>
-      <w:r>
-        <w:t>finally narrowed on both sides of Wilna to a total of 20 kilometers,</w:t>
-      </w:r>
-    </w:p>
-    <w:p>
-      <w:pPr>
-        <w:jc w:val="both"/>
-      </w:pPr>
-      <w:r>
-        <w:t>with wing groups of four divisions each accordingly. Specifically, the</w:t>
-      </w:r>
-    </w:p>
-    <w:p>
-      <w:pPr>
-        <w:jc w:val="both"/>
-      </w:pPr>
-      <w:r>
-        <w:t>following were to attack: Group Carlowitz with four divisions (reinforced 6th Landwehr</w:t>
-      </w:r>
-    </w:p>
-    <w:p>
-      <w:pPr>
-        <w:jc w:val="both"/>
-      </w:pPr>
-      <w:r>
-        <w:t>Brigade, 87th and 89th Infantry and 16th Landwehr Division) from</w:t>
-      </w:r>
-    </w:p>
-    <w:p>
-      <w:pPr>
-        <w:jc w:val="both"/>
-      </w:pPr>
-      <w:r>
-        <w:t>the west, Group Litzmann with five divisions (79th Reserve Division,</w:t>
-      </w:r>
-    </w:p>
-    <w:p>
-      <w:pPr>
-        <w:jc w:val="both"/>
-      </w:pPr>
-      <w:r>
-        <w:t>reinforced Brigade Monteton, 3rd Reserve, 14th Landwehr and 76th Reserve</w:t>
-      </w:r>
-    </w:p>
-    <w:p>
-      <w:pPr>
-        <w:jc w:val="both"/>
-      </w:pPr>
-      <w:r>
-        <w:t>Division) from the northwest, Group Hutier with 5½ divisions (115th In-</w:t>
-      </w:r>
-    </w:p>
-    <w:p>
-      <w:pPr>
-        <w:jc w:val="both"/>
-      </w:pPr>
-      <w:r>
-        <w:t>fantry Division, Section Schede, 77th Reserve Division, Division Lenter,</w:t>
-      </w:r>
-    </w:p>
-    <w:p>
-      <w:pPr>
-        <w:jc w:val="both"/>
-      </w:pPr>
-      <w:r>
-        <w:t>31st Infantry, 75th Reserve Division) from the north, Group Eben with</w:t>
-      </w:r>
-    </w:p>
-    <w:p>
-      <w:pPr>
-        <w:jc w:val="both"/>
-      </w:pPr>
-      <w:r>
-        <w:t>four divisions (10th Landwehr, 42nd, 58th and 2nd Infantry Division) from</w:t>
-      </w:r>
-    </w:p>
-    <w:p>
-      <w:pPr>
-        <w:jc w:val="both"/>
-      </w:pPr>
-      <w:r>
-        <w:t>the northeast. From the cavalry corps Garnier, which had to cover the southern flank of the</w:t>
-      </w:r>
-    </w:p>
-    <w:p>
-      <w:pPr>
-        <w:jc w:val="both"/>
-      </w:pPr>
-      <w:r>
-        <w:t>army, two divisions were to block the Diznańta crossings at and south of Diznańty</w:t>
-      </w:r>
-    </w:p>
-    <w:p>
-      <w:pPr>
-        <w:jc w:val="both"/>
-      </w:pPr>
-      <w:r>
-        <w:t>and interrupt the Molodeczno-Lida railway; the 3rd Cavalry Division was</w:t>
-      </w:r>
-    </w:p>
-    <w:p>
-      <w:pPr>
-        <w:jc w:val="both"/>
-      </w:pPr>
-      <w:r>
-        <w:t>to turn to Molodeczno itself, where a Russian army headquarters</w:t>
-      </w:r>
-    </w:p>
-    <w:p>
-      <w:pPr>
-        <w:jc w:val="both"/>
-      </w:pPr>
-      <w:r>
-        <w:t>was assumed, to interrupt the Molodeczno-Lida railway and to advance</w:t>
-      </w:r>
-    </w:p>
-    <w:p>
-      <w:pPr>
-        <w:jc w:val="both"/>
-      </w:pPr>
-      <w:r>
-        <w:t>a communication section against the Minsk-Smolensk railway.</w:t>
-      </w:r>
-    </w:p>
-    <w:p>
-      <w:pPr>
-        <w:jc w:val="both"/>
-      </w:pPr>
-      <w:r>
-        <w:t>The 9th Cavalry Division, which, without encountering any significant enemy2),</w:t>
-      </w:r>
-    </w:p>
-    <w:p>
-      <w:pPr>
-        <w:jc w:val="both"/>
-      </w:pPr>
-      <w:r>
-        <w:t>had reached the area east of Polusche and had made contact with the</w:t>
-      </w:r>
-    </w:p>
-    <w:p>
-      <w:pPr>
-        <w:jc w:val="both"/>
-      </w:pPr>
-      <w:r>
-        <w:t>Russian cavalry division, could now indeed</w:t>
+        <w:t>to solve tasks. They were stuck in front of Russian resistance. To what extent, apart from the troop contributions made, the strength was weakened in two months of attack, the following information shows about the conditions of the 12th Army: Since July 13, it had lost around 1800 officers and 80,000 men. 47,000 men of replacement already deployed and another 13,000 who were on the march had numerically covered such a loss by three-quarters, so that the battalions were nowhere below 600 men, but could by no means replace to the same extent what the troops had just lost in the best battle-tested leaders and soldiers.</w:t>
+      </w:r>
+    </w:p>
+    <w:p>
+      <w:pPr>
+        <w:jc w:val="both"/>
+      </w:pPr>
+      <w:r>
+        <w:t>In the 10th Army, the order for the general attack on September 16 initially stated that the 8th Army, adjoining on the right, would advance with the left wing from Radum to the east, the Niemen Army would cover the rear of the attack north of the road leading from Smolenzan via Postawy to the east. The attack of the 10th Army was launched with ten divisions of the army center, seven of them on the northern Wilia bank, concentrically against an area that finally narrowed on both sides of Wilna to a total of 20 kilometers, with the wing groups accordingly with four divisions each. Specifically, the following were to attack: Group Carlowitz with four divisions (reinforced 6th Landwehr Brigade, 87th and 89th Infantry and 16th Landwehr Division) from the west, Group Litzmann with five divisions (79th Reserve Division, reinforced Brigade Monteton, 3rd Reserve, 14th Landwehr and 76th Reserve Division) from the northwest, Group Hutier with 5½ divisions (115th Infantry Division, Section Esebeck, 77th Reserve Division, Division Lenter, 31st Infantry, 75th Reserve Division) from the north, Group Eben with four divisions (10th Landwehr, 42nd, 58th and 2nd Infantry Division) from the northeast. From the cavalry corps Garnier, which had to cover the southern flank of the army, two divisions were to block the Diszmańta crossings at and south of Diszmańty and interrupt the Molodeczno-Lida railway; the 3rd Cavalry Division was to turn to Molodeczno itself, where a Russian army headquarters was assumed, to break the Molodeczno—Smolenzk railway and advance blocking detachments against the Minsk—Smolenzk railway. The 9th Cavalry Division, which, without encountering any significant enemy, had reached the area east of Polusche and had made contact with the advancing cavalry division, could now indeed</w:t>
       </w:r>
     </w:p>
     <w:p>
@@ -5848,9 +3774,7 @@
         <w:br/>
         <w:t>1) von Gallwitz, G. 364.</w:t>
         <w:br/>
-        <w:t>2) p. 508. — In fact, between Lake Narocz and Dünaburg, although</w:t>
-        <w:br/>
-        <w:t>very widely dispersed, the Russian cavalry corps Kasnakow stood with 2½ divisions.</w:t>
+        <w:t>2) p. 508. — In fact, between Lake Narocz and Dünaburg, although very far apart, the Russian Cav. Corps Kasnakow with 2½ divisions.</w:t>
         <w:br/>
       </w:r>
     </w:p>
@@ -6050,67 +3974,41 @@
       <w:pPr>
         <w:jc w:val="both"/>
       </w:pPr>
-    </w:p>
-    <w:p>
-      <w:pPr>
-        <w:jc w:val="both"/>
-      </w:pPr>
-      <w:r>
-        <w:t>now also in the rear at Molodeczno with newly appearing enemy forces, to withdraw both divisions to the area of Smorgon.</w:t>
-      </w:r>
-    </w:p>
-    <w:p>
-      <w:pPr>
-        <w:jc w:val="both"/>
-      </w:pPr>
-      <w:r>
-        <w:t>The fact that the expected Russian troop transports from</w:t>
-      </w:r>
-    </w:p>
-    <w:p>
-      <w:pPr>
-        <w:jc w:val="both"/>
-      </w:pPr>
-      <w:r>
-        <w:t>Minsk to and over Molodeczno had actually begun around September 13th,</w:t>
-      </w:r>
-    </w:p>
-    <w:p>
-      <w:pPr>
-        <w:jc w:val="both"/>
-      </w:pPr>
-      <w:r>
-        <w:t>had already been learned by the High Command Eichhorn during the night of September 16th to 17th through an agent message communicated from Pleß, and the cavalry corps was immediately informed by radio. During the night, the 3rd Cavalry Division under Major General von Brumb had set out again from Wilejka and arrived north of Molodeczno by morning. By evening, they managed to push back Russian security over the Usza section and disrupt rail traffic with artillery fire. Enemy and radio connections, however, prevented further advance against the extensive railway facilities themselves, from which they were still about three kilometers away. In the evening, the division from Jasiewicze secured the flank of the cavalry corps just north of Molodeczno, while the 9th Cavalry Division, meanwhile, without encountering the enemy, had ridden 20 kilometers east beyond Postawy.</w:t>
-      </w:r>
-    </w:p>
-    <w:p>
-      <w:pPr>
-        <w:jc w:val="both"/>
-      </w:pPr>
-      <w:r>
-        <w:t>To strengthen the left wing of the army, Lieutenant General von Hutier had already proposed in the morning, as the army center's formations increasingly converged in pursuit of Vilna, to withdraw surplus parts in line with the intentions of the army high command. Thus, the 31st Infantry Division and the Zenter Division had already been set in motion eastward during the day; the 115th Infantry Division, which had already advanced very far south in pursuit, was to follow.</w:t>
-      </w:r>
-    </w:p>
-    <w:p>
-      <w:pPr>
-        <w:jc w:val="both"/>
-      </w:pPr>
-      <w:r>
-        <w:t>In the army order of the afternoon of September 17th, it was stated: "The enemy apparently wants to escape encirclement by rapid retreat. Ruthless action of the entire army front with wide outflanking of the eastern wing is required." The command boundaries of the encirclement line (Group Hutier), that under leftward shifting of Group Hutier, it is, "constantly seeking, sharply turning east, to consider the retreat routes of the enemy in the narrowness north of the Berezyna swamps more and more. It is to be aimed to maintain connection to the left continuously." The cavalry corps was to remain on the left flank.</w:t>
-      </w:r>
-    </w:p>
-    <w:p>
-      <w:pPr>
-        <w:jc w:val="both"/>
-      </w:pPr>
-      <w:r>
-        <w:t>The Commander-in-Chief East in Lötzen only learned of the enemy's retreat to Vilna in the afternoon. He ordered</w:t>
-      </w:r>
-    </w:p>
-    <w:p>
-      <w:pPr>
-        <w:jc w:val="both"/>
-      </w:pPr>
+      <w:r>
+        <w:t>now also to withdraw both divisions to the area of Smorgon due to the newly emerging enemy at the rear near Molodeczno.</w:t>
+      </w:r>
+    </w:p>
+    <w:p>
+      <w:pPr>
+        <w:jc w:val="both"/>
+      </w:pPr>
+      <w:r>
+        <w:t>The fact that the expected Russian troop transports from Minsk to and over Molodeczno had actually begun around September 13th was already known to the High Command Eichhorn during the night of September 16th to 17th through an agent report communicated from Pleß, and the cavalry corps was immediately informed by radio. During the night, the 3rd Cavalry Division under Major General von Brumb had set out again from Wilejka and arrived north of Molodeczno on the morning of the 9th. By evening, they managed to push back Russian security over the Usza section and disrupt rail traffic with artillery fire. However, enemy and radio interference prevented further advances against the extensive railway facilities themselves, from which they were still about three kilometers away. In the evening, the division of Jastkiewicz secured the flank of the cavalry corps up to just north of Molodeczno, while the 9th Cavalry Division, meanwhile, without encountering the enemy, had ridden 20 kilometers east beyond Postawy.</w:t>
+      </w:r>
+    </w:p>
+    <w:p>
+      <w:pPr>
+        <w:jc w:val="both"/>
+      </w:pPr>
+      <w:r>
+        <w:t>To strengthen the left wing of the army, Lieutenant General von Hutier had already proceeded in the morning, as the formations of the army group increasingly converged in pursuit of Vilna, accommodating the intentions of the army high command by withdrawing surplus parts. Thus, the 31st Infantry Division and the Zenter Division had already been set in motion eastward during the day; the 115th Infantry Division, which had already advanced very far south in pursuit, was to follow.</w:t>
+      </w:r>
+    </w:p>
+    <w:p>
+      <w:pPr>
+        <w:jc w:val="both"/>
+      </w:pPr>
+      <w:r>
+        <w:t>In the army order of the afternoon of September 17th, it was stated: "The enemy apparently wants to escape encirclement by rapid retreat. Ruthless action of the entire army front with wide flanking of the eastern wing is required." The command boundaries of the encircling wings clarified (with the Sutter group shifting south), sharply turning east, to increasingly consider the enemy's retreat routes in the narrow area north of the Beresyna swamps. It is to be aimed to maintain connection to the left continuously." The cavalry corps was to remain on the left flank.</w:t>
+      </w:r>
+    </w:p>
+    <w:p>
+      <w:pPr>
+        <w:jc w:val="both"/>
+      </w:pPr>
+      <w:r>
+        <w:t>The Commander-in-Chief East in Lötzen was only informed of the enemy's retreat to Vilna in the afternoon. He ordered</w:t>
+      </w:r>
     </w:p>
     <w:p>
       <w:r>
@@ -6357,11 +4255,6 @@
         </w:rPr>
         <w:t>Page 516</w:t>
         <w:br/>
-        <w:br/>
-        <w:t>d) The Defense Against the Russian Counterattack and the End of the Battle.</w:t>
-        <w:br/>
-        <w:t>Maps 6 and 7, Sketches 28 and 30.</w:t>
-        <w:br/>
       </w:r>
     </w:p>
     <w:p>
@@ -6375,219 +4268,41 @@
       <w:pPr>
         <w:jc w:val="both"/>
       </w:pPr>
-    </w:p>
-    <w:p>
-      <w:pPr>
-        <w:jc w:val="both"/>
-      </w:pPr>
-      <w:r>
-        <w:t>partly due to heavy enemy counteraction, west of the Disnjanka, to advance about</w:t>
-      </w:r>
-    </w:p>
-    <w:p>
-      <w:pPr>
-        <w:jc w:val="both"/>
-      </w:pPr>
-      <w:r>
-        <w:t>eight kilometers southward, while east of the river</w:t>
-      </w:r>
-    </w:p>
-    <w:p>
-      <w:pPr>
-        <w:jc w:val="both"/>
-      </w:pPr>
-      <w:r>
-        <w:t>the 31st Infantry Division under Lieutenant General von Berner, after great</w:t>
-      </w:r>
-    </w:p>
-    <w:p>
-      <w:pPr>
-        <w:jc w:val="both"/>
-      </w:pPr>
-      <w:r>
-        <w:t>marching efforts, gained connection in the evening ten kilometers north of Smorgon</w:t>
-      </w:r>
-    </w:p>
-    <w:p>
-      <w:pPr>
-        <w:jc w:val="both"/>
-      </w:pPr>
-      <w:r>
-        <w:t>to the extreme northern wing of the cavalry corps.</w:t>
-      </w:r>
-    </w:p>
-    <w:p>
-      <w:pPr>
-        <w:jc w:val="both"/>
-      </w:pPr>
-      <w:r>
-        <w:t>The day was difficult for the three cavalry divisions that General</w:t>
-      </w:r>
-    </w:p>
-    <w:p>
-      <w:pPr>
-        <w:jc w:val="both"/>
-      </w:pPr>
-      <w:r>
-        <w:t>von Garnier had at hand. Before the gap between the 4th and</w:t>
-      </w:r>
-    </w:p>
-    <w:p>
-      <w:pPr>
-        <w:jc w:val="both"/>
-      </w:pPr>
-      <w:r>
-        <w:t>1st Division at Smorgon on one side, and the 3rd at Molodezno on the other</w:t>
-      </w:r>
-    </w:p>
-    <w:p>
-      <w:pPr>
-        <w:jc w:val="both"/>
-      </w:pPr>
-      <w:r>
-        <w:t>could be closed by right-turning this division, the</w:t>
-      </w:r>
-    </w:p>
-    <w:p>
-      <w:pPr>
-        <w:jc w:val="both"/>
-      </w:pPr>
-      <w:r>
-        <w:t>enemy had broken through the Wilia at Jatfienzize and thus reached the</w:t>
-      </w:r>
-    </w:p>
-    <w:p>
-      <w:pPr>
-        <w:jc w:val="both"/>
-      </w:pPr>
-      <w:r>
-        <w:t>flank of the bridgehead position held by the 1st Cavalry</w:t>
-      </w:r>
-    </w:p>
-    <w:p>
-      <w:pPr>
-        <w:jc w:val="both"/>
-      </w:pPr>
-      <w:r>
-        <w:t>Division at Smorgon south of the river. Countermeasures</w:t>
-      </w:r>
-    </w:p>
-    <w:p>
-      <w:pPr>
-        <w:jc w:val="both"/>
-      </w:pPr>
-      <w:r>
-        <w:t>were taken, the bridgehead had to be held. The division</w:t>
-      </w:r>
-    </w:p>
-    <w:p>
-      <w:pPr>
-        <w:jc w:val="both"/>
-      </w:pPr>
-      <w:r>
-        <w:t>commander, Colonel von Lenthe, himself reported that he would hold out during the day;</w:t>
-      </w:r>
-    </w:p>
-    <w:p>
-      <w:pPr>
-        <w:jc w:val="both"/>
-      </w:pPr>
-      <w:r>
-        <w:t>but if the 31st Infantry Division did not arrive by night, he could</w:t>
-      </w:r>
-    </w:p>
-    <w:p>
-      <w:pPr>
-        <w:jc w:val="both"/>
-      </w:pPr>
-      <w:r>
-        <w:t>no longer vouch for the outcome due to the exhaustion of his troops</w:t>
-      </w:r>
-    </w:p>
-    <w:p>
-      <w:pPr>
-        <w:jc w:val="both"/>
-      </w:pPr>
-      <w:r>
-        <w:t>and would have to retreat. The infantry division did not come. The enemy</w:t>
-      </w:r>
-    </w:p>
-    <w:p>
-      <w:pPr>
-        <w:jc w:val="both"/>
-      </w:pPr>
-      <w:r>
-        <w:t>engaged at the front was repelled, but remained so close that</w:t>
-      </w:r>
-    </w:p>
-    <w:p>
-      <w:pPr>
-        <w:jc w:val="both"/>
-      </w:pPr>
-      <w:r>
-        <w:t>retreating over the Wilia seemed only feasible with losses.</w:t>
-      </w:r>
-    </w:p>
-    <w:p>
-      <w:pPr>
-        <w:jc w:val="both"/>
-      </w:pPr>
-      <w:r>
-        <w:t>Colonel von Lenthe, who had three infantry battalions</w:t>
-      </w:r>
-    </w:p>
-    <w:p>
-      <w:pPr>
-        <w:jc w:val="both"/>
-      </w:pPr>
-      <w:r>
-        <w:t>and about double the equipment of machine guns and artillery at his</w:t>
-      </w:r>
-    </w:p>
-    <w:p>
-      <w:pPr>
-        <w:jc w:val="both"/>
-      </w:pPr>
-      <w:r>
-        <w:t>disposal, decided to hold out further. Meanwhile, further east,</w:t>
-      </w:r>
-    </w:p>
-    <w:p>
-      <w:pPr>
-        <w:jc w:val="both"/>
-      </w:pPr>
-      <w:r>
-        <w:t>the 3rd Cavalry Division had already had to give up its position in front of Molodezno due to the</w:t>
-      </w:r>
-    </w:p>
-    <w:p>
-      <w:pPr>
-        <w:jc w:val="both"/>
-      </w:pPr>
-      <w:r>
-        <w:t>constantly strengthening enemy pressure and had retreated up to</w:t>
-      </w:r>
-    </w:p>
-    <w:p>
-      <w:pPr>
-        <w:jc w:val="both"/>
-      </w:pPr>
-      <w:r>
-        <w:t>twelve kilometers north behind the Wilia; its eastern</w:t>
-      </w:r>
-    </w:p>
-    <w:p>
-      <w:pPr>
-        <w:jc w:val="both"/>
-      </w:pPr>
-      <w:r>
-        <w:t>wing held Wilejka.</w:t>
-      </w:r>
-    </w:p>
-    <w:p>
-      <w:pPr>
-        <w:jc w:val="both"/>
-      </w:pPr>
+      <w:r>
+        <w:t>partly due to intense enemy counteraction, it was possible to advance about eight kilometers south of the Disnjanka, while east of the river the 31st Infantry Division under Lieutenant General von Berner, after great marching efforts, gained connection to the extreme northern wing of the cavalry corps ten kilometers north of Smorgon in the evening.</w:t>
+      </w:r>
+    </w:p>
+    <w:p>
+      <w:pPr>
+        <w:jc w:val="both"/>
+      </w:pPr>
+      <w:r>
+        <w:t>The day was difficult for the three cavalry divisions that General von Garnier had at hand. Before the gap between the 4th and 1st Divisions at Smorgon on one side, and the 3rd at Molodeczno on the other, could be closed by turning these divisions to the right, the enemy had broken through the Wilia at Jatfomiceze and thus reached the flank of the bridgehead-like position held by the 1st Cavalry Division south of the river at Smorgon. Countermeasures were taken, and the bridgehead had to be held. The division commander, Colonel von Lenthe, himself reported that he would hold out during the day; but if the 31st Infantry Division did not arrive by night, he could no longer vouch for the outcome due to the exhaustion of his troops and would have to retreat. The infantry division did not come. The enemy, who had advanced to the front, was repelled but remained so close that retreating over the Wilia seemed only feasible with losses. Colonel von Lenthe, who had three infantry battalions and about double the equipment of machine guns and artillery at his disposal, decided to hold out further. Meanwhile, further east, the 3rd Cavalry Division had already had to give up its position in front of Molodezno due to the constantly strengthening enemy pressure and had retreated up to twelve kilometers north behind the Wilia; its eastern wing held Wilejka.</w:t>
+      </w:r>
+    </w:p>
+    <w:p>
+      <w:pPr>
+        <w:jc w:val="both"/>
+      </w:pPr>
+      <w:r>
+        <w:t>d) The defense against the Russian counterattack and the end of the battle.</w:t>
+      </w:r>
+    </w:p>
+    <w:p>
+      <w:pPr>
+        <w:jc w:val="both"/>
+      </w:pPr>
+      <w:r>
+        <w:t>September 19th, despite all efforts by the leadership and troops of the 10th Army, did not bring a satisfactory result. The encircling wing was strengthened by the troop movements made, but overall had not gained any ground forward, and the cavalry corps had even had to give up ground again. The prospects for a major success had diminished. The pressure from the German 8th and 12th Armies following the enemy from the southwest and west could not be relied upon too much, as they lacked the strength for it.</w:t>
+      </w:r>
+    </w:p>
+    <w:p>
+      <w:pPr>
+        <w:jc w:val="both"/>
+      </w:pPr>
+      <w:r>
+        <w:t>At the Eichhorn High Command, reports about the enemy had condensed by noon to the point that the opinion</w:t>
+      </w:r>
     </w:p>
     <w:p>
       <w:r>
@@ -6605,7 +4320,7 @@
         </w:rPr>
         <w:t>Page 517</w:t>
         <w:br/>
-        <w:t>Battle of Vilna. Difficult Situation of the Eastern Flank.</w:t>
+        <w:t>Battle of Wilna. Difficult Situation of the Eastern Flank.</w:t>
       </w:r>
     </w:p>
     <w:p>
@@ -6619,59 +4334,32 @@
       <w:pPr>
         <w:jc w:val="both"/>
       </w:pPr>
-    </w:p>
-    <w:p>
-      <w:pPr>
-        <w:jc w:val="both"/>
-      </w:pPr>
-      <w:r>
-        <w:t>The advancing Russian 2nd Army now had to be assumed to be moving against the eastern flank of the German 10th Army. Consequently, a rapid continuation of the pursuit pressure was deemed necessary, with constant use of the eastern flank. To reinforce this, additional forces were to be withdrawn from the front. Furthermore, to defend against the new enemy, apart from the 9th Cavalry Division, which on this day, without encountering the enemy, rode via Glubokoje and reached the Polotsk railway at Poprize, 70 kilometers northeast of Molodeczno, infantry forces advancing behind the encircling wing were also considered.</w:t>
-      </w:r>
-    </w:p>
-    <w:p>
-      <w:pPr>
-        <w:jc w:val="both"/>
-      </w:pPr>
-      <w:r>
-        <w:t>Accordingly, Generaloberst von Eichhorn ordered the continuation of the attack for September 20. The 115th Infantry and 77th Reserve Divisions, which had reached the area west of Lake Swir, were to continue marching southeast towards Iza, with the command of the Hutier group and two additional divisions of the pursuit front to be held ready at Gernjatyn and westward.</w:t>
-      </w:r>
-    </w:p>
-    <w:p>
-      <w:pPr>
-        <w:jc w:val="both"/>
-      </w:pPr>
-      <w:r>
-        <w:t>The attack advanced the Carlowitz group by only about five kilometers, and the Litzmann group even less. The Eben group, despite successful and partly heavy fighting, was unable to achieve any significant change in the situation. The cavalry corps again faced the toughest situation, which, although relieved by the intervention of the 31st Infantry Division, was too late to assist the 1st Cavalry Division, which still held Smorgon on the morning of September 20. By noon, after three days of heroic resistance, it had to abandon the posts projecting about three kilometers over the Wilia from the rest of the front under heavy losses. Since then, the front of the Garnier cavalry corps left this area about eight kilometers northeast of the Wilia, only reaching it again at the river bend northeast of Jasiewicze. From there to Wiliejka, the 3rd Cavalry Division had been able to hold on the Wilia. Further east, the Bavarian Cavalry Division arrived at Krzywicze in the evening after a ride of over 60 kilometers; the 9th had advanced to Dolhinow, 15 kilometers southeast of it, so that now a stronger cavalry group was available on the extreme left flank.</w:t>
-      </w:r>
-    </w:p>
-    <w:p>
-      <w:pPr>
-        <w:jc w:val="both"/>
-      </w:pPr>
-      <w:r>
-        <w:t>Given the overall course of the last few days, in which the loss of Smorgon and the retreat at Molodeczno represented only a partial setback, the Eichhorn High Command was now of the opinion that the</w:t>
-      </w:r>
-    </w:p>
-    <w:p>
-      <w:pPr>
-        <w:jc w:val="both"/>
-      </w:pPr>
-    </w:p>
-    <w:p>
-      <w:pPr>
-        <w:pBdr>
-          <w:bottom w:val="single" w:sz="2" w:space="1" w:color="auto"/>
-        </w:pBdr>
-      </w:pPr>
-    </w:p>
-    <w:p>
-      <w:pPr>
-        <w:pStyle w:val="FootnoteStyle"/>
-      </w:pPr>
-      <w:r>
-        <w:br/>
-        <w:t>1) The Russians reported 350 prisoners and nine machine guns as spoils.</w:t>
-        <w:br/>
+      <w:r>
+        <w:t>The advancing Russian 2nd Army was now expected to move against the eastern flank of the German 10th Army. It was deemed necessary to continue the pursuit pressure swiftly, with constant attention to the eastern flank. To reinforce this, additional forces were to be withdrawn from the front. Furthermore, to defend against the advancing enemy, apart from the 9th Cavalry Division, which on this day, without encountering the enemy, rode via Glubokoje and reached the Polotsk railway at Poprilszcze, 70 kilometers northeast of Molodeczno, infantry forces advancing behind the encircling wing were also considered.</w:t>
+      </w:r>
+    </w:p>
+    <w:p>
+      <w:pPr>
+        <w:jc w:val="both"/>
+      </w:pPr>
+      <w:r>
+        <w:t>Accordingly, Generaloberst von Eichhorn ordered the continuation of the attack for September 20th. The 115th Infantry and 77th Reserve Divisions, which had reached the area west of Lake Swir, were to march further south towards Iza, with the command of the Hutier Group and two additional divisions of the pursuit front to be held ready at Gernjaty and westward.</w:t>
+      </w:r>
+    </w:p>
+    <w:p>
+      <w:pPr>
+        <w:jc w:val="both"/>
+      </w:pPr>
+      <w:r>
+        <w:t>The attack advanced the Carlowitz Group by only about five kilometers, and the Litzmann Group even less. The Eben Group, despite successful and partly heavy fighting, was unable to achieve any significant change in the situation. The cavalry corps again faced the toughest situation, which, although relieved by the intervention of the 31st Infantry Division, was too late to assist the 1st Cavalry Division, which still held Smorgon on the morning of September 20th. By noon, after three days of heroic resistance, it had to abandon the position projecting about three kilometers over the Wilia from the rest of the front under heavy losses. Since then, the front of the Garnier Cavalry Corps retreated in this area about eight kilometers northeast of the Wilia, reaching the river bend northeast of Jaskiewicze. From there to Wiliejka, the 3rd Cavalry Division had been able to hold on the Wilia. Further east, the Bavarian Cavalry Division arrived in the evening at Krzywicze after a ride of over 60 kilometers; the 9th had advanced to Dolhinow, 15 kilometers southeast of it, so that now a stronger cavalry group was available on the extreme left flank.</w:t>
+      </w:r>
+    </w:p>
+    <w:p>
+      <w:pPr>
+        <w:jc w:val="both"/>
+      </w:pPr>
+      <w:r>
+        <w:t>According to the overall course of the last few days, in which the loss of Smorgon and the retreat at Molodeczno represented only a partial occurrence, the Eichhorn High Command was now of the opinion that the</w:t>
       </w:r>
     </w:p>
     <w:p>
@@ -6690,7 +4378,7 @@
         </w:rPr>
         <w:t>Page 518</w:t>
         <w:br/>
-        <w:t>The Operation of the Commander-in-Chief East against Wilna.</w:t>
+        <w:t>The Operation of the Commander-in-Chief East against Vilna.</w:t>
       </w:r>
     </w:p>
     <w:p>
@@ -6704,43 +4392,25 @@
       <w:pPr>
         <w:jc w:val="both"/>
       </w:pPr>
-    </w:p>
-    <w:p>
-      <w:pPr>
-        <w:jc w:val="both"/>
-      </w:pPr>
-      <w:r>
-        <w:t>The enemy, "trusting in the relief that the reinforcements brought against the eastern flank</w:t>
-      </w:r>
-    </w:p>
-    <w:p>
-      <w:pPr>
-        <w:jc w:val="both"/>
-      </w:pPr>
-      <w:r>
-        <w:t>of the German 10th Army must bring, was determined to continue the resistance in the area southwest of Wilna"1). All the more, it remained the case to continue the attack on the entire front with emphasis. Influence on the Russian retreat routes continued to be the guiding point. In addition, the defense against the new enemy had to be taken into account. In total, about four Russian corps2) seemed to be advancing against the line Smorgon—Wilejka and eastwards. On this more than 30-kilometer-wide front, there were previously only three German cavalry divisions, which were exhausted and severely depleted by the battles of the last few days. To replace them, a new group Huiter (42nd Infantry, 77th Reserve, 115th Infantry Division, behind it 75th Reserve Division) was formed from the advancing infantry divisions, freeing the cavalry for other tasks. When the Supreme Army Command inquired with the Commander-in-Chief East in the evening whether "a greater external success in the area south of Wilna was expected" in the near future, the answer was: "Hoping for a favorable outcome of the battle; no time can be foreseen; the battle will certainly last several more days."</w:t>
-      </w:r>
-    </w:p>
-    <w:p>
-      <w:pPr>
-        <w:jc w:val="both"/>
-      </w:pPr>
-      <w:r>
-        <w:t>On September 21, the 12th and 8th Armies were in pursuit up to just before Nowogrodek and, 20 kilometers beyond Lida, up to the lower Gawia. The command over the 12th Army, which had been reduced to only four divisions due to detachments, was taken over on that day by the previous High Command 1 from the west, General of Infantry von Fabeck with Lieutenant General von Kuhl as Chief of Staff, after General von Gallwitz had been tasked with leading a new army formed against Serbia.</w:t>
-      </w:r>
-    </w:p>
-    <w:p>
-      <w:pPr>
-        <w:jc w:val="both"/>
-      </w:pPr>
-      <w:r>
-        <w:t>With the 10th Army, the enemy vacated their positions in front of the groups Carlowitz and Litzmann. The pursuit was maintained but soon came to a halt again in front of a new cohesive Russian defense front. Against the Eben group, fierce attacks were repeated, which were conducted in large masses in places and repelled with heavy losses for the enemy. North of Smorgon and from there east to Wilejka, troops of General von Huiter could enter the front of the cavalry corps without a fight.</w:t>
-      </w:r>
-    </w:p>
-    <w:p>
-      <w:pPr>
-        <w:jc w:val="both"/>
-      </w:pPr>
+      <w:r>
+        <w:t>The opponent, "trusting in the relief that the reinforcements brought against the eastern flank of the German 10th Army must provide, was determined to continue the resistance in the area southwest of Vilna."¹) Thus, the decision remained to continue the attack along the entire front with emphasis. Influence on the Russian retreat routes continued to be the guiding principle. In addition, the defense against the new enemy had to be considered. In total, about four Russian corps²) seemed to be advancing against the line Smorgon—Wilejka and southwards. On this front, more than 30 kilometers wide, there were previously only three German cavalry divisions, which were exhausted and severely depleted by the battles of the last few days. To replace them, a new group Hütter (42nd Infantry, 77th Reserve, 115th Infantry Division, behind them 75th Reserve Division) was formed from the advancing infantry divisions, freeing the cavalry for other tasks. When the Supreme Army Command inquired in the evening whether "a greater external success in the area south of Vilna was expected" in the near future, the answer was: "Hoping for a favorable outcome of the battle; no time can be foreseen; the battle will certainly last several more days."</w:t>
+      </w:r>
+    </w:p>
+    <w:p>
+      <w:pPr>
+        <w:jc w:val="both"/>
+      </w:pPr>
+      <w:r>
+        <w:t>On September 21, the 12th and 8th Armies were in pursuit up to just before Nowogrodek and, 20 kilometers beyond Lida, reached the lower Gawia. The disbandment of the 12th Army, which had been reduced to only four divisions due to detachments, was taken over on this day by the former High Command 1 from the west, General of Infantry von Fabeck with Lieutenant General von Kuhl as Chief of Staff, after General von Gallwitz had been tasked with leading a new army formed against Serbia.</w:t>
+      </w:r>
+    </w:p>
+    <w:p>
+      <w:pPr>
+        <w:jc w:val="both"/>
+      </w:pPr>
+      <w:r>
+        <w:t>In the 10th Army, the enemy vacated their positions in front of the Carlowitz and Litzmann groups. The pursuit was maintained but soon came to a halt before a new continuous Russian defensive front. Against the Eben group, fierce attacks were repeated, which, conducted in large masses in places, were repelled with heavy losses for the enemy. North of Smorgon and from there east to Wilejka, troops of General von Hütter could enter the front of the cavalry corps without a fight.</w:t>
+      </w:r>
     </w:p>
     <w:p>
       <w:pPr>
@@ -6754,11 +4424,7 @@
         <w:pStyle w:val="FootnoteStyle"/>
       </w:pPr>
       <w:r>
-        <w:br/>
-        <w:t>1) War Diary of the Army High Command 10.</w:t>
-        <w:br/>
-        <w:t>2) p. 506. In fact, from the Russian 2nd Army on September 20: at Smorgon XXXVI Corps, then southeast following IV Siberian Corps, Molodeczno XXVII Corps, behind it 1st Cavalry Corps, XIV Corps, and 45th S. G.</w:t>
-        <w:br/>
+        <w:t>¹) War Diary of the Army High Command 10. ²) p. 506. In fact, on September 20, the Russian 2nd Army stood: at Smorgon XXXVI Corps, then southeast followed by IV Siberian Corps, Moldozejno XXVII Corps, behind them 1st Cavalry Corps, XIV Corps, and 45th S.G.</w:t>
       </w:r>
     </w:p>
     <w:p>
@@ -6819,7 +4485,7 @@
         </w:rPr>
         <w:t>Page 520</w:t>
         <w:br/>
-        <w:t>The Operation of the Commander-in-Chief East against Vilna.</w:t>
+        <w:t>The Operation of the Eastern Commander-in-Chief against Vilna.</w:t>
       </w:r>
     </w:p>
     <w:p>
@@ -6833,187 +4499,25 @@
       <w:pPr>
         <w:jc w:val="both"/>
       </w:pPr>
-    </w:p>
-    <w:p>
-      <w:pPr>
-        <w:jc w:val="both"/>
-      </w:pPr>
-      <w:r>
-        <w:t>"Significant damage"¹) to his operations was felt, as the</w:t>
-      </w:r>
-    </w:p>
-    <w:p>
-      <w:pPr>
-        <w:jc w:val="both"/>
-      </w:pPr>
-      <w:r>
-        <w:t>Supreme Army Command had already withdrawn the 26th Infantry Division, which was ready to follow behind the 3rd Infantry Division, on September 19 and then held it despite all objections. How</w:t>
-      </w:r>
-    </w:p>
-    <w:p>
-      <w:pPr>
-        <w:jc w:val="both"/>
-      </w:pPr>
-      <w:r>
-        <w:t>urgent the situation on other theaters of war demanded this measure,</w:t>
-      </w:r>
-    </w:p>
-    <w:p>
-      <w:pPr>
-        <w:jc w:val="both"/>
-      </w:pPr>
-      <w:r>
-        <w:t>the Commander-in-Chief East could not overlook.</w:t>
-      </w:r>
-    </w:p>
-    <w:p>
-      <w:pPr>
-        <w:jc w:val="both"/>
-      </w:pPr>
-      <w:r>
-        <w:t>On September 22, General von Hutier wanted to leave the strongest part of the defensive front, the Wilia section from north of Smorgon to Wilia, on the eastern flank of the 10th Army, with one infantry division and two cavalry divisions,</w:t>
-      </w:r>
-    </w:p>
-    <w:p>
-      <w:pPr>
-        <w:jc w:val="both"/>
-      </w:pPr>
-      <w:r>
-        <w:t>while three infantry divisions, deployed for a comprehensive attack,</w:t>
-      </w:r>
-    </w:p>
-    <w:p>
-      <w:pPr>
-        <w:jc w:val="both"/>
-      </w:pPr>
-      <w:r>
-        <w:t>moved to the Wilia—Wiazyn line. The cavalry corps</w:t>
-      </w:r>
-    </w:p>
-    <w:p>
-      <w:pPr>
-        <w:jc w:val="both"/>
-      </w:pPr>
-      <w:r>
-        <w:t>Garnier, newly formed with the 4th, 9th, and Bavarian Cavalry Divisions,</w:t>
-      </w:r>
-    </w:p>
-    <w:p>
-      <w:pPr>
-        <w:jc w:val="both"/>
-      </w:pPr>
-      <w:r>
-        <w:t>was to act further east against the enemy's flank according to the orders of the High Command. These intentions were disrupted by Russian</w:t>
-      </w:r>
-    </w:p>
-    <w:p>
-      <w:pPr>
-        <w:jc w:val="both"/>
-      </w:pPr>
-      <w:r>
-        <w:t>attacks, which began early in the morning. The German front, previously advanced to the river in the Wilia bend Smorgon—Wilia, was pushed back to the straight line;</w:t>
-      </w:r>
-    </w:p>
-    <w:p>
-      <w:pPr>
-        <w:jc w:val="both"/>
-      </w:pPr>
-      <w:r>
-        <w:t>instead, General von Hutier had to deploy 1½ infantry divisions</w:t>
-      </w:r>
-    </w:p>
-    <w:p>
-      <w:pPr>
-        <w:jc w:val="both"/>
-      </w:pPr>
-      <w:r>
-        <w:t>alongside the cavalry here. Furthermore, as the 115th Infantry Division was already tied down by Russian attacks at Wilia and east of it, there were hardly 1½ divisions left for a thrust of the</w:t>
-      </w:r>
-    </w:p>
-    <w:p>
-      <w:pPr>
-        <w:jc w:val="both"/>
-      </w:pPr>
-      <w:r>
-        <w:t>left wing, which, however, were ready about twelve kilometers north of Wilia by rail.</w:t>
-      </w:r>
-    </w:p>
-    <w:p>
-      <w:pPr>
-        <w:jc w:val="both"/>
-      </w:pPr>
-      <w:r>
-        <w:t>Meanwhile, the Russian attack had extended so far east</w:t>
-      </w:r>
-    </w:p>
-    <w:p>
-      <w:pPr>
-        <w:jc w:val="both"/>
-      </w:pPr>
-      <w:r>
-        <w:t>that encirclement was no longer possible for these forces.</w:t>
-      </w:r>
-    </w:p>
-    <w:p>
-      <w:pPr>
-        <w:jc w:val="both"/>
-      </w:pPr>
-      <w:r>
-        <w:t>East of the 115th Infantry Division, the enemy had already crossed the Wilia; the three cavalry divisions of General</w:t>
-      </w:r>
-    </w:p>
-    <w:p>
-      <w:pPr>
-        <w:jc w:val="both"/>
-      </w:pPr>
-      <w:r>
-        <w:t>von Garnier could only intercept his advance in a 20-kilometer-wide</w:t>
-      </w:r>
-    </w:p>
-    <w:p>
-      <w:pPr>
-        <w:jc w:val="both"/>
-      </w:pPr>
-      <w:r>
-        <w:t>line, which was already four kilometers north of the river north of Rabun and only rejoined him at the Serwecz mouth²). However, the enemy now seemed to extend even further east.</w:t>
-      </w:r>
-    </w:p>
-    <w:p>
-      <w:pPr>
-        <w:jc w:val="both"/>
-      </w:pPr>
-      <w:r>
-        <w:t>The German attacks launched by the Carlowitz group and the 8th Army</w:t>
-      </w:r>
-    </w:p>
-    <w:p>
-      <w:pPr>
-        <w:jc w:val="both"/>
-      </w:pPr>
-      <w:r>
-        <w:t>achieved only purely local successes. The groups</w:t>
-      </w:r>
-    </w:p>
-    <w:p>
-      <w:pPr>
-        <w:jc w:val="both"/>
-      </w:pPr>
-      <w:r>
-        <w:t>Litzmann and Eben held their positions and were able to easily repel individual</w:t>
-      </w:r>
-    </w:p>
-    <w:p>
-      <w:pPr>
-        <w:jc w:val="both"/>
-      </w:pPr>
-      <w:r>
-        <w:t>Russian attacks.</w:t>
-      </w:r>
-    </w:p>
-    <w:p>
-      <w:pPr>
-        <w:jc w:val="both"/>
-      </w:pPr>
+      <w:r>
+        <w:t>He felt a "sensitive damage" to his operations, as the Supreme Army Command had already withdrawn the 26th Infantry Division, which was ready to follow behind the 3rd Infantry Division, on September 19 and insisted on this despite all objections. However, the Eastern Commander-in-Chief could not overlook how urgently the situation on other battlefields demanded this measure.</w:t>
+      </w:r>
+    </w:p>
+    <w:p>
+      <w:pPr>
+        <w:jc w:val="both"/>
+      </w:pPr>
+      <w:r>
+        <w:t>On September 22, General von Hutier wanted to leave the strongest part of the defensive front, the Wilija section from north of Smorgon to Wilija, occupied with one infantry division and two cavalry divisions on the eastern flank of the 10th Army, while three infantry divisions, prepared for a comprehensive attack, moved forward to the Wilija—Wiazyn line. The Garnier Cavalry Corps, newly formed with the 4th, 9th, and Bavarian Cavalry Divisions, was to act further east against the enemy's flank according to the High Command's instructions. These intentions were disrupted by Russian attacks, which began early in the morning. The line Wilija-Bogen Smorgon—Wilija, which had previously been advanced to the river, was pushed back to the straight line; instead, General von Hutier had to deploy 1½ infantry divisions here from the cavalry. Furthermore, as the 115th Infantry Division was already tied down by Russian attacks at Wilija and east of it, barely 1½ divisions remained for a thrust of the left wing, which, however, were ready on the railway about twelve kilometers north of Wilija. Meanwhile, the Russian attack had extended so far east that encirclement was no longer possible for these forces. East of the 115th Infantry Division, the enemy had already crossed the Wilija; the three cavalry divisions of General von Garnier could only intercept his advance in a 20-kilometer-wide line, which was already four kilometers north of the river north of Rabun and only rejoined him at the Servecz mouth. However, the enemy now seemed to be extending even further east.</w:t>
+      </w:r>
+    </w:p>
+    <w:p>
+      <w:pPr>
+        <w:jc w:val="both"/>
+      </w:pPr>
+      <w:r>
+        <w:t>The German attacks launched by the Carlowitz Group and the 8th Army achieved only purely local successes. The Litzmann and Eben groups held their positions and were able to easily repel individual Russian attacks.</w:t>
+      </w:r>
     </w:p>
     <w:p>
       <w:pPr>
@@ -7027,13 +4531,7 @@
         <w:pStyle w:val="FootnoteStyle"/>
       </w:pPr>
       <w:r>
-        <w:br/>
-        <w:t>¹) Telegram to the Supreme Army Command from September 19.</w:t>
-        <w:br/>
-        <w:t>²) Northern tributary of the Wilia, not to be confused with the later mentioned</w:t>
-        <w:br/>
-        <w:t>Serwecz, left tributary of the upper Niemen.</w:t>
-        <w:br/>
+        <w:t>1) Telegram to the Supreme Army Command from September 19. 2) Northern tributary of the Wilija, not to be confused with the later mentioned Servecz, a small tributary of the upper Niemen.</w:t>
       </w:r>
     </w:p>
     <w:p>
@@ -7325,307 +4823,52 @@
       <w:pPr>
         <w:jc w:val="both"/>
       </w:pPr>
-    </w:p>
-    <w:p>
-      <w:pPr>
-        <w:jc w:val="both"/>
-      </w:pPr>
-      <w:r>
-        <w:t>had been given and more were to be given¹), there was hardly any prospect of</w:t>
-      </w:r>
-    </w:p>
-    <w:p>
-      <w:pPr>
-        <w:jc w:val="both"/>
-      </w:pPr>
-      <w:r>
-        <w:t>getting the movement in this eastward-directed section of the front going again.</w:t>
-      </w:r>
-    </w:p>
-    <w:p>
-      <w:pPr>
-        <w:jc w:val="both"/>
-      </w:pPr>
-      <w:r>
-        <w:t>On the other hand, the left wing of the 10th Army, facing south with the front,</w:t>
-      </w:r>
-    </w:p>
-    <w:p>
-      <w:pPr>
-        <w:jc w:val="both"/>
-      </w:pPr>
-      <w:r>
-        <w:t>was constantly threatened by superior Russian encirclement and by the uncertainty</w:t>
-      </w:r>
-    </w:p>
-    <w:p>
-      <w:pPr>
-        <w:jc w:val="both"/>
-      </w:pPr>
-      <w:r>
-        <w:t>in the direction of Polotsk, so that without reinforcements, holding its current</w:t>
-      </w:r>
-    </w:p>
-    <w:p>
-      <w:pPr>
-        <w:jc w:val="both"/>
-      </w:pPr>
-      <w:r>
-        <w:t>line for a longer period was out of the question. Therefore, Generaloberst von</w:t>
-      </w:r>
-    </w:p>
-    <w:p>
-      <w:pPr>
-        <w:jc w:val="both"/>
-      </w:pPr>
-      <w:r>
-        <w:t>Eichhorn decided, with the consent of the Commander-in-Chief East, to bend this</w:t>
-      </w:r>
-    </w:p>
-    <w:p>
-      <w:pPr>
-        <w:jc w:val="both"/>
-      </w:pPr>
-      <w:r>
-        <w:t>wing back from the Wilia behind the Serwecz to the north.</w:t>
-      </w:r>
-    </w:p>
-    <w:p>
-      <w:pPr>
-        <w:jc w:val="both"/>
-      </w:pPr>
-      <w:r>
-        <w:t>¹) Deliveries from 1st to 26th September.</w:t>
-      </w:r>
-    </w:p>
-    <w:p>
-      <w:pPr>
-        <w:jc w:val="both"/>
-      </w:pPr>
-      <w:r>
+      <w:r>
+        <w:t>had been given up and more were to be given up¹), there was hardly any prospect of getting the movement going again on this section of the front directed eastwards. On the other hand, the left wing of the 10th Army, facing south, was constantly threatened by superior Russian encirclement and by uncertainty in the direction of Polotsk, so that without reinforcements, holding its current line for a longer period was out of the question. Therefore, Generaloberst von Eichhorn decided, with the consent of the Commander-in-Chief East, to bend this wing back from the Wilia behind the Serwecz to the north.</w:t>
+      </w:r>
+    </w:p>
+    <w:p>
+      <w:pPr>
+        <w:pBdr>
+          <w:bottom w:val="single" w:sz="2" w:space="1" w:color="auto"/>
+        </w:pBdr>
+      </w:pPr>
+    </w:p>
+    <w:p>
+      <w:pPr>
+        <w:pStyle w:val="FootnoteStyle"/>
+      </w:pPr>
+      <w:r>
+        <w:t>¹) Allocations from 1st to 26th September.</w:t>
+        <w:br/>
         <w:t>Status at the beginning of September</w:t>
-      </w:r>
-    </w:p>
-    <w:p>
-      <w:pPr>
-        <w:jc w:val="both"/>
-      </w:pPr>
-      <w:r>
-        <w:t>Given or still to be given * to:</w:t>
-      </w:r>
-    </w:p>
-    <w:p>
-      <w:pPr>
-        <w:jc w:val="both"/>
-      </w:pPr>
-      <w:r>
+        <w:br/>
+        <w:t>Given up or still to be given up * to:</w:t>
+        <w:br/>
         <w:t>10th A. | N. A. | D. H. L.</w:t>
-      </w:r>
-    </w:p>
-    <w:p>
-      <w:pPr>
-        <w:jc w:val="both"/>
-      </w:pPr>
-      <w:r>
+        <w:br/>
         <w:t>(The underlined divisions should remain with the C. C. East)</w:t>
-      </w:r>
-    </w:p>
-    <w:p>
-      <w:pPr>
-        <w:jc w:val="both"/>
-      </w:pPr>
-      <w:r>
+        <w:br/>
         <w:t>12th Army (10½ Div.)</w:t>
-      </w:r>
-    </w:p>
-    <w:p>
-      <w:pPr>
-        <w:jc w:val="both"/>
-      </w:pPr>
-      <w:r>
-        <w:t>4th G. D., 1st G. R. D.</w:t>
-      </w:r>
-    </w:p>
-    <w:p>
-      <w:pPr>
-        <w:jc w:val="both"/>
-      </w:pPr>
-      <w:r>
-        <w:t>3rd, 26th, 35th, 36th, 38th, 54th, 86th I. G. D.</w:t>
-      </w:r>
-    </w:p>
-    <w:p>
-      <w:pPr>
-        <w:jc w:val="both"/>
-      </w:pPr>
-      <w:r>
-        <w:t>50th R. D.</w:t>
-      </w:r>
-    </w:p>
-    <w:p>
-      <w:pPr>
-        <w:jc w:val="both"/>
-      </w:pPr>
-      <w:r>
-        <w:t>1st/85th Ldw. D.</w:t>
-      </w:r>
-    </w:p>
-    <w:p>
-      <w:pPr>
-        <w:jc w:val="both"/>
-      </w:pPr>
-      <w:r>
+        <w:br/>
+        <w:t>4th G. D., 1st G. R. D. 3rd, 26th, 35th, 36th, 38th, 54th, 86th I. G. D. 50th R. D. 1./85th Ldw. D.</w:t>
+        <w:br/>
         <w:t>8th Army (5½ Div.)</w:t>
-      </w:r>
-    </w:p>
-    <w:p>
-      <w:pPr>
-        <w:jc w:val="both"/>
-      </w:pPr>
-      <w:r>
-        <w:t>37th, 83rd I. G. D.</w:t>
-      </w:r>
-    </w:p>
-    <w:p>
-      <w:pPr>
-        <w:jc w:val="both"/>
-      </w:pPr>
-      <w:r>
-        <w:t>75th R. D.</w:t>
-      </w:r>
-    </w:p>
-    <w:p>
-      <w:pPr>
-        <w:jc w:val="both"/>
-      </w:pPr>
-      <w:r>
-        <w:t>11th Ldw. D.</w:t>
-      </w:r>
-    </w:p>
-    <w:p>
-      <w:pPr>
-        <w:jc w:val="both"/>
-      </w:pPr>
-      <w:r>
-        <w:t>169th Ldw. Br.</w:t>
-      </w:r>
-    </w:p>
-    <w:p>
-      <w:pPr>
-        <w:jc w:val="both"/>
-      </w:pPr>
-      <w:r>
+        <w:br/>
+        <w:t>37th, 83rd I. D. 75th R. D. 11th Ldw. D. 169th Ldw. Br.</w:t>
+        <w:br/>
         <w:t>10th Army (17½ Div.)</w:t>
-      </w:r>
-    </w:p>
-    <w:p>
-      <w:pPr>
-        <w:jc w:val="both"/>
-      </w:pPr>
-      <w:r>
-        <w:t>2nd, 31st, 42nd, 58th, 87th, 89th, 115th I. G. D.</w:t>
-      </w:r>
-    </w:p>
-    <w:p>
-      <w:pPr>
-        <w:jc w:val="both"/>
-      </w:pPr>
-      <w:r>
-        <w:t>3rd, 76th, 77th, 79th R. D.</w:t>
-      </w:r>
-    </w:p>
-    <w:p>
-      <w:pPr>
-        <w:jc w:val="both"/>
-      </w:pPr>
-      <w:r>
-        <w:t>10th, 14th, 16th Ldw. D., reinforced 6th Ldw. Br.</w:t>
-      </w:r>
-    </w:p>
-    <w:p>
-      <w:pPr>
-        <w:jc w:val="both"/>
-      </w:pPr>
-      <w:r>
-        <w:t>Div. Zenter, reinforced Br. Monteon,</w:t>
-      </w:r>
-    </w:p>
-    <w:p>
-      <w:pPr>
-        <w:jc w:val="both"/>
-      </w:pPr>
-      <w:r>
-        <w:t>Det. Eisbeck</w:t>
-      </w:r>
-    </w:p>
-    <w:p>
-      <w:pPr>
-        <w:jc w:val="both"/>
-      </w:pPr>
-      <w:r>
+        <w:br/>
+        <w:t>2nd, 31st, 42nd, 58th, 87th, 89th, 115th I. D. 3rd, 76th, 77th, 79th R. D. 10th, 14th, 16th Ldw. D., reinforced 6th Ldw. Br. Div. Zenter, reinforced Br. Monteton, Det. Eisbeck</w:t>
+        <w:br/>
         <w:t>N. Army (8 Div.)</w:t>
-      </w:r>
-    </w:p>
-    <w:p>
-      <w:pPr>
-        <w:jc w:val="both"/>
-      </w:pPr>
-      <w:r>
-        <w:t>41st, 88th I. G. D.</w:t>
-      </w:r>
-    </w:p>
-    <w:p>
-      <w:pPr>
-        <w:jc w:val="both"/>
-      </w:pPr>
-      <w:r>
-        <w:t>1st, 6th, 36th, 78th R. D.</w:t>
-      </w:r>
-    </w:p>
-    <w:p>
-      <w:pPr>
-        <w:jc w:val="both"/>
-      </w:pPr>
-      <w:r>
-        <w:t>Div. Bedtmann, Br. Homeyer,</w:t>
-      </w:r>
-    </w:p>
-    <w:p>
-      <w:pPr>
-        <w:jc w:val="both"/>
-      </w:pPr>
-      <w:r>
-        <w:t>Det. Libau</w:t>
-      </w:r>
-    </w:p>
-    <w:p>
-      <w:pPr>
-        <w:jc w:val="both"/>
-      </w:pPr>
-      <w:r>
+        <w:br/>
+        <w:t>41st, 88th I. D. 1st, 6th, 36th, 78th R. D. Div. Bedtmann, Br. Homeyer, Det. Libau</w:t>
+        <w:br/>
         <w:t>total: 41½ Div. 13 Div.</w:t>
-      </w:r>
-    </w:p>
-    <w:p>
-      <w:pPr>
-        <w:jc w:val="both"/>
-      </w:pPr>
-      <w:r>
-        <w:t>(The "Infantry Divisions" listed here with numbers from 83 to 89</w:t>
-      </w:r>
-    </w:p>
-    <w:p>
-      <w:pPr>
-        <w:jc w:val="both"/>
-      </w:pPr>
-      <w:r>
-        <w:t>were not composed of active troops.)</w:t>
-      </w:r>
-    </w:p>
-    <w:p>
-      <w:pPr>
-        <w:jc w:val="both"/>
-      </w:pPr>
+        <w:br/>
+        <w:t>(The "Infantry Divisions" listed here with numbers from 83 to 89 did not consist of active troops.)</w:t>
+      </w:r>
     </w:p>
     <w:p>
       <w:r>
@@ -7804,91 +5047,17 @@
       <w:pPr>
         <w:jc w:val="both"/>
       </w:pPr>
-    </w:p>
-    <w:p>
-      <w:pPr>
-        <w:jc w:val="both"/>
-      </w:pPr>
-      <w:r>
-        <w:t>Another army would have been necessary, initially positioned behind the encircling wing,</w:t>
-      </w:r>
-    </w:p>
-    <w:p>
-      <w:pPr>
-        <w:jc w:val="both"/>
-      </w:pPr>
-      <w:r>
-        <w:t>to begin the attack northwest of Wilna and advance over Smenjany to Wiliejka. Since it was missing, there were concerns</w:t>
-      </w:r>
-    </w:p>
-    <w:p>
-      <w:pPr>
-        <w:jc w:val="both"/>
-      </w:pPr>
-      <w:r>
-        <w:t>about pursuing both objectives simultaneously. If one wanted to advance operationally into the depth of the Russian flank</w:t>
-      </w:r>
-    </w:p>
-    <w:p>
-      <w:pPr>
-        <w:jc w:val="both"/>
-      </w:pPr>
-      <w:r>
-        <w:t>with the limited forces available, encircle the enemy with a wide sweep and then crush them, one had to also take the risk of</w:t>
-      </w:r>
-    </w:p>
-    <w:p>
-      <w:pPr>
-        <w:jc w:val="both"/>
-      </w:pPr>
-      <w:r>
-        <w:t>further weakening the encircling front west and northwest of Wilna early on and carrying out the thrust into the depth with a group of at least</w:t>
-      </w:r>
-    </w:p>
-    <w:p>
-      <w:pPr>
-        <w:jc w:val="both"/>
-      </w:pPr>
-      <w:r>
-        <w:t>six, but preferably more infantry divisions. However, whether the enemy, who had shorter routes and good rail connections,</w:t>
-      </w:r>
-    </w:p>
-    <w:p>
-      <w:pPr>
-        <w:jc w:val="both"/>
-      </w:pPr>
-      <w:r>
-        <w:t>would not then return with troops from the front west of Wilna to defend against the encircling wing, depended primarily on the degree of surprise achieved.</w:t>
-      </w:r>
-    </w:p>
-    <w:p>
-      <w:pPr>
-        <w:jc w:val="both"/>
-      </w:pPr>
-      <w:r>
-        <w:t>It was also questionable to what extent a powerful, numerically strong encircling wing could be sufficiently supplied for a prolonged battle as it moved further from the railway. Thus, it seemed advisable to initially limit oneself to the tactical victory north of Wilna.</w:t>
-      </w:r>
-    </w:p>
-    <w:p>
-      <w:pPr>
-        <w:jc w:val="both"/>
-      </w:pPr>
-      <w:r>
-        <w:t>It was also considered to turn the encircling forces, which would be heavily used in this case as well, against the enemy's flank and rear as soon as possible. How far such a victory could then be exploited operationally had to be seen.</w:t>
-      </w:r>
-    </w:p>
-    <w:p>
-      <w:pPr>
-        <w:jc w:val="both"/>
-      </w:pPr>
-      <w:r>
-        <w:t>In fact, the attack begun on September 9 fixed 6½ German divisions against 4½ Russian divisions on the front measuring over 25 kilometers between Wilia and Schirwinta Lake, while three German divisions undertook a wide flanking march. Gradually, other forces followed them. By September 14, on the front now extending far eastward south of Schirwinta Lake, from Wilia to the lake, 5½ German divisions faced five Russian ones, from the lake to Schemjana three German against 2½ Russian divisions, and similarly east of Schemjana two against two divisions. Nowhere was there a German superiority that could bring about a decision; numerous enemy forces were still located between Wilia and Schirwinta Lake, where it was least expected, on the more than twice as long front east of the lake. Regarding the question of why more than half of the seven divisions originally assembled on the German northern wing for encirclement were used for the frontal attack and why, after that had happened, the group was not immediately moved southwest, the then first General Staff officer involved in the battle wrote,</w:t>
-      </w:r>
-    </w:p>
-    <w:p>
-      <w:pPr>
-        <w:jc w:val="both"/>
-      </w:pPr>
+      <w:r>
+        <w:t>another army would have been necessary, initially positioned behind the encircling wing, to begin the attack northwest of Wilna and advance over Sjemjanja to Wiliejka. Since it was missing, there were concerns about pursuing both objectives simultaneously. If one wanted to advance operationally into the depth of the Russian flank with the now only available limited forces, to encircle and then crush the enemy through extensive maneuvering, one also had to take the risk of further weakening the encircling front west and northwest of Wilna early on and carrying out the thrust into the depth with a group of at least six, but preferably more infantry divisions. However, whether the enemy, who had shorter routes and good rail connections, would not still manage to counter the encircling wing with troops he also withdrew from the front west of Wilna, depended primarily on the degree of surprise achieved. It was also questionable to what extent a powerful, numerically strong encircling wing could be adequately supplied for a prolonged battle as it moved further from the railway. Thus, it seemed reasonable to initially limit oneself to the tactical victory north of Wilna. It was also considered to soon turn the encircling forces, which would be heavily engaged in this case as well, against the flank and rear of the enemy. How far such a victory could then be exploited operationally had to be seen.</w:t>
+      </w:r>
+    </w:p>
+    <w:p>
+      <w:pPr>
+        <w:jc w:val="both"/>
+      </w:pPr>
+      <w:r>
+        <w:t>In fact, the attack begun on September 9 fixed 6½ German divisions against 4½ Russian divisions on the front measuring over 25 kilometers between Wilia and Schirwinta Lake, while three German divisions undertook a wide flanking march. Gradually, other forces followed them. By September 14, on the front now extending far eastward south of Schirwinta Lake, from Wilia to the lake, 5½ German divisions faced five Russian ones, from the lake to Sjemjanja three German against 2½ Russian divisions, and similarly east of Sjemjanja two against two divisions. Nowhere was there a German superiority that could bring about a decision; numerous enemy forces were still located between Wilia and Schirwinta Lake, where it was least expected, than on the more than twice as long front east of the lake. Regarding the question of why more than half of the seven divisions originally assembled on the German northern wing for encirclement were used for the frontal attack and why, after that had happened, the Gben group was not immediately moved southwest to participate in the battle, the then first General Staff wrote-</w:t>
+      </w:r>
     </w:p>
     <w:p>
       <w:r>
@@ -7983,7 +5152,7 @@
         </w:rPr>
         <w:t>Page 529</w:t>
         <w:br/>
-        <w:t>Battle of Wilna. Russian Operations. Considerations.</w:t>
+        <w:t>Battle of Vilna. Russian Operations. Considerations.</w:t>
       </w:r>
     </w:p>
     <w:p>
@@ -8003,303 +5172,23 @@
         <w:jc w:val="both"/>
       </w:pPr>
       <w:r>
-        <w:t>to retreat to position, but it is quite doubtful whether this</w:t>
-      </w:r>
-    </w:p>
-    <w:p>
-      <w:pPr>
-        <w:jc w:val="both"/>
-      </w:pPr>
-      <w:r>
-        <w:t>was more due to the overall situation than to the local frontal pressure.</w:t>
-      </w:r>
-    </w:p>
-    <w:p>
-      <w:pPr>
-        <w:jc w:val="both"/>
-      </w:pPr>
-      <w:r>
-        <w:t>In any case, they were able to withdraw entire units from the</w:t>
-      </w:r>
-    </w:p>
-    <w:p>
-      <w:pPr>
-        <w:jc w:val="both"/>
-      </w:pPr>
-      <w:r>
-        <w:t>front and move them by rail and foot march to the threatened flank.</w:t>
-      </w:r>
-    </w:p>
-    <w:p>
-      <w:pPr>
-        <w:jc w:val="both"/>
-      </w:pPr>
-      <w:r>
-        <w:t>Thus, everything still depended on the rapid success and decisive</w:t>
-      </w:r>
-    </w:p>
-    <w:p>
-      <w:pPr>
-        <w:jc w:val="both"/>
-      </w:pPr>
-      <w:r>
-        <w:t>outcome of the attack north of Wilna.</w:t>
-      </w:r>
-    </w:p>
-    <w:p>
-      <w:pPr>
-        <w:jc w:val="both"/>
-      </w:pPr>
-      <w:r>
-        <w:t>When the Russians then, instead of being encircled, also withdrew at Wilna,</w:t>
-      </w:r>
-    </w:p>
-    <w:p>
-      <w:pPr>
-        <w:jc w:val="both"/>
-      </w:pPr>
-      <w:r>
-        <w:t>the German leadership's idea of the flanking envelopment movement</w:t>
-      </w:r>
-    </w:p>
-    <w:p>
-      <w:pPr>
-        <w:jc w:val="both"/>
-      </w:pPr>
-      <w:r>
-        <w:t>came back into play. However, the prospects had again diminished</w:t>
-      </w:r>
-    </w:p>
-    <w:p>
-      <w:pPr>
-        <w:jc w:val="both"/>
-      </w:pPr>
-      <w:r>
-        <w:t>after further loss of combat strength and time.</w:t>
-      </w:r>
-    </w:p>
-    <w:p>
-      <w:pPr>
-        <w:jc w:val="both"/>
-      </w:pPr>
-      <w:r>
-        <w:t>Already on September 16, the Russian Supreme Command</w:t>
-      </w:r>
-    </w:p>
-    <w:p>
-      <w:pPr>
-        <w:jc w:val="both"/>
-      </w:pPr>
-      <w:r>
-        <w:t>intervened with the directive to further shorten the front of the 10th Army</w:t>
-      </w:r>
-    </w:p>
-    <w:p>
-      <w:pPr>
-        <w:jc w:val="both"/>
-      </w:pPr>
-      <w:r>
-        <w:t>and to strengthen its right flank; by the 17th, they were reassured</w:t>
-      </w:r>
-    </w:p>
-    <w:p>
-      <w:pPr>
-        <w:jc w:val="both"/>
-      </w:pPr>
-      <w:r>
-        <w:t>that in the German "Angebungsgruppe" east of Swenzjany, only</w:t>
-      </w:r>
-    </w:p>
-    <w:p>
-      <w:pPr>
-        <w:jc w:val="both"/>
-      </w:pPr>
-      <w:r>
-        <w:t>cavalry, but no infantry, had been detected. General Ewert,</w:t>
-      </w:r>
-    </w:p>
-    <w:p>
-      <w:pPr>
-        <w:jc w:val="both"/>
-      </w:pPr>
-      <w:r>
-        <w:t>Commander-in-Chief of the Western Front, now considered further</w:t>
-      </w:r>
-    </w:p>
-    <w:p>
-      <w:pPr>
-        <w:jc w:val="both"/>
-      </w:pPr>
-      <w:r>
-        <w:t>withdrawal of his army to the line Michaliszki—Rasnjany—Nowo-</w:t>
-      </w:r>
-    </w:p>
-    <w:p>
-      <w:pPr>
-        <w:jc w:val="both"/>
-      </w:pPr>
-      <w:r>
-        <w:t>sodew—Baranowicze necessary, so the Supreme Command ordered</w:t>
-      </w:r>
-    </w:p>
-    <w:p>
-      <w:pPr>
-        <w:jc w:val="both"/>
-      </w:pPr>
-      <w:r>
-        <w:t>the execution. When further parts of the</w:t>
-      </w:r>
-    </w:p>
-    <w:p>
-      <w:pPr>
-        <w:jc w:val="both"/>
-      </w:pPr>
-      <w:r>
-        <w:t>2nd Army arrived in the Molodeczno area, General Ewert issued</w:t>
-      </w:r>
-    </w:p>
-    <w:p>
-      <w:pPr>
-        <w:jc w:val="both"/>
-      </w:pPr>
-      <w:r>
-        <w:t>the already mentioned attack order for the 20th of September for these and the 10th Army,</w:t>
-      </w:r>
-    </w:p>
-    <w:p>
-      <w:pPr>
-        <w:jc w:val="both"/>
-      </w:pPr>
-      <w:r>
-        <w:t>which became known to the German leadership through a radio message.</w:t>
-      </w:r>
-    </w:p>
-    <w:p>
-      <w:pPr>
-        <w:jc w:val="both"/>
-      </w:pPr>
-      <w:r>
-        <w:t>The goal, the line Narocz-</w:t>
-      </w:r>
-    </w:p>
-    <w:p>
-      <w:pPr>
-        <w:jc w:val="both"/>
-      </w:pPr>
-      <w:r>
-        <w:t>Lake—Glubokaja—Gawja River, was not achieved in any way. The Russian</w:t>
-      </w:r>
-    </w:p>
-    <w:p>
-      <w:pPr>
-        <w:jc w:val="both"/>
-      </w:pPr>
-      <w:r>
-        <w:t>Supreme Command, however, ordered on September 22 to withdraw the</w:t>
-      </w:r>
-    </w:p>
-    <w:p>
-      <w:pPr>
-        <w:jc w:val="both"/>
-      </w:pPr>
-      <w:r>
-        <w:t>right flank of the 10th Army to Smorgon. The mission</w:t>
-      </w:r>
-    </w:p>
-    <w:p>
-      <w:pPr>
-        <w:jc w:val="both"/>
-      </w:pPr>
-      <w:r>
-        <w:t>of the newly deployed 2nd Army remained to close the gap from</w:t>
-      </w:r>
-    </w:p>
-    <w:p>
-      <w:pPr>
-        <w:jc w:val="both"/>
-      </w:pPr>
-      <w:r>
-        <w:t>Swenzjany and to attack.</w:t>
-      </w:r>
-    </w:p>
-    <w:p>
-      <w:pPr>
-        <w:jc w:val="both"/>
-      </w:pPr>
-      <w:r>
-        <w:t>In view of this development, the German leadership and their troops</w:t>
-      </w:r>
-    </w:p>
-    <w:p>
-      <w:pPr>
-        <w:jc w:val="both"/>
-      </w:pPr>
-      <w:r>
-        <w:t>tried to salvage as much as possible from the situation.</w:t>
-      </w:r>
-    </w:p>
-    <w:p>
-      <w:pPr>
-        <w:jc w:val="both"/>
-      </w:pPr>
-      <w:r>
-        <w:t>In the effort to intercept parts of the enemy, the utmost was achieved</w:t>
-      </w:r>
-    </w:p>
-    <w:p>
-      <w:pPr>
-        <w:jc w:val="both"/>
-      </w:pPr>
-      <w:r>
-        <w:t>under the strain of all forces. Meanwhile, so much time had passed</w:t>
-      </w:r>
-    </w:p>
-    <w:p>
-      <w:pPr>
-        <w:jc w:val="both"/>
-      </w:pPr>
-      <w:r>
-        <w:t>that the pressure of the Russian 2nd Army forced</w:t>
-      </w:r>
-    </w:p>
-    <w:p>
-      <w:pPr>
-        <w:jc w:val="both"/>
-      </w:pPr>
-      <w:r>
-        <w:t>the left flank of the German 10th Army into defense. When</w:t>
-      </w:r>
-    </w:p>
-    <w:p>
-      <w:pPr>
-        <w:jc w:val="both"/>
-      </w:pPr>
-      <w:r>
-        <w:t>Colonel General von Eichhorn ordered the cessation of the envelopment maneuver</w:t>
-      </w:r>
-    </w:p>
-    <w:p>
-      <w:pPr>
-        <w:jc w:val="both"/>
-      </w:pPr>
-      <w:r>
-        <w:t>on September 26, his 18½ infantry and five cavalry divisions</w:t>
-      </w:r>
-    </w:p>
-    <w:p>
-      <w:pPr>
-        <w:jc w:val="both"/>
-      </w:pPr>
-      <w:r>
-        <w:t>from the Beresyna bend east of Bogdanow to Dolhinow on a 120-kilometer</w:t>
-      </w:r>
-    </w:p>
-    <w:p>
-      <w:pPr>
-        <w:jc w:val="both"/>
-      </w:pPr>
-      <w:r>
-        <w:t>wide front faced 34 Russian infantry and six cavalry divisions,</w:t>
+        <w:t>to retreat to position, but it is quite doubtful whether this was more due to the overall situation than to local frontal pressure. In any case, they were able to withdraw entire units from the front and move them by rail and foot march to the threatened flank. Thus, everything still depended on the rapid success and decisive outcome of the attack north of Vilna.</w:t>
+      </w:r>
+    </w:p>
+    <w:p>
+      <w:pPr>
+        <w:jc w:val="both"/>
+      </w:pPr>
+      <w:r>
+        <w:t>When the Russians then, instead of being encircled, also retreated at Vilna, the German leadership's idea of the flanking envelopment movement regained its validity. However, the prospects had again diminished after further loss of combat strength and time. Already on September 16, the Russian Supreme Command intervened by ordering the shortening of the 10th Army's front and strengthening its right flank. By the 17th, they were reassured that in the German "Angebungsgruppe" east of Swenzjany, only cavalry and no infantry had been detected. General Ewert, since September 2 the commander-in-chief of the Western Front, now considered further withdrawal of his army to the line Michaliszki—Rasnjany—Nowo- dwor—Baranowicze necessary, and the Supreme Command ordered its execution. When further parts of the 2nd Army arrived in the Molodzecno area, General Ewert issued the already mentioned attack order for September 20 for these and the 10th Army, which became known to the German leadership through a radio message. The goal, the line Narocz Lake—Glubokaja—Gawja River, was not achieved in any way. The Russian Supreme Command therefore suggested on September 22 to withdraw the right flank of the 10th Army to Smorgoni. The task of the newly deployed 2nd Army remained to close the gap from Swenzjany and to attack.</w:t>
+      </w:r>
+    </w:p>
+    <w:p>
+      <w:pPr>
+        <w:jc w:val="both"/>
+      </w:pPr>
+      <w:r>
+        <w:t>In view of this development, the German leadership and their troops tried to salvage as much as possible from the situation. In the effort to intercept parts of the enemy, the utmost was achieved under the strain of all forces. Meanwhile, so much time had passed that the pressure of the Russian 2nd Army forced the left flank of the German 10th Army into defense. When Colonel General von Eichhorn initiated the envelopment maneuver on September 26, his 18½ infantry and five cavalry divisions from the Beresyna bend east of Bogdanow to Dolhinow faced 34 Russian infantry and six cavalry divisions on a 120-kilometer-wide front.</w:t>
       </w:r>
     </w:p>
     <w:p>
@@ -8322,7 +5211,7 @@
         <w:br/>
         <w:t>1) p. 519.</w:t>
         <w:br/>
-        <w:t>2) World War. Vol. VIII. 34</w:t>
+        <w:t>† World War. Vol. VIII. 34</w:t>
         <w:br/>
       </w:r>
     </w:p>
@@ -8463,7 +5352,7 @@
         </w:rPr>
         <w:t>Page 532</w:t>
         <w:br/>
-        <w:t>The Operation of the Commander-in-Chief East against Vilna.</w:t>
+        <w:t>The Operation of the Commander-in-Chief East against Wilna.</w:t>
       </w:r>
     </w:p>
     <w:p>
@@ -8477,275 +5366,25 @@
       <w:pPr>
         <w:jc w:val="both"/>
       </w:pPr>
-    </w:p>
-    <w:p>
-      <w:pPr>
-        <w:jc w:val="both"/>
-      </w:pPr>
-      <w:r>
-        <w:t>The command was also fully recognized. However, effective assistance was only</w:t>
-      </w:r>
-    </w:p>
-    <w:p>
-      <w:pPr>
-        <w:jc w:val="both"/>
-      </w:pPr>
-      <w:r>
-        <w:t>possible if the forward movement was halted. But that could not</w:t>
-      </w:r>
-    </w:p>
-    <w:p>
-      <w:pPr>
-        <w:jc w:val="both"/>
-      </w:pPr>
-      <w:r>
-        <w:t>be considered as long as there was still hope for success with the 10th Army.</w:t>
-      </w:r>
-    </w:p>
-    <w:p>
-      <w:pPr>
-        <w:jc w:val="both"/>
-      </w:pPr>
-      <w:r>
-        <w:t>When the Vilna operation was abandoned, the limits of what was possible</w:t>
-      </w:r>
-    </w:p>
-    <w:p>
-      <w:pPr>
-        <w:jc w:val="both"/>
-      </w:pPr>
-      <w:r>
-        <w:t>in terms of supply were reached, as well as the strength of the troops: "They must first come to rest," wrote</w:t>
-      </w:r>
-    </w:p>
-    <w:p>
-      <w:pPr>
-        <w:jc w:val="both"/>
-      </w:pPr>
-      <w:r>
-        <w:t>a General Staff officer of the Commander-in-Chief East at the time1),</w:t>
-      </w:r>
-    </w:p>
-    <w:p>
-      <w:pPr>
-        <w:jc w:val="both"/>
-      </w:pPr>
-      <w:r>
-        <w:t>"Receive shirts and boots; everything is torn. Then the</w:t>
-      </w:r>
-    </w:p>
-    <w:p>
-      <w:pPr>
-        <w:jc w:val="both"/>
-      </w:pPr>
-      <w:r>
-        <w:t>railways must follow the troops..."</w:t>
-      </w:r>
-    </w:p>
-    <w:p>
-      <w:pPr>
-        <w:jc w:val="both"/>
-      </w:pPr>
-      <w:r>
-        <w:t>The German troops and their leadership had, according to the unanimous</w:t>
-      </w:r>
-    </w:p>
-    <w:p>
-      <w:pPr>
-        <w:jc w:val="both"/>
-      </w:pPr>
-      <w:r>
-        <w:t>judgment of all involved, including authoritative sources, once again achieved</w:t>
-      </w:r>
-    </w:p>
-    <w:p>
-      <w:pPr>
-        <w:jc w:val="both"/>
-      </w:pPr>
-      <w:r>
-        <w:t>"superhuman" feats. "The advance and combat terrain</w:t>
-      </w:r>
-    </w:p>
-    <w:p>
-      <w:pPr>
-        <w:jc w:val="both"/>
-      </w:pPr>
-      <w:r>
-        <w:t>constantly placed the highest demands on man and horse due to its partly</w:t>
-      </w:r>
-    </w:p>
-    <w:p>
-      <w:pPr>
-        <w:jc w:val="both"/>
-      </w:pPr>
-      <w:r>
-        <w:t>swampy, partly deep sandy and densely wooded ground conditions, which</w:t>
-      </w:r>
-    </w:p>
-    <w:p>
-      <w:pPr>
-        <w:jc w:val="both"/>
-      </w:pPr>
-      <w:r>
-        <w:t>made oversight and the cooperation of the weapons extraordinarily difficult.</w:t>
-      </w:r>
-    </w:p>
-    <w:p>
-      <w:pPr>
-        <w:jc w:val="both"/>
-      </w:pPr>
-      <w:r>
-        <w:t>In doing so, the divisions had to fight in widths that exceeded the normal</w:t>
-      </w:r>
-    </w:p>
-    <w:p>
-      <w:pPr>
-        <w:jc w:val="both"/>
-      </w:pPr>
-      <w:r>
-        <w:t>of an army corps — against an enemy who stubbornly defended himself in prepared</w:t>
-      </w:r>
-    </w:p>
-    <w:p>
-      <w:pPr>
-        <w:jc w:val="both"/>
-      </w:pPr>
-      <w:r>
-        <w:t>positions"2). A special task corresponding to its nature was assigned to the cavalry, which in wide-ranging</w:t>
-      </w:r>
-    </w:p>
-    <w:p>
-      <w:pPr>
-        <w:jc w:val="both"/>
-      </w:pPr>
-      <w:r>
-        <w:t>movements and multiple advances and retreats ahead of the infantry</w:t>
-      </w:r>
-    </w:p>
-    <w:p>
-      <w:pPr>
-        <w:jc w:val="both"/>
-      </w:pPr>
-      <w:r>
-        <w:t>covered hundreds of kilometers and easily pushed back the numerically hardly inferior</w:t>
-      </w:r>
-    </w:p>
-    <w:p>
-      <w:pPr>
-        <w:jc w:val="both"/>
-      </w:pPr>
-      <w:r>
-        <w:t>Russian cavalry everywhere. To break stronger</w:t>
-      </w:r>
-    </w:p>
-    <w:p>
-      <w:pPr>
-        <w:jc w:val="both"/>
-      </w:pPr>
-      <w:r>
-        <w:t>resistance or to prevent the advance of Russian</w:t>
-      </w:r>
-    </w:p>
-    <w:p>
-      <w:pPr>
-        <w:jc w:val="both"/>
-      </w:pPr>
-      <w:r>
-        <w:t>infantry divisions for a longer time had to exceed their strength. However, they</w:t>
-      </w:r>
-    </w:p>
-    <w:p>
-      <w:pPr>
-        <w:jc w:val="both"/>
-      </w:pPr>
-      <w:r>
-        <w:t>also achieved what was possible with the armament and equipment of the time.</w:t>
-      </w:r>
-    </w:p>
-    <w:p>
-      <w:pPr>
-        <w:jc w:val="both"/>
-      </w:pPr>
-      <w:r>
-        <w:t>"Our cavalry must take the tactical skill, courage,</w:t>
-      </w:r>
-    </w:p>
-    <w:p>
-      <w:pPr>
-        <w:jc w:val="both"/>
-      </w:pPr>
-      <w:r>
-        <w:t>and the unlimited drive of the German cavalry as a model," it was said in an instruction from the Russian Northwest Front</w:t>
-      </w:r>
-    </w:p>
-    <w:p>
-      <w:pPr>
-        <w:jc w:val="both"/>
-      </w:pPr>
-      <w:r>
-        <w:t>of that time3).</w:t>
-      </w:r>
-    </w:p>
-    <w:p>
-      <w:pPr>
-        <w:jc w:val="both"/>
-      </w:pPr>
-      <w:r>
-        <w:t>All in all, the last major offensive of the Commander-in-Chief East,</w:t>
-      </w:r>
-    </w:p>
-    <w:p>
-      <w:pPr>
-        <w:jc w:val="both"/>
-      </w:pPr>
-      <w:r>
-        <w:t>besides the possession of the large city of Vilna, resulted in</w:t>
-      </w:r>
-    </w:p>
-    <w:p>
-      <w:pPr>
-        <w:jc w:val="both"/>
-      </w:pPr>
-      <w:r>
-        <w:t>the enemy's entire front north of the Rokitno</w:t>
-      </w:r>
-    </w:p>
-    <w:p>
-      <w:pPr>
-        <w:jc w:val="both"/>
-      </w:pPr>
-      <w:r>
-        <w:t>swamps being pushed back another 80 kilometers and thus behind the important railway</w:t>
-      </w:r>
-    </w:p>
-    <w:p>
-      <w:pPr>
-        <w:jc w:val="both"/>
-      </w:pPr>
-      <w:r>
-        <w:t>cross-connection Lida—Dünaburg. The combat</w:t>
-      </w:r>
-    </w:p>
-    <w:p>
-      <w:pPr>
-        <w:jc w:val="both"/>
-      </w:pPr>
-      <w:r>
-        <w:t>strength of the Russian troops was, although they had suffered no losses in artillery,</w:t>
-      </w:r>
-    </w:p>
-    <w:p>
-      <w:pPr>
-        <w:jc w:val="both"/>
-      </w:pPr>
-      <w:r>
-        <w:t>once again decisively weakened. Especially</w:t>
-      </w:r>
-    </w:p>
-    <w:p>
-      <w:pPr>
-        <w:jc w:val="both"/>
-      </w:pPr>
+      <w:r>
+        <w:t>The command was also fully recognized. However, effective assistance was only possible if the forward movement was halted. But that could not be considered as long as there was still hope for success with the 10th Army. When the Wilna operation was abandoned, the limits of what was possible in terms of supply were reached, as were the forces of the troops: "They must first come to rest," wrote a General Staff officer of the Commander-in-Chief East at the time1), "receive shirts and boots; everything is torn. Then the railways must follow the troops..."</w:t>
+      </w:r>
+    </w:p>
+    <w:p>
+      <w:pPr>
+        <w:jc w:val="both"/>
+      </w:pPr>
+      <w:r>
+        <w:t>The German troops and their leadership had once again achieved "superhuman" feats, according to the unanimous judgment of all involved, including authoritative sources. "The advance and combat terrain constantly placed the highest demands on man and horse due to its partly swampy, partly deep sandy and densely wooded ground conditions, which made oversight and the cooperation of the weapons extraordinarily difficult. The divisions had to fight in widths that exceeded the normal ones of an army corps — against an enemy who stubbornly defended himself in prepared positions"2). A special task corresponding to its nature was assigned to the cavalry, which, in wide-ranging movements and multiple advances and retreats ahead of the infantry, covered hundreds of kilometers and easily pushed back the numerically almost equal Russian cavalry everywhere. To break stronger resistance or to prevent the connection of Russian infantry divisions for a longer time, their strength had to be exceeded. However, they also achieved what was possible with the armament and equipment of the time. "Our cavalry must take the tactical skill, courage, and unlimited drive of the German cavalry as a model," it was said in an instruction from the Russian Northwestern Front from that time3).</w:t>
+      </w:r>
+    </w:p>
+    <w:p>
+      <w:pPr>
+        <w:jc w:val="both"/>
+      </w:pPr>
+      <w:r>
+        <w:t>All in all, the last major offensive of the Commander-in-Chief East, besides the possession of the large city of Wilna, resulted in the enemy's entire front north of the Rokitno Swamps being pushed back another 80 kilometers and thus behind the important railway cross-connection Lida—Dünaburg. The combat strength of the Russian troops was once again decisively weakened, although they had suffered no losses in artillery. Especially, however</w:t>
+      </w:r>
     </w:p>
     <w:p>
       <w:pPr>
@@ -8759,15 +5398,7 @@
         <w:pStyle w:val="FootnoteStyle"/>
       </w:pPr>
       <w:r>
-        <w:br/>
-        <w:t>1) Record of Colonel von Waldow.</w:t>
-        <w:br/>
-        <w:t>2) From a communication by General von Hutier to the Reich Archive from</w:t>
-        <w:br/>
-        <w:t>summer 1931.</w:t>
-        <w:br/>
-        <w:t>3) Knor, p. 340.</w:t>
-        <w:br/>
+        <w:t>1) Record of Colonel von Waldow. 2) From a communication by General von Hutier to the Reich Archive from the summer of 1931. 3) Knor, p. 340.</w:t>
       </w:r>
     </w:p>
     <w:p>
@@ -8942,7 +5573,7 @@
         </w:rPr>
         <w:t>Page 535</w:t>
         <w:br/>
-        <w:t>The Battles of the Njemen Army.</w:t>
+        <w:t>The Battles of the Niemen Army.</w:t>
       </w:r>
     </w:p>
     <w:p>
@@ -8956,43 +5587,9 @@
       <w:pPr>
         <w:jc w:val="both"/>
       </w:pPr>
-    </w:p>
-    <w:p>
-      <w:pPr>
-        <w:jc w:val="both"/>
-      </w:pPr>
-      <w:r>
-        <w:t>held so effectively under fire that the Russians had to reroute traffic over Pleskau. In addition, the eleven-day operation captured around 5000 prisoners, almost half of them on September 2 and 3, and brought two guns as spoils.</w:t>
-      </w:r>
-    </w:p>
-    <w:p>
-      <w:pPr>
-        <w:jc w:val="both"/>
-      </w:pPr>
-      <w:r>
-        <w:t>Meanwhile, on the right wing of the army, the Lauenstein group had already been able to advance their lines at various points over the Swjenta by the end of August. Here, the 3rd Cavalry Division, after the 4th had withdrawn to the 10th Army, formed the right wing and advanced until September 3, following the advance of the cavalry corps Garnier of this army, into the area south of Wilkomierz.</w:t>
-      </w:r>
-    </w:p>
-    <w:p>
-      <w:pPr>
-        <w:jc w:val="both"/>
-      </w:pPr>
-      <w:r>
-        <w:t>The army group order of August 29 had not changed the task. General von Below wanted to attack the enemy, who was positioned in front of the center of his army, the I Reserve Corps, on both sides of the railway to Dünaburg. He intended to force them to retreat to Dünaburg by advancing the Lauenstein group on Uxkull in the south and encircling them with the Richthofen group from the north. The commander-in-chief East assigned the 88th Infantry Division, initially intended for the 10th Army, to the right wing of the Njemen Army.</w:t>
-      </w:r>
-    </w:p>
-    <w:p>
-      <w:pPr>
-        <w:jc w:val="both"/>
-      </w:pPr>
-      <w:r>
-        <w:t>The execution of the operation was delayed. The Richthofen group, in attempting to gain space for the later encirclement initially along the Düna to the east, towards Jakobstadt, encountered a strong enemy counterattack and therefore advanced only slowly. The high command had reports by September 9 that a new Russian 12th Army was forming north of the previously opposing Russian 5th Army, from parts of the 5th and newly brought-in troops. The Richthofen group, meanwhile reinforced by the 78th Reserve Division, was initially fixed opposite them at the Piktfer section. Furthermore, the army's other operations were under the guiding principle of covering the left flank of the German attack advancing on Wilna that day. To this end, on September 9, the Lauenstein group (now the 3rd Cavalry Division, Division Bredtmann, and following behind the 88th Infantry Division) on the southern flank, in direct connection with the cavalry's advance, launched an attack on Uxkull. However, it seemed urgent to push the Russians back across the entire front and also to break the resistance in the north. General von Below sought success in this.</w:t>
-      </w:r>
-    </w:p>
-    <w:p>
-      <w:pPr>
-        <w:jc w:val="both"/>
-      </w:pPr>
+      <w:r>
+        <w:t>so effective under fire that the Russians had to divert traffic over Plutau). Furthermore, the eleven-day operation captured around 5000 prisoners, of which almost half on September 2 and 3, and two guns as booty. Meanwhile, on the right wing of the army, the Launstein group had already pushed its lines at various points over the Swienta by the end of August. Here, the 3rd Cavalry Division, after the 4th had retreated to the 10th Army), formed the right wing until September 3 in conjunction with the advance of the cavalry troop Garnier of this army into the area south of Wilkmiersz. The army group command order from August 29) had not changed the task. General von Below wanted to attack the enemy, who was positioned in the middle of his army, the I. Reserve Corps, on both sides of the railway to Dünburg. He thought to bring him to yield by advancing the Launstein group in the south and encircling him with the Richthofen group from the north and forcing him back to Dünburg. The supreme commander St. initially assigned this to the 10th Army's designated 88th Infantry Division on the right wing of the Niemen Army). The execution of the operation was delayed. The Richthofen group encountered strong enemy resistance in its attempt to gain ground for the later encirclement along the Duna to the east, towards Tabakstadt, and thus could only advance slowly. The high command had reports until September 9 that north of the previously opposing Russian 5th Army, there was still a new Russian 12th Army being formed from parts of the 5th and newly created troops). The Richthofen group, now reinforced by the 78th Reserve Division, was initially firmly positioned against it at the Püffern section. Furthermore, the further operations of the army were under the guiding principles to cover the left flank of the German attack that was being launched against Wilkmiersz on that day. Thus, initially on September 9, the Launstein group (now the 3rd Cavalry Division) was directly engaged in connection with the advance of the cavalry 10th Army to attack Uziam. However, it seemed beneficial to push the Russians back across the entire front and also to break the resistance in the north. General von Below sought success in this.</w:t>
+      </w:r>
     </w:p>
     <w:p>
       <w:r>
@@ -9270,135 +5867,15 @@
         <w:jc w:val="both"/>
       </w:pPr>
       <w:r>
-        <w:t>The number and quality leave much to be desired; it seems that their front section</w:t>
-      </w:r>
-    </w:p>
-    <w:p>
-      <w:pPr>
-        <w:jc w:val="both"/>
-      </w:pPr>
-      <w:r>
-        <w:t>is considered to have "only a third-class significance." The official Russian account</w:t>
-      </w:r>
-    </w:p>
-    <w:p>
-      <w:pPr>
-        <w:jc w:val="both"/>
-      </w:pPr>
-      <w:r>
-        <w:t>considers these complaints of the Northern Front's commander to be exaggerated and points out that his Chief of Staff, Major General</w:t>
-      </w:r>
-    </w:p>
-    <w:p>
-      <w:pPr>
-        <w:jc w:val="both"/>
-      </w:pPr>
-      <w:r>
-        <w:t>Bonč-Brujevič, reported on September 27 that the opposing</w:t>
-      </w:r>
-    </w:p>
-    <w:p>
-      <w:pPr>
-        <w:jc w:val="both"/>
-      </w:pPr>
-      <w:r>
-        <w:t>German troops received mostly untrained 45-year-old</w:t>
-      </w:r>
-    </w:p>
-    <w:p>
-      <w:pPr>
-        <w:jc w:val="both"/>
-      </w:pPr>
-      <w:r>
-        <w:t>militiamen and only a few young soldiers as replacements; their total strength had not</w:t>
-      </w:r>
-    </w:p>
-    <w:p>
-      <w:pPr>
-        <w:jc w:val="both"/>
-      </w:pPr>
-      <w:r>
-        <w:t>changed. The account thus concludes that the</w:t>
-      </w:r>
-    </w:p>
-    <w:p>
-      <w:pPr>
-        <w:jc w:val="both"/>
-      </w:pPr>
-      <w:r>
-        <w:t>Russian troops on this front showed insufficient resistance,</w:t>
-      </w:r>
-    </w:p>
-    <w:p>
-      <w:pPr>
-        <w:jc w:val="both"/>
-      </w:pPr>
-      <w:r>
-        <w:t>as the Germans were weak in number, and their</w:t>
-      </w:r>
-    </w:p>
-    <w:p>
-      <w:pPr>
-        <w:jc w:val="both"/>
-      </w:pPr>
-      <w:r>
-        <w:t>artillery played no decisive role, as they lacked large calibers.</w:t>
-      </w:r>
-    </w:p>
-    <w:p>
-      <w:pPr>
-        <w:jc w:val="both"/>
-      </w:pPr>
-      <w:r>
-        <w:t>Over a wide area and with limited forces, on a 250-kilometer front</w:t>
-      </w:r>
-    </w:p>
-    <w:p>
-      <w:pPr>
-        <w:jc w:val="both"/>
-      </w:pPr>
-      <w:r>
-        <w:t>with only eight divisions of infantry, German leadership and German</w:t>
-      </w:r>
-    </w:p>
-    <w:p>
-      <w:pPr>
-        <w:jc w:val="both"/>
-      </w:pPr>
-      <w:r>
-        <w:t>troops also gave their best here, thereby covering the rear of the 10th Army's encirclement</w:t>
-      </w:r>
-    </w:p>
-    <w:p>
-      <w:pPr>
-        <w:jc w:val="both"/>
-      </w:pPr>
-      <w:r>
-        <w:t>operation in an exemplary manner. This also raises the question of whether it might have been possible, instead,</w:t>
-      </w:r>
-    </w:p>
-    <w:p>
-      <w:pPr>
-        <w:jc w:val="both"/>
-      </w:pPr>
-      <w:r>
-        <w:t>to deploy parts of the Njemen Army for an encirclement attack, which</w:t>
-      </w:r>
-    </w:p>
-    <w:p>
-      <w:pPr>
-        <w:jc w:val="both"/>
-      </w:pPr>
-      <w:r>
-        <w:t>would have taken forces from an already extremely weak front against the Dvina.</w:t>
-      </w:r>
-    </w:p>
-    <w:p>
-      <w:pPr>
-        <w:jc w:val="both"/>
-      </w:pPr>
-      <w:r>
-        <w:t>Given the two Russian armies facing each other on the Dvina and the possibility of their rapid significant reinforcement offered by favorable rail connections, such an attempt would have been a risk that was hardly justified by the overall situation.</w:t>
+        <w:t>Number and quality leave much to be desired; it seems that their front section is considered to have "only a third-class significance." The official Russian account considers these complaints of the commander-in-chief of the northern front to be exaggerated and points out that his chief of staff, Major General Bonč-Brujevič, reported on September 27 that the opposing German troops received mostly untrained 45-year-old reservists and only a few young soldiers as replacements; their total strength had not changed. The account thus concludes that the Russian troops on this front showed insufficient resistance, as the Germans were weak in number, and their artillery played no decisive role since they lacked large calibers.</w:t>
+      </w:r>
+    </w:p>
+    <w:p>
+      <w:pPr>
+        <w:jc w:val="both"/>
+      </w:pPr>
+      <w:r>
+        <w:t>Over a wide area and with limited forces, only eight divisions of infantry on a 250-kilometer front, German leadership and troops also gave their best here, thereby covering the rear of the 10th Army's encirclement operation in an exemplary manner. This also raises the question of whether it would have been possible to instead deploy parts of the Njemen Army for an encirclement attack, thus taking forces away from the already extremely weak front against the Dvina. Given the two Russian armies facing each other on the Dvina and the possibility of their rapid significant reinforcement offered by favorable rail connections, such an attempt would have been a risk that was hardly justified by the overall situation.</w:t>
       </w:r>
     </w:p>
     <w:p>
@@ -9413,16 +5890,14 @@
         <w:pStyle w:val="FootnoteStyle"/>
       </w:pPr>
       <w:r>
-        <w:t>1) Njesnamow, p. 114 and 123 f.</w:t>
-        <w:br/>
-        <w:t>2) p. 506, 510 note 3, and 543 note 1.</w:t>
+        <w:t>1) Njesnamow, p. 114 and 123 f. 2) p. 506, 510 note 3, and 543 note 1.</w:t>
       </w:r>
     </w:p>
     <w:sectPr>
       <w:headerReference w:type="default" r:id="rId9"/>
       <w:footerReference w:type="default" r:id="rId10"/>
       <w:pgSz w:w="12240" w:h="15840"/>
-      <w:pgMar w:top="1440" w:right="1800" w:bottom="1440" w:left="1800" w:header="720" w:footer="720" w:gutter="0"/>
+      <w:pgMar w:top="1440" w:right="1440" w:bottom="1440" w:left="1440" w:header="720" w:footer="720" w:gutter="0"/>
       <w:cols w:space="720"/>
       <w:docGrid w:linePitch="360"/>
     </w:sectPr>

</xml_diff>

<commit_message>
Resolved issue with pageno '525' and '535', where gpt-4o kept reading the same line an infinite loop. Updated the prompt to prevent this behavior.
</commit_message>
<xml_diff>
--- a/output/third_attempt/English.docx
+++ b/output/third_attempt/English.docx
@@ -4900,13 +4900,8 @@
       <w:pPr>
         <w:jc w:val="both"/>
       </w:pPr>
-    </w:p>
-    <w:p>
-      <w:pPr>
-        <w:jc w:val="both"/>
-      </w:pPr>
-      <w:r>
-        <w:t>Thus, on September 26, with the cessation of the right wing of the army and the simultaneous retreat of the left, the idea of a comprehensive offensive battle was finally abandoned. When the army received the order from the commander-in-chief Ost the following day to take up a permanent position, it was a measure fully justified by the combat situation.</w:t>
+      <w:r>
+        <w:t>Thus, on September 26, with the cessation of the right wing of the army and the simultaneous bending back of the left, the idea of a comprehensive offensive battle was finally abandoned. When the army received the order from the Supreme Command the following day to occupy a permanent position, it was a measure fully justified by the combat situation.</w:t>
       </w:r>
     </w:p>
     <w:p>
@@ -4930,21 +4925,16 @@
         <w:jc w:val="both"/>
       </w:pPr>
       <w:r>
-        <w:t>When Kowno, the northern pillar of the Russian Northwest Front, unexpectedly fell quickly on August 18, a breach had already been made in the overall Russian front, as the 5th Army operating further north in Courland had to cover the routes to Petersburg and its retreat direction was northeast. Thus, the right wing of the main Russian front, the 10th Army, was now threatened with encirclement from the north; its leader, General Radkewitsch, independently ordered a gradual retreat eastward to the right bank of the Njemen, while the 5th Army had already retreated northeastward against the lower Dvina under German pressure. This opened a gap about 100 kilometers wide between the two Russian armies in the direction of Wilkomierz-Swenzjany, creating the preconditions for a large encirclement operation against the Russians still holding at Wilna and south. However, a strong assault group to exploit the favorable opportunity was lacking.</w:t>
-      </w:r>
-    </w:p>
-    <w:p>
-      <w:pPr>
-        <w:jc w:val="both"/>
-      </w:pPr>
-      <w:r>
-        <w:t>When the German 10th Army advanced from the west against Wilna, General Alerjeew, the commander-in-chief of the Northwest Front, instructed his 10th Army on the 20th and again on August 26 to cover Wilna and the route to Minsk, thus protecting the flank and rear of the four armies (1st, 2nd, 4th, and 3rd) adjoining to the south. General Radkewitsch extended his right wing against the threatening encirclement over the Wilia to the north and was able to gather strong and mobile reserves from the retreating front in Poland. However, the forces intended to close the gap at Swenzjany were exhausted due to simultaneous demands from the front in Courland. The Russian 2nd and 1st Armies, with a total of 32 divisions, now faced the German 12th and 8th Armies, while the Russian 10th Army, with about 18½ divisions, faced the German 10th. Of these, on August 25, when General</w:t>
-      </w:r>
-    </w:p>
-    <w:p>
-      <w:pPr>
-        <w:jc w:val="both"/>
-      </w:pPr>
+        <w:t>When Kowno, the northern pillar of the Russian Northwest Front, unexpectedly fell quickly on August 18²), a breach had already been made in the overall Russian front, as the 5th Army operating further north in Courland had to cover the routes to Petersburg and thus its retreat direction was northeast. Thus, the right wing of the main Russian front, the 10th Army, was now threatened with encirclement from the north; its leader, General Radkewitsch, independently ordered a gradual retreat eastward to the right bank of the Njemen, while the 5th Army had already moved northward against the lower Dvina under German pressure. This created a gap about 100 kilometers wide between the two Russian armies in the direction of Wilkomierz-Swenzjany, setting the stage for a major encirclement operation against the Russians still holding at Wilna and southward. However, a strong assault group to exploit the favorable opportunity was lacking.</w:t>
+      </w:r>
+    </w:p>
+    <w:p>
+      <w:pPr>
+        <w:jc w:val="both"/>
+      </w:pPr>
+      <w:r>
+        <w:t>When the German 10th Army advanced from the west against Wilna, General Alerjejev, the commander of the Northwest Front, instructed his 10th Army on August 20 and again on August 26 to cover Wilna and the route to Minsk, thereby protecting the flank and rear of the four armies (1st, 2nd, 4th, and 3rd) to the south. General Radkewitsch extended his right wing against the threatening encirclement northward over the Wilia and was able to gather strong and mobile reserves from units brought to him from the retreating front in Poland. However, with simultaneous demands from the front in Courland, the forces intended to close the gap at Swenzjany were exhausted. The Russian 2nd and 1st Armies, with a total of 32 divisions, now faced the German 12th and 8th Armies, while the Russian 10th Army, with about 18½ divisions, faced the German 10th. Of these, on August 25, when General</w:t>
+      </w:r>
     </w:p>
     <w:p>
       <w:pPr>
@@ -4958,11 +4948,9 @@
         <w:pStyle w:val="FootnoteStyle"/>
       </w:pPr>
       <w:r>
-        <w:br/>
-        <w:t>¹) For overall operations see C. 451 ff.</w:t>
+        <w:t>¹) For overall operations see T. C. 451 ff.</w:t>
         <w:br/>
         <w:t>²) See p. 481.</w:t>
-        <w:br/>
       </w:r>
     </w:p>
     <w:p>
@@ -5573,7 +5561,7 @@
         </w:rPr>
         <w:t>Page 535</w:t>
         <w:br/>
-        <w:t>The Battles of the Niemen Army.</w:t>
+        <w:t>The Battles of the Njemen Army.</w:t>
       </w:r>
     </w:p>
     <w:p>
@@ -5588,7 +5576,31 @@
         <w:jc w:val="both"/>
       </w:pPr>
       <w:r>
-        <w:t>so effective under fire that the Russians had to divert traffic over Plutau). Furthermore, the eleven-day operation captured around 5000 prisoners, of which almost half on September 2 and 3, and two guns as booty. Meanwhile, on the right wing of the army, the Launstein group had already pushed its lines at various points over the Swienta by the end of August. Here, the 3rd Cavalry Division, after the 4th had retreated to the 10th Army), formed the right wing until September 3 in conjunction with the advance of the cavalry troop Garnier of this army into the area south of Wilkmiersz. The army group command order from August 29) had not changed the task. General von Below wanted to attack the enemy, who was positioned in the middle of his army, the I. Reserve Corps, on both sides of the railway to Dünburg. He thought to bring him to yield by advancing the Launstein group in the south and encircling him with the Richthofen group from the north and forcing him back to Dünburg. The supreme commander St. initially assigned this to the 10th Army's designated 88th Infantry Division on the right wing of the Niemen Army). The execution of the operation was delayed. The Richthofen group encountered strong enemy resistance in its attempt to gain ground for the later encirclement along the Duna to the east, towards Tabakstadt, and thus could only advance slowly. The high command had reports until September 9 that north of the previously opposing Russian 5th Army, there was still a new Russian 12th Army being formed from parts of the 5th and newly created troops). The Richthofen group, now reinforced by the 78th Reserve Division, was initially firmly positioned against it at the Püffern section. Furthermore, the further operations of the army were under the guiding principles to cover the left flank of the German attack that was being launched against Wilkmiersz on that day. Thus, initially on September 9, the Launstein group (now the 3rd Cavalry Division) was directly engaged in connection with the advance of the cavalry 10th Army to attack Uziam. However, it seemed beneficial to push the Russians back across the entire front and also to break the resistance in the north. General von Below sought success in this.</w:t>
+        <w:t>held so effectively under fire that the Russians had to reroute traffic over Pleskau. Moreover, the eleven-day operation captured around 5000 prisoners, almost half on September 2 and 3, and brought two guns as spoils.</w:t>
+      </w:r>
+    </w:p>
+    <w:p>
+      <w:pPr>
+        <w:jc w:val="both"/>
+      </w:pPr>
+      <w:r>
+        <w:t>Meanwhile, on the right flank of the army, the Lauenstein group had already been able to advance their lines at various points over the Swjenta by the end of August. Here, the 3rd Cavalry Division, after the 4th had withdrawn to the 10th Army, formed the right flank and advanced until September 3, following the advance of the Garnier Cavalry Corps of this army into the area south of Wilkomierz.</w:t>
+      </w:r>
+    </w:p>
+    <w:p>
+      <w:pPr>
+        <w:jc w:val="both"/>
+      </w:pPr>
+      <w:r>
+        <w:t>The army group order of August 29 had not changed the task. General von Below wanted to attack the enemy, who was positioned in front of the center of his army, the I Reserve Corps, on both sides of the railway to Dünaburg. He planned to force them to retreat to Dünaburg by advancing the Lauenstein group on Uxkany in the south and encircling them with the Richthofen group from the north. The Commander-in-Chief East assigned the 88th Infantry Division, initially intended for the 10th Army, to the right flank of the Njemen Army.</w:t>
+      </w:r>
+    </w:p>
+    <w:p>
+      <w:pPr>
+        <w:jc w:val="both"/>
+      </w:pPr>
+      <w:r>
+        <w:t>The execution of the operation was delayed. The Richthofen group, in attempting to gain space for the later encirclement initially along the Düna to the east, towards Tabokfabr, encountered a strong enemy counterattack and therefore advanced only slowly. The High Command had reports by September 9 that a new Russian 12th Army was forming north of the previously opposing Russian 5th Army, composed of parts of the 5th and newly brought-in troops. The Richthofen group, meanwhile reinforced by the 78th Reserve Division, was initially fixed opposite them at the Pfister section. Furthermore, the army's subsequent operations were guided by the idea of covering the left flank of the German attack on Wilna that day. To this end, on September 9, the Lauenstein group (now 3rd Cavalry Division, Division Bödmann, and subsequently the 88th Infantry Division) on the southern flank, in direct connection with the advance of the 10th Army's cavalry, launched an attack on Uxkany. However, it seemed urgent to push the Russians back across the entire front and also to break the resistance in the north. General von Below sought success in this endeavor.</w:t>
       </w:r>
     </w:p>
     <w:p>

</xml_diff>